<commit_message>
Updated results + slight fixes Work in progress
</commit_message>
<xml_diff>
--- a/Formulaire Compte-rendu intermédiaire-v0.5.docx
+++ b/Formulaire Compte-rendu intermédiaire-v0.5.docx
@@ -5666,12 +5666,18 @@
               <w:rPr>
                 <w:b/>
               </w:rPr>
-              <w:t>Registration of shapes. Static case.</w:t>
+              <w:t>Registration of shapes -</w:t>
             </w:r>
             <w:r>
               <w:rPr>
                 <w:b/>
               </w:rPr>
+              <w:t xml:space="preserve"> Static case.</w:t>
+            </w:r>
+            <w:r>
+              <w:rPr>
+                <w:b/>
+              </w:rPr>
               <w:t xml:space="preserve"> </w:t>
             </w:r>
             <w:r>
@@ -5687,7 +5693,13 @@
               <w:t>In future, w</w:t>
             </w:r>
             <w:r>
-              <w:t>e further consider combining ‘within-surface’ graph and skeleton/reeb graph coordinates. This approach and results are going to be pub</w:t>
+              <w:t xml:space="preserve">e further consider combining ‘within-surface’ graph and skeleton/reeb graph coordinates. This approach and results </w:t>
+            </w:r>
+            <w:r>
+              <w:t xml:space="preserve">to </w:t>
+            </w:r>
+            <w:r>
+              <w:t>be pub</w:t>
             </w:r>
             <w:r>
               <w:t>lished in Computers &amp; Graphics j</w:t>
@@ -5698,7 +5710,6 @@
           </w:p>
           <w:p>
             <w:pPr>
-              <w:jc w:val="left"/>
               <w:rPr>
                 <w:b/>
               </w:rPr>
@@ -5707,12 +5718,18 @@
               <w:rPr>
                 <w:b/>
               </w:rPr>
-              <w:t>Registration of shapes. Dynamic case.</w:t>
+              <w:t xml:space="preserve">Registration of shapes - </w:t>
             </w:r>
             <w:r>
               <w:rPr>
                 <w:b/>
               </w:rPr>
+              <w:t>Dynamic case.</w:t>
+            </w:r>
+            <w:r>
+              <w:rPr>
+                <w:b/>
+              </w:rPr>
               <w:t xml:space="preserve"> </w:t>
             </w:r>
             <w:r>
@@ -5776,10 +5793,19 @@
               <w:t xml:space="preserve"> spatio-temporal feature points</w:t>
             </w:r>
             <w:r>
+              <w:t xml:space="preserve"> rather then spatial</w:t>
+            </w:r>
+            <w:r>
               <w:t xml:space="preserve">. We define spatio-temporal </w:t>
             </w:r>
             <w:r>
-              <w:t>features with regard to correlation matrices of triangle strain tensors in a local space-time neighbourhoods, favouring those with “round</w:t>
+              <w:t xml:space="preserve">features with regard to correlation matrices of triangle strain tensors </w:t>
+            </w:r>
+            <w:r>
+              <w:t>in local space-time neighbourhoods</w:t>
+            </w:r>
+            <w:r>
+              <w:t>, favouring those with “round</w:t>
             </w:r>
             <w:r>
               <w:t>er</w:t>
@@ -6072,10 +6098,121 @@
           </w:p>
           <w:p>
             <w:r>
-              <w:t>…</w:t>
+              <w:rPr>
+                <w:b/>
+              </w:rPr>
+              <w:t>Sparse and dense registration of static shapes</w:t>
+            </w:r>
+            <w:r>
+              <w:t>.</w:t>
+            </w:r>
+            <w:r>
+              <w:t xml:space="preserve"> </w:t>
+            </w:r>
+            <w:r>
+              <w:rPr>
+                <w:rFonts w:eastAsia="Arial Unicode MS" w:cs="Arial Unicode MS"/>
+                <w:color w:val="232323"/>
+                <w:szCs w:val="22"/>
+                <w:lang w:val="en-US"/>
+              </w:rPr>
+              <w:t>We developed an efficient and robust algorithm for the landmark transfer on 3D meshes that are approximately isometric. The main advantage of our method over existing approaches is its low computation time. Differently from existing non-rigid registration techniques, our method detects and uses a minimum number of geometric features that are necessary to accurately locate the user-defined landmarks and avoids performing unnecessary full registration. In addition, unlike previous techniques that assume strict consistency with respect to geodesic distances, we adopt histograms of geodesic distance to define feature point coordinates, in order to handle the deviation of isometric deformation. This allows us to accurately locate the landmarks with only a small number of feature points in proximity, from which we build what we call a minimal graph. The method is applicable both for sparse and dense correspondence problems.</w:t>
+            </w:r>
+            <w:r>
+              <w:rPr>
+                <w:rFonts w:eastAsia="Arial Unicode MS" w:cs="Arial Unicode MS"/>
+                <w:color w:val="232323"/>
+                <w:szCs w:val="22"/>
+                <w:lang w:val="en-US"/>
+              </w:rPr>
+              <w:t xml:space="preserve"> </w:t>
+            </w:r>
+            <w:r>
+              <w:t>To be published in Computers &amp; Graphics journal.</w:t>
+            </w:r>
+          </w:p>
+          <w:p>
+            <w:r>
+              <w:rPr>
+                <w:b/>
+              </w:rPr>
+              <w:t>Registration of time-varying shapes</w:t>
+            </w:r>
+            <w:r>
+              <w:t xml:space="preserve">. We designed a novel algorithm </w:t>
+            </w:r>
+            <w:r>
+              <w:t>for</w:t>
+            </w:r>
+            <w:r>
+              <w:t xml:space="preserve"> a correspondence </w:t>
+            </w:r>
+            <w:r>
+              <w:t xml:space="preserve">search </w:t>
+            </w:r>
+            <w:r>
+              <w:t xml:space="preserve">between dynamic geometry data sets. The most essential part of the method </w:t>
+            </w:r>
+            <w:r>
+              <w:t>concerned with</w:t>
+            </w:r>
+            <w:r>
+              <w:t xml:space="preserve"> our </w:t>
+            </w:r>
+            <w:r>
+              <w:t>newly</w:t>
+            </w:r>
+            <w:r>
+              <w:t xml:space="preserve"> defined </w:t>
+            </w:r>
+            <w:r>
+              <w:t>4d spatio-temporal feature points.</w:t>
+            </w:r>
+            <w:r>
+              <w:t xml:space="preserve"> In order to extract those features we analyse correlation matrices of triangle strain tensors in local space-time neighbourhoods of </w:t>
+            </w:r>
+            <w:r>
+              <w:t xml:space="preserve">the </w:t>
+            </w:r>
+            <w:r>
+              <w:t>points from the animated mesh (</w:t>
+            </w:r>
+            <w:r>
+              <w:t>considered as an object embedded in 4d</w:t>
+            </w:r>
+            <w:r>
+              <w:t xml:space="preserve">). Each correlation matrix shows how the strain changes locally and is associated to an ellipsoid with </w:t>
+            </w:r>
+            <w:r>
+              <w:t xml:space="preserve">the </w:t>
+            </w:r>
+            <w:r>
+              <w:t>pri</w:t>
+            </w:r>
+            <w:r>
+              <w:t>ncipal axes aligned along eigen-</w:t>
+            </w:r>
+            <w:r>
+              <w:t xml:space="preserve">values of the matrix. The rounder the ellipsoid the higher is its </w:t>
+            </w:r>
+            <w:r>
+              <w:lastRenderedPageBreak/>
+              <w:t xml:space="preserve">prominence. Feature points defined as </w:t>
+            </w:r>
+            <w:r>
+              <w:t>it was described</w:t>
+            </w:r>
+            <w:r>
+              <w:t xml:space="preserve"> </w:t>
+            </w:r>
+            <w:r>
+              <w:t>are</w:t>
             </w:r>
             <w:bookmarkStart w:id="14" w:name="_GoBack"/>
             <w:bookmarkEnd w:id="14"/>
+            <w:r>
+              <w:t xml:space="preserve"> used to drive the spatio/spatio-temporal alignment through an optimization. </w:t>
+            </w:r>
           </w:p>
         </w:tc>
       </w:tr>
@@ -7246,7 +7383,15 @@
                 <w:rFonts w:hint="eastAsia"/>
                 <w:lang w:val="en-US" w:eastAsia="ko-KR"/>
               </w:rPr>
-              <w:t xml:space="preserve">this challenge, we </w:t>
+              <w:t xml:space="preserve">this challenge, </w:t>
+            </w:r>
+            <w:r>
+              <w:rPr>
+                <w:rFonts w:hint="eastAsia"/>
+                <w:lang w:val="en-US" w:eastAsia="ko-KR"/>
+              </w:rPr>
+              <w:lastRenderedPageBreak/>
+              <w:t xml:space="preserve">we </w:t>
             </w:r>
             <w:r>
               <w:rPr>
@@ -7616,15 +7761,7 @@
                 <w:rFonts w:hint="eastAsia"/>
                 <w:lang w:val="en-US" w:eastAsia="ko-KR"/>
               </w:rPr>
-              <w:t xml:space="preserve"> plan to </w:t>
-            </w:r>
-            <w:r>
-              <w:rPr>
-                <w:rFonts w:hint="eastAsia"/>
-                <w:lang w:val="en-US" w:eastAsia="ko-KR"/>
-              </w:rPr>
-              <w:lastRenderedPageBreak/>
-              <w:t>commit a 1-month mission at the MIRALab, Univer</w:t>
+              <w:t xml:space="preserve"> plan to commit a 1-month mission at the MIRALab, Univer</w:t>
             </w:r>
             <w:r>
               <w:rPr>
@@ -8563,6 +8700,7 @@
       <w:bookmarkStart w:id="19" w:name="_Ref232560831"/>
       <w:bookmarkStart w:id="20" w:name="_Toc358726670"/>
       <w:r>
+        <w:lastRenderedPageBreak/>
         <w:t>Publications et communications</w:t>
       </w:r>
       <w:r>
@@ -10976,6 +11114,7 @@
         </w:numPr>
       </w:pPr>
       <w:r>
+        <w:lastRenderedPageBreak/>
         <w:t>création d’entreprise, essaimage, levées de fonds</w:t>
       </w:r>
     </w:p>
@@ -11817,17 +11956,7 @@
                 <w:szCs w:val="16"/>
                 <w:lang w:val="en-US"/>
               </w:rPr>
-              <w:t xml:space="preserve"> Shape analysis and registration of people using dynamic </w:t>
-            </w:r>
-            <w:r>
-              <w:rPr>
-                <w:rFonts w:ascii="Verdana" w:hAnsi="Verdana"/>
-                <w:sz w:val="16"/>
-                <w:szCs w:val="16"/>
-                <w:lang w:val="en-US"/>
-              </w:rPr>
-              <w:lastRenderedPageBreak/>
-              <w:t>data</w:t>
+              <w:t xml:space="preserve"> Shape analysis and registration of people using dynamic data</w:t>
             </w:r>
             <w:r>
               <w:rPr>
@@ -11875,7 +12004,6 @@
                 <w:sz w:val="16"/>
                 <w:szCs w:val="16"/>
               </w:rPr>
-              <w:lastRenderedPageBreak/>
               <w:t>Autres (préciser)</w:t>
             </w:r>
           </w:p>
@@ -12901,7 +13029,18 @@
                 <w:sz w:val="16"/>
                 <w:szCs w:val="16"/>
               </w:rPr>
-              <w:t xml:space="preserve">Valorisation de la recherche et transfert vers le monde industriel </w:t>
+              <w:t xml:space="preserve">Valorisation de la recherche et transfert vers le monde </w:t>
+            </w:r>
+            <w:r>
+              <w:rPr>
+                <w:rFonts w:ascii="Verdana" w:hAnsi="Verdana"/>
+                <w:b/>
+                <w:color w:val="003366"/>
+                <w:sz w:val="16"/>
+                <w:szCs w:val="16"/>
+              </w:rPr>
+              <w:lastRenderedPageBreak/>
+              <w:t xml:space="preserve">industriel </w:t>
             </w:r>
           </w:p>
         </w:tc>
@@ -12925,6 +13064,7 @@
                 <w:sz w:val="16"/>
                 <w:szCs w:val="16"/>
               </w:rPr>
+              <w:lastRenderedPageBreak/>
               <w:t>Ex : étude de brevetabilité</w:t>
             </w:r>
           </w:p>
@@ -13003,6 +13143,7 @@
           <w:sz w:val="16"/>
           <w:szCs w:val="16"/>
         </w:rPr>
+        <w:lastRenderedPageBreak/>
         <w:t xml:space="preserve">* </w:t>
       </w:r>
       <w:r>
@@ -14850,7 +14991,7 @@
         <w:sz w:val="18"/>
         <w:szCs w:val="18"/>
       </w:rPr>
-      <w:t>4</w:t>
+      <w:t>6</w:t>
     </w:r>
     <w:r>
       <w:rPr>
@@ -22102,7 +22243,7 @@
 </file>
 
 <file path=customXml/itemProps1.xml><?xml version="1.0" encoding="utf-8"?>
-<ds:datastoreItem xmlns:ds="http://schemas.openxmlformats.org/officeDocument/2006/customXml" ds:itemID="{D451E910-D650-4B4D-B806-E56A1D6A9A56}">
+<ds:datastoreItem xmlns:ds="http://schemas.openxmlformats.org/officeDocument/2006/customXml" ds:itemID="{904A2350-132A-0B45-A030-A62EF23FD905}">
   <ds:schemaRefs>
     <ds:schemaRef ds:uri="http://schemas.openxmlformats.org/officeDocument/2006/bibliography"/>
   </ds:schemaRefs>

</xml_diff>

<commit_message>
Modified financial status of the project
</commit_message>
<xml_diff>
--- a/Formulaire Compte-rendu intermédiaire-v0.5.docx
+++ b/Formulaire Compte-rendu intermédiaire-v0.5.docx
@@ -6208,8 +6208,6 @@
             <w:r>
               <w:t>are</w:t>
             </w:r>
-            <w:bookmarkStart w:id="14" w:name="_GoBack"/>
-            <w:bookmarkEnd w:id="14"/>
             <w:r>
               <w:t xml:space="preserve"> used to drive the spatio/spatio-temporal alignment through an optimization. </w:t>
             </w:r>
@@ -6222,11 +6220,11 @@
       <w:pPr>
         <w:pStyle w:val="Heading2"/>
       </w:pPr>
-      <w:bookmarkStart w:id="15" w:name="_Toc358726666"/>
+      <w:bookmarkStart w:id="14" w:name="_Toc358726666"/>
       <w:r>
         <w:t>Travaux spécifiques aux entreprises (le cas échéant)</w:t>
       </w:r>
-      <w:bookmarkEnd w:id="15"/>
+      <w:bookmarkEnd w:id="14"/>
     </w:p>
     <w:p>
       <w:pPr>
@@ -6398,7 +6396,7 @@
       <w:pPr>
         <w:pStyle w:val="Heading2"/>
       </w:pPr>
-      <w:bookmarkStart w:id="16" w:name="_Toc358726667"/>
+      <w:bookmarkStart w:id="15" w:name="_Toc358726667"/>
       <w:r>
         <w:t>Réunions du consortium (</w:t>
       </w:r>
@@ -6408,7 +6406,7 @@
       <w:r>
         <w:t>)</w:t>
       </w:r>
-      <w:bookmarkEnd w:id="16"/>
+      <w:bookmarkEnd w:id="15"/>
     </w:p>
     <w:p>
       <w:pPr>
@@ -6814,7 +6812,7 @@
       <w:pPr>
         <w:pStyle w:val="Heading2"/>
       </w:pPr>
-      <w:bookmarkStart w:id="17" w:name="_Toc358726668"/>
+      <w:bookmarkStart w:id="16" w:name="_Toc358726668"/>
       <w:r>
         <w:t>Commentaires libres</w:t>
       </w:r>
@@ -6833,7 +6831,7 @@
         </w:rPr>
         <w:t>(H)</w:t>
       </w:r>
-      <w:bookmarkEnd w:id="17"/>
+      <w:bookmarkEnd w:id="16"/>
     </w:p>
     <w:p>
       <w:pPr>
@@ -8637,7 +8635,7 @@
       <w:pPr>
         <w:pStyle w:val="Heading1"/>
       </w:pPr>
-      <w:bookmarkStart w:id="18" w:name="_Toc358726669"/>
+      <w:bookmarkStart w:id="17" w:name="_Toc358726669"/>
       <w:r>
         <w:t>Valorisation et i</w:t>
       </w:r>
@@ -8650,7 +8648,7 @@
       <w:r>
         <w:t xml:space="preserve"> depuis le début</w:t>
       </w:r>
-      <w:bookmarkEnd w:id="18"/>
+      <w:bookmarkEnd w:id="17"/>
     </w:p>
     <w:p>
       <w:pPr>
@@ -8697,8 +8695,8 @@
       <w:pPr>
         <w:pStyle w:val="Heading2"/>
       </w:pPr>
-      <w:bookmarkStart w:id="19" w:name="_Ref232560831"/>
-      <w:bookmarkStart w:id="20" w:name="_Toc358726670"/>
+      <w:bookmarkStart w:id="18" w:name="_Ref232560831"/>
+      <w:bookmarkStart w:id="19" w:name="_Toc358726670"/>
       <w:r>
         <w:lastRenderedPageBreak/>
         <w:t>Publications et communications</w:t>
@@ -8706,7 +8704,7 @@
       <w:r>
         <w:t xml:space="preserve"> </w:t>
       </w:r>
-      <w:bookmarkEnd w:id="19"/>
+      <w:bookmarkEnd w:id="18"/>
       <w:r>
         <w:rPr>
           <w:rFonts w:hint="eastAsia"/>
@@ -8715,7 +8713,7 @@
         </w:rPr>
         <w:t>(V,G)</w:t>
       </w:r>
-      <w:bookmarkEnd w:id="20"/>
+      <w:bookmarkEnd w:id="19"/>
     </w:p>
     <w:p>
       <w:pPr>
@@ -10973,15 +10971,15 @@
       <w:pPr>
         <w:pStyle w:val="Heading2"/>
       </w:pPr>
-      <w:bookmarkStart w:id="21" w:name="_Toc284499068"/>
-      <w:bookmarkStart w:id="22" w:name="_Toc284499127"/>
-      <w:bookmarkStart w:id="23" w:name="_Toc284853968"/>
-      <w:bookmarkStart w:id="24" w:name="_Toc285116160"/>
-      <w:bookmarkStart w:id="25" w:name="_Toc358726671"/>
+      <w:bookmarkStart w:id="20" w:name="_Toc284499068"/>
+      <w:bookmarkStart w:id="21" w:name="_Toc284499127"/>
+      <w:bookmarkStart w:id="22" w:name="_Toc284853968"/>
+      <w:bookmarkStart w:id="23" w:name="_Toc285116160"/>
+      <w:bookmarkStart w:id="24" w:name="_Toc358726671"/>
+      <w:bookmarkEnd w:id="20"/>
       <w:bookmarkEnd w:id="21"/>
       <w:bookmarkEnd w:id="22"/>
       <w:bookmarkEnd w:id="23"/>
-      <w:bookmarkEnd w:id="24"/>
       <w:r>
         <w:t xml:space="preserve">Autres </w:t>
       </w:r>
@@ -11002,7 +11000,7 @@
         </w:rPr>
         <w:t>(H,V,G)</w:t>
       </w:r>
-      <w:bookmarkEnd w:id="25"/>
+      <w:bookmarkEnd w:id="24"/>
     </w:p>
     <w:p>
       <w:pPr>
@@ -12071,66 +12069,67 @@
       <w:pPr>
         <w:pStyle w:val="Heading2"/>
       </w:pPr>
-      <w:bookmarkStart w:id="26" w:name="_Toc284499070"/>
-      <w:bookmarkStart w:id="27" w:name="_Toc284499129"/>
-      <w:bookmarkStart w:id="28" w:name="_Toc284853970"/>
-      <w:bookmarkStart w:id="29" w:name="_Toc285116162"/>
-      <w:bookmarkStart w:id="30" w:name="_Toc284499071"/>
-      <w:bookmarkStart w:id="31" w:name="_Toc284499130"/>
-      <w:bookmarkStart w:id="32" w:name="_Toc284853971"/>
-      <w:bookmarkStart w:id="33" w:name="_Toc285116163"/>
-      <w:bookmarkStart w:id="34" w:name="_Toc284499072"/>
-      <w:bookmarkStart w:id="35" w:name="_Toc284499131"/>
-      <w:bookmarkStart w:id="36" w:name="_Toc284853972"/>
-      <w:bookmarkStart w:id="37" w:name="_Toc285116164"/>
-      <w:bookmarkStart w:id="38" w:name="_Toc284499073"/>
-      <w:bookmarkStart w:id="39" w:name="_Toc284499132"/>
-      <w:bookmarkStart w:id="40" w:name="_Toc284853973"/>
-      <w:bookmarkStart w:id="41" w:name="_Toc285116165"/>
-      <w:bookmarkStart w:id="42" w:name="_Toc284499074"/>
-      <w:bookmarkStart w:id="43" w:name="_Toc284499133"/>
-      <w:bookmarkStart w:id="44" w:name="_Toc284853974"/>
-      <w:bookmarkStart w:id="45" w:name="_Toc285116166"/>
-      <w:bookmarkStart w:id="46" w:name="_Toc284499075"/>
-      <w:bookmarkStart w:id="47" w:name="_Toc284499134"/>
-      <w:bookmarkStart w:id="48" w:name="_Toc284853975"/>
-      <w:bookmarkStart w:id="49" w:name="_Toc285116167"/>
-      <w:bookmarkStart w:id="50" w:name="_Toc284499076"/>
-      <w:bookmarkStart w:id="51" w:name="_Toc284499135"/>
-      <w:bookmarkStart w:id="52" w:name="_Toc284853976"/>
-      <w:bookmarkStart w:id="53" w:name="_Toc285116168"/>
-      <w:bookmarkStart w:id="54" w:name="_Toc284499077"/>
-      <w:bookmarkStart w:id="55" w:name="_Toc284499136"/>
-      <w:bookmarkStart w:id="56" w:name="_Toc284853977"/>
-      <w:bookmarkStart w:id="57" w:name="_Toc285116169"/>
-      <w:bookmarkStart w:id="58" w:name="_Toc284499078"/>
-      <w:bookmarkStart w:id="59" w:name="_Toc284499137"/>
-      <w:bookmarkStart w:id="60" w:name="_Toc284853978"/>
-      <w:bookmarkStart w:id="61" w:name="_Toc285116170"/>
-      <w:bookmarkStart w:id="62" w:name="_Toc284499079"/>
-      <w:bookmarkStart w:id="63" w:name="_Toc284499138"/>
-      <w:bookmarkStart w:id="64" w:name="_Toc284853979"/>
-      <w:bookmarkStart w:id="65" w:name="_Toc285116171"/>
-      <w:bookmarkStart w:id="66" w:name="_Toc284499080"/>
-      <w:bookmarkStart w:id="67" w:name="_Toc284499139"/>
-      <w:bookmarkStart w:id="68" w:name="_Toc284853980"/>
-      <w:bookmarkStart w:id="69" w:name="_Toc285116172"/>
-      <w:bookmarkStart w:id="70" w:name="_Toc284499081"/>
-      <w:bookmarkStart w:id="71" w:name="_Toc284499140"/>
-      <w:bookmarkStart w:id="72" w:name="_Toc284853981"/>
-      <w:bookmarkStart w:id="73" w:name="_Toc285116173"/>
-      <w:bookmarkStart w:id="74" w:name="_Toc284499082"/>
-      <w:bookmarkStart w:id="75" w:name="_Toc284499141"/>
-      <w:bookmarkStart w:id="76" w:name="_Toc284853982"/>
-      <w:bookmarkStart w:id="77" w:name="_Toc285116174"/>
-      <w:bookmarkStart w:id="78" w:name="_Toc284428756"/>
-      <w:bookmarkStart w:id="79" w:name="_Toc284429225"/>
-      <w:bookmarkStart w:id="80" w:name="_Toc284435249"/>
-      <w:bookmarkStart w:id="81" w:name="_Toc284499083"/>
-      <w:bookmarkStart w:id="82" w:name="_Toc284499142"/>
-      <w:bookmarkStart w:id="83" w:name="_Toc284853983"/>
-      <w:bookmarkStart w:id="84" w:name="_Toc285116175"/>
-      <w:bookmarkStart w:id="85" w:name="_Toc358726672"/>
+      <w:bookmarkStart w:id="25" w:name="_Toc284499070"/>
+      <w:bookmarkStart w:id="26" w:name="_Toc284499129"/>
+      <w:bookmarkStart w:id="27" w:name="_Toc284853970"/>
+      <w:bookmarkStart w:id="28" w:name="_Toc285116162"/>
+      <w:bookmarkStart w:id="29" w:name="_Toc284499071"/>
+      <w:bookmarkStart w:id="30" w:name="_Toc284499130"/>
+      <w:bookmarkStart w:id="31" w:name="_Toc284853971"/>
+      <w:bookmarkStart w:id="32" w:name="_Toc285116163"/>
+      <w:bookmarkStart w:id="33" w:name="_Toc284499072"/>
+      <w:bookmarkStart w:id="34" w:name="_Toc284499131"/>
+      <w:bookmarkStart w:id="35" w:name="_Toc284853972"/>
+      <w:bookmarkStart w:id="36" w:name="_Toc285116164"/>
+      <w:bookmarkStart w:id="37" w:name="_Toc284499073"/>
+      <w:bookmarkStart w:id="38" w:name="_Toc284499132"/>
+      <w:bookmarkStart w:id="39" w:name="_Toc284853973"/>
+      <w:bookmarkStart w:id="40" w:name="_Toc285116165"/>
+      <w:bookmarkStart w:id="41" w:name="_Toc284499074"/>
+      <w:bookmarkStart w:id="42" w:name="_Toc284499133"/>
+      <w:bookmarkStart w:id="43" w:name="_Toc284853974"/>
+      <w:bookmarkStart w:id="44" w:name="_Toc285116166"/>
+      <w:bookmarkStart w:id="45" w:name="_Toc284499075"/>
+      <w:bookmarkStart w:id="46" w:name="_Toc284499134"/>
+      <w:bookmarkStart w:id="47" w:name="_Toc284853975"/>
+      <w:bookmarkStart w:id="48" w:name="_Toc285116167"/>
+      <w:bookmarkStart w:id="49" w:name="_Toc284499076"/>
+      <w:bookmarkStart w:id="50" w:name="_Toc284499135"/>
+      <w:bookmarkStart w:id="51" w:name="_Toc284853976"/>
+      <w:bookmarkStart w:id="52" w:name="_Toc285116168"/>
+      <w:bookmarkStart w:id="53" w:name="_Toc284499077"/>
+      <w:bookmarkStart w:id="54" w:name="_Toc284499136"/>
+      <w:bookmarkStart w:id="55" w:name="_Toc284853977"/>
+      <w:bookmarkStart w:id="56" w:name="_Toc285116169"/>
+      <w:bookmarkStart w:id="57" w:name="_Toc284499078"/>
+      <w:bookmarkStart w:id="58" w:name="_Toc284499137"/>
+      <w:bookmarkStart w:id="59" w:name="_Toc284853978"/>
+      <w:bookmarkStart w:id="60" w:name="_Toc285116170"/>
+      <w:bookmarkStart w:id="61" w:name="_Toc284499079"/>
+      <w:bookmarkStart w:id="62" w:name="_Toc284499138"/>
+      <w:bookmarkStart w:id="63" w:name="_Toc284853979"/>
+      <w:bookmarkStart w:id="64" w:name="_Toc285116171"/>
+      <w:bookmarkStart w:id="65" w:name="_Toc284499080"/>
+      <w:bookmarkStart w:id="66" w:name="_Toc284499139"/>
+      <w:bookmarkStart w:id="67" w:name="_Toc284853980"/>
+      <w:bookmarkStart w:id="68" w:name="_Toc285116172"/>
+      <w:bookmarkStart w:id="69" w:name="_Toc284499081"/>
+      <w:bookmarkStart w:id="70" w:name="_Toc284499140"/>
+      <w:bookmarkStart w:id="71" w:name="_Toc284853981"/>
+      <w:bookmarkStart w:id="72" w:name="_Toc285116173"/>
+      <w:bookmarkStart w:id="73" w:name="_Toc284499082"/>
+      <w:bookmarkStart w:id="74" w:name="_Toc284499141"/>
+      <w:bookmarkStart w:id="75" w:name="_Toc284853982"/>
+      <w:bookmarkStart w:id="76" w:name="_Toc285116174"/>
+      <w:bookmarkStart w:id="77" w:name="_Toc284428756"/>
+      <w:bookmarkStart w:id="78" w:name="_Toc284429225"/>
+      <w:bookmarkStart w:id="79" w:name="_Toc284435249"/>
+      <w:bookmarkStart w:id="80" w:name="_Toc284499083"/>
+      <w:bookmarkStart w:id="81" w:name="_Toc284499142"/>
+      <w:bookmarkStart w:id="82" w:name="_Toc284853983"/>
+      <w:bookmarkStart w:id="83" w:name="_Toc285116175"/>
+      <w:bookmarkStart w:id="84" w:name="_Toc358726672"/>
+      <w:bookmarkEnd w:id="25"/>
       <w:bookmarkEnd w:id="26"/>
       <w:bookmarkEnd w:id="27"/>
       <w:bookmarkEnd w:id="28"/>
@@ -12189,20 +12188,19 @@
       <w:bookmarkEnd w:id="81"/>
       <w:bookmarkEnd w:id="82"/>
       <w:bookmarkEnd w:id="83"/>
+      <w:r>
+        <w:t>Pôles de compétitivité</w:t>
+      </w:r>
+      <w:r>
+        <w:t xml:space="preserve"> (projet lab</w:t>
+      </w:r>
+      <w:r>
+        <w:t>ell</w:t>
+      </w:r>
+      <w:r>
+        <w:t>isés)</w:t>
+      </w:r>
       <w:bookmarkEnd w:id="84"/>
-      <w:r>
-        <w:t>Pôles de compétitivité</w:t>
-      </w:r>
-      <w:r>
-        <w:t xml:space="preserve"> (projet lab</w:t>
-      </w:r>
-      <w:r>
-        <w:t>ell</w:t>
-      </w:r>
-      <w:r>
-        <w:t>isés)</w:t>
-      </w:r>
-      <w:bookmarkEnd w:id="85"/>
     </w:p>
     <w:p>
       <w:pPr>
@@ -13175,34 +13173,34 @@
       <w:pPr>
         <w:pStyle w:val="Heading2"/>
       </w:pPr>
-      <w:bookmarkStart w:id="86" w:name="_Toc284499085"/>
-      <w:bookmarkStart w:id="87" w:name="_Toc284499144"/>
-      <w:bookmarkStart w:id="88" w:name="_Toc284853985"/>
-      <w:bookmarkStart w:id="89" w:name="_Toc285116177"/>
-      <w:bookmarkStart w:id="90" w:name="_Toc358726673"/>
+      <w:bookmarkStart w:id="85" w:name="_Toc284499085"/>
+      <w:bookmarkStart w:id="86" w:name="_Toc284499144"/>
+      <w:bookmarkStart w:id="87" w:name="_Toc284853985"/>
+      <w:bookmarkStart w:id="88" w:name="_Toc285116177"/>
+      <w:bookmarkStart w:id="89" w:name="_Toc358726673"/>
+      <w:bookmarkEnd w:id="85"/>
       <w:bookmarkEnd w:id="86"/>
       <w:bookmarkEnd w:id="87"/>
       <w:bookmarkEnd w:id="88"/>
+      <w:r>
+        <w:t>P</w:t>
+      </w:r>
+      <w:r>
+        <w:t>ersonne</w:t>
+      </w:r>
+      <w:r>
+        <w:t>ls recruté</w:t>
+      </w:r>
+      <w:r>
+        <w:t>s en CDD</w:t>
+      </w:r>
+      <w:r>
+        <w:t xml:space="preserve"> </w:t>
+      </w:r>
+      <w:r>
+        <w:t>(hors stagiaires)</w:t>
+      </w:r>
       <w:bookmarkEnd w:id="89"/>
-      <w:r>
-        <w:t>P</w:t>
-      </w:r>
-      <w:r>
-        <w:t>ersonne</w:t>
-      </w:r>
-      <w:r>
-        <w:t>ls recruté</w:t>
-      </w:r>
-      <w:r>
-        <w:t>s en CDD</w:t>
-      </w:r>
-      <w:r>
-        <w:t xml:space="preserve"> </w:t>
-      </w:r>
-      <w:r>
-        <w:t>(hors stagiaires)</w:t>
-      </w:r>
-      <w:bookmarkEnd w:id="90"/>
     </w:p>
     <w:p>
       <w:pPr>
@@ -14431,7 +14429,7 @@
       <w:pPr>
         <w:pStyle w:val="Heading2"/>
       </w:pPr>
-      <w:bookmarkStart w:id="91" w:name="_Toc358726674"/>
+      <w:bookmarkStart w:id="90" w:name="_Toc358726674"/>
       <w:r>
         <w:t>État financier</w:t>
       </w:r>
@@ -14444,7 +14442,7 @@
         </w:rPr>
         <w:t>(V)</w:t>
       </w:r>
-      <w:bookmarkEnd w:id="91"/>
+      <w:bookmarkEnd w:id="90"/>
     </w:p>
     <w:p>
       <w:pPr>
@@ -14651,6 +14649,14 @@
               </w:rPr>
               <w:t xml:space="preserve">  </w:t>
             </w:r>
+            <w:r>
+              <w:rPr>
+                <w:rFonts w:ascii="Verdana" w:hAnsi="Verdana"/>
+                <w:sz w:val="18"/>
+                <w:szCs w:val="18"/>
+              </w:rPr>
+              <w:t>Université de Strasbourg</w:t>
+            </w:r>
           </w:p>
         </w:tc>
         <w:tc>
@@ -14660,12 +14666,208 @@
           </w:tcPr>
           <w:p>
             <w:pPr>
+              <w:jc w:val="left"/>
+              <w:rPr>
+                <w:b/>
+                <w:color w:val="000000" w:themeColor="text1"/>
+                <w:szCs w:val="22"/>
+              </w:rPr>
+            </w:pPr>
+            <w:r>
+              <w:rPr>
+                <w:rFonts w:cs="Calibri"/>
+                <w:b/>
+                <w:bCs/>
+                <w:color w:val="000000" w:themeColor="text1"/>
+                <w:szCs w:val="22"/>
+                <w:lang w:val="en-US"/>
+              </w:rPr>
+              <w:t xml:space="preserve">44.29 % (97,451.72 </w:t>
+            </w:r>
+            <w:r>
+              <w:rPr>
+                <w:rFonts w:cs="Helvetica"/>
+                <w:b/>
+                <w:bCs/>
+                <w:color w:val="000000" w:themeColor="text1"/>
+                <w:szCs w:val="22"/>
+                <w:lang w:val="en-US"/>
+              </w:rPr>
+              <w:t>€</w:t>
+            </w:r>
+            <w:r>
+              <w:rPr>
+                <w:rFonts w:cs="Calibri"/>
+                <w:b/>
+                <w:bCs/>
+                <w:color w:val="000000" w:themeColor="text1"/>
+                <w:szCs w:val="22"/>
+                <w:lang w:val="en-US"/>
+              </w:rPr>
+              <w:t xml:space="preserve">/ 220 000 </w:t>
+            </w:r>
+            <w:r>
+              <w:rPr>
+                <w:rFonts w:cs="Helvetica"/>
+                <w:b/>
+                <w:bCs/>
+                <w:color w:val="000000" w:themeColor="text1"/>
+                <w:szCs w:val="22"/>
+                <w:lang w:val="en-US"/>
+              </w:rPr>
+              <w:t>€</w:t>
+            </w:r>
+            <w:r>
+              <w:rPr>
+                <w:rFonts w:cs="Calibri"/>
+                <w:b/>
+                <w:bCs/>
+                <w:color w:val="000000" w:themeColor="text1"/>
+                <w:szCs w:val="22"/>
+                <w:lang w:val="en-US"/>
+              </w:rPr>
+              <w:t>)</w:t>
+            </w:r>
+          </w:p>
+        </w:tc>
+        <w:tc>
+          <w:tcPr>
+            <w:tcW w:w="5006" w:type="dxa"/>
+            <w:shd w:val="clear" w:color="auto" w:fill="auto"/>
+          </w:tcPr>
+          <w:p>
+            <w:pPr>
               <w:rPr>
                 <w:rFonts w:ascii="Verdana" w:hAnsi="Verdana"/>
                 <w:sz w:val="18"/>
                 <w:szCs w:val="18"/>
               </w:rPr>
             </w:pPr>
+            <w:r>
+              <w:rPr>
+                <w:rFonts w:ascii="Verdana" w:hAnsi="Verdana"/>
+                <w:sz w:val="18"/>
+                <w:szCs w:val="18"/>
+              </w:rPr>
+              <w:t>Status on 20/03/2013</w:t>
+            </w:r>
+          </w:p>
+        </w:tc>
+      </w:tr>
+      <w:tr>
+        <w:tc>
+          <w:tcPr>
+            <w:tcW w:w="3329" w:type="dxa"/>
+            <w:shd w:val="clear" w:color="auto" w:fill="auto"/>
+          </w:tcPr>
+          <w:p>
+            <w:pPr>
+              <w:rPr>
+                <w:rFonts w:ascii="Verdana" w:hAnsi="Verdana"/>
+                <w:sz w:val="18"/>
+                <w:szCs w:val="18"/>
+              </w:rPr>
+            </w:pPr>
+            <w:r>
+              <w:rPr>
+                <w:rFonts w:ascii="Verdana" w:hAnsi="Verdana"/>
+                <w:sz w:val="18"/>
+                <w:szCs w:val="18"/>
+              </w:rPr>
+              <w:t>Université de Strasbourg</w:t>
+            </w:r>
+          </w:p>
+        </w:tc>
+        <w:tc>
+          <w:tcPr>
+            <w:tcW w:w="1412" w:type="dxa"/>
+            <w:shd w:val="clear" w:color="auto" w:fill="auto"/>
+          </w:tcPr>
+          <w:p>
+            <w:pPr>
+              <w:rPr>
+                <w:rFonts w:ascii="Verdana" w:hAnsi="Verdana"/>
+                <w:sz w:val="18"/>
+                <w:szCs w:val="18"/>
+              </w:rPr>
+            </w:pPr>
+            <w:r>
+              <w:rPr>
+                <w:rFonts w:cs="Calibri"/>
+                <w:b/>
+                <w:bCs/>
+                <w:color w:val="000000" w:themeColor="text1"/>
+                <w:szCs w:val="22"/>
+                <w:lang w:val="en-US"/>
+              </w:rPr>
+              <w:t>48.9</w:t>
+            </w:r>
+            <w:r>
+              <w:rPr>
+                <w:rFonts w:cs="Calibri"/>
+                <w:b/>
+                <w:bCs/>
+                <w:color w:val="000000" w:themeColor="text1"/>
+                <w:szCs w:val="22"/>
+                <w:lang w:val="en-US"/>
+              </w:rPr>
+              <w:t>9 % (</w:t>
+            </w:r>
+            <w:r>
+              <w:rPr>
+                <w:rFonts w:cs="Calibri"/>
+                <w:b/>
+                <w:bCs/>
+                <w:color w:val="000000" w:themeColor="text1"/>
+                <w:szCs w:val="22"/>
+                <w:lang w:val="en-US"/>
+              </w:rPr>
+              <w:t xml:space="preserve">107,784.4 </w:t>
+            </w:r>
+            <w:r>
+              <w:rPr>
+                <w:rFonts w:cs="Helvetica"/>
+                <w:b/>
+                <w:bCs/>
+                <w:color w:val="000000" w:themeColor="text1"/>
+                <w:szCs w:val="22"/>
+                <w:lang w:val="en-US"/>
+              </w:rPr>
+              <w:t>€</w:t>
+            </w:r>
+            <w:r>
+              <w:rPr>
+                <w:rFonts w:cs="Calibri"/>
+                <w:b/>
+                <w:bCs/>
+                <w:color w:val="000000" w:themeColor="text1"/>
+                <w:szCs w:val="22"/>
+                <w:lang w:val="en-US"/>
+              </w:rPr>
+              <w:t xml:space="preserve"> / 220 000 </w:t>
+            </w:r>
+            <w:r>
+              <w:rPr>
+                <w:rFonts w:cs="Helvetica"/>
+                <w:b/>
+                <w:bCs/>
+                <w:color w:val="000000" w:themeColor="text1"/>
+                <w:szCs w:val="22"/>
+                <w:lang w:val="en-US"/>
+              </w:rPr>
+              <w:t>€</w:t>
+            </w:r>
+            <w:r>
+              <w:rPr>
+                <w:rFonts w:cs="Calibri"/>
+                <w:b/>
+                <w:bCs/>
+                <w:color w:val="000000" w:themeColor="text1"/>
+                <w:szCs w:val="22"/>
+                <w:lang w:val="en-US"/>
+              </w:rPr>
+              <w:t>)</w:t>
+            </w:r>
           </w:p>
         </w:tc>
         <w:tc>
@@ -14681,53 +14883,16 @@
                 <w:szCs w:val="18"/>
               </w:rPr>
             </w:pPr>
-          </w:p>
-        </w:tc>
-      </w:tr>
-      <w:tr>
-        <w:tc>
-          <w:tcPr>
-            <w:tcW w:w="3329" w:type="dxa"/>
-            <w:shd w:val="clear" w:color="auto" w:fill="auto"/>
-          </w:tcPr>
-          <w:p>
-            <w:pPr>
+            <w:r>
               <w:rPr>
                 <w:rFonts w:ascii="Verdana" w:hAnsi="Verdana"/>
                 <w:sz w:val="18"/>
                 <w:szCs w:val="18"/>
               </w:rPr>
-            </w:pPr>
-          </w:p>
-        </w:tc>
-        <w:tc>
-          <w:tcPr>
-            <w:tcW w:w="1412" w:type="dxa"/>
-            <w:shd w:val="clear" w:color="auto" w:fill="auto"/>
-          </w:tcPr>
-          <w:p>
-            <w:pPr>
-              <w:rPr>
-                <w:rFonts w:ascii="Verdana" w:hAnsi="Verdana"/>
-                <w:sz w:val="18"/>
-                <w:szCs w:val="18"/>
-              </w:rPr>
-            </w:pPr>
-          </w:p>
-        </w:tc>
-        <w:tc>
-          <w:tcPr>
-            <w:tcW w:w="5006" w:type="dxa"/>
-            <w:shd w:val="clear" w:color="auto" w:fill="auto"/>
-          </w:tcPr>
-          <w:p>
-            <w:pPr>
-              <w:rPr>
-                <w:rFonts w:ascii="Verdana" w:hAnsi="Verdana"/>
-                <w:sz w:val="18"/>
-                <w:szCs w:val="18"/>
-              </w:rPr>
-            </w:pPr>
+              <w:t>Current estimation</w:t>
+            </w:r>
+            <w:bookmarkStart w:id="91" w:name="_GoBack"/>
+            <w:bookmarkEnd w:id="91"/>
           </w:p>
         </w:tc>
       </w:tr>
@@ -14793,6 +14958,7 @@
       </w:pPr>
       <w:bookmarkStart w:id="92" w:name="_Toc358726675"/>
       <w:r>
+        <w:lastRenderedPageBreak/>
         <w:t xml:space="preserve">Annexes </w:t>
       </w:r>
       <w:r>
@@ -14991,7 +15157,7 @@
         <w:sz w:val="18"/>
         <w:szCs w:val="18"/>
       </w:rPr>
-      <w:t>6</w:t>
+      <w:t>10</w:t>
     </w:r>
     <w:r>
       <w:rPr>
@@ -15045,7 +15211,7 @@
         <w:sz w:val="18"/>
         <w:szCs w:val="18"/>
       </w:rPr>
-      <w:t>9</w:t>
+      <w:t>10</w:t>
     </w:r>
     <w:r>
       <w:rPr>
@@ -22243,7 +22409,7 @@
 </file>
 
 <file path=customXml/itemProps1.xml><?xml version="1.0" encoding="utf-8"?>
-<ds:datastoreItem xmlns:ds="http://schemas.openxmlformats.org/officeDocument/2006/customXml" ds:itemID="{904A2350-132A-0B45-A030-A62EF23FD905}">
+<ds:datastoreItem xmlns:ds="http://schemas.openxmlformats.org/officeDocument/2006/customXml" ds:itemID="{1A6C631B-4529-DA4C-A0E4-C6F7AFC085FD}">
   <ds:schemaRefs>
     <ds:schemaRef ds:uri="http://schemas.openxmlformats.org/officeDocument/2006/bibliography"/>
   </ds:schemaRefs>

</xml_diff>

<commit_message>
GL's changes are marked in red.
</commit_message>
<xml_diff>
--- a/Formulaire Compte-rendu intermédiaire-v0.5.docx
+++ b/Formulaire Compte-rendu intermédiaire-v0.5.docx
@@ -5958,77 +5958,90 @@
             <w:pPr>
               <w:rPr>
                 <w:szCs w:val="22"/>
+                <w:highlight w:val="red"/>
               </w:rPr>
             </w:pPr>
             <w:r>
               <w:rPr>
                 <w:b/>
+                <w:highlight w:val="red"/>
               </w:rPr>
               <w:t xml:space="preserve">Temporal segmentation of </w:t>
             </w:r>
             <w:r>
               <w:rPr>
                 <w:b/>
+                <w:highlight w:val="red"/>
               </w:rPr>
               <w:t>deforming mesh</w:t>
             </w:r>
             <w:r>
               <w:rPr>
                 <w:b/>
+                <w:highlight w:val="red"/>
               </w:rPr>
               <w:t xml:space="preserve"> [2]</w:t>
             </w:r>
             <w:r>
               <w:rPr>
                 <w:b/>
+                <w:highlight w:val="red"/>
               </w:rPr>
               <w:t>.</w:t>
             </w:r>
             <w:r>
               <w:rPr>
                 <w:szCs w:val="22"/>
+                <w:highlight w:val="red"/>
               </w:rPr>
               <w:t xml:space="preserve"> We have devised a new method for analyzing </w:t>
             </w:r>
             <w:r>
               <w:rPr>
                 <w:szCs w:val="22"/>
+                <w:highlight w:val="red"/>
               </w:rPr>
               <w:t>a</w:t>
             </w:r>
             <w:r>
               <w:rPr>
                 <w:szCs w:val="22"/>
+                <w:highlight w:val="red"/>
               </w:rPr>
               <w:t xml:space="preserve"> </w:t>
             </w:r>
             <w:r>
               <w:rPr>
                 <w:szCs w:val="22"/>
+                <w:highlight w:val="red"/>
               </w:rPr>
               <w:t>deforming mesh</w:t>
             </w:r>
             <w:r>
               <w:rPr>
                 <w:szCs w:val="22"/>
+                <w:highlight w:val="red"/>
               </w:rPr>
               <w:t xml:space="preserve"> by using the deformation behaviour (</w:t>
             </w:r>
             <w:r>
               <w:rPr>
                 <w:szCs w:val="22"/>
+                <w:highlight w:val="red"/>
               </w:rPr>
               <w:t>stretch and bending</w:t>
             </w:r>
             <w:r>
               <w:rPr>
                 <w:szCs w:val="22"/>
+                <w:highlight w:val="red"/>
               </w:rPr>
               <w:t xml:space="preserve">) of each mesh triangle. After measuring the distances of triangle deformation between each frame pair, </w:t>
             </w:r>
             <w:r>
               <w:rPr>
                 <w:szCs w:val="22"/>
+                <w:highlight w:val="red"/>
               </w:rPr>
               <w:lastRenderedPageBreak/>
               <w:t xml:space="preserve">temporal segmentation is </w:t>
@@ -6036,24 +6049,28 @@
             <w:r>
               <w:rPr>
                 <w:szCs w:val="22"/>
+                <w:highlight w:val="red"/>
               </w:rPr>
               <w:t>performed</w:t>
             </w:r>
             <w:r>
               <w:rPr>
                 <w:szCs w:val="22"/>
+                <w:highlight w:val="red"/>
               </w:rPr>
               <w:t xml:space="preserve"> by finding frame boundaries that minimize within-segment distances. </w:t>
             </w:r>
             <w:r>
               <w:rPr>
                 <w:szCs w:val="22"/>
+                <w:highlight w:val="red"/>
               </w:rPr>
               <w:t>Our experimentation on numerous examples has shown that we can obtain</w:t>
             </w:r>
             <w:r>
               <w:rPr>
                 <w:szCs w:val="22"/>
+                <w:highlight w:val="red"/>
               </w:rPr>
               <w:t xml:space="preserve"> consistent temporal segmentation on different deforming meshes exhibiting identical or similar motions, despite their shape differences.</w:t>
             </w:r>
@@ -6062,59 +6079,69 @@
             <w:pPr>
               <w:rPr>
                 <w:szCs w:val="22"/>
+                <w:highlight w:val="red"/>
               </w:rPr>
             </w:pPr>
             <w:r>
               <w:rPr>
                 <w:b/>
+                <w:highlight w:val="red"/>
               </w:rPr>
               <w:t xml:space="preserve">Compression of </w:t>
             </w:r>
             <w:r>
               <w:rPr>
                 <w:b/>
+                <w:highlight w:val="red"/>
               </w:rPr>
               <w:t>deforming mesh</w:t>
             </w:r>
             <w:r>
               <w:rPr>
                 <w:b/>
+                <w:highlight w:val="red"/>
               </w:rPr>
               <w:t xml:space="preserve"> [3]</w:t>
             </w:r>
             <w:r>
               <w:rPr>
                 <w:b/>
+                <w:highlight w:val="red"/>
               </w:rPr>
               <w:t>.</w:t>
             </w:r>
             <w:r>
               <w:rPr>
                 <w:szCs w:val="22"/>
+                <w:highlight w:val="red"/>
               </w:rPr>
               <w:t xml:space="preserve"> We have developed a compression method for 3D </w:t>
             </w:r>
             <w:r>
               <w:rPr>
                 <w:szCs w:val="22"/>
+                <w:highlight w:val="red"/>
               </w:rPr>
               <w:t>mesh sequences</w:t>
             </w:r>
             <w:r>
               <w:rPr>
                 <w:szCs w:val="22"/>
+                <w:highlight w:val="red"/>
               </w:rPr>
               <w:t>. We first aggregate similar frames into frame clusters, then apply principal component analysis for each cluster, and finally perform intra-cluster compression based on linear coding. Because the frame poses within a cluster are similar, the number of principal coefficients required for each cluster is reduced</w:t>
             </w:r>
             <w:r>
               <w:rPr>
                 <w:szCs w:val="22"/>
+                <w:highlight w:val="red"/>
               </w:rPr>
               <w:t>, leading to a</w:t>
             </w:r>
             <w:r>
               <w:rPr>
                 <w:szCs w:val="22"/>
+                <w:highlight w:val="red"/>
               </w:rPr>
               <w:t xml:space="preserve"> better compression ratio for a given reconstruction error than other comparable methods.</w:t>
             </w:r>
@@ -6125,6 +6152,7 @@
               <w:ind w:left="34" w:firstLine="0"/>
               <w:rPr>
                 <w:b/>
+                <w:highlight w:val="red"/>
               </w:rPr>
             </w:pPr>
             <w:r>
@@ -6133,6 +6161,7 @@
                 <w:b/>
                 <w:sz w:val="22"/>
                 <w:szCs w:val="24"/>
+                <w:highlight w:val="red"/>
                 <w:lang w:val="en-GB" w:eastAsia="fr-FR"/>
               </w:rPr>
               <w:t>Similarities between two</w:t>
@@ -6143,6 +6172,7 @@
                 <w:b/>
                 <w:sz w:val="22"/>
                 <w:szCs w:val="24"/>
+                <w:highlight w:val="red"/>
                 <w:lang w:val="en-GB" w:eastAsia="fr-FR"/>
               </w:rPr>
               <w:t xml:space="preserve"> deforming meshes</w:t>
@@ -6153,6 +6183,7 @@
                 <w:b/>
                 <w:sz w:val="22"/>
                 <w:szCs w:val="24"/>
+                <w:highlight w:val="red"/>
                 <w:lang w:val="en-GB" w:eastAsia="fr-FR"/>
               </w:rPr>
               <w:t>.</w:t>
@@ -6160,6 +6191,7 @@
             <w:r>
               <w:rPr>
                 <w:szCs w:val="22"/>
+                <w:highlight w:val="red"/>
               </w:rPr>
               <w:t xml:space="preserve"> </w:t>
             </w:r>
@@ -6168,6 +6200,7 @@
                 <w:rFonts w:ascii="Palatino Linotype" w:hAnsi="Palatino Linotype"/>
                 <w:sz w:val="22"/>
                 <w:szCs w:val="22"/>
+                <w:highlight w:val="red"/>
               </w:rPr>
               <w:t xml:space="preserve">We have investigated a new method for measuring motion similarity between two </w:t>
             </w:r>
@@ -6176,6 +6209,7 @@
                 <w:rFonts w:ascii="Palatino Linotype" w:hAnsi="Palatino Linotype"/>
                 <w:sz w:val="22"/>
                 <w:szCs w:val="22"/>
+                <w:highlight w:val="red"/>
               </w:rPr>
               <w:t>deforming meshes</w:t>
             </w:r>
@@ -6184,6 +6218,7 @@
                 <w:rFonts w:ascii="Palatino Linotype" w:hAnsi="Palatino Linotype"/>
                 <w:sz w:val="22"/>
                 <w:szCs w:val="22"/>
+                <w:highlight w:val="red"/>
               </w:rPr>
               <w:t xml:space="preserve">, </w:t>
             </w:r>
@@ -6192,6 +6227,7 @@
                 <w:rFonts w:ascii="Palatino Linotype" w:hAnsi="Palatino Linotype"/>
                 <w:sz w:val="22"/>
                 <w:szCs w:val="22"/>
+                <w:highlight w:val="red"/>
               </w:rPr>
               <w:t xml:space="preserve">independently from </w:t>
             </w:r>
@@ -6200,6 +6236,7 @@
                 <w:rFonts w:ascii="Palatino Linotype" w:hAnsi="Palatino Linotype"/>
                 <w:sz w:val="22"/>
                 <w:szCs w:val="22"/>
+                <w:highlight w:val="red"/>
               </w:rPr>
               <w:t xml:space="preserve">their shape </w:t>
             </w:r>
@@ -6208,6 +6245,7 @@
                 <w:rFonts w:ascii="Palatino Linotype" w:hAnsi="Palatino Linotype"/>
                 <w:sz w:val="22"/>
                 <w:szCs w:val="22"/>
+                <w:highlight w:val="red"/>
               </w:rPr>
               <w:t>similarities at static frames</w:t>
             </w:r>
@@ -6216,6 +6254,7 @@
                 <w:rFonts w:ascii="Palatino Linotype" w:hAnsi="Palatino Linotype"/>
                 <w:sz w:val="22"/>
                 <w:szCs w:val="22"/>
+                <w:highlight w:val="red"/>
               </w:rPr>
               <w:t xml:space="preserve">.  </w:t>
             </w:r>
@@ -6224,6 +6263,7 @@
                 <w:rFonts w:ascii="Palatino Linotype" w:hAnsi="Palatino Linotype"/>
                 <w:sz w:val="22"/>
                 <w:szCs w:val="22"/>
+                <w:highlight w:val="red"/>
               </w:rPr>
               <w:t>Our method proceeds as follows</w:t>
             </w:r>
@@ -6232,6 +6272,7 @@
                 <w:rFonts w:ascii="Palatino Linotype" w:hAnsi="Palatino Linotype"/>
                 <w:sz w:val="22"/>
                 <w:szCs w:val="22"/>
+                <w:highlight w:val="red"/>
               </w:rPr>
               <w:t xml:space="preserve">: (1) Compute an initial </w:t>
             </w:r>
@@ -6240,6 +6281,7 @@
                 <w:rFonts w:ascii="Palatino Linotype" w:hAnsi="Palatino Linotype"/>
                 <w:sz w:val="22"/>
                 <w:szCs w:val="22"/>
+                <w:highlight w:val="red"/>
               </w:rPr>
               <w:t>spatio-temporal</w:t>
             </w:r>
@@ -6248,6 +6290,7 @@
                 <w:rFonts w:ascii="Palatino Linotype" w:hAnsi="Palatino Linotype"/>
                 <w:sz w:val="22"/>
                 <w:szCs w:val="22"/>
+                <w:highlight w:val="red"/>
               </w:rPr>
               <w:t xml:space="preserve"> segmentation by clustering the triangles that undergo similar deformation and are either temporally or spatially connected. (2) Compute an initial spatial segmentation by cutting the mesh along the boundaries of each </w:t>
             </w:r>
@@ -6256,6 +6299,7 @@
                 <w:rFonts w:ascii="Palatino Linotype" w:hAnsi="Palatino Linotype"/>
                 <w:sz w:val="22"/>
                 <w:szCs w:val="22"/>
+                <w:highlight w:val="red"/>
               </w:rPr>
               <w:t>spatio-temporal</w:t>
             </w:r>
@@ -6264,6 +6308,7 @@
                 <w:rFonts w:ascii="Palatino Linotype" w:hAnsi="Palatino Linotype"/>
                 <w:sz w:val="22"/>
                 <w:szCs w:val="22"/>
+                <w:highlight w:val="red"/>
               </w:rPr>
               <w:t xml:space="preserve"> segment. (3) </w:t>
             </w:r>
@@ -6272,6 +6317,7 @@
                 <w:rFonts w:ascii="Palatino Linotype" w:hAnsi="Palatino Linotype"/>
                 <w:sz w:val="22"/>
                 <w:szCs w:val="22"/>
+                <w:highlight w:val="red"/>
               </w:rPr>
               <w:t xml:space="preserve">We introduce a spatio-temporal cluster graph that efficiently represents the segmentation results. For </w:t>
             </w:r>
@@ -6280,6 +6326,7 @@
                 <w:rFonts w:ascii="Palatino Linotype" w:hAnsi="Palatino Linotype"/>
                 <w:sz w:val="22"/>
                 <w:szCs w:val="22"/>
+                <w:highlight w:val="red"/>
               </w:rPr>
               <w:t xml:space="preserve">each </w:t>
             </w:r>
@@ -6288,6 +6335,7 @@
                 <w:rFonts w:ascii="Palatino Linotype" w:hAnsi="Palatino Linotype"/>
                 <w:sz w:val="22"/>
                 <w:szCs w:val="22"/>
+                <w:highlight w:val="red"/>
               </w:rPr>
               <w:t xml:space="preserve">graph, a </w:t>
             </w:r>
@@ -6296,6 +6344,7 @@
                 <w:rFonts w:ascii="Palatino Linotype" w:hAnsi="Palatino Linotype"/>
                 <w:sz w:val="22"/>
                 <w:szCs w:val="22"/>
+                <w:highlight w:val="red"/>
               </w:rPr>
               <w:t xml:space="preserve">node </w:t>
             </w:r>
@@ -6304,6 +6353,7 @@
                 <w:rFonts w:ascii="Palatino Linotype" w:hAnsi="Palatino Linotype"/>
                 <w:sz w:val="22"/>
                 <w:szCs w:val="22"/>
+                <w:highlight w:val="red"/>
               </w:rPr>
               <w:t xml:space="preserve">denotes </w:t>
             </w:r>
@@ -6312,6 +6362,7 @@
                 <w:rFonts w:ascii="Palatino Linotype" w:hAnsi="Palatino Linotype"/>
                 <w:sz w:val="22"/>
                 <w:szCs w:val="22"/>
+                <w:highlight w:val="red"/>
               </w:rPr>
               <w:t xml:space="preserve">a spatial segment and </w:t>
             </w:r>
@@ -6320,6 +6371,7 @@
                 <w:rFonts w:ascii="Palatino Linotype" w:hAnsi="Palatino Linotype"/>
                 <w:sz w:val="22"/>
                 <w:szCs w:val="22"/>
+                <w:highlight w:val="red"/>
               </w:rPr>
               <w:t xml:space="preserve">an </w:t>
             </w:r>
@@ -6328,6 +6380,7 @@
                 <w:rFonts w:ascii="Palatino Linotype" w:hAnsi="Palatino Linotype"/>
                 <w:sz w:val="22"/>
                 <w:szCs w:val="22"/>
+                <w:highlight w:val="red"/>
               </w:rPr>
               <w:t xml:space="preserve">edge </w:t>
             </w:r>
@@ -6336,6 +6389,7 @@
                 <w:rFonts w:ascii="Palatino Linotype" w:hAnsi="Palatino Linotype"/>
                 <w:sz w:val="22"/>
                 <w:szCs w:val="22"/>
+                <w:highlight w:val="red"/>
               </w:rPr>
               <w:t xml:space="preserve">denotes </w:t>
             </w:r>
@@ -6344,6 +6398,7 @@
                 <w:rFonts w:ascii="Palatino Linotype" w:hAnsi="Palatino Linotype"/>
                 <w:sz w:val="22"/>
                 <w:szCs w:val="22"/>
+                <w:highlight w:val="red"/>
               </w:rPr>
               <w:t xml:space="preserve">the neighborhood between two spatial segments. In addition, each node also accompanies a vector of attributes, </w:t>
             </w:r>
@@ -6352,6 +6407,7 @@
                 <w:rFonts w:ascii="Palatino Linotype" w:hAnsi="Palatino Linotype"/>
                 <w:sz w:val="22"/>
                 <w:szCs w:val="22"/>
+                <w:highlight w:val="red"/>
               </w:rPr>
               <w:t xml:space="preserve">i.e. </w:t>
             </w:r>
@@ -6360,6 +6416,7 @@
                 <w:rFonts w:ascii="Palatino Linotype" w:hAnsi="Palatino Linotype"/>
                 <w:sz w:val="22"/>
                 <w:szCs w:val="22"/>
+                <w:highlight w:val="red"/>
               </w:rPr>
               <w:t xml:space="preserve">‘deformed’ or ‘rigid’ in each frame, so as to encode the deformation of the corresponding spatial segment. (4) </w:t>
             </w:r>
@@ -6368,6 +6425,7 @@
                 <w:rFonts w:ascii="Palatino Linotype" w:hAnsi="Palatino Linotype"/>
                 <w:sz w:val="22"/>
                 <w:szCs w:val="22"/>
+                <w:highlight w:val="red"/>
               </w:rPr>
               <w:t xml:space="preserve">Compute </w:t>
             </w:r>
@@ -6376,6 +6434,7 @@
                 <w:rFonts w:ascii="Palatino Linotype" w:hAnsi="Palatino Linotype"/>
                 <w:sz w:val="22"/>
                 <w:szCs w:val="22"/>
+                <w:highlight w:val="red"/>
               </w:rPr>
               <w:t xml:space="preserve">the similarity between the two </w:t>
             </w:r>
@@ -6384,6 +6443,7 @@
                 <w:rFonts w:ascii="Palatino Linotype" w:hAnsi="Palatino Linotype"/>
                 <w:sz w:val="22"/>
                 <w:szCs w:val="22"/>
+                <w:highlight w:val="red"/>
               </w:rPr>
               <w:t xml:space="preserve">spatio-temporal </w:t>
             </w:r>
@@ -6392,6 +6452,7 @@
                 <w:rFonts w:ascii="Palatino Linotype" w:hAnsi="Palatino Linotype"/>
                 <w:sz w:val="22"/>
                 <w:szCs w:val="22"/>
+                <w:highlight w:val="red"/>
               </w:rPr>
               <w:t>cluster graphs, by taking into account of the similarities of both graph topology and node attributes.</w:t>
             </w:r>
@@ -6400,6 +6461,7 @@
                 <w:rFonts w:ascii="Palatino Linotype" w:hAnsi="Palatino Linotype"/>
                 <w:sz w:val="22"/>
                 <w:szCs w:val="22"/>
+                <w:highlight w:val="red"/>
               </w:rPr>
               <w:t xml:space="preserve"> We have computed similarities among deforming meshes </w:t>
             </w:r>
@@ -6408,6 +6470,7 @@
                 <w:rFonts w:ascii="Palatino Linotype" w:hAnsi="Palatino Linotype"/>
                 <w:sz w:val="22"/>
                 <w:szCs w:val="22"/>
+                <w:highlight w:val="red"/>
               </w:rPr>
               <w:t xml:space="preserve">that </w:t>
             </w:r>
@@ -6416,6 +6479,7 @@
                 <w:rFonts w:ascii="Palatino Linotype" w:hAnsi="Palatino Linotype"/>
                 <w:sz w:val="22"/>
                 <w:szCs w:val="22"/>
+                <w:highlight w:val="red"/>
               </w:rPr>
               <w:t xml:space="preserve">we have for the moment. </w:t>
             </w:r>
@@ -6424,6 +6488,7 @@
                 <w:rFonts w:ascii="Palatino Linotype" w:hAnsi="Palatino Linotype"/>
                 <w:sz w:val="22"/>
                 <w:szCs w:val="22"/>
+                <w:highlight w:val="red"/>
               </w:rPr>
               <w:t>From</w:t>
             </w:r>
@@ -6432,6 +6497,7 @@
                 <w:rFonts w:ascii="Palatino Linotype" w:hAnsi="Palatino Linotype"/>
                 <w:sz w:val="22"/>
                 <w:szCs w:val="22"/>
+                <w:highlight w:val="red"/>
               </w:rPr>
               <w:t xml:space="preserve"> the results, we </w:t>
             </w:r>
@@ -6440,6 +6506,7 @@
                 <w:rFonts w:ascii="Palatino Linotype" w:hAnsi="Palatino Linotype"/>
                 <w:sz w:val="22"/>
                 <w:szCs w:val="22"/>
+                <w:highlight w:val="red"/>
               </w:rPr>
               <w:t>can distinguish different motions</w:t>
             </w:r>
@@ -6448,6 +6515,7 @@
                 <w:rFonts w:ascii="Palatino Linotype" w:hAnsi="Palatino Linotype"/>
                 <w:sz w:val="22"/>
                 <w:szCs w:val="22"/>
+                <w:highlight w:val="red"/>
               </w:rPr>
               <w:t>,</w:t>
             </w:r>
@@ -6456,6 +6524,7 @@
                 <w:rFonts w:ascii="Palatino Linotype" w:hAnsi="Palatino Linotype"/>
                 <w:sz w:val="22"/>
                 <w:szCs w:val="22"/>
+                <w:highlight w:val="red"/>
               </w:rPr>
               <w:t xml:space="preserve"> independent</w:t>
             </w:r>
@@ -6464,6 +6533,7 @@
                 <w:rFonts w:ascii="Palatino Linotype" w:hAnsi="Palatino Linotype"/>
                 <w:sz w:val="22"/>
                 <w:szCs w:val="22"/>
+                <w:highlight w:val="red"/>
               </w:rPr>
               <w:t>ly</w:t>
             </w:r>
@@ -6472,6 +6542,7 @@
                 <w:rFonts w:ascii="Palatino Linotype" w:hAnsi="Palatino Linotype"/>
                 <w:sz w:val="22"/>
                 <w:szCs w:val="22"/>
+                <w:highlight w:val="red"/>
               </w:rPr>
               <w:t xml:space="preserve"> from shape differences. In the next stage of our work, we plan to populate our dataset, and ask vo</w:t>
             </w:r>
@@ -6480,6 +6551,7 @@
                 <w:rFonts w:ascii="Palatino Linotype" w:hAnsi="Palatino Linotype"/>
                 <w:sz w:val="22"/>
                 <w:szCs w:val="22"/>
+                <w:highlight w:val="red"/>
               </w:rPr>
               <w:t xml:space="preserve">lunteers to manually rate the similarities among the dataset as ground truth, so as to further validate our motion similarity metric. </w:t>
             </w:r>
@@ -6490,6 +6562,7 @@
                 <w:rFonts w:ascii="Verdana" w:hAnsi="Verdana"/>
                 <w:sz w:val="16"/>
                 <w:szCs w:val="16"/>
+                <w:highlight w:val="red"/>
                 <w:lang w:val="en-US"/>
               </w:rPr>
             </w:pPr>
@@ -6498,6 +6571,7 @@
                 <w:rFonts w:ascii="Verdana" w:hAnsi="Verdana"/>
                 <w:sz w:val="16"/>
                 <w:szCs w:val="16"/>
+                <w:highlight w:val="red"/>
                 <w:lang w:val="en-US"/>
               </w:rPr>
               <w:t>[1] Vasyl Mykhalchuk, Frederic Cordier, Hyewon Seo: Landmark Transfer with Minimal Graph, Computers &amp; Graphics (Elsevier), Vol. 37, Issue 5, August 2013, Pages 539–552.</w:t>
@@ -6509,6 +6583,7 @@
                 <w:rFonts w:ascii="Verdana" w:hAnsi="Verdana"/>
                 <w:sz w:val="16"/>
                 <w:szCs w:val="16"/>
+                <w:highlight w:val="red"/>
                 <w:lang w:val="en-US"/>
               </w:rPr>
             </w:pPr>
@@ -6517,6 +6592,7 @@
                 <w:rFonts w:ascii="Verdana" w:hAnsi="Verdana"/>
                 <w:sz w:val="16"/>
                 <w:szCs w:val="16"/>
+                <w:highlight w:val="red"/>
                 <w:lang w:val="en-US"/>
               </w:rPr>
               <w:t xml:space="preserve">[2] </w:t>
@@ -6526,6 +6602,7 @@
                 <w:rFonts w:ascii="Verdana" w:hAnsi="Verdana"/>
                 <w:sz w:val="16"/>
                 <w:szCs w:val="16"/>
+                <w:highlight w:val="red"/>
                 <w:lang w:val="en-US"/>
               </w:rPr>
               <w:t>Luo G., Seo H., Cordier F.. Temporal segmentation of deforming mesh. Pacific Graphics Short Papers. The Eurographics Association, 2013. (</w:t>
@@ -6535,6 +6612,7 @@
                 <w:rFonts w:ascii="Verdana" w:hAnsi="Verdana"/>
                 <w:sz w:val="16"/>
                 <w:szCs w:val="16"/>
+                <w:highlight w:val="red"/>
                 <w:lang w:val="en-US"/>
               </w:rPr>
               <w:t>under review</w:t>
@@ -6544,6 +6622,7 @@
                 <w:rFonts w:ascii="Verdana" w:hAnsi="Verdana"/>
                 <w:sz w:val="16"/>
                 <w:szCs w:val="16"/>
+                <w:highlight w:val="red"/>
                 <w:lang w:val="en-US"/>
               </w:rPr>
               <w:t>).</w:t>
@@ -6555,6 +6634,7 @@
                 <w:rFonts w:ascii="Verdana" w:hAnsi="Verdana"/>
                 <w:sz w:val="16"/>
                 <w:szCs w:val="16"/>
+                <w:highlight w:val="red"/>
                 <w:lang w:val="en-US"/>
               </w:rPr>
               <w:t xml:space="preserve">[3] </w:t>
@@ -6564,6 +6644,7 @@
                 <w:rFonts w:ascii="Verdana" w:hAnsi="Verdana"/>
                 <w:sz w:val="16"/>
                 <w:szCs w:val="16"/>
+                <w:highlight w:val="red"/>
                 <w:lang w:val="en-US"/>
               </w:rPr>
               <w:t>Luo, G., Cordier, F. and Seo, H. (2013), Compression of 3D mesh sequences by temporal segmentation. Comp. Anim. Virtual Worlds, 24: 365–375. doi: 10.1002/cav.1522.</w:t>
@@ -9274,24 +9355,24 @@
       <w:pPr>
         <w:pStyle w:val="a4"/>
         <w:rPr>
-          <w:lang w:val="en-US" w:eastAsia="ko-KR"/>
-        </w:rPr>
-      </w:pPr>
-      <w:r>
-        <w:rPr>
-          <w:lang w:val="en-US"/>
+          <w:lang w:val="fr-FR" w:eastAsia="ko-KR"/>
+        </w:rPr>
+      </w:pPr>
+      <w:r>
+        <w:rPr>
+          <w:lang w:val="fr-FR"/>
         </w:rPr>
         <w:t>Commentaire</w:t>
       </w:r>
       <w:r>
         <w:rPr>
-          <w:lang w:val="en-US"/>
+          <w:lang w:val="fr-FR"/>
         </w:rPr>
         <w:t>s</w:t>
       </w:r>
       <w:r>
         <w:rPr>
-          <w:lang w:val="en-US"/>
+          <w:lang w:val="fr-FR"/>
         </w:rPr>
         <w:t xml:space="preserve"> des autres partenaires</w:t>
       </w:r>
@@ -11424,7 +11505,37 @@
                 <w:szCs w:val="16"/>
                 <w:lang w:val="en-US"/>
               </w:rPr>
-              <w:t>Luo G., Seo H., Cordier F.. Temporal segmentation of deforming mesh. Pacific Graphics Short Papers. The Eurographics Association, 2013. (In submission).</w:t>
+              <w:t xml:space="preserve">Luo G., Seo H., Cordier F.. Temporal segmentation of deforming mesh. Pacific Graphics Short Papers. The Eurographics Association, 2013. </w:t>
+            </w:r>
+            <w:r>
+              <w:rPr>
+                <w:rFonts w:ascii="Verdana" w:hAnsi="Verdana"/>
+                <w:sz w:val="16"/>
+                <w:szCs w:val="16"/>
+                <w:highlight w:val="red"/>
+                <w:lang w:val="en-US"/>
+              </w:rPr>
+              <w:t>(</w:t>
+            </w:r>
+            <w:r>
+              <w:rPr>
+                <w:rFonts w:ascii="Verdana" w:hAnsi="Verdana"/>
+                <w:sz w:val="16"/>
+                <w:szCs w:val="16"/>
+                <w:highlight w:val="red"/>
+                <w:lang w:val="en-US"/>
+              </w:rPr>
+              <w:t>under review</w:t>
+            </w:r>
+            <w:r>
+              <w:rPr>
+                <w:rFonts w:ascii="Verdana" w:hAnsi="Verdana"/>
+                <w:sz w:val="16"/>
+                <w:szCs w:val="16"/>
+                <w:highlight w:val="red"/>
+                <w:lang w:val="en-US"/>
+              </w:rPr>
+              <w:t>).</w:t>
             </w:r>
           </w:p>
         </w:tc>
@@ -16728,7 +16839,7 @@
         <w:sz w:val="18"/>
         <w:szCs w:val="18"/>
       </w:rPr>
-      <w:t>4</w:t>
+      <w:t>8</w:t>
     </w:r>
     <w:r>
       <w:rPr>
@@ -16848,7 +16959,7 @@
                   <a:blip r:embed="rId1" cstate="print">
                     <a:extLst>
                       <a:ext uri="{28A0092B-C50C-407E-A947-70E740481C1C}">
-                        <a14:useLocalDpi xmlns:a14="http://schemas.microsoft.com/office/drawing/2010/main" xmlns:wps="http://schemas.microsoft.com/office/word/2010/wordprocessingShape" xmlns:wpi="http://schemas.microsoft.com/office/word/2010/wordprocessingInk" xmlns:wpg="http://schemas.microsoft.com/office/word/2010/wordprocessingGroup" xmlns:w14="http://schemas.microsoft.com/office/word/2010/wordml" xmlns:w="http://schemas.openxmlformats.org/wordprocessingml/2006/main" xmlns:w10="urn:schemas-microsoft-com:office:word" xmlns:wp14="http://schemas.microsoft.com/office/word/2010/wordprocessingDrawing" xmlns:v="urn:schemas-microsoft-com:vml" xmlns:o="urn:schemas-microsoft-com:office:office" xmlns:mv="urn:schemas-microsoft-com:mac:vml" xmlns:mc="http://schemas.openxmlformats.org/markup-compatibility/2006" xmlns:mo="http://schemas.microsoft.com/office/mac/office/2008/main" xmlns:wpc="http://schemas.microsoft.com/office/word/2010/wordprocessingCanvas" xmlns="" val="0"/>
+                        <a14:useLocalDpi xmlns="" xmlns:wpc="http://schemas.microsoft.com/office/word/2010/wordprocessingCanvas" xmlns:mo="http://schemas.microsoft.com/office/mac/office/2008/main" xmlns:mc="http://schemas.openxmlformats.org/markup-compatibility/2006" xmlns:mv="urn:schemas-microsoft-com:mac:vml" xmlns:o="urn:schemas-microsoft-com:office:office" xmlns:v="urn:schemas-microsoft-com:vml" xmlns:wp14="http://schemas.microsoft.com/office/word/2010/wordprocessingDrawing" xmlns:w10="urn:schemas-microsoft-com:office:word" xmlns:w="http://schemas.openxmlformats.org/wordprocessingml/2006/main" xmlns:w14="http://schemas.microsoft.com/office/word/2010/wordml" xmlns:wpg="http://schemas.microsoft.com/office/word/2010/wordprocessingGroup" xmlns:wpi="http://schemas.microsoft.com/office/word/2010/wordprocessingInk" xmlns:wps="http://schemas.microsoft.com/office/word/2010/wordprocessingShape" xmlns:a14="http://schemas.microsoft.com/office/drawing/2010/main" val="0"/>
                       </a:ext>
                     </a:extLst>
                   </a:blip>
@@ -17010,7 +17121,7 @@
                         <a:blip r:embed="rId1">
                           <a:extLst>
                             <a:ext uri="{28A0092B-C50C-407E-A947-70E740481C1C}">
-                              <a14:useLocalDpi xmlns:a14="http://schemas.microsoft.com/office/drawing/2010/main" xmlns:wps="http://schemas.microsoft.com/office/word/2010/wordprocessingShape" xmlns:wpi="http://schemas.microsoft.com/office/word/2010/wordprocessingInk" xmlns:wpg="http://schemas.microsoft.com/office/word/2010/wordprocessingGroup" xmlns:w14="http://schemas.microsoft.com/office/word/2010/wordml" xmlns:w="http://schemas.openxmlformats.org/wordprocessingml/2006/main" xmlns:w10="urn:schemas-microsoft-com:office:word" xmlns:wp14="http://schemas.microsoft.com/office/word/2010/wordprocessingDrawing" xmlns:v="urn:schemas-microsoft-com:vml" xmlns:o="urn:schemas-microsoft-com:office:office" xmlns:mv="urn:schemas-microsoft-com:mac:vml" xmlns:mc="http://schemas.openxmlformats.org/markup-compatibility/2006" xmlns:mo="http://schemas.microsoft.com/office/mac/office/2008/main" xmlns:wpc="http://schemas.microsoft.com/office/word/2010/wordprocessingCanvas" xmlns="" val="0"/>
+                              <a14:useLocalDpi xmlns="" xmlns:wpc="http://schemas.microsoft.com/office/word/2010/wordprocessingCanvas" xmlns:mo="http://schemas.microsoft.com/office/mac/office/2008/main" xmlns:mc="http://schemas.openxmlformats.org/markup-compatibility/2006" xmlns:mv="urn:schemas-microsoft-com:mac:vml" xmlns:o="urn:schemas-microsoft-com:office:office" xmlns:v="urn:schemas-microsoft-com:vml" xmlns:wp14="http://schemas.microsoft.com/office/word/2010/wordprocessingDrawing" xmlns:w10="urn:schemas-microsoft-com:office:word" xmlns:w="http://schemas.openxmlformats.org/wordprocessingml/2006/main" xmlns:w14="http://schemas.microsoft.com/office/word/2010/wordml" xmlns:wpg="http://schemas.microsoft.com/office/word/2010/wordprocessingGroup" xmlns:wpi="http://schemas.microsoft.com/office/word/2010/wordprocessingInk" xmlns:wps="http://schemas.microsoft.com/office/word/2010/wordprocessingShape" xmlns:a14="http://schemas.microsoft.com/office/drawing/2010/main" val="0"/>
                             </a:ext>
                           </a:extLst>
                         </a:blip>
@@ -24025,7 +24136,7 @@
 </file>
 
 <file path=customXml/itemProps1.xml><?xml version="1.0" encoding="utf-8"?>
-<ds:datastoreItem xmlns:ds="http://schemas.openxmlformats.org/officeDocument/2006/customXml" ds:itemID="{FFA168A6-BFB4-4CA1-B5E0-D35074DE782E}">
+<ds:datastoreItem xmlns:ds="http://schemas.openxmlformats.org/officeDocument/2006/customXml" ds:itemID="{AE23EC45-5D76-4285-AF48-2C823305F5DA}">
   <ds:schemaRefs>
     <ds:schemaRef ds:uri="http://schemas.openxmlformats.org/officeDocument/2006/bibliography"/>
   </ds:schemaRefs>

</xml_diff>

<commit_message>
Updates of section 'Difficulties'. I mark my changes with bright green.
</commit_message>
<xml_diff>
--- a/Formulaire Compte-rendu intermédiaire-v0.5.docx
+++ b/Formulaire Compte-rendu intermédiaire-v0.5.docx
@@ -1,6 +1,6 @@
 
 <file path=word/document.xml><?xml version="1.0" encoding="utf-8"?>
-<w:document xmlns:ve="http://schemas.openxmlformats.org/markup-compatibility/2006" xmlns:o="urn:schemas-microsoft-com:office:office" xmlns:r="http://schemas.openxmlformats.org/officeDocument/2006/relationships" xmlns:m="http://schemas.openxmlformats.org/officeDocument/2006/math" xmlns:v="urn:schemas-microsoft-com:vml" xmlns:wp="http://schemas.openxmlformats.org/drawingml/2006/wordprocessingDrawing" xmlns:w10="urn:schemas-microsoft-com:office:word" xmlns:w="http://schemas.openxmlformats.org/wordprocessingml/2006/main" xmlns:wne="http://schemas.microsoft.com/office/word/2006/wordml">
+<w:document xmlns:wpc="http://schemas.microsoft.com/office/word/2010/wordprocessingCanvas" xmlns:mo="http://schemas.microsoft.com/office/mac/office/2008/main" xmlns:mc="http://schemas.openxmlformats.org/markup-compatibility/2006" xmlns:mv="urn:schemas-microsoft-com:mac:vml" xmlns:o="urn:schemas-microsoft-com:office:office" xmlns:r="http://schemas.openxmlformats.org/officeDocument/2006/relationships" xmlns:m="http://schemas.openxmlformats.org/officeDocument/2006/math" xmlns:v="urn:schemas-microsoft-com:vml" xmlns:wp14="http://schemas.microsoft.com/office/word/2010/wordprocessingDrawing" xmlns:wp="http://schemas.openxmlformats.org/drawingml/2006/wordprocessingDrawing" xmlns:w10="urn:schemas-microsoft-com:office:word" xmlns:w="http://schemas.openxmlformats.org/wordprocessingml/2006/main" xmlns:w14="http://schemas.microsoft.com/office/word/2010/wordml" xmlns:wpg="http://schemas.microsoft.com/office/word/2010/wordprocessingGroup" xmlns:wpi="http://schemas.microsoft.com/office/word/2010/wordprocessingInk" xmlns:wne="http://schemas.microsoft.com/office/word/2006/wordml" xmlns:wps="http://schemas.microsoft.com/office/word/2010/wordprocessingShape" mc:Ignorable="w14 wp14">
   <w:body>
     <w:p>
       <w:pPr>
@@ -202,7 +202,7 @@
     </w:p>
     <w:p>
       <w:pPr>
-        <w:pStyle w:val="10"/>
+        <w:pStyle w:val="TOC1"/>
         <w:rPr>
           <w:rFonts w:asciiTheme="minorHAnsi" w:hAnsiTheme="minorHAnsi" w:cstheme="minorBidi"/>
           <w:smallCaps w:val="0"/>
@@ -233,7 +233,7 @@
       <w:hyperlink w:anchor="_Toc358726659" w:history="1">
         <w:r>
           <w:rPr>
-            <w:rStyle w:val="a5"/>
+            <w:rStyle w:val="Hyperlink"/>
           </w:rPr>
           <w:t>A</w:t>
         </w:r>
@@ -250,20 +250,20 @@
         </w:r>
         <w:r>
           <w:rPr>
-            <w:rStyle w:val="a5"/>
+            <w:rStyle w:val="Hyperlink"/>
           </w:rPr>
           <w:t>Identification</w:t>
         </w:r>
         <w:r>
           <w:rPr>
-            <w:rStyle w:val="a5"/>
+            <w:rStyle w:val="Hyperlink"/>
             <w:lang w:eastAsia="ko-KR"/>
           </w:rPr>
           <w:t xml:space="preserve"> </w:t>
         </w:r>
         <w:r>
           <w:rPr>
-            <w:rStyle w:val="a5"/>
+            <w:rStyle w:val="Hyperlink"/>
             <w:highlight w:val="cyan"/>
             <w:lang w:eastAsia="ko-KR"/>
           </w:rPr>
@@ -314,7 +314,7 @@
     </w:p>
     <w:p>
       <w:pPr>
-        <w:pStyle w:val="10"/>
+        <w:pStyle w:val="TOC1"/>
         <w:rPr>
           <w:rFonts w:asciiTheme="minorHAnsi" w:hAnsiTheme="minorHAnsi" w:cstheme="minorBidi"/>
           <w:smallCaps w:val="0"/>
@@ -327,7 +327,7 @@
       <w:hyperlink w:anchor="_Toc358726660" w:history="1">
         <w:r>
           <w:rPr>
-            <w:rStyle w:val="a5"/>
+            <w:rStyle w:val="Hyperlink"/>
           </w:rPr>
           <w:t>B</w:t>
         </w:r>
@@ -344,20 +344,20 @@
         </w:r>
         <w:r>
           <w:rPr>
-            <w:rStyle w:val="a5"/>
+            <w:rStyle w:val="Hyperlink"/>
           </w:rPr>
           <w:t>Livrables et jalons</w:t>
         </w:r>
         <w:r>
           <w:rPr>
-            <w:rStyle w:val="a5"/>
+            <w:rStyle w:val="Hyperlink"/>
             <w:lang w:eastAsia="ko-KR"/>
           </w:rPr>
           <w:t xml:space="preserve"> </w:t>
         </w:r>
         <w:r>
           <w:rPr>
-            <w:rStyle w:val="a5"/>
+            <w:rStyle w:val="Hyperlink"/>
             <w:highlight w:val="cyan"/>
             <w:lang w:eastAsia="ko-KR"/>
           </w:rPr>
@@ -408,7 +408,7 @@
     </w:p>
     <w:p>
       <w:pPr>
-        <w:pStyle w:val="10"/>
+        <w:pStyle w:val="TOC1"/>
         <w:rPr>
           <w:rFonts w:asciiTheme="minorHAnsi" w:hAnsiTheme="minorHAnsi" w:cstheme="minorBidi"/>
           <w:smallCaps w:val="0"/>
@@ -421,7 +421,7 @@
       <w:hyperlink w:anchor="_Toc358726661" w:history="1">
         <w:r>
           <w:rPr>
-            <w:rStyle w:val="a5"/>
+            <w:rStyle w:val="Hyperlink"/>
           </w:rPr>
           <w:t>C</w:t>
         </w:r>
@@ -438,7 +438,7 @@
         </w:r>
         <w:r>
           <w:rPr>
-            <w:rStyle w:val="a5"/>
+            <w:rStyle w:val="Hyperlink"/>
           </w:rPr>
           <w:t>Rapport d’avancement</w:t>
         </w:r>
@@ -487,7 +487,7 @@
     </w:p>
     <w:p>
       <w:pPr>
-        <w:pStyle w:val="20"/>
+        <w:pStyle w:val="TOC2"/>
         <w:rPr>
           <w:rFonts w:asciiTheme="minorHAnsi" w:hAnsiTheme="minorHAnsi" w:cstheme="minorBidi"/>
           <w:color w:val="auto"/>
@@ -498,7 +498,7 @@
       <w:hyperlink w:anchor="_Toc358726662" w:history="1">
         <w:r>
           <w:rPr>
-            <w:rStyle w:val="a5"/>
+            <w:rStyle w:val="Hyperlink"/>
           </w:rPr>
           <w:t>C.1</w:t>
         </w:r>
@@ -513,20 +513,20 @@
         </w:r>
         <w:r>
           <w:rPr>
-            <w:rStyle w:val="a5"/>
+            <w:rStyle w:val="Hyperlink"/>
           </w:rPr>
           <w:t>Objectifs initiaux du projet</w:t>
         </w:r>
         <w:r>
           <w:rPr>
-            <w:rStyle w:val="a5"/>
+            <w:rStyle w:val="Hyperlink"/>
             <w:lang w:eastAsia="ko-KR"/>
           </w:rPr>
           <w:t xml:space="preserve"> </w:t>
         </w:r>
         <w:r>
           <w:rPr>
-            <w:rStyle w:val="a5"/>
+            <w:rStyle w:val="Hyperlink"/>
             <w:highlight w:val="green"/>
             <w:lang w:eastAsia="ko-KR"/>
           </w:rPr>
@@ -577,7 +577,7 @@
     </w:p>
     <w:p>
       <w:pPr>
-        <w:pStyle w:val="20"/>
+        <w:pStyle w:val="TOC2"/>
         <w:rPr>
           <w:rFonts w:asciiTheme="minorHAnsi" w:hAnsiTheme="minorHAnsi" w:cstheme="minorBidi"/>
           <w:color w:val="auto"/>
@@ -588,7 +588,7 @@
       <w:hyperlink w:anchor="_Toc358726663" w:history="1">
         <w:r>
           <w:rPr>
-            <w:rStyle w:val="a5"/>
+            <w:rStyle w:val="Hyperlink"/>
           </w:rPr>
           <w:t>C.2</w:t>
         </w:r>
@@ -603,20 +603,20 @@
         </w:r>
         <w:r>
           <w:rPr>
-            <w:rStyle w:val="a5"/>
+            <w:rStyle w:val="Hyperlink"/>
           </w:rPr>
           <w:t>Travaux effectués et résultats atteints sur la période concernée</w:t>
         </w:r>
         <w:r>
           <w:rPr>
-            <w:rStyle w:val="a5"/>
+            <w:rStyle w:val="Hyperlink"/>
             <w:lang w:eastAsia="ko-KR"/>
           </w:rPr>
           <w:t xml:space="preserve"> </w:t>
         </w:r>
         <w:r>
           <w:rPr>
-            <w:rStyle w:val="a5"/>
+            <w:rStyle w:val="Hyperlink"/>
             <w:highlight w:val="cyan"/>
             <w:lang w:eastAsia="ko-KR"/>
           </w:rPr>
@@ -667,7 +667,7 @@
     </w:p>
     <w:p>
       <w:pPr>
-        <w:pStyle w:val="20"/>
+        <w:pStyle w:val="TOC2"/>
         <w:rPr>
           <w:rFonts w:asciiTheme="minorHAnsi" w:hAnsiTheme="minorHAnsi" w:cstheme="minorBidi"/>
           <w:color w:val="auto"/>
@@ -678,7 +678,7 @@
       <w:hyperlink w:anchor="_Toc358726664" w:history="1">
         <w:r>
           <w:rPr>
-            <w:rStyle w:val="a5"/>
+            <w:rStyle w:val="Hyperlink"/>
           </w:rPr>
           <w:t>C.3</w:t>
         </w:r>
@@ -693,20 +693,20 @@
         </w:r>
         <w:r>
           <w:rPr>
-            <w:rStyle w:val="a5"/>
+            <w:rStyle w:val="Hyperlink"/>
           </w:rPr>
           <w:t>Difficultés rencontrées et solutions</w:t>
         </w:r>
         <w:r>
           <w:rPr>
-            <w:rStyle w:val="a5"/>
+            <w:rStyle w:val="Hyperlink"/>
             <w:lang w:eastAsia="ko-KR"/>
           </w:rPr>
           <w:t xml:space="preserve"> </w:t>
         </w:r>
         <w:r>
           <w:rPr>
-            <w:rStyle w:val="a5"/>
+            <w:rStyle w:val="Hyperlink"/>
             <w:highlight w:val="cyan"/>
             <w:lang w:eastAsia="ko-KR"/>
           </w:rPr>
@@ -757,7 +757,7 @@
     </w:p>
     <w:p>
       <w:pPr>
-        <w:pStyle w:val="20"/>
+        <w:pStyle w:val="TOC2"/>
         <w:rPr>
           <w:rFonts w:asciiTheme="minorHAnsi" w:hAnsiTheme="minorHAnsi" w:cstheme="minorBidi"/>
           <w:color w:val="auto"/>
@@ -768,7 +768,7 @@
       <w:hyperlink w:anchor="_Toc358726665" w:history="1">
         <w:r>
           <w:rPr>
-            <w:rStyle w:val="a5"/>
+            <w:rStyle w:val="Hyperlink"/>
           </w:rPr>
           <w:t>C.4</w:t>
         </w:r>
@@ -783,20 +783,20 @@
         </w:r>
         <w:r>
           <w:rPr>
-            <w:rStyle w:val="a5"/>
+            <w:rStyle w:val="Hyperlink"/>
           </w:rPr>
           <w:t>Faits et résultats marquants</w:t>
         </w:r>
         <w:r>
           <w:rPr>
-            <w:rStyle w:val="a5"/>
+            <w:rStyle w:val="Hyperlink"/>
             <w:lang w:eastAsia="ko-KR"/>
           </w:rPr>
           <w:t xml:space="preserve"> </w:t>
         </w:r>
         <w:r>
           <w:rPr>
-            <w:rStyle w:val="a5"/>
+            <w:rStyle w:val="Hyperlink"/>
             <w:highlight w:val="cyan"/>
             <w:lang w:eastAsia="ko-KR"/>
           </w:rPr>
@@ -847,7 +847,7 @@
     </w:p>
     <w:p>
       <w:pPr>
-        <w:pStyle w:val="20"/>
+        <w:pStyle w:val="TOC2"/>
         <w:rPr>
           <w:rFonts w:asciiTheme="minorHAnsi" w:hAnsiTheme="minorHAnsi" w:cstheme="minorBidi"/>
           <w:color w:val="auto"/>
@@ -858,7 +858,7 @@
       <w:hyperlink w:anchor="_Toc358726666" w:history="1">
         <w:r>
           <w:rPr>
-            <w:rStyle w:val="a5"/>
+            <w:rStyle w:val="Hyperlink"/>
           </w:rPr>
           <w:t>C.5</w:t>
         </w:r>
@@ -873,7 +873,7 @@
         </w:r>
         <w:r>
           <w:rPr>
-            <w:rStyle w:val="a5"/>
+            <w:rStyle w:val="Hyperlink"/>
           </w:rPr>
           <w:t>Travaux spécifiques aux entreprises (le cas échéant)</w:t>
         </w:r>
@@ -922,7 +922,7 @@
     </w:p>
     <w:p>
       <w:pPr>
-        <w:pStyle w:val="20"/>
+        <w:pStyle w:val="TOC2"/>
         <w:rPr>
           <w:rFonts w:asciiTheme="minorHAnsi" w:hAnsiTheme="minorHAnsi" w:cstheme="minorBidi"/>
           <w:color w:val="auto"/>
@@ -933,7 +933,7 @@
       <w:hyperlink w:anchor="_Toc358726667" w:history="1">
         <w:r>
           <w:rPr>
-            <w:rStyle w:val="a5"/>
+            <w:rStyle w:val="Hyperlink"/>
           </w:rPr>
           <w:t>C.6</w:t>
         </w:r>
@@ -948,7 +948,7 @@
         </w:r>
         <w:r>
           <w:rPr>
-            <w:rStyle w:val="a5"/>
+            <w:rStyle w:val="Hyperlink"/>
           </w:rPr>
           <w:t>Réunions du consortium (projets collaboratifs)</w:t>
         </w:r>
@@ -997,7 +997,7 @@
     </w:p>
     <w:p>
       <w:pPr>
-        <w:pStyle w:val="20"/>
+        <w:pStyle w:val="TOC2"/>
         <w:rPr>
           <w:rFonts w:asciiTheme="minorHAnsi" w:hAnsiTheme="minorHAnsi" w:cstheme="minorBidi"/>
           <w:color w:val="auto"/>
@@ -1008,7 +1008,7 @@
       <w:hyperlink w:anchor="_Toc358726668" w:history="1">
         <w:r>
           <w:rPr>
-            <w:rStyle w:val="a5"/>
+            <w:rStyle w:val="Hyperlink"/>
           </w:rPr>
           <w:t>C.7</w:t>
         </w:r>
@@ -1023,20 +1023,20 @@
         </w:r>
         <w:r>
           <w:rPr>
-            <w:rStyle w:val="a5"/>
+            <w:rStyle w:val="Hyperlink"/>
           </w:rPr>
           <w:t>Commentaires libres</w:t>
         </w:r>
         <w:r>
           <w:rPr>
-            <w:rStyle w:val="a5"/>
+            <w:rStyle w:val="Hyperlink"/>
             <w:lang w:eastAsia="ko-KR"/>
           </w:rPr>
           <w:t xml:space="preserve"> </w:t>
         </w:r>
         <w:r>
           <w:rPr>
-            <w:rStyle w:val="a5"/>
+            <w:rStyle w:val="Hyperlink"/>
             <w:highlight w:val="green"/>
             <w:lang w:eastAsia="ko-KR"/>
           </w:rPr>
@@ -1087,7 +1087,7 @@
     </w:p>
     <w:p>
       <w:pPr>
-        <w:pStyle w:val="10"/>
+        <w:pStyle w:val="TOC1"/>
         <w:rPr>
           <w:rFonts w:asciiTheme="minorHAnsi" w:hAnsiTheme="minorHAnsi" w:cstheme="minorBidi"/>
           <w:smallCaps w:val="0"/>
@@ -1100,7 +1100,7 @@
       <w:hyperlink w:anchor="_Toc358726669" w:history="1">
         <w:r>
           <w:rPr>
-            <w:rStyle w:val="a5"/>
+            <w:rStyle w:val="Hyperlink"/>
           </w:rPr>
           <w:t>D</w:t>
         </w:r>
@@ -1117,7 +1117,7 @@
         </w:r>
         <w:r>
           <w:rPr>
-            <w:rStyle w:val="a5"/>
+            <w:rStyle w:val="Hyperlink"/>
           </w:rPr>
           <w:t>Valorisation et impact du projet depuis le début</w:t>
         </w:r>
@@ -1166,7 +1166,7 @@
     </w:p>
     <w:p>
       <w:pPr>
-        <w:pStyle w:val="20"/>
+        <w:pStyle w:val="TOC2"/>
         <w:rPr>
           <w:rFonts w:asciiTheme="minorHAnsi" w:hAnsiTheme="minorHAnsi" w:cstheme="minorBidi"/>
           <w:color w:val="auto"/>
@@ -1177,7 +1177,7 @@
       <w:hyperlink w:anchor="_Toc358726670" w:history="1">
         <w:r>
           <w:rPr>
-            <w:rStyle w:val="a5"/>
+            <w:rStyle w:val="Hyperlink"/>
           </w:rPr>
           <w:t>D.1</w:t>
         </w:r>
@@ -1192,13 +1192,13 @@
         </w:r>
         <w:r>
           <w:rPr>
-            <w:rStyle w:val="a5"/>
+            <w:rStyle w:val="Hyperlink"/>
           </w:rPr>
           <w:t xml:space="preserve">Publications et communications </w:t>
         </w:r>
         <w:r>
           <w:rPr>
-            <w:rStyle w:val="a5"/>
+            <w:rStyle w:val="Hyperlink"/>
             <w:highlight w:val="cyan"/>
             <w:lang w:eastAsia="ko-KR"/>
           </w:rPr>
@@ -1249,7 +1249,7 @@
     </w:p>
     <w:p>
       <w:pPr>
-        <w:pStyle w:val="20"/>
+        <w:pStyle w:val="TOC2"/>
         <w:rPr>
           <w:rFonts w:asciiTheme="minorHAnsi" w:hAnsiTheme="minorHAnsi" w:cstheme="minorBidi"/>
           <w:color w:val="auto"/>
@@ -1260,7 +1260,7 @@
       <w:hyperlink w:anchor="_Toc358726671" w:history="1">
         <w:r>
           <w:rPr>
-            <w:rStyle w:val="a5"/>
+            <w:rStyle w:val="Hyperlink"/>
           </w:rPr>
           <w:t>D.2</w:t>
         </w:r>
@@ -1275,13 +1275,13 @@
         </w:r>
         <w:r>
           <w:rPr>
-            <w:rStyle w:val="a5"/>
+            <w:rStyle w:val="Hyperlink"/>
           </w:rPr>
           <w:t xml:space="preserve">Autres éléments de valorisation </w:t>
         </w:r>
         <w:r>
           <w:rPr>
-            <w:rStyle w:val="a5"/>
+            <w:rStyle w:val="Hyperlink"/>
             <w:highlight w:val="cyan"/>
             <w:lang w:eastAsia="ko-KR"/>
           </w:rPr>
@@ -1332,7 +1332,7 @@
     </w:p>
     <w:p>
       <w:pPr>
-        <w:pStyle w:val="20"/>
+        <w:pStyle w:val="TOC2"/>
         <w:rPr>
           <w:rFonts w:asciiTheme="minorHAnsi" w:hAnsiTheme="minorHAnsi" w:cstheme="minorBidi"/>
           <w:color w:val="auto"/>
@@ -1343,7 +1343,7 @@
       <w:hyperlink w:anchor="_Toc358726672" w:history="1">
         <w:r>
           <w:rPr>
-            <w:rStyle w:val="a5"/>
+            <w:rStyle w:val="Hyperlink"/>
           </w:rPr>
           <w:t>D.3</w:t>
         </w:r>
@@ -1358,7 +1358,7 @@
         </w:r>
         <w:r>
           <w:rPr>
-            <w:rStyle w:val="a5"/>
+            <w:rStyle w:val="Hyperlink"/>
           </w:rPr>
           <w:t>Pôles de compétitivité (projet labellisés)</w:t>
         </w:r>
@@ -1407,7 +1407,7 @@
     </w:p>
     <w:p>
       <w:pPr>
-        <w:pStyle w:val="20"/>
+        <w:pStyle w:val="TOC2"/>
         <w:rPr>
           <w:rFonts w:asciiTheme="minorHAnsi" w:hAnsiTheme="minorHAnsi" w:cstheme="minorBidi"/>
           <w:color w:val="auto"/>
@@ -1418,7 +1418,7 @@
       <w:hyperlink w:anchor="_Toc358726673" w:history="1">
         <w:r>
           <w:rPr>
-            <w:rStyle w:val="a5"/>
+            <w:rStyle w:val="Hyperlink"/>
           </w:rPr>
           <w:t>D.4</w:t>
         </w:r>
@@ -1433,7 +1433,7 @@
         </w:r>
         <w:r>
           <w:rPr>
-            <w:rStyle w:val="a5"/>
+            <w:rStyle w:val="Hyperlink"/>
           </w:rPr>
           <w:t>Personnels recrutés en CDD (hors stagiaires)</w:t>
         </w:r>
@@ -1482,7 +1482,7 @@
     </w:p>
     <w:p>
       <w:pPr>
-        <w:pStyle w:val="20"/>
+        <w:pStyle w:val="TOC2"/>
         <w:rPr>
           <w:rFonts w:asciiTheme="minorHAnsi" w:hAnsiTheme="minorHAnsi" w:cstheme="minorBidi"/>
           <w:color w:val="auto"/>
@@ -1493,7 +1493,7 @@
       <w:hyperlink w:anchor="_Toc358726674" w:history="1">
         <w:r>
           <w:rPr>
-            <w:rStyle w:val="a5"/>
+            <w:rStyle w:val="Hyperlink"/>
           </w:rPr>
           <w:t>D.5</w:t>
         </w:r>
@@ -1508,13 +1508,13 @@
         </w:r>
         <w:r>
           <w:rPr>
-            <w:rStyle w:val="a5"/>
+            <w:rStyle w:val="Hyperlink"/>
           </w:rPr>
           <w:t xml:space="preserve">État financier </w:t>
         </w:r>
         <w:r>
           <w:rPr>
-            <w:rStyle w:val="a5"/>
+            <w:rStyle w:val="Hyperlink"/>
             <w:highlight w:val="cyan"/>
           </w:rPr>
           <w:t>(V)</w:t>
@@ -1564,7 +1564,7 @@
     </w:p>
     <w:p>
       <w:pPr>
-        <w:pStyle w:val="10"/>
+        <w:pStyle w:val="TOC1"/>
         <w:rPr>
           <w:rFonts w:asciiTheme="minorHAnsi" w:hAnsiTheme="minorHAnsi" w:cstheme="minorBidi"/>
           <w:smallCaps w:val="0"/>
@@ -1577,7 +1577,7 @@
       <w:hyperlink w:anchor="_Toc358726675" w:history="1">
         <w:r>
           <w:rPr>
-            <w:rStyle w:val="a5"/>
+            <w:rStyle w:val="Hyperlink"/>
           </w:rPr>
           <w:t>E</w:t>
         </w:r>
@@ -1594,20 +1594,20 @@
         </w:r>
         <w:r>
           <w:rPr>
-            <w:rStyle w:val="a5"/>
+            <w:rStyle w:val="Hyperlink"/>
           </w:rPr>
           <w:t xml:space="preserve">Annexes </w:t>
         </w:r>
         <w:r>
           <w:rPr>
-            <w:rStyle w:val="a5"/>
+            <w:rStyle w:val="Hyperlink"/>
             <w:lang w:eastAsia="ko-KR"/>
           </w:rPr>
           <w:t xml:space="preserve"> </w:t>
         </w:r>
         <w:r>
           <w:rPr>
-            <w:rStyle w:val="a5"/>
+            <w:rStyle w:val="Hyperlink"/>
             <w:highlight w:val="cyan"/>
             <w:lang w:eastAsia="ko-KR"/>
           </w:rPr>
@@ -1893,7 +1893,7 @@
     </w:p>
     <w:p>
       <w:pPr>
-        <w:pStyle w:val="1"/>
+        <w:pStyle w:val="Heading1"/>
       </w:pPr>
       <w:bookmarkStart w:id="0" w:name="_Toc358726659"/>
       <w:r>
@@ -1928,7 +1928,7 @@
           <w:insideH w:val="single" w:sz="4" w:space="0" w:color="auto"/>
           <w:insideV w:val="single" w:sz="4" w:space="0" w:color="auto"/>
         </w:tblBorders>
-        <w:tblLook w:val="0000"/>
+        <w:tblLook w:val="0000" w:firstRow="0" w:lastRow="0" w:firstColumn="0" w:lastColumn="0" w:noHBand="0" w:noVBand="0"/>
       </w:tblPr>
       <w:tblGrid>
         <w:gridCol w:w="3960"/>
@@ -2281,7 +2281,7 @@
             <w:pPr>
               <w:jc w:val="left"/>
               <w:rPr>
-                <w:rStyle w:val="ac"/>
+                <w:rStyle w:val="CommentReference"/>
                 <w:rFonts w:ascii="Verdana" w:hAnsi="Verdana"/>
                 <w:sz w:val="20"/>
                 <w:szCs w:val="20"/>
@@ -2290,7 +2290,7 @@
             </w:pPr>
             <w:r>
               <w:rPr>
-                <w:rStyle w:val="ac"/>
+                <w:rStyle w:val="CommentReference"/>
                 <w:rFonts w:ascii="Verdana" w:hAnsi="Verdana" w:hint="eastAsia"/>
                 <w:sz w:val="20"/>
                 <w:szCs w:val="20"/>
@@ -2337,7 +2337,7 @@
             <w:pPr>
               <w:jc w:val="left"/>
               <w:rPr>
-                <w:rStyle w:val="ac"/>
+                <w:rStyle w:val="CommentReference"/>
                 <w:rFonts w:ascii="Verdana" w:hAnsi="Verdana"/>
                 <w:sz w:val="20"/>
                 <w:szCs w:val="20"/>
@@ -2346,7 +2346,7 @@
             </w:pPr>
             <w:r>
               <w:rPr>
-                <w:rStyle w:val="ac"/>
+                <w:rStyle w:val="CommentReference"/>
                 <w:rFonts w:ascii="Verdana" w:hAnsi="Verdana" w:hint="eastAsia"/>
                 <w:sz w:val="20"/>
                 <w:szCs w:val="20"/>
@@ -2371,7 +2371,7 @@
           <w:insideH w:val="single" w:sz="4" w:space="0" w:color="auto"/>
           <w:insideV w:val="single" w:sz="4" w:space="0" w:color="auto"/>
         </w:tblBorders>
-        <w:tblLook w:val="0000"/>
+        <w:tblLook w:val="0000" w:firstRow="0" w:lastRow="0" w:firstColumn="0" w:lastColumn="0" w:noHBand="0" w:noVBand="0"/>
       </w:tblPr>
       <w:tblGrid>
         <w:gridCol w:w="3960"/>
@@ -2748,10 +2748,10 @@
                 <w:lang w:eastAsia="ko-KR"/>
               </w:rPr>
             </w:pPr>
-            <w:hyperlink r:id="rId8" w:history="1">
+            <w:hyperlink r:id="rId9" w:history="1">
               <w:r>
                 <w:rPr>
-                  <w:rStyle w:val="a5"/>
+                  <w:rStyle w:val="Hyperlink"/>
                   <w:rFonts w:ascii="Verdana" w:hAnsi="Verdana" w:cs="Arial" w:hint="eastAsia"/>
                   <w:sz w:val="20"/>
                   <w:szCs w:val="20"/>
@@ -2947,7 +2947,7 @@
     <w:p/>
     <w:p>
       <w:pPr>
-        <w:pStyle w:val="1"/>
+        <w:pStyle w:val="Heading1"/>
         <w:rPr>
           <w:lang w:val="fr-FR"/>
         </w:rPr>
@@ -3069,7 +3069,7 @@
           <w:insideV w:val="single" w:sz="4" w:space="0" w:color="auto"/>
         </w:tblBorders>
         <w:tblLayout w:type="fixed"/>
-        <w:tblLook w:val="01E0"/>
+        <w:tblLook w:val="01E0" w:firstRow="1" w:lastRow="1" w:firstColumn="1" w:lastColumn="1" w:noHBand="0" w:noVBand="0"/>
       </w:tblPr>
       <w:tblGrid>
         <w:gridCol w:w="695"/>
@@ -4911,7 +4911,7 @@
     </w:p>
     <w:p>
       <w:pPr>
-        <w:pStyle w:val="1"/>
+        <w:pStyle w:val="Heading1"/>
       </w:pPr>
       <w:bookmarkStart w:id="9" w:name="_Toc358726661"/>
       <w:r>
@@ -4925,7 +4925,7 @@
     </w:p>
     <w:p>
       <w:pPr>
-        <w:pStyle w:val="2"/>
+        <w:pStyle w:val="Heading2"/>
         <w:rPr>
           <w:lang w:val="fr-FR"/>
         </w:rPr>
@@ -4974,7 +4974,7 @@
           <w:insideH w:val="single" w:sz="4" w:space="0" w:color="auto"/>
           <w:insideV w:val="single" w:sz="4" w:space="0" w:color="auto"/>
         </w:tblBorders>
-        <w:tblLook w:val="0000"/>
+        <w:tblLook w:val="0000" w:firstRow="0" w:lastRow="0" w:firstColumn="0" w:lastColumn="0" w:noHBand="0" w:noVBand="0"/>
       </w:tblPr>
       <w:tblGrid>
         <w:gridCol w:w="9639"/>
@@ -5649,7 +5649,7 @@
     </w:p>
     <w:p>
       <w:pPr>
-        <w:pStyle w:val="2"/>
+        <w:pStyle w:val="Heading2"/>
         <w:rPr>
           <w:lang w:val="fr-FR"/>
         </w:rPr>
@@ -5734,7 +5734,7 @@
           <w:insideH w:val="single" w:sz="4" w:space="0" w:color="auto"/>
           <w:insideV w:val="single" w:sz="4" w:space="0" w:color="auto"/>
         </w:tblBorders>
-        <w:tblLook w:val="0000"/>
+        <w:tblLook w:val="0000" w:firstRow="0" w:lastRow="0" w:firstColumn="0" w:lastColumn="0" w:noHBand="0" w:noVBand="0"/>
       </w:tblPr>
       <w:tblGrid>
         <w:gridCol w:w="9639"/>
@@ -6656,7 +6656,7 @@
     <w:p/>
     <w:p>
       <w:pPr>
-        <w:pStyle w:val="2"/>
+        <w:pStyle w:val="Heading2"/>
         <w:rPr>
           <w:lang w:val="fr-FR"/>
         </w:rPr>
@@ -6725,7 +6725,7 @@
           <w:insideH w:val="single" w:sz="4" w:space="0" w:color="auto"/>
           <w:insideV w:val="single" w:sz="4" w:space="0" w:color="auto"/>
         </w:tblBorders>
-        <w:tblLook w:val="0000"/>
+        <w:tblLook w:val="0000" w:firstRow="0" w:lastRow="0" w:firstColumn="0" w:lastColumn="0" w:noHBand="0" w:noVBand="0"/>
       </w:tblPr>
       <w:tblGrid>
         <w:gridCol w:w="9639"/>
@@ -6748,124 +6748,332 @@
               <w:t xml:space="preserve">The lack of dynamic data. </w:t>
             </w:r>
             <w:r>
-              <w:t xml:space="preserve">We have discovered that we somehow miss dynamic time-varying geometry data sets which exhibit </w:t>
-            </w:r>
-            <w:r>
-              <w:t>semantically the same movement</w:t>
-            </w:r>
-            <w:r>
-              <w:t>s</w:t>
-            </w:r>
-            <w:r>
+              <w:t xml:space="preserve">We have </w:t>
+            </w:r>
+            <w:r>
+              <w:rPr>
+                <w:highlight w:val="green"/>
+              </w:rPr>
+              <w:t>found</w:t>
+            </w:r>
+            <w:r>
+              <w:t xml:space="preserve"> that we </w:t>
+            </w:r>
+            <w:r>
+              <w:rPr>
+                <w:highlight w:val="green"/>
+              </w:rPr>
+              <w:t>are in great need</w:t>
+            </w:r>
+            <w:r>
+              <w:t xml:space="preserve"> of</w:t>
+            </w:r>
+            <w:r>
+              <w:t xml:space="preserve"> dynamic</w:t>
+            </w:r>
+            <w:r>
+              <w:t>,</w:t>
+            </w:r>
+            <w:r>
+              <w:t xml:space="preserve"> </w:t>
+            </w:r>
+            <w:r>
+              <w:t>-</w:t>
+            </w:r>
+            <w:r>
+              <w:t>t</w:t>
+            </w:r>
+            <w:r>
+              <w:t>ime-varying geometry data-</w:t>
+            </w:r>
+            <w:r>
+              <w:t xml:space="preserve">sets which exhibit </w:t>
+            </w:r>
+            <w:r>
+              <w:t xml:space="preserve">semantically same movements. </w:t>
+            </w:r>
+            <w:r>
+              <w:rPr>
+                <w:highlight w:val="green"/>
+              </w:rPr>
+              <w:t>It is</w:t>
+            </w:r>
+            <w:r>
+              <w:t xml:space="preserve"> an essential ingredient for our on-going development of spatio-temporal registration, </w:t>
+            </w:r>
+            <w:r>
+              <w:rPr>
+                <w:highlight w:val="green"/>
+              </w:rPr>
+              <w:t>spatio-temporal</w:t>
+            </w:r>
+            <w:r>
+              <w:t xml:space="preserve"> segmentation algorithms, and motion similarity measurement.  </w:t>
+            </w:r>
+            <w:r>
+              <w:rPr>
+                <w:highlight w:val="green"/>
+              </w:rPr>
+              <w:t>For the moment we are limited to work</w:t>
+            </w:r>
+            <w:r>
+              <w:rPr>
+                <w:highlight w:val="green"/>
+              </w:rPr>
+              <w:t xml:space="preserve"> with deforming meshes from </w:t>
+            </w:r>
+            <w:hyperlink r:id="rId10" w:history="1">
+              <w:r>
+                <w:rPr>
+                  <w:rStyle w:val="Hyperlink"/>
+                  <w:highlight w:val="green"/>
+                </w:rPr>
+                <w:t>Sumner et al.</w:t>
+              </w:r>
+            </w:hyperlink>
+            <w:r>
+              <w:rPr>
+                <w:highlight w:val="green"/>
+              </w:rPr>
+              <w:t xml:space="preserve">, set of synthetic face animations </w:t>
+            </w:r>
+            <w:r>
+              <w:rPr>
+                <w:highlight w:val="green"/>
+              </w:rPr>
+              <w:t>originated</w:t>
+            </w:r>
+            <w:r>
+              <w:rPr>
+                <w:highlight w:val="green"/>
+              </w:rPr>
+              <w:t xml:space="preserve"> from </w:t>
+            </w:r>
+            <w:hyperlink r:id="rId11" w:history="1">
+              <w:r>
+                <w:rPr>
+                  <w:rStyle w:val="Hyperlink"/>
+                  <w:highlight w:val="green"/>
+                </w:rPr>
+                <w:t>KAIST</w:t>
+              </w:r>
+            </w:hyperlink>
+            <w:r>
+              <w:rPr>
+                <w:highlight w:val="green"/>
+              </w:rPr>
+              <w:t xml:space="preserve">, </w:t>
+            </w:r>
+            <w:r>
+              <w:rPr>
+                <w:highlight w:val="green"/>
+              </w:rPr>
+              <w:t xml:space="preserve">a </w:t>
+            </w:r>
+            <w:r>
+              <w:rPr>
+                <w:highlight w:val="green"/>
+              </w:rPr>
+              <w:t>few skeleton-based deforming meshes we created by skinning and anim</w:t>
+            </w:r>
+            <w:r>
+              <w:rPr>
+                <w:highlight w:val="green"/>
+              </w:rPr>
+              <w:t>ation</w:t>
+            </w:r>
+            <w:r>
+              <w:rPr>
+                <w:highlight w:val="green"/>
+              </w:rPr>
+              <w:t xml:space="preserve"> </w:t>
+            </w:r>
+            <w:r>
+              <w:rPr>
+                <w:highlight w:val="green"/>
+              </w:rPr>
+              <w:t xml:space="preserve">of </w:t>
+            </w:r>
+            <w:r>
+              <w:rPr>
+                <w:highlight w:val="green"/>
+              </w:rPr>
+              <w:t xml:space="preserve">anthropoid models from </w:t>
+            </w:r>
+            <w:hyperlink r:id="rId12" w:history="1">
+              <w:r>
+                <w:rPr>
+                  <w:rStyle w:val="Hyperlink"/>
+                  <w:highlight w:val="green"/>
+                </w:rPr>
+                <w:t>Tosca shape repository</w:t>
+              </w:r>
+            </w:hyperlink>
+            <w:r>
+              <w:rPr>
+                <w:highlight w:val="green"/>
+              </w:rPr>
+              <w:t xml:space="preserve">. However, </w:t>
+            </w:r>
+            <w:r>
+              <w:rPr>
+                <w:highlight w:val="green"/>
+              </w:rPr>
+              <w:t xml:space="preserve">the quantity and quality of </w:t>
+            </w:r>
+            <w:r>
+              <w:rPr>
+                <w:highlight w:val="green"/>
+              </w:rPr>
+              <w:t xml:space="preserve">those data-sets are not completely satisfactory for the needs of </w:t>
+            </w:r>
+            <w:r>
+              <w:rPr>
+                <w:highlight w:val="green"/>
+              </w:rPr>
+              <w:t>our</w:t>
+            </w:r>
+            <w:r>
+              <w:rPr>
+                <w:highlight w:val="green"/>
+              </w:rPr>
+              <w:t xml:space="preserve"> project.</w:t>
+            </w:r>
+            <w:r>
+              <w:t xml:space="preserve"> </w:t>
+            </w:r>
+            <w:r>
+              <w:t>To overcome this, first</w:t>
+            </w:r>
+            <w:r>
+              <w:t>ly,</w:t>
+            </w:r>
+            <w:r>
+              <w:t xml:space="preserve"> we try to engage a 3d modeller to assist in </w:t>
+            </w:r>
+            <w:r>
+              <w:rPr>
+                <w:highlight w:val="green"/>
+              </w:rPr>
+              <w:t>the</w:t>
+            </w:r>
+            <w:r>
+              <w:t xml:space="preserve"> </w:t>
+            </w:r>
+            <w:r>
+              <w:t>creation of our custom animated meshes, such as different animal models with the same motion. Second</w:t>
+            </w:r>
+            <w:r>
+              <w:t xml:space="preserve">ly, we already have a </w:t>
+            </w:r>
+            <w:r>
+              <w:rPr>
+                <w:highlight w:val="green"/>
+              </w:rPr>
+              <w:t>number</w:t>
+            </w:r>
+            <w:r>
+              <w:t xml:space="preserve"> </w:t>
+            </w:r>
+            <w:r>
+              <w:t xml:space="preserve">of animated </w:t>
+            </w:r>
+            <w:r>
+              <w:t>face</w:t>
+            </w:r>
+            <w:r>
+              <w:t xml:space="preserve"> meshes, which we ob</w:t>
+            </w:r>
+            <w:bookmarkStart w:id="13" w:name="_GoBack"/>
+            <w:bookmarkEnd w:id="13"/>
+            <w:r>
+              <w:t xml:space="preserve">tained </w:t>
+            </w:r>
+            <w:r>
+              <w:t xml:space="preserve">during </w:t>
+            </w:r>
+            <w:r>
+              <w:rPr>
+                <w:highlight w:val="green"/>
+              </w:rPr>
+              <w:t>mocap</w:t>
+            </w:r>
+            <w:r>
+              <w:t xml:space="preserve"> sessions last y</w:t>
+            </w:r>
+            <w:r>
+              <w:t xml:space="preserve">ear. The only problem </w:t>
+            </w:r>
+            <w:r>
+              <w:t>is that</w:t>
+            </w:r>
+            <w:r>
+              <w:t xml:space="preserve"> this </w:t>
+            </w:r>
+            <w:r>
+              <w:t>data</w:t>
+            </w:r>
+            <w:r>
+              <w:t xml:space="preserve"> </w:t>
+            </w:r>
+            <w:r>
+              <w:t xml:space="preserve">is </w:t>
+            </w:r>
+            <w:r>
+              <w:t>rather low-resolutio</w:t>
+            </w:r>
+            <w:r>
+              <w:t xml:space="preserve">n and </w:t>
+            </w:r>
+            <w:r>
+              <w:t>therefore</w:t>
+            </w:r>
+            <w:r>
+              <w:t xml:space="preserve"> is not quite practical to use. Therefore, we plan to obtain face surface scans of multiple individuals and induce animation of those dense scans from sparse</w:t>
+            </w:r>
+            <w:r>
+              <w:t xml:space="preserve"> m</w:t>
+            </w:r>
+            <w:r>
+              <w:t>ocap marker trajectories.</w:t>
+            </w:r>
+            <w:r>
+              <w:t xml:space="preserve"> </w:t>
+            </w:r>
+            <w:r>
+              <w:rPr>
+                <w:b/>
+                <w:highlight w:val="green"/>
+              </w:rPr>
+              <w:t>Acquisition of ground truth data</w:t>
+            </w:r>
+            <w:r>
+              <w:rPr>
+                <w:highlight w:val="green"/>
+              </w:rPr>
               <w:t>.</w:t>
             </w:r>
             <w:r>
-              <w:t xml:space="preserve"> </w:t>
-            </w:r>
-            <w:r>
-              <w:t xml:space="preserve">And that is an essential ingredient for our on-going development of spatio-temporal registration, tempo-spatial segmentation algorithms, and motion similarity measurement. </w:t>
-            </w:r>
-            <w:r>
-              <w:t xml:space="preserve"> To overcome this, fi</w:t>
-            </w:r>
-            <w:r>
-              <w:t>rst</w:t>
-            </w:r>
-            <w:r>
-              <w:t>ly,</w:t>
-            </w:r>
-            <w:r>
-              <w:t xml:space="preserve"> we try to engage a 3d modeller to assist in creation of our custom animated meshes, such as different animal models with the same motion. Second</w:t>
-            </w:r>
-            <w:r>
-              <w:t>ly</w:t>
-            </w:r>
-            <w:r>
-              <w:t xml:space="preserve">, we already have an array of animated </w:t>
-            </w:r>
-            <w:r>
-              <w:rPr>
-                <w:highlight w:val="yellow"/>
-              </w:rPr>
-              <w:t>face</w:t>
-            </w:r>
-            <w:r>
-              <w:rPr>
-                <w:highlight w:val="yellow"/>
-              </w:rPr>
-              <w:t>*</w:t>
-            </w:r>
-            <w:r>
-              <w:t xml:space="preserve"> meshes, which we obtained </w:t>
-            </w:r>
-            <w:r>
-              <w:t>during 3</w:t>
-            </w:r>
-            <w:r>
-              <w:t xml:space="preserve"> motion capture</w:t>
-            </w:r>
-            <w:r>
-              <w:t xml:space="preserve"> (Mocap)</w:t>
-            </w:r>
-            <w:r>
-              <w:t xml:space="preserve"> session</w:t>
-            </w:r>
-            <w:r>
-              <w:t>s</w:t>
-            </w:r>
-            <w:r>
-              <w:t xml:space="preserve"> last y</w:t>
-            </w:r>
-            <w:r>
-              <w:t xml:space="preserve">ear. The only problem </w:t>
-            </w:r>
-            <w:r>
-              <w:t>is that</w:t>
-            </w:r>
-            <w:r>
-              <w:t xml:space="preserve"> this </w:t>
-            </w:r>
-            <w:r>
-              <w:t>data</w:t>
-            </w:r>
-            <w:r>
-              <w:t xml:space="preserve"> </w:t>
-            </w:r>
-            <w:r>
-              <w:t xml:space="preserve">is </w:t>
-            </w:r>
-            <w:r>
-              <w:t>rather low-resolutio</w:t>
-            </w:r>
-            <w:r>
-              <w:t>n</w:t>
-            </w:r>
-            <w:r>
-              <w:t xml:space="preserve"> and hence </w:t>
-            </w:r>
-            <w:r>
-              <w:t xml:space="preserve">is </w:t>
-            </w:r>
-            <w:r>
-              <w:t xml:space="preserve">not quite practical to use. Therefore, we plan to obtain </w:t>
-            </w:r>
-            <w:r>
-              <w:t>face surface scans of multiple individuals and induce animation of those dense scans from sparse Mocap marker trajectories.</w:t>
-            </w:r>
-            <w:r>
-              <w:t xml:space="preserve"> Third</w:t>
-            </w:r>
-            <w:r>
-              <w:t>ly</w:t>
-            </w:r>
-            <w:r>
-              <w:t xml:space="preserve">, it is of high importance to produce </w:t>
-            </w:r>
-            <w:r>
-              <w:t>ground truth animations</w:t>
-            </w:r>
-            <w:r>
-              <w:t xml:space="preserve"> to validate our methods.</w:t>
+              <w:t xml:space="preserve"> It is of high importance to produce ground truth animations to validate our methods. </w:t>
+            </w:r>
+            <w:r>
+              <w:rPr>
+                <w:rFonts w:cs="Palatino Linotype"/>
+                <w:szCs w:val="22"/>
+                <w:highlight w:val="green"/>
+                <w:lang w:val="en-US"/>
+              </w:rPr>
+              <w:t>However,... Hence, we will find examples where static registration methods fail, and will show that our registration is able to find correspondence well by using the motion information. For the validation of our spatio-</w:t>
+            </w:r>
+            <w:r>
+              <w:rPr>
+                <w:rFonts w:cs="Palatino Linotype"/>
+                <w:szCs w:val="22"/>
+                <w:highlight w:val="green"/>
+                <w:lang w:val="en-US"/>
+              </w:rPr>
+              <w:lastRenderedPageBreak/>
+              <w:t>temporal segmentation work, we will ask volunteers to manually rate the similarity among dataset.</w:t>
             </w:r>
           </w:p>
           <w:p>
@@ -6882,61 +7090,31 @@
               <w:t xml:space="preserve"> and exhaustive search</w:t>
             </w:r>
             <w:r>
-              <w:t>.</w:t>
-            </w:r>
-            <w:r>
-              <w:t xml:space="preserve"> Registration as any other optimization problem is prone to the curse of dimensionality. The number of degrees of freedom is especially high in the spatio-temporal case. Hence our objective function is highly non-convex and the computational time of the minimization problem explodes. There is no silver bullet for this problem, however, we investigate </w:t>
-            </w:r>
-            <w:r>
-              <w:t xml:space="preserve">a per segment optimization solution (i.e. constraints on the search space). Each spatio-temporal segment (obtained via our spatio-temporal segmentation algorithm) has </w:t>
-            </w:r>
-            <w:r>
-              <w:lastRenderedPageBreak/>
-              <w:t>relatively small number of DoFs and is aligned independently.</w:t>
-            </w:r>
-            <w:r>
-              <w:t xml:space="preserve"> Indirectly related </w:t>
-            </w:r>
-            <w:r>
-              <w:t>step</w:t>
-            </w:r>
-            <w:r>
-              <w:t xml:space="preserve"> is to </w:t>
-            </w:r>
-            <w:r>
-              <w:t>drive analytical derivatives of the objective function and therefore get huge improvement in computational time.</w:t>
-            </w:r>
-          </w:p>
-          <w:p>
-            <w:r>
-              <w:rPr>
-                <w:highlight w:val="yellow"/>
-              </w:rPr>
-              <w:t xml:space="preserve">* </w:t>
-            </w:r>
-            <w:r>
-              <w:rPr>
-                <w:highlight w:val="yellow"/>
-              </w:rPr>
-              <w:t>only ‘</w:t>
-            </w:r>
-            <w:r>
-              <w:rPr>
-                <w:highlight w:val="yellow"/>
-              </w:rPr>
-              <w:t>face</w:t>
-            </w:r>
-            <w:r>
-              <w:rPr>
-                <w:highlight w:val="yellow"/>
-              </w:rPr>
-              <w:t>’</w:t>
-            </w:r>
-            <w:r>
-              <w:rPr>
-                <w:highlight w:val="yellow"/>
-              </w:rPr>
-              <w:t xml:space="preserve"> or more general ?</w:t>
+              <w:t xml:space="preserve">. Registration as any other optimization problem is prone to the curse of dimensionality. The number of degrees of freedom is especially high in the spatio-temporal case, </w:t>
+            </w:r>
+            <w:r>
+              <w:rPr>
+                <w:highlight w:val="green"/>
+              </w:rPr>
+              <w:t>b</w:t>
+            </w:r>
+            <w:r>
+              <w:rPr>
+                <w:highlight w:val="green"/>
+              </w:rPr>
+              <w:t>esides which</w:t>
+            </w:r>
+            <w:r>
+              <w:t xml:space="preserve"> the objective function is highly non-convex and the computational time of the minimization problem explodes. </w:t>
+            </w:r>
+            <w:r>
+              <w:rPr>
+                <w:highlight w:val="green"/>
+              </w:rPr>
+              <w:t>There is no simple solution available</w:t>
+            </w:r>
+            <w:r>
+              <w:t>, however, we investigate a per segment optimization solution (i.e. constraints on the search space). Each spatio-temporal segment (obtained via our spatio-temporal segmentation algorithm) has relatively small number of DoFs and is aligned independently. Indirectly related step is to drive analytical derivatives of the objective function and therefore get huge improvement in computational time.</w:t>
             </w:r>
           </w:p>
         </w:tc>
@@ -6945,12 +7123,12 @@
     <w:p/>
     <w:p>
       <w:pPr>
-        <w:pStyle w:val="2"/>
-        <w:rPr>
-          <w:lang w:val="fr-FR"/>
-        </w:rPr>
-      </w:pPr>
-      <w:bookmarkStart w:id="13" w:name="_Toc358726665"/>
+        <w:pStyle w:val="Heading2"/>
+        <w:rPr>
+          <w:lang w:val="fr-FR"/>
+        </w:rPr>
+      </w:pPr>
+      <w:bookmarkStart w:id="14" w:name="_Toc358726665"/>
       <w:r>
         <w:rPr>
           <w:lang w:val="fr-FR"/>
@@ -6978,7 +7156,7 @@
         </w:rPr>
         <w:t>(V,G)</w:t>
       </w:r>
-      <w:bookmarkEnd w:id="13"/>
+      <w:bookmarkEnd w:id="14"/>
     </w:p>
     <w:p>
       <w:pPr>
@@ -7042,7 +7220,7 @@
           <w:insideH w:val="single" w:sz="4" w:space="0" w:color="auto"/>
           <w:insideV w:val="single" w:sz="4" w:space="0" w:color="auto"/>
         </w:tblBorders>
-        <w:tblLook w:val="0000"/>
+        <w:tblLook w:val="0000" w:firstRow="0" w:lastRow="0" w:firstColumn="0" w:lastColumn="0" w:noHBand="0" w:noVBand="0"/>
       </w:tblPr>
       <w:tblGrid>
         <w:gridCol w:w="9639"/>
@@ -7273,10 +7451,10 @@
               </w:rPr>
               <w:t xml:space="preserve"> available at </w:t>
             </w:r>
-            <w:hyperlink r:id="rId9" w:history="1">
+            <w:hyperlink r:id="rId13" w:history="1">
               <w:r>
                 <w:rPr>
-                  <w:rStyle w:val="a5"/>
+                  <w:rStyle w:val="Hyperlink"/>
                   <w:highlight w:val="green"/>
                 </w:rPr>
                 <w:t>Collage Authoring Environment</w:t>
@@ -7288,8 +7466,6 @@
               </w:rPr>
               <w:t>.</w:t>
             </w:r>
-            <w:bookmarkStart w:id="14" w:name="_GoBack"/>
-            <w:bookmarkEnd w:id="14"/>
           </w:p>
           <w:p>
             <w:pPr>
@@ -7324,7 +7500,7 @@
     <w:p/>
     <w:p>
       <w:pPr>
-        <w:pStyle w:val="2"/>
+        <w:pStyle w:val="Heading2"/>
         <w:rPr>
           <w:lang w:val="fr-FR"/>
         </w:rPr>
@@ -7340,7 +7516,7 @@
     </w:p>
     <w:p>
       <w:pPr>
-        <w:pStyle w:val="a4"/>
+        <w:pStyle w:val="Subtitle"/>
         <w:rPr>
           <w:lang w:val="fr-FR"/>
         </w:rPr>
@@ -7390,7 +7566,7 @@
           <w:insideH w:val="single" w:sz="4" w:space="0" w:color="auto"/>
           <w:insideV w:val="single" w:sz="4" w:space="0" w:color="auto"/>
         </w:tblBorders>
-        <w:tblLook w:val="0000"/>
+        <w:tblLook w:val="0000" w:firstRow="0" w:lastRow="0" w:firstColumn="0" w:lastColumn="0" w:noHBand="0" w:noVBand="0"/>
       </w:tblPr>
       <w:tblGrid>
         <w:gridCol w:w="3960"/>
@@ -7506,7 +7682,7 @@
     <w:p/>
     <w:p>
       <w:pPr>
-        <w:pStyle w:val="2"/>
+        <w:pStyle w:val="Heading2"/>
         <w:rPr>
           <w:lang w:val="fr-FR"/>
         </w:rPr>
@@ -7556,7 +7732,7 @@
           <w:insideV w:val="single" w:sz="4" w:space="0" w:color="auto"/>
         </w:tblBorders>
         <w:tblLayout w:type="fixed"/>
-        <w:tblLook w:val="01E0"/>
+        <w:tblLook w:val="01E0" w:firstRow="1" w:lastRow="1" w:firstColumn="1" w:lastColumn="1" w:noHBand="0" w:noVBand="0"/>
       </w:tblPr>
       <w:tblGrid>
         <w:gridCol w:w="1548"/>
@@ -7935,7 +8111,7 @@
     <w:p/>
     <w:p>
       <w:pPr>
-        <w:pStyle w:val="2"/>
+        <w:pStyle w:val="Heading2"/>
       </w:pPr>
       <w:bookmarkStart w:id="17" w:name="_Toc358726668"/>
       <w:r>
@@ -7960,7 +8136,7 @@
     </w:p>
     <w:p>
       <w:pPr>
-        <w:pStyle w:val="a4"/>
+        <w:pStyle w:val="Subtitle"/>
         <w:rPr>
           <w:lang w:eastAsia="ko-KR"/>
         </w:rPr>
@@ -8016,7 +8192,7 @@
           <w:insideH w:val="single" w:sz="4" w:space="0" w:color="auto"/>
           <w:insideV w:val="single" w:sz="4" w:space="0" w:color="auto"/>
         </w:tblBorders>
-        <w:tblLook w:val="0000"/>
+        <w:tblLook w:val="0000" w:firstRow="0" w:lastRow="0" w:firstColumn="0" w:lastColumn="0" w:noHBand="0" w:noVBand="0"/>
       </w:tblPr>
       <w:tblGrid>
         <w:gridCol w:w="9639"/>
@@ -8726,12 +8902,13 @@
                 <w:rFonts w:hint="eastAsia"/>
                 <w:lang w:val="en-US" w:eastAsia="ko-KR"/>
               </w:rPr>
+              <w:lastRenderedPageBreak/>
               <w:t>We have opened a project website (</w:t>
             </w:r>
-            <w:hyperlink r:id="rId10" w:history="1">
+            <w:hyperlink r:id="rId14" w:history="1">
               <w:r>
                 <w:rPr>
-                  <w:rStyle w:val="a5"/>
+                  <w:rStyle w:val="Hyperlink"/>
                   <w:lang w:val="en-US" w:eastAsia="ko-KR"/>
                 </w:rPr>
                 <w:t>http://shared.u-strasbg.fr</w:t>
@@ -8840,15 +9017,7 @@
                 <w:rFonts w:hint="eastAsia"/>
                 <w:lang w:val="en-US" w:eastAsia="ko-KR"/>
               </w:rPr>
-              <w:t xml:space="preserve">project </w:t>
-            </w:r>
-            <w:r>
-              <w:rPr>
-                <w:rFonts w:hint="eastAsia"/>
-                <w:lang w:val="en-US" w:eastAsia="ko-KR"/>
-              </w:rPr>
-              <w:lastRenderedPageBreak/>
-              <w:t xml:space="preserve">responsible, </w:t>
+              <w:t xml:space="preserve">project responsible, </w:t>
             </w:r>
             <w:r>
               <w:rPr>
@@ -9353,7 +9522,7 @@
     </w:p>
     <w:p>
       <w:pPr>
-        <w:pStyle w:val="a4"/>
+        <w:pStyle w:val="Subtitle"/>
         <w:rPr>
           <w:lang w:val="fr-FR" w:eastAsia="ko-KR"/>
         </w:rPr>
@@ -9421,7 +9590,7 @@
           <w:insideH w:val="single" w:sz="4" w:space="0" w:color="auto"/>
           <w:insideV w:val="single" w:sz="4" w:space="0" w:color="auto"/>
         </w:tblBorders>
-        <w:tblLook w:val="0000"/>
+        <w:tblLook w:val="0000" w:firstRow="0" w:lastRow="0" w:firstColumn="0" w:lastColumn="0" w:noHBand="0" w:noVBand="0"/>
       </w:tblPr>
       <w:tblGrid>
         <w:gridCol w:w="9639"/>
@@ -9463,7 +9632,7 @@
     </w:p>
     <w:p>
       <w:pPr>
-        <w:pStyle w:val="a4"/>
+        <w:pStyle w:val="Subtitle"/>
         <w:rPr>
           <w:lang w:val="fr-FR" w:eastAsia="ko-KR"/>
         </w:rPr>
@@ -9516,7 +9685,7 @@
           <w:insideH w:val="single" w:sz="4" w:space="0" w:color="auto"/>
           <w:insideV w:val="single" w:sz="4" w:space="0" w:color="auto"/>
         </w:tblBorders>
-        <w:tblLook w:val="0000"/>
+        <w:tblLook w:val="0000" w:firstRow="0" w:lastRow="0" w:firstColumn="0" w:lastColumn="0" w:noHBand="0" w:noVBand="0"/>
       </w:tblPr>
       <w:tblGrid>
         <w:gridCol w:w="9639"/>
@@ -9767,7 +9936,7 @@
     </w:p>
     <w:p>
       <w:pPr>
-        <w:pStyle w:val="1"/>
+        <w:pStyle w:val="Heading1"/>
         <w:rPr>
           <w:lang w:val="fr-FR"/>
         </w:rPr>
@@ -9869,7 +10038,7 @@
     </w:p>
     <w:p>
       <w:pPr>
-        <w:pStyle w:val="2"/>
+        <w:pStyle w:val="Heading2"/>
         <w:rPr>
           <w:lang w:val="fr-FR"/>
         </w:rPr>
@@ -9931,10 +10100,10 @@
         </w:rPr>
         <w:t xml:space="preserve"> les articles résultant des projets qu’elle finance dans l’archive ouverte pluridisciplinaire HAL : </w:t>
       </w:r>
-      <w:hyperlink r:id="rId11" w:history="1">
+      <w:hyperlink r:id="rId15" w:history="1">
         <w:r>
           <w:rPr>
-            <w:rStyle w:val="a5"/>
+            <w:rStyle w:val="Hyperlink"/>
             <w:lang w:val="fr-FR"/>
           </w:rPr>
           <w:t>http://hal.archives-ouvertes.fr/</w:t>
@@ -9992,7 +10161,7 @@
           <w:insideH w:val="single" w:sz="4" w:space="0" w:color="auto"/>
           <w:insideV w:val="single" w:sz="4" w:space="0" w:color="auto"/>
         </w:tblBorders>
-        <w:tblLook w:val="01E0"/>
+        <w:tblLook w:val="01E0" w:firstRow="1" w:lastRow="1" w:firstColumn="1" w:lastColumn="1" w:noHBand="0" w:noVBand="0"/>
       </w:tblPr>
       <w:tblGrid>
         <w:gridCol w:w="1411"/>
@@ -10284,7 +10453,18 @@
                 <w:sz w:val="16"/>
                 <w:szCs w:val="16"/>
               </w:rPr>
-              <w:t>Communications (conférence)</w:t>
+              <w:t xml:space="preserve">Communications </w:t>
+            </w:r>
+            <w:r>
+              <w:rPr>
+                <w:rFonts w:ascii="Verdana" w:hAnsi="Verdana"/>
+                <w:b/>
+                <w:color w:val="003366"/>
+                <w:sz w:val="16"/>
+                <w:szCs w:val="16"/>
+              </w:rPr>
+              <w:lastRenderedPageBreak/>
+              <w:t>(conférence)</w:t>
             </w:r>
           </w:p>
         </w:tc>
@@ -10312,6 +10492,7 @@
                 <w:sz w:val="16"/>
                 <w:szCs w:val="16"/>
               </w:rPr>
+              <w:lastRenderedPageBreak/>
               <w:t xml:space="preserve"> </w:t>
             </w:r>
           </w:p>
@@ -10356,6 +10537,7 @@
                 <w:sz w:val="16"/>
                 <w:szCs w:val="16"/>
               </w:rPr>
+              <w:lastRenderedPageBreak/>
               <w:t>France</w:t>
             </w:r>
           </w:p>
@@ -10980,7 +11162,7 @@
           <w:insideH w:val="single" w:sz="4" w:space="0" w:color="auto"/>
           <w:insideV w:val="single" w:sz="4" w:space="0" w:color="auto"/>
         </w:tblBorders>
-        <w:tblLook w:val="01E0"/>
+        <w:tblLook w:val="01E0" w:firstRow="1" w:lastRow="1" w:firstColumn="1" w:lastColumn="1" w:noHBand="0" w:noVBand="0"/>
       </w:tblPr>
       <w:tblGrid>
         <w:gridCol w:w="1411"/>
@@ -12180,7 +12362,7 @@
     <w:p/>
     <w:p>
       <w:pPr>
-        <w:pStyle w:val="2"/>
+        <w:pStyle w:val="Heading2"/>
         <w:rPr>
           <w:lang w:val="fr-FR"/>
         </w:rPr>
@@ -12477,7 +12659,7 @@
           <w:insideH w:val="single" w:sz="4" w:space="0" w:color="auto"/>
           <w:insideV w:val="single" w:sz="4" w:space="0" w:color="auto"/>
         </w:tblBorders>
-        <w:tblLook w:val="01E0"/>
+        <w:tblLook w:val="01E0" w:firstRow="1" w:lastRow="1" w:firstColumn="1" w:lastColumn="1" w:noHBand="0" w:noVBand="0"/>
       </w:tblPr>
       <w:tblGrid>
         <w:gridCol w:w="2808"/>
@@ -12549,7 +12731,18 @@
                 <w:sz w:val="16"/>
                 <w:szCs w:val="16"/>
               </w:rPr>
-              <w:t>Brevets internationaux obtenus</w:t>
+              <w:t xml:space="preserve">Brevets internationaux </w:t>
+            </w:r>
+            <w:r>
+              <w:rPr>
+                <w:rFonts w:ascii="Verdana" w:hAnsi="Verdana"/>
+                <w:b/>
+                <w:color w:val="003366"/>
+                <w:sz w:val="16"/>
+                <w:szCs w:val="16"/>
+              </w:rPr>
+              <w:lastRenderedPageBreak/>
+              <w:t>obtenus</w:t>
             </w:r>
           </w:p>
         </w:tc>
@@ -12560,7 +12753,7 @@
           </w:tcPr>
           <w:p>
             <w:pPr>
-              <w:pStyle w:val="ad"/>
+              <w:pStyle w:val="ListParagraph"/>
               <w:numPr>
                 <w:ilvl w:val="0"/>
                 <w:numId w:val="43"/>
@@ -12578,12 +12771,13 @@
                 <w:sz w:val="16"/>
                 <w:szCs w:val="16"/>
               </w:rPr>
+              <w:lastRenderedPageBreak/>
               <w:t xml:space="preserve"> </w:t>
             </w:r>
           </w:p>
           <w:p>
             <w:pPr>
-              <w:pStyle w:val="ad"/>
+              <w:pStyle w:val="ListParagraph"/>
               <w:numPr>
                 <w:ilvl w:val="0"/>
                 <w:numId w:val="43"/>
@@ -12625,6 +12819,7 @@
                 <w:szCs w:val="16"/>
                 <w:lang w:val="fr-FR"/>
               </w:rPr>
+              <w:lastRenderedPageBreak/>
               <w:t>Brevet internationaux en cours d’obtention</w:t>
             </w:r>
           </w:p>
@@ -12636,7 +12831,7 @@
           </w:tcPr>
           <w:p>
             <w:pPr>
-              <w:pStyle w:val="ad"/>
+              <w:pStyle w:val="ListParagraph"/>
               <w:numPr>
                 <w:ilvl w:val="0"/>
                 <w:numId w:val="44"/>
@@ -12661,7 +12856,7 @@
           </w:p>
           <w:p>
             <w:pPr>
-              <w:pStyle w:val="ad"/>
+              <w:pStyle w:val="ListParagraph"/>
               <w:numPr>
                 <w:ilvl w:val="0"/>
                 <w:numId w:val="44"/>
@@ -12725,7 +12920,7 @@
           </w:tcPr>
           <w:p>
             <w:pPr>
-              <w:pStyle w:val="ad"/>
+              <w:pStyle w:val="ListParagraph"/>
               <w:numPr>
                 <w:ilvl w:val="0"/>
                 <w:numId w:val="45"/>
@@ -12748,7 +12943,7 @@
           </w:p>
           <w:p>
             <w:pPr>
-              <w:pStyle w:val="ad"/>
+              <w:pStyle w:val="ListParagraph"/>
               <w:numPr>
                 <w:ilvl w:val="0"/>
                 <w:numId w:val="45"/>
@@ -12801,7 +12996,7 @@
           </w:tcPr>
           <w:p>
             <w:pPr>
-              <w:pStyle w:val="ad"/>
+              <w:pStyle w:val="ListParagraph"/>
               <w:numPr>
                 <w:ilvl w:val="0"/>
                 <w:numId w:val="46"/>
@@ -12826,7 +13021,7 @@
           </w:p>
           <w:p>
             <w:pPr>
-              <w:pStyle w:val="ad"/>
+              <w:pStyle w:val="ListParagraph"/>
               <w:numPr>
                 <w:ilvl w:val="0"/>
                 <w:numId w:val="46"/>
@@ -12878,7 +13073,7 @@
           </w:tcPr>
           <w:p>
             <w:pPr>
-              <w:pStyle w:val="ad"/>
+              <w:pStyle w:val="ListParagraph"/>
               <w:numPr>
                 <w:ilvl w:val="0"/>
                 <w:numId w:val="47"/>
@@ -12901,7 +13096,7 @@
           </w:p>
           <w:p>
             <w:pPr>
-              <w:pStyle w:val="ad"/>
+              <w:pStyle w:val="ListParagraph"/>
               <w:numPr>
                 <w:ilvl w:val="0"/>
                 <w:numId w:val="47"/>
@@ -12941,7 +13136,6 @@
                 <w:sz w:val="16"/>
                 <w:szCs w:val="16"/>
               </w:rPr>
-              <w:lastRenderedPageBreak/>
               <w:t>Créations d’entreprises ou essaimage</w:t>
             </w:r>
           </w:p>
@@ -12953,7 +13147,7 @@
           </w:tcPr>
           <w:p>
             <w:pPr>
-              <w:pStyle w:val="ad"/>
+              <w:pStyle w:val="ListParagraph"/>
               <w:numPr>
                 <w:ilvl w:val="0"/>
                 <w:numId w:val="48"/>
@@ -12976,7 +13170,7 @@
           </w:p>
           <w:p>
             <w:pPr>
-              <w:pStyle w:val="ad"/>
+              <w:pStyle w:val="ListParagraph"/>
               <w:numPr>
                 <w:ilvl w:val="0"/>
                 <w:numId w:val="48"/>
@@ -13027,7 +13221,7 @@
           </w:tcPr>
           <w:p>
             <w:pPr>
-              <w:pStyle w:val="ad"/>
+              <w:pStyle w:val="ListParagraph"/>
               <w:numPr>
                 <w:ilvl w:val="0"/>
                 <w:numId w:val="49"/>
@@ -13050,7 +13244,7 @@
           </w:p>
           <w:p>
             <w:pPr>
-              <w:pStyle w:val="ad"/>
+              <w:pStyle w:val="ListParagraph"/>
               <w:numPr>
                 <w:ilvl w:val="0"/>
                 <w:numId w:val="49"/>
@@ -13113,7 +13307,7 @@
           </w:tcPr>
           <w:p>
             <w:pPr>
-              <w:pStyle w:val="ad"/>
+              <w:pStyle w:val="ListParagraph"/>
               <w:numPr>
                 <w:ilvl w:val="0"/>
                 <w:numId w:val="50"/>
@@ -13138,7 +13332,7 @@
           </w:p>
           <w:p>
             <w:pPr>
-              <w:pStyle w:val="ad"/>
+              <w:pStyle w:val="ListParagraph"/>
               <w:numPr>
                 <w:ilvl w:val="0"/>
                 <w:numId w:val="50"/>
@@ -13253,7 +13447,7 @@
           </w:p>
           <w:p>
             <w:pPr>
-              <w:pStyle w:val="ad"/>
+              <w:pStyle w:val="ListParagraph"/>
               <w:numPr>
                 <w:ilvl w:val="0"/>
                 <w:numId w:val="50"/>
@@ -13314,7 +13508,7 @@
           </w:p>
           <w:p>
             <w:pPr>
-              <w:pStyle w:val="ad"/>
+              <w:pStyle w:val="ListParagraph"/>
               <w:numPr>
                 <w:ilvl w:val="0"/>
                 <w:numId w:val="50"/>
@@ -13375,7 +13569,7 @@
           </w:p>
           <w:p>
             <w:pPr>
-              <w:pStyle w:val="ad"/>
+              <w:pStyle w:val="ListParagraph"/>
               <w:numPr>
                 <w:ilvl w:val="0"/>
                 <w:numId w:val="50"/>
@@ -13487,7 +13681,7 @@
           </w:tcPr>
           <w:p>
             <w:pPr>
-              <w:pStyle w:val="ad"/>
+              <w:pStyle w:val="ListParagraph"/>
               <w:numPr>
                 <w:ilvl w:val="0"/>
                 <w:numId w:val="51"/>
@@ -13510,7 +13704,7 @@
           </w:p>
           <w:p>
             <w:pPr>
-              <w:pStyle w:val="ad"/>
+              <w:pStyle w:val="ListParagraph"/>
               <w:numPr>
                 <w:ilvl w:val="0"/>
                 <w:numId w:val="51"/>
@@ -13529,7 +13723,7 @@
     <w:p/>
     <w:p>
       <w:pPr>
-        <w:pStyle w:val="2"/>
+        <w:pStyle w:val="Heading2"/>
         <w:rPr>
           <w:lang w:val="fr-FR"/>
         </w:rPr>
@@ -13695,7 +13889,7 @@
     </w:p>
     <w:p>
       <w:pPr>
-        <w:pStyle w:val="a4"/>
+        <w:pStyle w:val="Subtitle"/>
         <w:rPr>
           <w:lang w:val="fr-FR"/>
         </w:rPr>
@@ -13793,7 +13987,7 @@
           <w:insideH w:val="single" w:sz="4" w:space="0" w:color="auto"/>
           <w:insideV w:val="single" w:sz="4" w:space="0" w:color="auto"/>
         </w:tblBorders>
-        <w:tblLook w:val="0000"/>
+        <w:tblLook w:val="0000" w:firstRow="0" w:lastRow="0" w:firstColumn="0" w:lastColumn="0" w:noHBand="0" w:noVBand="0"/>
       </w:tblPr>
       <w:tblGrid>
         <w:gridCol w:w="9639"/>
@@ -13815,7 +14009,7 @@
     <w:p/>
     <w:p>
       <w:pPr>
-        <w:pStyle w:val="a4"/>
+        <w:pStyle w:val="Subtitle"/>
         <w:rPr>
           <w:lang w:val="fr-FR"/>
         </w:rPr>
@@ -13925,7 +14119,7 @@
           <w:insideH w:val="single" w:sz="4" w:space="0" w:color="auto"/>
           <w:insideV w:val="single" w:sz="4" w:space="0" w:color="auto"/>
         </w:tblBorders>
-        <w:tblLook w:val="01E0"/>
+        <w:tblLook w:val="01E0" w:firstRow="1" w:lastRow="1" w:firstColumn="1" w:lastColumn="1" w:noHBand="0" w:noVBand="0"/>
       </w:tblPr>
       <w:tblGrid>
         <w:gridCol w:w="2943"/>
@@ -14064,7 +14258,7 @@
           <w:insideH w:val="single" w:sz="4" w:space="0" w:color="auto"/>
           <w:insideV w:val="single" w:sz="4" w:space="0" w:color="auto"/>
         </w:tblBorders>
-        <w:tblLook w:val="01E0"/>
+        <w:tblLook w:val="01E0" w:firstRow="1" w:lastRow="1" w:firstColumn="1" w:lastColumn="1" w:noHBand="0" w:noVBand="0"/>
       </w:tblPr>
       <w:tblGrid>
         <w:gridCol w:w="2943"/>
@@ -14722,7 +14916,7 @@
     </w:p>
     <w:p>
       <w:pPr>
-        <w:pStyle w:val="2"/>
+        <w:pStyle w:val="Heading2"/>
         <w:rPr>
           <w:lang w:val="fr-FR"/>
         </w:rPr>
@@ -14740,6 +14934,7 @@
         <w:rPr>
           <w:lang w:val="fr-FR"/>
         </w:rPr>
+        <w:lastRenderedPageBreak/>
         <w:t>P</w:t>
       </w:r>
       <w:r>
@@ -14821,7 +15016,6 @@
         <w:rPr>
           <w:lang w:val="fr-FR"/>
         </w:rPr>
-        <w:lastRenderedPageBreak/>
         <w:t xml:space="preserve">Des données complémentaires sur le devenir professionnel des personnes concernées seront demandées à la fin du projet. Elles pourront faire l’objet d’un suivi </w:t>
       </w:r>
       <w:r>
@@ -14872,7 +15066,7 @@
           <w:left w:w="28" w:type="dxa"/>
           <w:right w:w="28" w:type="dxa"/>
         </w:tblCellMar>
-        <w:tblLook w:val="01E0"/>
+        <w:tblLook w:val="01E0" w:firstRow="1" w:lastRow="1" w:firstColumn="1" w:lastColumn="1" w:noHBand="0" w:noVBand="0"/>
       </w:tblPr>
       <w:tblGrid>
         <w:gridCol w:w="803"/>
@@ -15841,7 +16035,7 @@
     <w:p/>
     <w:p>
       <w:pPr>
-        <w:pStyle w:val="a4"/>
+        <w:pStyle w:val="Subtitle"/>
       </w:pPr>
       <w:r>
         <w:t>Aide pour le remplissage</w:t>
@@ -16082,7 +16276,7 @@
     </w:p>
     <w:p>
       <w:pPr>
-        <w:pStyle w:val="2"/>
+        <w:pStyle w:val="Heading2"/>
       </w:pPr>
       <w:bookmarkStart w:id="91" w:name="_Toc358726674"/>
       <w:r>
@@ -16180,7 +16374,7 @@
           <w:insideH w:val="single" w:sz="4" w:space="0" w:color="auto"/>
           <w:insideV w:val="single" w:sz="4" w:space="0" w:color="auto"/>
         </w:tblBorders>
-        <w:tblLook w:val="01E0"/>
+        <w:tblLook w:val="01E0" w:firstRow="1" w:lastRow="1" w:firstColumn="1" w:lastColumn="1" w:noHBand="0" w:noVBand="0"/>
       </w:tblPr>
       <w:tblGrid>
         <w:gridCol w:w="3329"/>
@@ -16637,7 +16831,7 @@
     </w:p>
     <w:p>
       <w:pPr>
-        <w:pStyle w:val="1"/>
+        <w:pStyle w:val="Heading1"/>
       </w:pPr>
       <w:bookmarkStart w:id="92" w:name="_Toc358726675"/>
       <w:r>
@@ -16662,9 +16856,9 @@
     </w:p>
     <w:p/>
     <w:sectPr>
-      <w:footerReference w:type="default" r:id="rId12"/>
-      <w:headerReference w:type="first" r:id="rId13"/>
-      <w:footerReference w:type="first" r:id="rId14"/>
+      <w:footerReference w:type="default" r:id="rId16"/>
+      <w:headerReference w:type="first" r:id="rId17"/>
+      <w:footerReference w:type="first" r:id="rId18"/>
       <w:pgSz w:w="11906" w:h="16838" w:code="9"/>
       <w:pgMar w:top="851" w:right="1134" w:bottom="851" w:left="1134" w:header="709" w:footer="709" w:gutter="0"/>
       <w:cols w:space="708"/>
@@ -16676,7 +16870,7 @@
 </file>
 
 <file path=word/endnotes.xml><?xml version="1.0" encoding="utf-8"?>
-<w:endnotes xmlns:ve="http://schemas.openxmlformats.org/markup-compatibility/2006" xmlns:o="urn:schemas-microsoft-com:office:office" xmlns:r="http://schemas.openxmlformats.org/officeDocument/2006/relationships" xmlns:m="http://schemas.openxmlformats.org/officeDocument/2006/math" xmlns:v="urn:schemas-microsoft-com:vml" xmlns:wp="http://schemas.openxmlformats.org/drawingml/2006/wordprocessingDrawing" xmlns:w10="urn:schemas-microsoft-com:office:word" xmlns:w="http://schemas.openxmlformats.org/wordprocessingml/2006/main" xmlns:wne="http://schemas.microsoft.com/office/word/2006/wordml">
+<w:endnotes xmlns:wpc="http://schemas.microsoft.com/office/word/2010/wordprocessingCanvas" xmlns:mo="http://schemas.microsoft.com/office/mac/office/2008/main" xmlns:mc="http://schemas.openxmlformats.org/markup-compatibility/2006" xmlns:mv="urn:schemas-microsoft-com:mac:vml" xmlns:o="urn:schemas-microsoft-com:office:office" xmlns:r="http://schemas.openxmlformats.org/officeDocument/2006/relationships" xmlns:m="http://schemas.openxmlformats.org/officeDocument/2006/math" xmlns:v="urn:schemas-microsoft-com:vml" xmlns:wp14="http://schemas.microsoft.com/office/word/2010/wordprocessingDrawing" xmlns:wp="http://schemas.openxmlformats.org/drawingml/2006/wordprocessingDrawing" xmlns:w10="urn:schemas-microsoft-com:office:word" xmlns:w="http://schemas.openxmlformats.org/wordprocessingml/2006/main" xmlns:w14="http://schemas.microsoft.com/office/word/2010/wordml" xmlns:wpg="http://schemas.microsoft.com/office/word/2010/wordprocessingGroup" xmlns:wpi="http://schemas.microsoft.com/office/word/2010/wordprocessingInk" xmlns:wne="http://schemas.microsoft.com/office/word/2006/wordml" xmlns:wps="http://schemas.microsoft.com/office/word/2010/wordprocessingShape" mc:Ignorable="w14 wp14">
   <w:endnote w:type="separator" w:id="-1">
     <w:p>
       <w:r>
@@ -16695,10 +16889,10 @@
 </file>
 
 <file path=word/footer1.xml><?xml version="1.0" encoding="utf-8"?>
-<w:ftr xmlns:ve="http://schemas.openxmlformats.org/markup-compatibility/2006" xmlns:o="urn:schemas-microsoft-com:office:office" xmlns:r="http://schemas.openxmlformats.org/officeDocument/2006/relationships" xmlns:m="http://schemas.openxmlformats.org/officeDocument/2006/math" xmlns:v="urn:schemas-microsoft-com:vml" xmlns:wp="http://schemas.openxmlformats.org/drawingml/2006/wordprocessingDrawing" xmlns:w10="urn:schemas-microsoft-com:office:word" xmlns:w="http://schemas.openxmlformats.org/wordprocessingml/2006/main" xmlns:wne="http://schemas.microsoft.com/office/word/2006/wordml">
+<w:ftr xmlns:wpc="http://schemas.microsoft.com/office/word/2010/wordprocessingCanvas" xmlns:mo="http://schemas.microsoft.com/office/mac/office/2008/main" xmlns:mc="http://schemas.openxmlformats.org/markup-compatibility/2006" xmlns:mv="urn:schemas-microsoft-com:mac:vml" xmlns:o="urn:schemas-microsoft-com:office:office" xmlns:r="http://schemas.openxmlformats.org/officeDocument/2006/relationships" xmlns:m="http://schemas.openxmlformats.org/officeDocument/2006/math" xmlns:v="urn:schemas-microsoft-com:vml" xmlns:wp14="http://schemas.microsoft.com/office/word/2010/wordprocessingDrawing" xmlns:wp="http://schemas.openxmlformats.org/drawingml/2006/wordprocessingDrawing" xmlns:w10="urn:schemas-microsoft-com:office:word" xmlns:w="http://schemas.openxmlformats.org/wordprocessingml/2006/main" xmlns:w14="http://schemas.microsoft.com/office/word/2010/wordml" xmlns:wpg="http://schemas.microsoft.com/office/word/2010/wordprocessingGroup" xmlns:wpi="http://schemas.microsoft.com/office/word/2010/wordprocessingInk" xmlns:wne="http://schemas.microsoft.com/office/word/2006/wordml" xmlns:wps="http://schemas.microsoft.com/office/word/2010/wordprocessingShape" mc:Ignorable="w14 wp14">
   <w:p>
     <w:pPr>
-      <w:pStyle w:val="a7"/>
+      <w:pStyle w:val="Footer"/>
       <w:jc w:val="left"/>
       <w:rPr>
         <w:rFonts w:ascii="Verdana" w:hAnsi="Verdana"/>
@@ -16706,7 +16900,7 @@
     </w:pPr>
     <w:r>
       <w:rPr>
-        <w:rStyle w:val="a8"/>
+        <w:rStyle w:val="PageNumber"/>
         <w:rFonts w:ascii="Verdana" w:hAnsi="Verdana"/>
         <w:i/>
         <w:color w:val="808080"/>
@@ -16717,7 +16911,7 @@
     </w:r>
     <w:r>
       <w:rPr>
-        <w:rStyle w:val="a8"/>
+        <w:rStyle w:val="PageNumber"/>
         <w:rFonts w:ascii="Verdana" w:hAnsi="Verdana"/>
         <w:i/>
         <w:color w:val="808080"/>
@@ -16728,7 +16922,7 @@
     </w:r>
     <w:r>
       <w:rPr>
-        <w:rStyle w:val="a8"/>
+        <w:rStyle w:val="PageNumber"/>
         <w:rFonts w:ascii="Verdana" w:hAnsi="Verdana"/>
         <w:i/>
         <w:color w:val="808080"/>
@@ -16739,7 +16933,7 @@
     </w:r>
     <w:r>
       <w:rPr>
-        <w:rStyle w:val="a8"/>
+        <w:rStyle w:val="PageNumber"/>
         <w:rFonts w:ascii="Verdana" w:hAnsi="Verdana"/>
         <w:i/>
         <w:color w:val="808080"/>
@@ -16750,7 +16944,7 @@
     </w:r>
     <w:r>
       <w:rPr>
-        <w:rStyle w:val="a8"/>
+        <w:rStyle w:val="PageNumber"/>
         <w:rFonts w:ascii="Verdana" w:hAnsi="Verdana"/>
         <w:i/>
         <w:color w:val="808080"/>
@@ -16761,7 +16955,7 @@
     </w:r>
     <w:r>
       <w:rPr>
-        <w:rStyle w:val="a8"/>
+        <w:rStyle w:val="PageNumber"/>
         <w:rFonts w:ascii="Verdana" w:hAnsi="Verdana"/>
         <w:i/>
         <w:color w:val="808080"/>
@@ -16772,7 +16966,7 @@
     </w:r>
     <w:r>
       <w:rPr>
-        <w:rStyle w:val="a8"/>
+        <w:rStyle w:val="PageNumber"/>
         <w:rFonts w:ascii="Verdana" w:hAnsi="Verdana"/>
         <w:i/>
         <w:color w:val="808080"/>
@@ -16783,7 +16977,7 @@
     </w:r>
     <w:r>
       <w:rPr>
-        <w:rStyle w:val="a8"/>
+        <w:rStyle w:val="PageNumber"/>
         <w:rFonts w:ascii="Verdana" w:hAnsi="Verdana"/>
         <w:i/>
         <w:color w:val="808080"/>
@@ -16806,7 +17000,7 @@
     </w:r>
     <w:r>
       <w:rPr>
-        <w:rStyle w:val="a8"/>
+        <w:rStyle w:val="PageNumber"/>
         <w:rFonts w:ascii="Verdana" w:hAnsi="Verdana"/>
         <w:sz w:val="18"/>
         <w:szCs w:val="18"/>
@@ -16815,7 +17009,7 @@
     </w:r>
     <w:r>
       <w:rPr>
-        <w:rStyle w:val="a8"/>
+        <w:rStyle w:val="PageNumber"/>
         <w:rFonts w:ascii="Verdana" w:hAnsi="Verdana"/>
         <w:sz w:val="18"/>
         <w:szCs w:val="18"/>
@@ -16824,7 +17018,7 @@
     </w:r>
     <w:r>
       <w:rPr>
-        <w:rStyle w:val="a8"/>
+        <w:rStyle w:val="PageNumber"/>
         <w:rFonts w:ascii="Verdana" w:hAnsi="Verdana"/>
         <w:sz w:val="18"/>
         <w:szCs w:val="18"/>
@@ -16833,17 +17027,17 @@
     </w:r>
     <w:r>
       <w:rPr>
-        <w:rStyle w:val="a8"/>
+        <w:rStyle w:val="PageNumber"/>
         <w:rFonts w:ascii="Verdana" w:hAnsi="Verdana"/>
         <w:noProof/>
         <w:sz w:val="18"/>
         <w:szCs w:val="18"/>
       </w:rPr>
-      <w:t>8</w:t>
+      <w:t>6</w:t>
     </w:r>
     <w:r>
       <w:rPr>
-        <w:rStyle w:val="a8"/>
+        <w:rStyle w:val="PageNumber"/>
         <w:rFonts w:ascii="Verdana" w:hAnsi="Verdana"/>
         <w:sz w:val="18"/>
         <w:szCs w:val="18"/>
@@ -16860,7 +17054,7 @@
     </w:r>
     <w:r>
       <w:rPr>
-        <w:rStyle w:val="a8"/>
+        <w:rStyle w:val="PageNumber"/>
         <w:rFonts w:ascii="Verdana" w:hAnsi="Verdana"/>
         <w:sz w:val="18"/>
         <w:szCs w:val="18"/>
@@ -16869,7 +17063,7 @@
     </w:r>
     <w:r>
       <w:rPr>
-        <w:rStyle w:val="a8"/>
+        <w:rStyle w:val="PageNumber"/>
         <w:rFonts w:ascii="Verdana" w:hAnsi="Verdana"/>
         <w:sz w:val="18"/>
         <w:szCs w:val="18"/>
@@ -16878,7 +17072,7 @@
     </w:r>
     <w:r>
       <w:rPr>
-        <w:rStyle w:val="a8"/>
+        <w:rStyle w:val="PageNumber"/>
         <w:rFonts w:ascii="Verdana" w:hAnsi="Verdana"/>
         <w:sz w:val="18"/>
         <w:szCs w:val="18"/>
@@ -16887,7 +17081,7 @@
     </w:r>
     <w:r>
       <w:rPr>
-        <w:rStyle w:val="a8"/>
+        <w:rStyle w:val="PageNumber"/>
         <w:rFonts w:ascii="Verdana" w:hAnsi="Verdana"/>
         <w:noProof/>
         <w:sz w:val="18"/>
@@ -16897,7 +17091,7 @@
     </w:r>
     <w:r>
       <w:rPr>
-        <w:rStyle w:val="a8"/>
+        <w:rStyle w:val="PageNumber"/>
         <w:rFonts w:ascii="Verdana" w:hAnsi="Verdana"/>
         <w:sz w:val="18"/>
         <w:szCs w:val="18"/>
@@ -16909,13 +17103,13 @@
 </file>
 
 <file path=word/footer2.xml><?xml version="1.0" encoding="utf-8"?>
-<w:ftr xmlns:ve="http://schemas.openxmlformats.org/markup-compatibility/2006" xmlns:o="urn:schemas-microsoft-com:office:office" xmlns:r="http://schemas.openxmlformats.org/officeDocument/2006/relationships" xmlns:m="http://schemas.openxmlformats.org/officeDocument/2006/math" xmlns:v="urn:schemas-microsoft-com:vml" xmlns:wp="http://schemas.openxmlformats.org/drawingml/2006/wordprocessingDrawing" xmlns:w10="urn:schemas-microsoft-com:office:word" xmlns:w="http://schemas.openxmlformats.org/wordprocessingml/2006/main" xmlns:wne="http://schemas.microsoft.com/office/word/2006/wordml">
+<w:ftr xmlns:wpc="http://schemas.microsoft.com/office/word/2010/wordprocessingCanvas" xmlns:mo="http://schemas.microsoft.com/office/mac/office/2008/main" xmlns:mc="http://schemas.openxmlformats.org/markup-compatibility/2006" xmlns:mv="urn:schemas-microsoft-com:mac:vml" xmlns:o="urn:schemas-microsoft-com:office:office" xmlns:r="http://schemas.openxmlformats.org/officeDocument/2006/relationships" xmlns:m="http://schemas.openxmlformats.org/officeDocument/2006/math" xmlns:v="urn:schemas-microsoft-com:vml" xmlns:wp14="http://schemas.microsoft.com/office/word/2010/wordprocessingDrawing" xmlns:wp="http://schemas.openxmlformats.org/drawingml/2006/wordprocessingDrawing" xmlns:w10="urn:schemas-microsoft-com:office:word" xmlns:w="http://schemas.openxmlformats.org/wordprocessingml/2006/main" xmlns:w14="http://schemas.microsoft.com/office/word/2010/wordml" xmlns:wpg="http://schemas.microsoft.com/office/word/2010/wordprocessingGroup" xmlns:wpi="http://schemas.microsoft.com/office/word/2010/wordprocessingInk" xmlns:wne="http://schemas.microsoft.com/office/word/2006/wordml" xmlns:wps="http://schemas.microsoft.com/office/word/2010/wordprocessingShape" mc:Ignorable="w14 wp14">
   <w:p>
     <w:pPr>
-      <w:pStyle w:val="a7"/>
+      <w:pStyle w:val="Footer"/>
       <w:jc w:val="right"/>
       <w:rPr>
-        <w:rStyle w:val="a8"/>
+        <w:rStyle w:val="PageNumber"/>
         <w:rFonts w:ascii="Verdana" w:hAnsi="Verdana"/>
         <w:i/>
         <w:color w:val="808080"/>
@@ -16928,10 +17122,10 @@
     <w:r>
       <w:rPr>
         <w:noProof/>
-        <w:lang w:val="fr-FR" w:eastAsia="zh-CN"/>
+        <w:lang w:val="en-US" w:eastAsia="en-US"/>
       </w:rPr>
       <w:drawing>
-        <wp:anchor distT="0" distB="0" distL="114300" distR="114300" simplePos="0" relativeHeight="251659264" behindDoc="0" locked="0" layoutInCell="1" allowOverlap="1">
+        <wp:anchor distT="0" distB="0" distL="114300" distR="114300" simplePos="0" relativeHeight="251659264" behindDoc="0" locked="0" layoutInCell="1" allowOverlap="1" wp14:anchorId="34A169D7" wp14:editId="2F661FB8">
           <wp:simplePos x="0" y="0"/>
           <wp:positionH relativeFrom="column">
             <wp:posOffset>5975985</wp:posOffset>
@@ -16959,7 +17153,7 @@
                   <a:blip r:embed="rId1" cstate="print">
                     <a:extLst>
                       <a:ext uri="{28A0092B-C50C-407E-A947-70E740481C1C}">
-                        <a14:useLocalDpi xmlns="" xmlns:wpc="http://schemas.microsoft.com/office/word/2010/wordprocessingCanvas" xmlns:mo="http://schemas.microsoft.com/office/mac/office/2008/main" xmlns:mc="http://schemas.openxmlformats.org/markup-compatibility/2006" xmlns:mv="urn:schemas-microsoft-com:mac:vml" xmlns:o="urn:schemas-microsoft-com:office:office" xmlns:v="urn:schemas-microsoft-com:vml" xmlns:wp14="http://schemas.microsoft.com/office/word/2010/wordprocessingDrawing" xmlns:w10="urn:schemas-microsoft-com:office:word" xmlns:w="http://schemas.openxmlformats.org/wordprocessingml/2006/main" xmlns:w14="http://schemas.microsoft.com/office/word/2010/wordml" xmlns:wpg="http://schemas.microsoft.com/office/word/2010/wordprocessingGroup" xmlns:wpi="http://schemas.microsoft.com/office/word/2010/wordprocessingInk" xmlns:wps="http://schemas.microsoft.com/office/word/2010/wordprocessingShape" xmlns:a14="http://schemas.microsoft.com/office/drawing/2010/main" val="0"/>
+                        <a14:useLocalDpi xmlns:a14="http://schemas.microsoft.com/office/drawing/2010/main" val="0"/>
                       </a:ext>
                     </a:extLst>
                   </a:blip>
@@ -16992,7 +17186,7 @@
   </w:p>
   <w:p>
     <w:pPr>
-      <w:pStyle w:val="a7"/>
+      <w:pStyle w:val="Footer"/>
       <w:jc w:val="left"/>
       <w:rPr>
         <w:rFonts w:ascii="Verdana" w:hAnsi="Verdana"/>
@@ -17005,7 +17199,7 @@
     </w:pPr>
     <w:r>
       <w:rPr>
-        <w:rStyle w:val="a8"/>
+        <w:rStyle w:val="PageNumber"/>
         <w:rFonts w:ascii="Verdana" w:hAnsi="Verdana"/>
         <w:i/>
         <w:color w:val="808080"/>
@@ -17017,7 +17211,7 @@
     </w:r>
     <w:r>
       <w:rPr>
-        <w:rStyle w:val="a8"/>
+        <w:rStyle w:val="PageNumber"/>
         <w:rFonts w:ascii="Verdana" w:hAnsi="Verdana"/>
         <w:i/>
         <w:color w:val="808080"/>
@@ -17029,7 +17223,7 @@
     </w:r>
     <w:r>
       <w:rPr>
-        <w:rStyle w:val="a8"/>
+        <w:rStyle w:val="PageNumber"/>
         <w:rFonts w:ascii="Verdana" w:hAnsi="Verdana"/>
         <w:i/>
         <w:color w:val="808080"/>
@@ -17044,7 +17238,7 @@
 </file>
 
 <file path=word/footnotes.xml><?xml version="1.0" encoding="utf-8"?>
-<w:footnotes xmlns:ve="http://schemas.openxmlformats.org/markup-compatibility/2006" xmlns:o="urn:schemas-microsoft-com:office:office" xmlns:r="http://schemas.openxmlformats.org/officeDocument/2006/relationships" xmlns:m="http://schemas.openxmlformats.org/officeDocument/2006/math" xmlns:v="urn:schemas-microsoft-com:vml" xmlns:wp="http://schemas.openxmlformats.org/drawingml/2006/wordprocessingDrawing" xmlns:w10="urn:schemas-microsoft-com:office:word" xmlns:w="http://schemas.openxmlformats.org/wordprocessingml/2006/main" xmlns:wne="http://schemas.microsoft.com/office/word/2006/wordml">
+<w:footnotes xmlns:wpc="http://schemas.microsoft.com/office/word/2010/wordprocessingCanvas" xmlns:mo="http://schemas.microsoft.com/office/mac/office/2008/main" xmlns:mc="http://schemas.openxmlformats.org/markup-compatibility/2006" xmlns:mv="urn:schemas-microsoft-com:mac:vml" xmlns:o="urn:schemas-microsoft-com:office:office" xmlns:r="http://schemas.openxmlformats.org/officeDocument/2006/relationships" xmlns:m="http://schemas.openxmlformats.org/officeDocument/2006/math" xmlns:v="urn:schemas-microsoft-com:vml" xmlns:wp14="http://schemas.microsoft.com/office/word/2010/wordprocessingDrawing" xmlns:wp="http://schemas.openxmlformats.org/drawingml/2006/wordprocessingDrawing" xmlns:w10="urn:schemas-microsoft-com:office:word" xmlns:w="http://schemas.openxmlformats.org/wordprocessingml/2006/main" xmlns:w14="http://schemas.microsoft.com/office/word/2010/wordml" xmlns:wpg="http://schemas.microsoft.com/office/word/2010/wordprocessingGroup" xmlns:wpi="http://schemas.microsoft.com/office/word/2010/wordprocessingInk" xmlns:wne="http://schemas.microsoft.com/office/word/2006/wordml" xmlns:wps="http://schemas.microsoft.com/office/word/2010/wordprocessingShape" mc:Ignorable="w14 wp14">
   <w:footnote w:type="separator" w:id="-1">
     <w:p>
       <w:r>
@@ -17063,7 +17257,7 @@
 </file>
 
 <file path=word/header1.xml><?xml version="1.0" encoding="utf-8"?>
-<w:hdr xmlns:ve="http://schemas.openxmlformats.org/markup-compatibility/2006" xmlns:o="urn:schemas-microsoft-com:office:office" xmlns:r="http://schemas.openxmlformats.org/officeDocument/2006/relationships" xmlns:m="http://schemas.openxmlformats.org/officeDocument/2006/math" xmlns:v="urn:schemas-microsoft-com:vml" xmlns:wp="http://schemas.openxmlformats.org/drawingml/2006/wordprocessingDrawing" xmlns:w10="urn:schemas-microsoft-com:office:word" xmlns:w="http://schemas.openxmlformats.org/wordprocessingml/2006/main" xmlns:wne="http://schemas.microsoft.com/office/word/2006/wordml">
+<w:hdr xmlns:wpc="http://schemas.microsoft.com/office/word/2010/wordprocessingCanvas" xmlns:mo="http://schemas.microsoft.com/office/mac/office/2008/main" xmlns:mc="http://schemas.openxmlformats.org/markup-compatibility/2006" xmlns:mv="urn:schemas-microsoft-com:mac:vml" xmlns:o="urn:schemas-microsoft-com:office:office" xmlns:r="http://schemas.openxmlformats.org/officeDocument/2006/relationships" xmlns:m="http://schemas.openxmlformats.org/officeDocument/2006/math" xmlns:v="urn:schemas-microsoft-com:vml" xmlns:wp14="http://schemas.microsoft.com/office/word/2010/wordprocessingDrawing" xmlns:wp="http://schemas.openxmlformats.org/drawingml/2006/wordprocessingDrawing" xmlns:w10="urn:schemas-microsoft-com:office:word" xmlns:w="http://schemas.openxmlformats.org/wordprocessingml/2006/main" xmlns:w14="http://schemas.microsoft.com/office/word/2010/wordml" xmlns:wpg="http://schemas.microsoft.com/office/word/2010/wordprocessingGroup" xmlns:wpi="http://schemas.microsoft.com/office/word/2010/wordprocessingInk" xmlns:wne="http://schemas.microsoft.com/office/word/2006/wordml" xmlns:wps="http://schemas.microsoft.com/office/word/2010/wordprocessingShape" mc:Ignorable="w14 wp14">
   <w:tbl>
     <w:tblPr>
       <w:tblW w:w="0" w:type="auto"/>
@@ -17075,7 +17269,7 @@
         <w:insideH w:val="single" w:sz="4" w:space="0" w:color="auto"/>
         <w:insideV w:val="single" w:sz="4" w:space="0" w:color="auto"/>
       </w:tblBorders>
-      <w:tblLook w:val="01E0"/>
+      <w:tblLook w:val="01E0" w:firstRow="1" w:lastRow="1" w:firstColumn="1" w:lastColumn="1" w:noHBand="0" w:noVBand="0"/>
     </w:tblPr>
     <w:tblGrid>
       <w:gridCol w:w="2808"/>
@@ -17093,15 +17287,15 @@
         </w:tcPr>
         <w:p>
           <w:pPr>
-            <w:pStyle w:val="a6"/>
+            <w:pStyle w:val="Header"/>
           </w:pPr>
           <w:r>
             <w:rPr>
               <w:noProof/>
-              <w:lang w:val="fr-FR" w:eastAsia="zh-CN"/>
+              <w:lang w:val="en-US" w:eastAsia="en-US"/>
             </w:rPr>
             <w:drawing>
-              <wp:inline distT="0" distB="0" distL="0" distR="0">
+              <wp:inline distT="0" distB="0" distL="0" distR="0" wp14:anchorId="58577E28" wp14:editId="2F8FA45E">
                 <wp:extent cx="1605280" cy="701675"/>
                 <wp:effectExtent l="0" t="0" r="0" b="3175"/>
                 <wp:docPr id="1" name="Image 1" descr="ANR07-240"/>
@@ -17121,7 +17315,7 @@
                         <a:blip r:embed="rId1">
                           <a:extLst>
                             <a:ext uri="{28A0092B-C50C-407E-A947-70E740481C1C}">
-                              <a14:useLocalDpi xmlns="" xmlns:wpc="http://schemas.microsoft.com/office/word/2010/wordprocessingCanvas" xmlns:mo="http://schemas.microsoft.com/office/mac/office/2008/main" xmlns:mc="http://schemas.openxmlformats.org/markup-compatibility/2006" xmlns:mv="urn:schemas-microsoft-com:mac:vml" xmlns:o="urn:schemas-microsoft-com:office:office" xmlns:v="urn:schemas-microsoft-com:vml" xmlns:wp14="http://schemas.microsoft.com/office/word/2010/wordprocessingDrawing" xmlns:w10="urn:schemas-microsoft-com:office:word" xmlns:w="http://schemas.openxmlformats.org/wordprocessingml/2006/main" xmlns:w14="http://schemas.microsoft.com/office/word/2010/wordml" xmlns:wpg="http://schemas.microsoft.com/office/word/2010/wordprocessingGroup" xmlns:wpi="http://schemas.microsoft.com/office/word/2010/wordprocessingInk" xmlns:wps="http://schemas.microsoft.com/office/word/2010/wordprocessingShape" xmlns:a14="http://schemas.microsoft.com/office/drawing/2010/main" val="0"/>
+                              <a14:useLocalDpi xmlns:a14="http://schemas.microsoft.com/office/drawing/2010/main" val="0"/>
                             </a:ext>
                           </a:extLst>
                         </a:blip>
@@ -17160,7 +17354,7 @@
         </w:tcPr>
         <w:p>
           <w:pPr>
-            <w:pStyle w:val="a6"/>
+            <w:pStyle w:val="Header"/>
             <w:jc w:val="center"/>
             <w:rPr>
               <w:rFonts w:ascii="Verdana" w:hAnsi="Verdana"/>
@@ -17192,7 +17386,7 @@
         </w:tcPr>
         <w:p>
           <w:pPr>
-            <w:pStyle w:val="a6"/>
+            <w:pStyle w:val="Header"/>
           </w:pPr>
         </w:p>
       </w:tc>
@@ -17204,7 +17398,7 @@
         </w:tcPr>
         <w:p>
           <w:pPr>
-            <w:pStyle w:val="a6"/>
+            <w:pStyle w:val="Header"/>
             <w:jc w:val="center"/>
             <w:rPr>
               <w:rFonts w:ascii="Verdana" w:hAnsi="Verdana" w:cs="Arial"/>
@@ -17229,7 +17423,7 @@
         </w:tcPr>
         <w:p>
           <w:pPr>
-            <w:pStyle w:val="a6"/>
+            <w:pStyle w:val="Header"/>
           </w:pPr>
         </w:p>
       </w:tc>
@@ -17241,7 +17435,7 @@
         </w:tcPr>
         <w:p>
           <w:pPr>
-            <w:pStyle w:val="a6"/>
+            <w:pStyle w:val="Header"/>
             <w:jc w:val="center"/>
             <w:rPr>
               <w:rFonts w:ascii="Verdana" w:hAnsi="Verdana" w:cs="Arial"/>
@@ -17257,14 +17451,14 @@
   </w:tbl>
   <w:p>
     <w:pPr>
-      <w:pStyle w:val="a6"/>
+      <w:pStyle w:val="Header"/>
     </w:pPr>
   </w:p>
 </w:hdr>
 </file>
 
 <file path=word/numbering.xml><?xml version="1.0" encoding="utf-8"?>
-<w:numbering xmlns:ve="http://schemas.openxmlformats.org/markup-compatibility/2006" xmlns:o="urn:schemas-microsoft-com:office:office" xmlns:r="http://schemas.openxmlformats.org/officeDocument/2006/relationships" xmlns:m="http://schemas.openxmlformats.org/officeDocument/2006/math" xmlns:v="urn:schemas-microsoft-com:vml" xmlns:wp="http://schemas.openxmlformats.org/drawingml/2006/wordprocessingDrawing" xmlns:w10="urn:schemas-microsoft-com:office:word" xmlns:w="http://schemas.openxmlformats.org/wordprocessingml/2006/main" xmlns:wne="http://schemas.microsoft.com/office/word/2006/wordml">
+<w:numbering xmlns:wpc="http://schemas.microsoft.com/office/word/2010/wordprocessingCanvas" xmlns:mo="http://schemas.microsoft.com/office/mac/office/2008/main" xmlns:mc="http://schemas.openxmlformats.org/markup-compatibility/2006" xmlns:mv="urn:schemas-microsoft-com:mac:vml" xmlns:o="urn:schemas-microsoft-com:office:office" xmlns:r="http://schemas.openxmlformats.org/officeDocument/2006/relationships" xmlns:m="http://schemas.openxmlformats.org/officeDocument/2006/math" xmlns:v="urn:schemas-microsoft-com:vml" xmlns:wp14="http://schemas.microsoft.com/office/word/2010/wordprocessingDrawing" xmlns:wp="http://schemas.openxmlformats.org/drawingml/2006/wordprocessingDrawing" xmlns:w10="urn:schemas-microsoft-com:office:word" xmlns:w="http://schemas.openxmlformats.org/wordprocessingml/2006/main" xmlns:w14="http://schemas.microsoft.com/office/word/2010/wordml" xmlns:wpg="http://schemas.microsoft.com/office/word/2010/wordprocessingGroup" xmlns:wpi="http://schemas.microsoft.com/office/word/2010/wordprocessingInk" xmlns:wne="http://schemas.microsoft.com/office/word/2006/wordml" xmlns:wps="http://schemas.microsoft.com/office/word/2010/wordprocessingShape" mc:Ignorable="w14 wp14">
   <w:abstractNum w:abstractNumId="0">
     <w:nsid w:val="FFFFFF7C"/>
     <w:multiLevelType w:val="singleLevel"/>
@@ -18388,7 +18582,7 @@
     <w:lvl w:ilvl="0">
       <w:start w:val="1"/>
       <w:numFmt w:val="upperLetter"/>
-      <w:pStyle w:val="1"/>
+      <w:pStyle w:val="Heading1"/>
       <w:lvlText w:val="%1"/>
       <w:lvlJc w:val="left"/>
       <w:pPr>
@@ -18404,7 +18598,7 @@
     <w:lvl w:ilvl="1">
       <w:start w:val="1"/>
       <w:numFmt w:val="decimal"/>
-      <w:pStyle w:val="2"/>
+      <w:pStyle w:val="Heading2"/>
       <w:lvlText w:val="%1.%2"/>
       <w:lvlJc w:val="left"/>
       <w:pPr>
@@ -18420,7 +18614,7 @@
     <w:lvl w:ilvl="2">
       <w:start w:val="1"/>
       <w:numFmt w:val="decimal"/>
-      <w:pStyle w:val="3"/>
+      <w:pStyle w:val="Heading3"/>
       <w:lvlText w:val="%1.%2.%3"/>
       <w:lvlJc w:val="left"/>
       <w:pPr>
@@ -18436,7 +18630,7 @@
     <w:lvl w:ilvl="3">
       <w:start w:val="1"/>
       <w:numFmt w:val="decimal"/>
-      <w:pStyle w:val="4"/>
+      <w:pStyle w:val="Heading4"/>
       <w:lvlText w:val="%1.%2.%3.%4"/>
       <w:lvlJc w:val="left"/>
       <w:pPr>
@@ -18452,7 +18646,7 @@
     <w:lvl w:ilvl="4">
       <w:start w:val="1"/>
       <w:numFmt w:val="decimal"/>
-      <w:pStyle w:val="5"/>
+      <w:pStyle w:val="Heading5"/>
       <w:lvlText w:val="%1.%2.%3.%4.%5"/>
       <w:lvlJc w:val="left"/>
       <w:pPr>
@@ -18468,7 +18662,7 @@
     <w:lvl w:ilvl="5">
       <w:start w:val="1"/>
       <w:numFmt w:val="decimal"/>
-      <w:pStyle w:val="6"/>
+      <w:pStyle w:val="Heading6"/>
       <w:lvlText w:val="%1.%2.%3.%4.%5.%6"/>
       <w:lvlJc w:val="left"/>
       <w:pPr>
@@ -18484,7 +18678,7 @@
     <w:lvl w:ilvl="6">
       <w:start w:val="1"/>
       <w:numFmt w:val="decimal"/>
-      <w:pStyle w:val="7"/>
+      <w:pStyle w:val="Heading7"/>
       <w:lvlText w:val="%1.%2.%3.%4.%5.%6.%7"/>
       <w:lvlJc w:val="left"/>
       <w:pPr>
@@ -18500,7 +18694,7 @@
     <w:lvl w:ilvl="7">
       <w:start w:val="1"/>
       <w:numFmt w:val="decimal"/>
-      <w:pStyle w:val="8"/>
+      <w:pStyle w:val="Heading8"/>
       <w:lvlText w:val="%1.%2.%3.%4.%5.%6.%7.%8"/>
       <w:lvlJc w:val="left"/>
       <w:pPr>
@@ -18516,7 +18710,7 @@
     <w:lvl w:ilvl="8">
       <w:start w:val="1"/>
       <w:numFmt w:val="decimal"/>
-      <w:pStyle w:val="9"/>
+      <w:pStyle w:val="Heading9"/>
       <w:lvlText w:val="%1.%2.%3.%4.%5.%6.%7.%8.%9"/>
       <w:lvlJc w:val="left"/>
       <w:pPr>
@@ -22422,7 +22616,7 @@
 </file>
 
 <file path=word/styles.xml><?xml version="1.0" encoding="utf-8"?>
-<w:styles xmlns:r="http://schemas.openxmlformats.org/officeDocument/2006/relationships" xmlns:w="http://schemas.openxmlformats.org/wordprocessingml/2006/main">
+<w:styles xmlns:mc="http://schemas.openxmlformats.org/markup-compatibility/2006" xmlns:r="http://schemas.openxmlformats.org/officeDocument/2006/relationships" xmlns:w="http://schemas.openxmlformats.org/wordprocessingml/2006/main" xmlns:w14="http://schemas.microsoft.com/office/word/2010/wordml" mc:Ignorable="w14">
   <w:docDefaults>
     <w:rPrDefault>
       <w:rPr>
@@ -22432,7 +22626,7 @@
     </w:rPrDefault>
     <w:pPrDefault/>
   </w:docDefaults>
-  <w:latentStyles w:defLockedState="0" w:defUIPriority="0" w:defSemiHidden="0" w:defUnhideWhenUsed="0" w:defQFormat="0" w:count="267">
+  <w:latentStyles w:defLockedState="0" w:defUIPriority="0" w:defSemiHidden="0" w:defUnhideWhenUsed="0" w:defQFormat="0" w:count="276">
     <w:lsdException w:name="Normal" w:qFormat="1"/>
     <w:lsdException w:name="heading 1" w:qFormat="1"/>
     <w:lsdException w:name="heading 2" w:qFormat="1"/>
@@ -22564,7 +22758,7 @@
     <w:lsdException w:name="Bibliography" w:semiHidden="1" w:uiPriority="37" w:unhideWhenUsed="1"/>
     <w:lsdException w:name="TOC Heading" w:semiHidden="1" w:uiPriority="39" w:unhideWhenUsed="1" w:qFormat="1"/>
   </w:latentStyles>
-  <w:style w:type="paragraph" w:default="1" w:styleId="a">
+  <w:style w:type="paragraph" w:default="1" w:styleId="Normal">
     <w:name w:val="Normal"/>
     <w:qFormat/>
     <w:rsid w:val="00FF59FE"/>
@@ -22578,10 +22772,10 @@
       <w:lang w:val="en-GB"/>
     </w:rPr>
   </w:style>
-  <w:style w:type="paragraph" w:styleId="1">
+  <w:style w:type="paragraph" w:styleId="Heading1">
     <w:name w:val="heading 1"/>
-    <w:basedOn w:val="a"/>
-    <w:next w:val="a"/>
+    <w:basedOn w:val="Normal"/>
+    <w:next w:val="Normal"/>
     <w:qFormat/>
     <w:rsid w:val="00813C0A"/>
     <w:pPr>
@@ -22604,11 +22798,11 @@
       <w:szCs w:val="28"/>
     </w:rPr>
   </w:style>
-  <w:style w:type="paragraph" w:styleId="2">
+  <w:style w:type="paragraph" w:styleId="Heading2">
     <w:name w:val="heading 2"/>
-    <w:basedOn w:val="a"/>
-    <w:next w:val="a"/>
-    <w:link w:val="2Char"/>
+    <w:basedOn w:val="Normal"/>
+    <w:next w:val="Normal"/>
+    <w:link w:val="Heading2Char"/>
     <w:qFormat/>
     <w:rsid w:val="00813C0A"/>
     <w:pPr>
@@ -22630,11 +22824,11 @@
       <w:szCs w:val="22"/>
     </w:rPr>
   </w:style>
-  <w:style w:type="paragraph" w:styleId="3">
+  <w:style w:type="paragraph" w:styleId="Heading3">
     <w:name w:val="heading 3"/>
-    <w:basedOn w:val="a"/>
-    <w:next w:val="a"/>
-    <w:link w:val="3Char"/>
+    <w:basedOn w:val="Normal"/>
+    <w:next w:val="Normal"/>
+    <w:link w:val="Heading3Char"/>
     <w:autoRedefine/>
     <w:qFormat/>
     <w:rsid w:val="00813C0A"/>
@@ -22655,10 +22849,10 @@
       <w:szCs w:val="22"/>
     </w:rPr>
   </w:style>
-  <w:style w:type="paragraph" w:styleId="4">
+  <w:style w:type="paragraph" w:styleId="Heading4">
     <w:name w:val="heading 4"/>
-    <w:basedOn w:val="a"/>
-    <w:next w:val="a"/>
+    <w:basedOn w:val="Normal"/>
+    <w:next w:val="Normal"/>
     <w:autoRedefine/>
     <w:qFormat/>
     <w:rsid w:val="00813C0A"/>
@@ -22680,10 +22874,10 @@
       <w:szCs w:val="22"/>
     </w:rPr>
   </w:style>
-  <w:style w:type="paragraph" w:styleId="5">
+  <w:style w:type="paragraph" w:styleId="Heading5">
     <w:name w:val="heading 5"/>
-    <w:basedOn w:val="a"/>
-    <w:next w:val="a"/>
+    <w:basedOn w:val="Normal"/>
+    <w:next w:val="Normal"/>
     <w:qFormat/>
     <w:rsid w:val="00813C0A"/>
     <w:pPr>
@@ -22703,10 +22897,10 @@
       <w:szCs w:val="26"/>
     </w:rPr>
   </w:style>
-  <w:style w:type="paragraph" w:styleId="6">
+  <w:style w:type="paragraph" w:styleId="Heading6">
     <w:name w:val="heading 6"/>
-    <w:basedOn w:val="a"/>
-    <w:next w:val="a"/>
+    <w:basedOn w:val="Normal"/>
+    <w:next w:val="Normal"/>
     <w:qFormat/>
     <w:rsid w:val="00813C0A"/>
     <w:pPr>
@@ -22724,10 +22918,10 @@
       <w:szCs w:val="22"/>
     </w:rPr>
   </w:style>
-  <w:style w:type="paragraph" w:styleId="7">
+  <w:style w:type="paragraph" w:styleId="Heading7">
     <w:name w:val="heading 7"/>
-    <w:basedOn w:val="a"/>
-    <w:next w:val="a"/>
+    <w:basedOn w:val="Normal"/>
+    <w:next w:val="Normal"/>
     <w:qFormat/>
     <w:rsid w:val="00813C0A"/>
     <w:pPr>
@@ -22743,10 +22937,10 @@
       <w:sz w:val="24"/>
     </w:rPr>
   </w:style>
-  <w:style w:type="paragraph" w:styleId="8">
+  <w:style w:type="paragraph" w:styleId="Heading8">
     <w:name w:val="heading 8"/>
-    <w:basedOn w:val="a"/>
-    <w:next w:val="a"/>
+    <w:basedOn w:val="Normal"/>
+    <w:next w:val="Normal"/>
     <w:qFormat/>
     <w:rsid w:val="00813C0A"/>
     <w:pPr>
@@ -22764,10 +22958,10 @@
       <w:sz w:val="24"/>
     </w:rPr>
   </w:style>
-  <w:style w:type="paragraph" w:styleId="9">
+  <w:style w:type="paragraph" w:styleId="Heading9">
     <w:name w:val="heading 9"/>
-    <w:basedOn w:val="a"/>
-    <w:next w:val="a"/>
+    <w:basedOn w:val="Normal"/>
+    <w:next w:val="Normal"/>
     <w:qFormat/>
     <w:rsid w:val="00813C0A"/>
     <w:pPr>
@@ -22783,18 +22977,17 @@
       <w:szCs w:val="22"/>
     </w:rPr>
   </w:style>
-  <w:style w:type="character" w:default="1" w:styleId="a0">
+  <w:style w:type="character" w:default="1" w:styleId="DefaultParagraphFont">
     <w:name w:val="Default Paragraph Font"/>
     <w:uiPriority w:val="1"/>
     <w:semiHidden/>
     <w:unhideWhenUsed/>
   </w:style>
-  <w:style w:type="table" w:default="1" w:styleId="a1">
+  <w:style w:type="table" w:default="1" w:styleId="TableNormal">
     <w:name w:val="Normal Table"/>
     <w:uiPriority w:val="99"/>
     <w:semiHidden/>
     <w:unhideWhenUsed/>
-    <w:qFormat/>
     <w:tblPr>
       <w:tblInd w:w="0" w:type="dxa"/>
       <w:tblCellMar>
@@ -22805,7 +22998,7 @@
       </w:tblCellMar>
     </w:tblPr>
   </w:style>
-  <w:style w:type="numbering" w:default="1" w:styleId="a2">
+  <w:style w:type="numbering" w:default="1" w:styleId="NoList">
     <w:name w:val="No List"/>
     <w:uiPriority w:val="99"/>
     <w:semiHidden/>
@@ -22813,8 +23006,8 @@
   </w:style>
   <w:style w:type="paragraph" w:customStyle="1" w:styleId="Instructions">
     <w:name w:val="Instructions"/>
-    <w:basedOn w:val="a"/>
-    <w:next w:val="a"/>
+    <w:basedOn w:val="Normal"/>
+    <w:next w:val="Normal"/>
     <w:rsid w:val="00933740"/>
     <w:rPr>
       <w:i/>
@@ -22824,10 +23017,10 @@
       <w:szCs w:val="18"/>
     </w:rPr>
   </w:style>
-  <w:style w:type="paragraph" w:styleId="10">
+  <w:style w:type="paragraph" w:styleId="TOC1">
     <w:name w:val="toc 1"/>
-    <w:basedOn w:val="a"/>
-    <w:next w:val="a"/>
+    <w:basedOn w:val="Normal"/>
+    <w:next w:val="Normal"/>
     <w:autoRedefine/>
     <w:uiPriority w:val="39"/>
     <w:rsid w:val="0096517E"/>
@@ -22848,10 +23041,10 @@
       <w:szCs w:val="28"/>
     </w:rPr>
   </w:style>
-  <w:style w:type="paragraph" w:styleId="20">
+  <w:style w:type="paragraph" w:styleId="TOC2">
     <w:name w:val="toc 2"/>
-    <w:basedOn w:val="a"/>
-    <w:next w:val="a"/>
+    <w:basedOn w:val="Normal"/>
+    <w:next w:val="Normal"/>
     <w:autoRedefine/>
     <w:uiPriority w:val="39"/>
     <w:rsid w:val="004F223F"/>
@@ -22871,10 +23064,10 @@
       <w:szCs w:val="22"/>
     </w:rPr>
   </w:style>
-  <w:style w:type="paragraph" w:styleId="30">
+  <w:style w:type="paragraph" w:styleId="TOC3">
     <w:name w:val="toc 3"/>
-    <w:basedOn w:val="a"/>
-    <w:next w:val="a"/>
+    <w:basedOn w:val="Normal"/>
+    <w:next w:val="Normal"/>
     <w:autoRedefine/>
     <w:uiPriority w:val="39"/>
     <w:rsid w:val="004F223F"/>
@@ -22893,10 +23086,10 @@
       <w:sz w:val="20"/>
     </w:rPr>
   </w:style>
-  <w:style w:type="paragraph" w:styleId="40">
+  <w:style w:type="paragraph" w:styleId="TOC4">
     <w:name w:val="toc 4"/>
-    <w:basedOn w:val="a"/>
-    <w:next w:val="a"/>
+    <w:basedOn w:val="Normal"/>
+    <w:next w:val="Normal"/>
     <w:autoRedefine/>
     <w:semiHidden/>
     <w:rsid w:val="004F223F"/>
@@ -22904,9 +23097,9 @@
       <w:ind w:left="660"/>
     </w:pPr>
   </w:style>
-  <w:style w:type="table" w:styleId="a3">
+  <w:style w:type="table" w:styleId="TableGrid">
     <w:name w:val="Table Grid"/>
-    <w:basedOn w:val="a1"/>
+    <w:basedOn w:val="TableNormal"/>
     <w:rsid w:val="00C621F0"/>
     <w:pPr>
       <w:jc w:val="both"/>
@@ -22932,11 +23125,11 @@
       </w:tblCellMar>
     </w:tblPr>
   </w:style>
-  <w:style w:type="paragraph" w:styleId="a4">
+  <w:style w:type="paragraph" w:styleId="Subtitle">
     <w:name w:val="Subtitle"/>
-    <w:basedOn w:val="a"/>
-    <w:next w:val="a"/>
-    <w:link w:val="Char"/>
+    <w:basedOn w:val="Normal"/>
+    <w:next w:val="Normal"/>
+    <w:link w:val="SubtitleChar"/>
     <w:qFormat/>
     <w:rsid w:val="00AF2015"/>
     <w:pPr>
@@ -22951,7 +23144,7 @@
       <w:sz w:val="20"/>
     </w:rPr>
   </w:style>
-  <w:style w:type="character" w:styleId="a5">
+  <w:style w:type="character" w:styleId="Hyperlink">
     <w:name w:val="Hyperlink"/>
     <w:uiPriority w:val="99"/>
     <w:rsid w:val="00CB47C3"/>
@@ -22960,9 +23153,9 @@
       <w:u w:val="single"/>
     </w:rPr>
   </w:style>
-  <w:style w:type="character" w:customStyle="1" w:styleId="Char">
-    <w:name w:val="副标题 Char"/>
-    <w:link w:val="a4"/>
+  <w:style w:type="character" w:customStyle="1" w:styleId="SubtitleChar">
+    <w:name w:val="Subtitle Char"/>
+    <w:link w:val="Subtitle"/>
     <w:rsid w:val="00AF2015"/>
     <w:rPr>
       <w:rFonts w:ascii="Verdana" w:hAnsi="Verdana" w:cs="Arial"/>
@@ -22972,9 +23165,9 @@
       <w:szCs w:val="24"/>
     </w:rPr>
   </w:style>
-  <w:style w:type="character" w:customStyle="1" w:styleId="2Char">
-    <w:name w:val="标题 2 Char"/>
-    <w:link w:val="2"/>
+  <w:style w:type="character" w:customStyle="1" w:styleId="Heading2Char">
+    <w:name w:val="Heading 2 Char"/>
+    <w:link w:val="Heading2"/>
     <w:rsid w:val="00961788"/>
     <w:rPr>
       <w:rFonts w:ascii="Verdana" w:hAnsi="Verdana" w:cs="Arial"/>
@@ -22986,9 +23179,9 @@
       <w:szCs w:val="22"/>
     </w:rPr>
   </w:style>
-  <w:style w:type="paragraph" w:styleId="a6">
+  <w:style w:type="paragraph" w:styleId="Header">
     <w:name w:val="header"/>
-    <w:basedOn w:val="a"/>
+    <w:basedOn w:val="Normal"/>
     <w:rsid w:val="00560B39"/>
     <w:pPr>
       <w:tabs>
@@ -22997,9 +23190,9 @@
       </w:tabs>
     </w:pPr>
   </w:style>
-  <w:style w:type="paragraph" w:styleId="a7">
+  <w:style w:type="paragraph" w:styleId="Footer">
     <w:name w:val="footer"/>
-    <w:basedOn w:val="a"/>
+    <w:basedOn w:val="Normal"/>
     <w:rsid w:val="00560B39"/>
     <w:pPr>
       <w:tabs>
@@ -23008,14 +23201,14 @@
       </w:tabs>
     </w:pPr>
   </w:style>
-  <w:style w:type="character" w:styleId="a8">
+  <w:style w:type="character" w:styleId="PageNumber">
     <w:name w:val="page number"/>
-    <w:basedOn w:val="a0"/>
+    <w:basedOn w:val="DefaultParagraphFont"/>
     <w:rsid w:val="00195664"/>
   </w:style>
   <w:style w:type="paragraph" w:customStyle="1" w:styleId="TitrePagedegarde">
     <w:name w:val="Titre (Page de garde)"/>
-    <w:basedOn w:val="a"/>
+    <w:basedOn w:val="Normal"/>
     <w:rsid w:val="00B40F61"/>
     <w:pPr>
       <w:keepNext/>
@@ -23043,7 +23236,7 @@
       <w:lang w:eastAsia="en-US"/>
     </w:rPr>
   </w:style>
-  <w:style w:type="character" w:styleId="a9">
+  <w:style w:type="character" w:styleId="FootnoteReference">
     <w:name w:val="footnote reference"/>
     <w:semiHidden/>
     <w:rsid w:val="00195664"/>
@@ -23052,9 +23245,9 @@
       <w:lang w:bidi="ar-SA"/>
     </w:rPr>
   </w:style>
-  <w:style w:type="paragraph" w:styleId="aa">
+  <w:style w:type="paragraph" w:styleId="FootnoteText">
     <w:name w:val="footnote text"/>
-    <w:basedOn w:val="a"/>
+    <w:basedOn w:val="Normal"/>
     <w:semiHidden/>
     <w:rsid w:val="00195664"/>
     <w:pPr>
@@ -23071,9 +23264,9 @@
       <w:lang w:eastAsia="en-US"/>
     </w:rPr>
   </w:style>
-  <w:style w:type="paragraph" w:styleId="ab">
+  <w:style w:type="paragraph" w:styleId="BalloonText">
     <w:name w:val="Balloon Text"/>
-    <w:basedOn w:val="a"/>
+    <w:basedOn w:val="Normal"/>
     <w:semiHidden/>
     <w:rsid w:val="0096517E"/>
     <w:rPr>
@@ -23082,7 +23275,7 @@
       <w:szCs w:val="16"/>
     </w:rPr>
   </w:style>
-  <w:style w:type="character" w:styleId="ac">
+  <w:style w:type="character" w:styleId="CommentReference">
     <w:name w:val="annotation reference"/>
     <w:semiHidden/>
     <w:rsid w:val="00813C0A"/>
@@ -23091,9 +23284,9 @@
       <w:szCs w:val="16"/>
     </w:rPr>
   </w:style>
-  <w:style w:type="character" w:customStyle="1" w:styleId="3Char">
-    <w:name w:val="标题 3 Char"/>
-    <w:link w:val="3"/>
+  <w:style w:type="character" w:customStyle="1" w:styleId="Heading3Char">
+    <w:name w:val="Heading 3 Char"/>
+    <w:link w:val="Heading3"/>
     <w:rsid w:val="00961788"/>
     <w:rPr>
       <w:rFonts w:ascii="Verdana" w:hAnsi="Verdana" w:cs="Arial"/>
@@ -23103,9 +23296,9 @@
       <w:szCs w:val="22"/>
     </w:rPr>
   </w:style>
-  <w:style w:type="paragraph" w:styleId="ad">
+  <w:style w:type="paragraph" w:styleId="ListParagraph">
     <w:name w:val="List Paragraph"/>
-    <w:basedOn w:val="a"/>
+    <w:basedOn w:val="Normal"/>
     <w:uiPriority w:val="34"/>
     <w:qFormat/>
     <w:rsid w:val="001E2DA2"/>
@@ -23128,9 +23321,9 @@
       <w:szCs w:val="24"/>
     </w:rPr>
   </w:style>
-  <w:style w:type="character" w:styleId="ae">
+  <w:style w:type="character" w:styleId="FollowedHyperlink">
     <w:name w:val="FollowedHyperlink"/>
-    <w:basedOn w:val="a0"/>
+    <w:basedOn w:val="DefaultParagraphFont"/>
     <w:rsid w:val="003F0341"/>
     <w:rPr>
       <w:color w:val="800080" w:themeColor="followedHyperlink"/>
@@ -24136,7 +24329,7 @@
 </file>
 
 <file path=customXml/itemProps1.xml><?xml version="1.0" encoding="utf-8"?>
-<ds:datastoreItem xmlns:ds="http://schemas.openxmlformats.org/officeDocument/2006/customXml" ds:itemID="{AE23EC45-5D76-4285-AF48-2C823305F5DA}">
+<ds:datastoreItem xmlns:ds="http://schemas.openxmlformats.org/officeDocument/2006/customXml" ds:itemID="{CB0AB8DC-4840-424F-A1BE-E136A8C25E54}">
   <ds:schemaRefs>
     <ds:schemaRef ds:uri="http://schemas.openxmlformats.org/officeDocument/2006/bibliography"/>
   </ds:schemaRefs>

</xml_diff>

<commit_message>
comité de suivi added.
</commit_message>
<xml_diff>
--- a/Formulaire Compte-rendu intermédiaire-v0.5.docx
+++ b/Formulaire Compte-rendu intermédiaire-v0.5.docx
@@ -1,6 +1,6 @@
 
 <file path=word/document.xml><?xml version="1.0" encoding="utf-8"?>
-<w:document xmlns:wpc="http://schemas.microsoft.com/office/word/2010/wordprocessingCanvas" xmlns:mc="http://schemas.openxmlformats.org/markup-compatibility/2006" xmlns:o="urn:schemas-microsoft-com:office:office" xmlns:r="http://schemas.openxmlformats.org/officeDocument/2006/relationships" xmlns:m="http://schemas.openxmlformats.org/officeDocument/2006/math" xmlns:v="urn:schemas-microsoft-com:vml" xmlns:wp14="http://schemas.microsoft.com/office/word/2010/wordprocessingDrawing" xmlns:wp="http://schemas.openxmlformats.org/drawingml/2006/wordprocessingDrawing" xmlns:w10="urn:schemas-microsoft-com:office:word" xmlns:w="http://schemas.openxmlformats.org/wordprocessingml/2006/main" xmlns:w14="http://schemas.microsoft.com/office/word/2010/wordml" xmlns:wpg="http://schemas.microsoft.com/office/word/2010/wordprocessingGroup" xmlns:wpi="http://schemas.microsoft.com/office/word/2010/wordprocessingInk" xmlns:wne="http://schemas.microsoft.com/office/word/2006/wordml" xmlns:wps="http://schemas.microsoft.com/office/word/2010/wordprocessingShape" mc:Ignorable="w14 wp14">
+<w:document xmlns:ve="http://schemas.openxmlformats.org/markup-compatibility/2006" xmlns:o="urn:schemas-microsoft-com:office:office" xmlns:r="http://schemas.openxmlformats.org/officeDocument/2006/relationships" xmlns:m="http://schemas.openxmlformats.org/officeDocument/2006/math" xmlns:v="urn:schemas-microsoft-com:vml" xmlns:wp="http://schemas.openxmlformats.org/drawingml/2006/wordprocessingDrawing" xmlns:w10="urn:schemas-microsoft-com:office:word" xmlns:w="http://schemas.openxmlformats.org/wordprocessingml/2006/main" xmlns:wne="http://schemas.microsoft.com/office/word/2006/wordml">
   <w:body>
     <w:p>
       <w:pPr>
@@ -236,7 +236,7 @@
     </w:p>
     <w:p>
       <w:pPr>
-        <w:pStyle w:val="TOC1"/>
+        <w:pStyle w:val="10"/>
         <w:rPr>
           <w:rFonts w:asciiTheme="minorHAnsi" w:hAnsiTheme="minorHAnsi" w:cstheme="minorBidi"/>
           <w:smallCaps w:val="0"/>
@@ -267,7 +267,7 @@
       <w:hyperlink w:anchor="_Toc358726659" w:history="1">
         <w:r>
           <w:rPr>
-            <w:rStyle w:val="Hyperlink"/>
+            <w:rStyle w:val="a5"/>
           </w:rPr>
           <w:t>A</w:t>
         </w:r>
@@ -284,20 +284,20 @@
         </w:r>
         <w:r>
           <w:rPr>
-            <w:rStyle w:val="Hyperlink"/>
+            <w:rStyle w:val="a5"/>
           </w:rPr>
           <w:t>Identification</w:t>
         </w:r>
         <w:r>
           <w:rPr>
-            <w:rStyle w:val="Hyperlink"/>
+            <w:rStyle w:val="a5"/>
             <w:lang w:eastAsia="ko-KR"/>
           </w:rPr>
           <w:t xml:space="preserve"> </w:t>
         </w:r>
         <w:r>
           <w:rPr>
-            <w:rStyle w:val="Hyperlink"/>
+            <w:rStyle w:val="a5"/>
             <w:highlight w:val="cyan"/>
             <w:lang w:eastAsia="ko-KR"/>
           </w:rPr>
@@ -348,7 +348,7 @@
     </w:p>
     <w:p>
       <w:pPr>
-        <w:pStyle w:val="TOC1"/>
+        <w:pStyle w:val="10"/>
         <w:rPr>
           <w:rFonts w:asciiTheme="minorHAnsi" w:hAnsiTheme="minorHAnsi" w:cstheme="minorBidi"/>
           <w:smallCaps w:val="0"/>
@@ -361,7 +361,7 @@
       <w:hyperlink w:anchor="_Toc358726660" w:history="1">
         <w:r>
           <w:rPr>
-            <w:rStyle w:val="Hyperlink"/>
+            <w:rStyle w:val="a5"/>
           </w:rPr>
           <w:t>B</w:t>
         </w:r>
@@ -378,20 +378,20 @@
         </w:r>
         <w:r>
           <w:rPr>
-            <w:rStyle w:val="Hyperlink"/>
+            <w:rStyle w:val="a5"/>
           </w:rPr>
           <w:t>Livrables et jalons</w:t>
         </w:r>
         <w:r>
           <w:rPr>
-            <w:rStyle w:val="Hyperlink"/>
+            <w:rStyle w:val="a5"/>
             <w:lang w:eastAsia="ko-KR"/>
           </w:rPr>
           <w:t xml:space="preserve"> </w:t>
         </w:r>
         <w:r>
           <w:rPr>
-            <w:rStyle w:val="Hyperlink"/>
+            <w:rStyle w:val="a5"/>
             <w:highlight w:val="cyan"/>
             <w:lang w:eastAsia="ko-KR"/>
           </w:rPr>
@@ -442,7 +442,7 @@
     </w:p>
     <w:p>
       <w:pPr>
-        <w:pStyle w:val="TOC1"/>
+        <w:pStyle w:val="10"/>
         <w:rPr>
           <w:rFonts w:asciiTheme="minorHAnsi" w:hAnsiTheme="minorHAnsi" w:cstheme="minorBidi"/>
           <w:smallCaps w:val="0"/>
@@ -455,7 +455,7 @@
       <w:hyperlink w:anchor="_Toc358726661" w:history="1">
         <w:r>
           <w:rPr>
-            <w:rStyle w:val="Hyperlink"/>
+            <w:rStyle w:val="a5"/>
           </w:rPr>
           <w:t>C</w:t>
         </w:r>
@@ -472,7 +472,7 @@
         </w:r>
         <w:r>
           <w:rPr>
-            <w:rStyle w:val="Hyperlink"/>
+            <w:rStyle w:val="a5"/>
           </w:rPr>
           <w:t>Rapport d’avancement</w:t>
         </w:r>
@@ -521,7 +521,7 @@
     </w:p>
     <w:p>
       <w:pPr>
-        <w:pStyle w:val="TOC2"/>
+        <w:pStyle w:val="20"/>
         <w:rPr>
           <w:rFonts w:asciiTheme="minorHAnsi" w:hAnsiTheme="minorHAnsi" w:cstheme="minorBidi"/>
           <w:color w:val="auto"/>
@@ -532,7 +532,7 @@
       <w:hyperlink w:anchor="_Toc358726662" w:history="1">
         <w:r>
           <w:rPr>
-            <w:rStyle w:val="Hyperlink"/>
+            <w:rStyle w:val="a5"/>
           </w:rPr>
           <w:t>C.1</w:t>
         </w:r>
@@ -547,20 +547,20 @@
         </w:r>
         <w:r>
           <w:rPr>
-            <w:rStyle w:val="Hyperlink"/>
+            <w:rStyle w:val="a5"/>
           </w:rPr>
           <w:t>Objectifs initiaux du projet</w:t>
         </w:r>
         <w:r>
           <w:rPr>
-            <w:rStyle w:val="Hyperlink"/>
+            <w:rStyle w:val="a5"/>
             <w:lang w:eastAsia="ko-KR"/>
           </w:rPr>
           <w:t xml:space="preserve"> </w:t>
         </w:r>
         <w:r>
           <w:rPr>
-            <w:rStyle w:val="Hyperlink"/>
+            <w:rStyle w:val="a5"/>
             <w:highlight w:val="green"/>
             <w:lang w:eastAsia="ko-KR"/>
           </w:rPr>
@@ -611,7 +611,7 @@
     </w:p>
     <w:p>
       <w:pPr>
-        <w:pStyle w:val="TOC2"/>
+        <w:pStyle w:val="20"/>
         <w:rPr>
           <w:rFonts w:asciiTheme="minorHAnsi" w:hAnsiTheme="minorHAnsi" w:cstheme="minorBidi"/>
           <w:color w:val="auto"/>
@@ -622,7 +622,7 @@
       <w:hyperlink w:anchor="_Toc358726663" w:history="1">
         <w:r>
           <w:rPr>
-            <w:rStyle w:val="Hyperlink"/>
+            <w:rStyle w:val="a5"/>
           </w:rPr>
           <w:t>C.2</w:t>
         </w:r>
@@ -637,20 +637,20 @@
         </w:r>
         <w:r>
           <w:rPr>
-            <w:rStyle w:val="Hyperlink"/>
+            <w:rStyle w:val="a5"/>
           </w:rPr>
           <w:t>Travaux effectués et résultats atteints sur la période concernée</w:t>
         </w:r>
         <w:r>
           <w:rPr>
-            <w:rStyle w:val="Hyperlink"/>
+            <w:rStyle w:val="a5"/>
             <w:lang w:eastAsia="ko-KR"/>
           </w:rPr>
           <w:t xml:space="preserve"> </w:t>
         </w:r>
         <w:r>
           <w:rPr>
-            <w:rStyle w:val="Hyperlink"/>
+            <w:rStyle w:val="a5"/>
             <w:highlight w:val="cyan"/>
             <w:lang w:eastAsia="ko-KR"/>
           </w:rPr>
@@ -701,7 +701,7 @@
     </w:p>
     <w:p>
       <w:pPr>
-        <w:pStyle w:val="TOC2"/>
+        <w:pStyle w:val="20"/>
         <w:rPr>
           <w:rFonts w:asciiTheme="minorHAnsi" w:hAnsiTheme="minorHAnsi" w:cstheme="minorBidi"/>
           <w:color w:val="auto"/>
@@ -712,7 +712,7 @@
       <w:hyperlink w:anchor="_Toc358726664" w:history="1">
         <w:r>
           <w:rPr>
-            <w:rStyle w:val="Hyperlink"/>
+            <w:rStyle w:val="a5"/>
           </w:rPr>
           <w:t>C.3</w:t>
         </w:r>
@@ -727,20 +727,20 @@
         </w:r>
         <w:r>
           <w:rPr>
-            <w:rStyle w:val="Hyperlink"/>
+            <w:rStyle w:val="a5"/>
           </w:rPr>
           <w:t>Difficultés rencontrées et solutions</w:t>
         </w:r>
         <w:r>
           <w:rPr>
-            <w:rStyle w:val="Hyperlink"/>
+            <w:rStyle w:val="a5"/>
             <w:lang w:eastAsia="ko-KR"/>
           </w:rPr>
           <w:t xml:space="preserve"> </w:t>
         </w:r>
         <w:r>
           <w:rPr>
-            <w:rStyle w:val="Hyperlink"/>
+            <w:rStyle w:val="a5"/>
             <w:highlight w:val="cyan"/>
             <w:lang w:eastAsia="ko-KR"/>
           </w:rPr>
@@ -791,7 +791,7 @@
     </w:p>
     <w:p>
       <w:pPr>
-        <w:pStyle w:val="TOC2"/>
+        <w:pStyle w:val="20"/>
         <w:rPr>
           <w:rFonts w:asciiTheme="minorHAnsi" w:hAnsiTheme="minorHAnsi" w:cstheme="minorBidi"/>
           <w:color w:val="auto"/>
@@ -802,7 +802,7 @@
       <w:hyperlink w:anchor="_Toc358726665" w:history="1">
         <w:r>
           <w:rPr>
-            <w:rStyle w:val="Hyperlink"/>
+            <w:rStyle w:val="a5"/>
           </w:rPr>
           <w:t>C.4</w:t>
         </w:r>
@@ -817,20 +817,20 @@
         </w:r>
         <w:r>
           <w:rPr>
-            <w:rStyle w:val="Hyperlink"/>
+            <w:rStyle w:val="a5"/>
           </w:rPr>
           <w:t>Faits et résultats marquants</w:t>
         </w:r>
         <w:r>
           <w:rPr>
-            <w:rStyle w:val="Hyperlink"/>
+            <w:rStyle w:val="a5"/>
             <w:lang w:eastAsia="ko-KR"/>
           </w:rPr>
           <w:t xml:space="preserve"> </w:t>
         </w:r>
         <w:r>
           <w:rPr>
-            <w:rStyle w:val="Hyperlink"/>
+            <w:rStyle w:val="a5"/>
             <w:highlight w:val="cyan"/>
             <w:lang w:eastAsia="ko-KR"/>
           </w:rPr>
@@ -881,7 +881,7 @@
     </w:p>
     <w:p>
       <w:pPr>
-        <w:pStyle w:val="TOC2"/>
+        <w:pStyle w:val="20"/>
         <w:rPr>
           <w:rFonts w:asciiTheme="minorHAnsi" w:hAnsiTheme="minorHAnsi" w:cstheme="minorBidi"/>
           <w:color w:val="auto"/>
@@ -892,7 +892,7 @@
       <w:hyperlink w:anchor="_Toc358726666" w:history="1">
         <w:r>
           <w:rPr>
-            <w:rStyle w:val="Hyperlink"/>
+            <w:rStyle w:val="a5"/>
           </w:rPr>
           <w:t>C.5</w:t>
         </w:r>
@@ -907,7 +907,7 @@
         </w:r>
         <w:r>
           <w:rPr>
-            <w:rStyle w:val="Hyperlink"/>
+            <w:rStyle w:val="a5"/>
           </w:rPr>
           <w:t>Travaux spécifiques aux entreprises (le cas échéant)</w:t>
         </w:r>
@@ -956,7 +956,7 @@
     </w:p>
     <w:p>
       <w:pPr>
-        <w:pStyle w:val="TOC2"/>
+        <w:pStyle w:val="20"/>
         <w:rPr>
           <w:rFonts w:asciiTheme="minorHAnsi" w:hAnsiTheme="minorHAnsi" w:cstheme="minorBidi"/>
           <w:color w:val="auto"/>
@@ -967,7 +967,7 @@
       <w:hyperlink w:anchor="_Toc358726667" w:history="1">
         <w:r>
           <w:rPr>
-            <w:rStyle w:val="Hyperlink"/>
+            <w:rStyle w:val="a5"/>
           </w:rPr>
           <w:t>C.6</w:t>
         </w:r>
@@ -982,7 +982,7 @@
         </w:r>
         <w:r>
           <w:rPr>
-            <w:rStyle w:val="Hyperlink"/>
+            <w:rStyle w:val="a5"/>
           </w:rPr>
           <w:t>Réunions du consortium (projets collaboratifs)</w:t>
         </w:r>
@@ -1031,7 +1031,7 @@
     </w:p>
     <w:p>
       <w:pPr>
-        <w:pStyle w:val="TOC2"/>
+        <w:pStyle w:val="20"/>
         <w:rPr>
           <w:rFonts w:asciiTheme="minorHAnsi" w:hAnsiTheme="minorHAnsi" w:cstheme="minorBidi"/>
           <w:color w:val="auto"/>
@@ -1042,7 +1042,7 @@
       <w:hyperlink w:anchor="_Toc358726668" w:history="1">
         <w:r>
           <w:rPr>
-            <w:rStyle w:val="Hyperlink"/>
+            <w:rStyle w:val="a5"/>
           </w:rPr>
           <w:t>C.7</w:t>
         </w:r>
@@ -1057,20 +1057,20 @@
         </w:r>
         <w:r>
           <w:rPr>
-            <w:rStyle w:val="Hyperlink"/>
+            <w:rStyle w:val="a5"/>
           </w:rPr>
           <w:t>Commentaires libres</w:t>
         </w:r>
         <w:r>
           <w:rPr>
-            <w:rStyle w:val="Hyperlink"/>
+            <w:rStyle w:val="a5"/>
             <w:lang w:eastAsia="ko-KR"/>
           </w:rPr>
           <w:t xml:space="preserve"> </w:t>
         </w:r>
         <w:r>
           <w:rPr>
-            <w:rStyle w:val="Hyperlink"/>
+            <w:rStyle w:val="a5"/>
             <w:highlight w:val="green"/>
             <w:lang w:eastAsia="ko-KR"/>
           </w:rPr>
@@ -1121,7 +1121,7 @@
     </w:p>
     <w:p>
       <w:pPr>
-        <w:pStyle w:val="TOC1"/>
+        <w:pStyle w:val="10"/>
         <w:rPr>
           <w:rFonts w:asciiTheme="minorHAnsi" w:hAnsiTheme="minorHAnsi" w:cstheme="minorBidi"/>
           <w:smallCaps w:val="0"/>
@@ -1134,7 +1134,7 @@
       <w:hyperlink w:anchor="_Toc358726669" w:history="1">
         <w:r>
           <w:rPr>
-            <w:rStyle w:val="Hyperlink"/>
+            <w:rStyle w:val="a5"/>
           </w:rPr>
           <w:t>D</w:t>
         </w:r>
@@ -1151,7 +1151,7 @@
         </w:r>
         <w:r>
           <w:rPr>
-            <w:rStyle w:val="Hyperlink"/>
+            <w:rStyle w:val="a5"/>
           </w:rPr>
           <w:t>Valorisation et impact du projet depuis le début</w:t>
         </w:r>
@@ -1200,7 +1200,7 @@
     </w:p>
     <w:p>
       <w:pPr>
-        <w:pStyle w:val="TOC2"/>
+        <w:pStyle w:val="20"/>
         <w:rPr>
           <w:rFonts w:asciiTheme="minorHAnsi" w:hAnsiTheme="minorHAnsi" w:cstheme="minorBidi"/>
           <w:color w:val="auto"/>
@@ -1211,7 +1211,7 @@
       <w:hyperlink w:anchor="_Toc358726670" w:history="1">
         <w:r>
           <w:rPr>
-            <w:rStyle w:val="Hyperlink"/>
+            <w:rStyle w:val="a5"/>
           </w:rPr>
           <w:t>D.1</w:t>
         </w:r>
@@ -1226,13 +1226,13 @@
         </w:r>
         <w:r>
           <w:rPr>
-            <w:rStyle w:val="Hyperlink"/>
+            <w:rStyle w:val="a5"/>
           </w:rPr>
           <w:t xml:space="preserve">Publications et communications </w:t>
         </w:r>
         <w:r>
           <w:rPr>
-            <w:rStyle w:val="Hyperlink"/>
+            <w:rStyle w:val="a5"/>
             <w:highlight w:val="cyan"/>
             <w:lang w:eastAsia="ko-KR"/>
           </w:rPr>
@@ -1283,7 +1283,7 @@
     </w:p>
     <w:p>
       <w:pPr>
-        <w:pStyle w:val="TOC2"/>
+        <w:pStyle w:val="20"/>
         <w:rPr>
           <w:rFonts w:asciiTheme="minorHAnsi" w:hAnsiTheme="minorHAnsi" w:cstheme="minorBidi"/>
           <w:color w:val="auto"/>
@@ -1294,7 +1294,7 @@
       <w:hyperlink w:anchor="_Toc358726671" w:history="1">
         <w:r>
           <w:rPr>
-            <w:rStyle w:val="Hyperlink"/>
+            <w:rStyle w:val="a5"/>
           </w:rPr>
           <w:t>D.2</w:t>
         </w:r>
@@ -1309,13 +1309,13 @@
         </w:r>
         <w:r>
           <w:rPr>
-            <w:rStyle w:val="Hyperlink"/>
+            <w:rStyle w:val="a5"/>
           </w:rPr>
           <w:t xml:space="preserve">Autres éléments de valorisation </w:t>
         </w:r>
         <w:r>
           <w:rPr>
-            <w:rStyle w:val="Hyperlink"/>
+            <w:rStyle w:val="a5"/>
             <w:highlight w:val="cyan"/>
             <w:lang w:eastAsia="ko-KR"/>
           </w:rPr>
@@ -1366,7 +1366,7 @@
     </w:p>
     <w:p>
       <w:pPr>
-        <w:pStyle w:val="TOC2"/>
+        <w:pStyle w:val="20"/>
         <w:rPr>
           <w:rFonts w:asciiTheme="minorHAnsi" w:hAnsiTheme="minorHAnsi" w:cstheme="minorBidi"/>
           <w:color w:val="auto"/>
@@ -1377,7 +1377,7 @@
       <w:hyperlink w:anchor="_Toc358726672" w:history="1">
         <w:r>
           <w:rPr>
-            <w:rStyle w:val="Hyperlink"/>
+            <w:rStyle w:val="a5"/>
           </w:rPr>
           <w:t>D.3</w:t>
         </w:r>
@@ -1392,7 +1392,7 @@
         </w:r>
         <w:r>
           <w:rPr>
-            <w:rStyle w:val="Hyperlink"/>
+            <w:rStyle w:val="a5"/>
           </w:rPr>
           <w:t>Pôles de compétitivité (projet labellisés)</w:t>
         </w:r>
@@ -1441,7 +1441,7 @@
     </w:p>
     <w:p>
       <w:pPr>
-        <w:pStyle w:val="TOC2"/>
+        <w:pStyle w:val="20"/>
         <w:rPr>
           <w:rFonts w:asciiTheme="minorHAnsi" w:hAnsiTheme="minorHAnsi" w:cstheme="minorBidi"/>
           <w:color w:val="auto"/>
@@ -1452,7 +1452,7 @@
       <w:hyperlink w:anchor="_Toc358726673" w:history="1">
         <w:r>
           <w:rPr>
-            <w:rStyle w:val="Hyperlink"/>
+            <w:rStyle w:val="a5"/>
           </w:rPr>
           <w:t>D.4</w:t>
         </w:r>
@@ -1467,7 +1467,7 @@
         </w:r>
         <w:r>
           <w:rPr>
-            <w:rStyle w:val="Hyperlink"/>
+            <w:rStyle w:val="a5"/>
           </w:rPr>
           <w:t>Personnels recrutés en CDD (hors stagiaires)</w:t>
         </w:r>
@@ -1516,7 +1516,7 @@
     </w:p>
     <w:p>
       <w:pPr>
-        <w:pStyle w:val="TOC2"/>
+        <w:pStyle w:val="20"/>
         <w:rPr>
           <w:rFonts w:asciiTheme="minorHAnsi" w:hAnsiTheme="minorHAnsi" w:cstheme="minorBidi"/>
           <w:color w:val="auto"/>
@@ -1527,7 +1527,7 @@
       <w:hyperlink w:anchor="_Toc358726674" w:history="1">
         <w:r>
           <w:rPr>
-            <w:rStyle w:val="Hyperlink"/>
+            <w:rStyle w:val="a5"/>
           </w:rPr>
           <w:t>D.5</w:t>
         </w:r>
@@ -1542,13 +1542,13 @@
         </w:r>
         <w:r>
           <w:rPr>
-            <w:rStyle w:val="Hyperlink"/>
+            <w:rStyle w:val="a5"/>
           </w:rPr>
           <w:t xml:space="preserve">État financier </w:t>
         </w:r>
         <w:r>
           <w:rPr>
-            <w:rStyle w:val="Hyperlink"/>
+            <w:rStyle w:val="a5"/>
             <w:highlight w:val="cyan"/>
           </w:rPr>
           <w:t>(V)</w:t>
@@ -1598,7 +1598,7 @@
     </w:p>
     <w:p>
       <w:pPr>
-        <w:pStyle w:val="TOC1"/>
+        <w:pStyle w:val="10"/>
         <w:rPr>
           <w:rFonts w:asciiTheme="minorHAnsi" w:hAnsiTheme="minorHAnsi" w:cstheme="minorBidi"/>
           <w:smallCaps w:val="0"/>
@@ -1611,7 +1611,7 @@
       <w:hyperlink w:anchor="_Toc358726675" w:history="1">
         <w:r>
           <w:rPr>
-            <w:rStyle w:val="Hyperlink"/>
+            <w:rStyle w:val="a5"/>
           </w:rPr>
           <w:t>E</w:t>
         </w:r>
@@ -1628,20 +1628,20 @@
         </w:r>
         <w:r>
           <w:rPr>
-            <w:rStyle w:val="Hyperlink"/>
+            <w:rStyle w:val="a5"/>
           </w:rPr>
           <w:t xml:space="preserve">Annexes </w:t>
         </w:r>
         <w:r>
           <w:rPr>
-            <w:rStyle w:val="Hyperlink"/>
+            <w:rStyle w:val="a5"/>
             <w:lang w:eastAsia="ko-KR"/>
           </w:rPr>
           <w:t xml:space="preserve"> </w:t>
         </w:r>
         <w:r>
           <w:rPr>
-            <w:rStyle w:val="Hyperlink"/>
+            <w:rStyle w:val="a5"/>
             <w:highlight w:val="cyan"/>
             <w:lang w:eastAsia="ko-KR"/>
           </w:rPr>
@@ -1935,7 +1935,7 @@
     </w:p>
     <w:p>
       <w:pPr>
-        <w:pStyle w:val="Heading1"/>
+        <w:pStyle w:val="1"/>
       </w:pPr>
       <w:bookmarkStart w:id="0" w:name="_Toc358726659"/>
       <w:r>
@@ -1970,7 +1970,7 @@
           <w:insideH w:val="single" w:sz="4" w:space="0" w:color="auto"/>
           <w:insideV w:val="single" w:sz="4" w:space="0" w:color="auto"/>
         </w:tblBorders>
-        <w:tblLook w:val="0000" w:firstRow="0" w:lastRow="0" w:firstColumn="0" w:lastColumn="0" w:noHBand="0" w:noVBand="0"/>
+        <w:tblLook w:val="0000"/>
       </w:tblPr>
       <w:tblGrid>
         <w:gridCol w:w="3960"/>
@@ -2155,7 +2155,6 @@
                 <w:lang w:val="fr-FR" w:eastAsia="ko-KR"/>
               </w:rPr>
             </w:pPr>
-            <w:proofErr w:type="spellStart"/>
             <w:r>
               <w:rPr>
                 <w:rFonts w:ascii="Verdana" w:hAnsi="Verdana" w:hint="eastAsia"/>
@@ -2163,17 +2162,7 @@
                 <w:szCs w:val="20"/>
                 <w:lang w:val="fr-FR" w:eastAsia="ko-KR"/>
               </w:rPr>
-              <w:t>Hyewon</w:t>
-            </w:r>
-            <w:proofErr w:type="spellEnd"/>
-            <w:r>
-              <w:rPr>
-                <w:rFonts w:ascii="Verdana" w:hAnsi="Verdana" w:hint="eastAsia"/>
-                <w:sz w:val="20"/>
-                <w:szCs w:val="20"/>
-                <w:lang w:val="fr-FR" w:eastAsia="ko-KR"/>
-              </w:rPr>
-              <w:t xml:space="preserve"> SEO</w:t>
+              <w:t>Hyewon SEO</w:t>
             </w:r>
           </w:p>
           <w:p>
@@ -2355,29 +2344,7 @@
                 <w:szCs w:val="20"/>
                 <w:lang w:val="fr-FR"/>
               </w:rPr>
-              <w:t xml:space="preserve">(pôle, nom et courriel du </w:t>
-            </w:r>
-            <w:proofErr w:type="spellStart"/>
-            <w:r>
-              <w:rPr>
-                <w:rFonts w:ascii="Verdana" w:hAnsi="Verdana"/>
-                <w:color w:val="003366"/>
-                <w:sz w:val="20"/>
-                <w:szCs w:val="20"/>
-                <w:lang w:val="fr-FR"/>
-              </w:rPr>
-              <w:t>corresp</w:t>
-            </w:r>
-            <w:proofErr w:type="spellEnd"/>
-            <w:r>
-              <w:rPr>
-                <w:rFonts w:ascii="Verdana" w:hAnsi="Verdana"/>
-                <w:color w:val="003366"/>
-                <w:sz w:val="20"/>
-                <w:szCs w:val="20"/>
-                <w:lang w:val="fr-FR"/>
-              </w:rPr>
-              <w:t>.)</w:t>
+              <w:t>(pôle, nom et courriel du corresp.)</w:t>
             </w:r>
           </w:p>
         </w:tc>
@@ -2389,7 +2356,7 @@
             <w:pPr>
               <w:jc w:val="left"/>
               <w:rPr>
-                <w:rStyle w:val="CommentReference"/>
+                <w:rStyle w:val="ac"/>
                 <w:rFonts w:ascii="Verdana" w:hAnsi="Verdana"/>
                 <w:sz w:val="20"/>
                 <w:szCs w:val="20"/>
@@ -2398,7 +2365,7 @@
             </w:pPr>
             <w:r>
               <w:rPr>
-                <w:rStyle w:val="CommentReference"/>
+                <w:rStyle w:val="ac"/>
                 <w:rFonts w:ascii="Verdana" w:hAnsi="Verdana" w:hint="eastAsia"/>
                 <w:sz w:val="20"/>
                 <w:szCs w:val="20"/>
@@ -2445,7 +2412,7 @@
             <w:pPr>
               <w:jc w:val="left"/>
               <w:rPr>
-                <w:rStyle w:val="CommentReference"/>
+                <w:rStyle w:val="ac"/>
                 <w:rFonts w:ascii="Verdana" w:hAnsi="Verdana"/>
                 <w:sz w:val="20"/>
                 <w:szCs w:val="20"/>
@@ -2454,7 +2421,7 @@
             </w:pPr>
             <w:r>
               <w:rPr>
-                <w:rStyle w:val="CommentReference"/>
+                <w:rStyle w:val="ac"/>
                 <w:rFonts w:ascii="Verdana" w:hAnsi="Verdana" w:hint="eastAsia"/>
                 <w:sz w:val="20"/>
                 <w:szCs w:val="20"/>
@@ -2479,7 +2446,7 @@
           <w:insideH w:val="single" w:sz="4" w:space="0" w:color="auto"/>
           <w:insideV w:val="single" w:sz="4" w:space="0" w:color="auto"/>
         </w:tblBorders>
-        <w:tblLook w:val="0000" w:firstRow="0" w:lastRow="0" w:firstColumn="0" w:lastColumn="0" w:noHBand="0" w:noVBand="0"/>
+        <w:tblLook w:val="0000"/>
       </w:tblPr>
       <w:tblGrid>
         <w:gridCol w:w="3960"/>
@@ -2982,10 +2949,10 @@
                 <w:lang w:eastAsia="ko-KR"/>
               </w:rPr>
             </w:pPr>
-            <w:hyperlink r:id="rId9" w:history="1">
+            <w:hyperlink r:id="rId8" w:history="1">
               <w:r>
                 <w:rPr>
-                  <w:rStyle w:val="Hyperlink"/>
+                  <w:rStyle w:val="a5"/>
                   <w:rFonts w:ascii="Verdana" w:hAnsi="Verdana" w:cs="Arial" w:hint="eastAsia"/>
                   <w:sz w:val="20"/>
                   <w:szCs w:val="20"/>
@@ -3192,7 +3159,7 @@
     <w:p/>
     <w:p>
       <w:pPr>
-        <w:pStyle w:val="Heading1"/>
+        <w:pStyle w:val="1"/>
         <w:rPr>
           <w:lang w:val="fr-FR"/>
         </w:rPr>
@@ -3245,7 +3212,6 @@
         </w:rPr>
         <w:t>(H</w:t>
       </w:r>
-      <w:proofErr w:type="gramStart"/>
       <w:r>
         <w:rPr>
           <w:rFonts w:hint="eastAsia"/>
@@ -3254,7 +3220,6 @@
         </w:rPr>
         <w:t>,V</w:t>
       </w:r>
-      <w:proofErr w:type="gramEnd"/>
       <w:r>
         <w:rPr>
           <w:rFonts w:hint="eastAsia"/>
@@ -3316,7 +3281,7 @@
           <w:insideV w:val="single" w:sz="4" w:space="0" w:color="auto"/>
         </w:tblBorders>
         <w:tblLayout w:type="fixed"/>
-        <w:tblLook w:val="01E0" w:firstRow="1" w:lastRow="1" w:firstColumn="1" w:lastColumn="1" w:noHBand="0" w:noVBand="0"/>
+        <w:tblLook w:val="01E0"/>
       </w:tblPr>
       <w:tblGrid>
         <w:gridCol w:w="695"/>
@@ -5301,7 +5266,7 @@
     </w:p>
     <w:p>
       <w:pPr>
-        <w:pStyle w:val="Heading1"/>
+        <w:pStyle w:val="1"/>
       </w:pPr>
       <w:bookmarkStart w:id="9" w:name="_Toc358726661"/>
       <w:r>
@@ -5320,7 +5285,7 @@
     </w:p>
     <w:p>
       <w:pPr>
-        <w:pStyle w:val="Heading2"/>
+        <w:pStyle w:val="2"/>
         <w:rPr>
           <w:lang w:val="fr-FR"/>
         </w:rPr>
@@ -5382,7 +5347,7 @@
           <w:insideH w:val="single" w:sz="4" w:space="0" w:color="auto"/>
           <w:insideV w:val="single" w:sz="4" w:space="0" w:color="auto"/>
         </w:tblBorders>
-        <w:tblLook w:val="0000" w:firstRow="0" w:lastRow="0" w:firstColumn="0" w:lastColumn="0" w:noHBand="0" w:noVBand="0"/>
+        <w:tblLook w:val="0000"/>
       </w:tblPr>
       <w:tblGrid>
         <w:gridCol w:w="9639"/>
@@ -6073,7 +6038,7 @@
     </w:p>
     <w:p>
       <w:pPr>
-        <w:pStyle w:val="Heading2"/>
+        <w:pStyle w:val="2"/>
         <w:rPr>
           <w:lang w:val="fr-FR"/>
         </w:rPr>
@@ -6110,25 +6075,7 @@
           <w:highlight w:val="cyan"/>
           <w:lang w:val="fr-FR" w:eastAsia="ko-KR"/>
         </w:rPr>
-        <w:t>(V</w:t>
-      </w:r>
-      <w:proofErr w:type="gramStart"/>
-      <w:r>
-        <w:rPr>
-          <w:rFonts w:hint="eastAsia"/>
-          <w:highlight w:val="cyan"/>
-          <w:lang w:val="fr-FR" w:eastAsia="ko-KR"/>
-        </w:rPr>
-        <w:t>,G</w:t>
-      </w:r>
-      <w:proofErr w:type="gramEnd"/>
-      <w:r>
-        <w:rPr>
-          <w:rFonts w:hint="eastAsia"/>
-          <w:highlight w:val="cyan"/>
-          <w:lang w:val="fr-FR" w:eastAsia="ko-KR"/>
-        </w:rPr>
-        <w:t>)</w:t>
+        <w:t>(V,G)</w:t>
       </w:r>
       <w:bookmarkEnd w:id="11"/>
     </w:p>
@@ -6176,7 +6123,7 @@
           <w:insideH w:val="single" w:sz="4" w:space="0" w:color="auto"/>
           <w:insideV w:val="single" w:sz="4" w:space="0" w:color="auto"/>
         </w:tblBorders>
-        <w:tblLook w:val="0000" w:firstRow="0" w:lastRow="0" w:firstColumn="0" w:lastColumn="0" w:noHBand="0" w:noVBand="0"/>
+        <w:tblLook w:val="0000"/>
       </w:tblPr>
       <w:tblGrid>
         <w:gridCol w:w="9639"/>
@@ -6387,17 +6334,17 @@
               </w:rPr>
               <w:t xml:space="preserve">dataset from the </w:t>
             </w:r>
-            <w:hyperlink r:id="rId10" w:history="1">
+            <w:hyperlink r:id="rId9" w:history="1">
               <w:r>
                 <w:rPr>
-                  <w:rStyle w:val="Hyperlink"/>
+                  <w:rStyle w:val="a5"/>
                 </w:rPr>
                 <w:t>Tosca shape repository</w:t>
               </w:r>
             </w:hyperlink>
             <w:r>
               <w:rPr>
-                <w:rStyle w:val="Hyperlink"/>
+                <w:rStyle w:val="a5"/>
                 <w:rFonts w:eastAsia="Batang" w:hint="eastAsia"/>
                 <w:color w:val="auto"/>
                 <w:u w:val="none"/>
@@ -6407,7 +6354,7 @@
             </w:r>
             <w:r>
               <w:rPr>
-                <w:rStyle w:val="Hyperlink"/>
+                <w:rStyle w:val="a5"/>
                 <w:rFonts w:eastAsia="Batang" w:hint="eastAsia"/>
                 <w:u w:val="none"/>
                 <w:lang w:eastAsia="ko-KR"/>
@@ -6541,7 +6488,6 @@
           <w:p>
             <w:pPr>
               <w:rPr>
-                <w:rFonts w:hint="eastAsia"/>
                 <w:lang w:eastAsia="ko-KR"/>
               </w:rPr>
             </w:pPr>
@@ -7100,7 +7046,7 @@
           <w:p>
             <w:pPr>
               <w:rPr>
-                <w:rFonts w:eastAsia="Malgun Gothic" w:hint="eastAsia"/>
+                <w:rFonts w:eastAsia="Malgun Gothic"/>
                 <w:szCs w:val="22"/>
                 <w:lang w:eastAsia="ko-KR"/>
               </w:rPr>
@@ -7165,7 +7111,7 @@
           <w:p>
             <w:pPr>
               <w:rPr>
-                <w:rFonts w:eastAsia="Malgun Gothic" w:hint="eastAsia"/>
+                <w:rFonts w:eastAsia="Malgun Gothic"/>
                 <w:szCs w:val="22"/>
                 <w:lang w:eastAsia="ko-KR"/>
               </w:rPr>
@@ -7428,13 +7374,7 @@
               <w:rPr>
                 <w:szCs w:val="22"/>
               </w:rPr>
-              <w:t xml:space="preserve"> </w:t>
-            </w:r>
-            <w:r>
-              <w:rPr>
-                <w:szCs w:val="22"/>
-              </w:rPr>
-              <w:t>similarity</w:t>
+              <w:t xml:space="preserve"> similarity</w:t>
             </w:r>
             <w:r>
               <w:rPr>
@@ -7442,7 +7382,13 @@
                 <w:szCs w:val="22"/>
                 <w:lang w:eastAsia="ko-KR"/>
               </w:rPr>
-              <w:t xml:space="preserve"> of </w:t>
+              <w:t xml:space="preserve"> of motions they encode.</w:t>
+            </w:r>
+            <w:r>
+              <w:rPr>
+                <w:szCs w:val="22"/>
+              </w:rPr>
+              <w:t xml:space="preserve"> </w:t>
             </w:r>
             <w:r>
               <w:rPr>
@@ -7450,7 +7396,13 @@
                 <w:szCs w:val="22"/>
                 <w:lang w:eastAsia="ko-KR"/>
               </w:rPr>
-              <w:t>motion</w:t>
+              <w:t xml:space="preserve">Our experiments on a few </w:t>
+            </w:r>
+            <w:r>
+              <w:rPr>
+                <w:szCs w:val="22"/>
+              </w:rPr>
+              <w:t xml:space="preserve">deforming meshes </w:t>
             </w:r>
             <w:r>
               <w:rPr>
@@ -7458,13 +7410,7 @@
                 <w:szCs w:val="22"/>
                 <w:lang w:eastAsia="ko-KR"/>
               </w:rPr>
-              <w:t>s they encode.</w:t>
-            </w:r>
-            <w:r>
-              <w:rPr>
-                <w:szCs w:val="22"/>
-              </w:rPr>
-              <w:t xml:space="preserve"> </w:t>
+              <w:t xml:space="preserve">show that </w:t>
             </w:r>
             <w:r>
               <w:rPr>
@@ -7472,13 +7418,7 @@
                 <w:szCs w:val="22"/>
                 <w:lang w:eastAsia="ko-KR"/>
               </w:rPr>
-              <w:t xml:space="preserve">Our experiments on a few </w:t>
-            </w:r>
-            <w:r>
-              <w:rPr>
-                <w:szCs w:val="22"/>
-              </w:rPr>
-              <w:t xml:space="preserve">deforming meshes </w:t>
+              <w:t>our method</w:t>
             </w:r>
             <w:r>
               <w:rPr>
@@ -7486,7 +7426,13 @@
                 <w:szCs w:val="22"/>
                 <w:lang w:eastAsia="ko-KR"/>
               </w:rPr>
-              <w:t xml:space="preserve">show that </w:t>
+              <w:t xml:space="preserve"> </w:t>
+            </w:r>
+            <w:r>
+              <w:rPr>
+                <w:szCs w:val="22"/>
+              </w:rPr>
+              <w:t xml:space="preserve">can </w:t>
             </w:r>
             <w:r>
               <w:rPr>
@@ -7494,7 +7440,13 @@
                 <w:szCs w:val="22"/>
                 <w:lang w:eastAsia="ko-KR"/>
               </w:rPr>
-              <w:t>our method</w:t>
+              <w:t xml:space="preserve">be used to identify similarities and </w:t>
+            </w:r>
+            <w:r>
+              <w:rPr>
+                <w:szCs w:val="22"/>
+              </w:rPr>
+              <w:t>distinguish differen</w:t>
             </w:r>
             <w:r>
               <w:rPr>
@@ -7502,13 +7454,43 @@
                 <w:szCs w:val="22"/>
                 <w:lang w:eastAsia="ko-KR"/>
               </w:rPr>
-              <w:t xml:space="preserve"> </w:t>
+              <w:t>ces in</w:t>
             </w:r>
             <w:r>
               <w:rPr>
                 <w:szCs w:val="22"/>
               </w:rPr>
-              <w:t xml:space="preserve">can </w:t>
+              <w:t xml:space="preserve"> motions</w:t>
+            </w:r>
+            <w:r>
+              <w:rPr>
+                <w:szCs w:val="22"/>
+              </w:rPr>
+              <w:t>,</w:t>
+            </w:r>
+            <w:r>
+              <w:rPr>
+                <w:szCs w:val="22"/>
+              </w:rPr>
+              <w:t xml:space="preserve"> independent</w:t>
+            </w:r>
+            <w:r>
+              <w:rPr>
+                <w:szCs w:val="22"/>
+              </w:rPr>
+              <w:t>ly</w:t>
+            </w:r>
+            <w:r>
+              <w:rPr>
+                <w:szCs w:val="22"/>
+              </w:rPr>
+              <w:t xml:space="preserve"> from shape differences. In the next stage, we plan to </w:t>
+            </w:r>
+            <w:r>
+              <w:rPr>
+                <w:szCs w:val="22"/>
+              </w:rPr>
+              <w:t xml:space="preserve">further validate our </w:t>
             </w:r>
             <w:r>
               <w:rPr>
@@ -7516,13 +7498,19 @@
                 <w:szCs w:val="22"/>
                 <w:lang w:eastAsia="ko-KR"/>
               </w:rPr>
-              <w:t xml:space="preserve">be used to identify similarities and </w:t>
+              <w:t>work by</w:t>
             </w:r>
             <w:r>
               <w:rPr>
                 <w:szCs w:val="22"/>
               </w:rPr>
-              <w:t>distinguish differen</w:t>
+              <w:t xml:space="preserve"> </w:t>
+            </w:r>
+            <w:r>
+              <w:rPr>
+                <w:szCs w:val="22"/>
+              </w:rPr>
+              <w:t>populat</w:t>
             </w:r>
             <w:r>
               <w:rPr>
@@ -7530,43 +7518,19 @@
                 <w:szCs w:val="22"/>
                 <w:lang w:eastAsia="ko-KR"/>
               </w:rPr>
-              <w:t>ces in</w:t>
+              <w:t>ing</w:t>
             </w:r>
             <w:r>
               <w:rPr>
                 <w:szCs w:val="22"/>
               </w:rPr>
-              <w:t xml:space="preserve"> motions</w:t>
+              <w:t xml:space="preserve"> our dataset, and</w:t>
             </w:r>
             <w:r>
               <w:rPr>
                 <w:szCs w:val="22"/>
               </w:rPr>
-              <w:t>,</w:t>
-            </w:r>
-            <w:r>
-              <w:rPr>
-                <w:szCs w:val="22"/>
-              </w:rPr>
-              <w:t xml:space="preserve"> independent</w:t>
-            </w:r>
-            <w:r>
-              <w:rPr>
-                <w:szCs w:val="22"/>
-              </w:rPr>
-              <w:t>ly</w:t>
-            </w:r>
-            <w:r>
-              <w:rPr>
-                <w:szCs w:val="22"/>
-              </w:rPr>
-              <w:t xml:space="preserve"> from shape differences. In the next stage, we plan to </w:t>
-            </w:r>
-            <w:r>
-              <w:rPr>
-                <w:szCs w:val="22"/>
-              </w:rPr>
-              <w:t xml:space="preserve">further validate our </w:t>
+              <w:t xml:space="preserve"> </w:t>
             </w:r>
             <w:r>
               <w:rPr>
@@ -7574,19 +7538,13 @@
                 <w:szCs w:val="22"/>
                 <w:lang w:eastAsia="ko-KR"/>
               </w:rPr>
-              <w:t>work by</w:t>
+              <w:t xml:space="preserve">by acquiring </w:t>
             </w:r>
             <w:r>
               <w:rPr>
                 <w:szCs w:val="22"/>
               </w:rPr>
-              <w:t xml:space="preserve"> </w:t>
-            </w:r>
-            <w:r>
-              <w:rPr>
-                <w:szCs w:val="22"/>
-              </w:rPr>
-              <w:t>populat</w:t>
+              <w:t>ground truth</w:t>
             </w:r>
             <w:r>
               <w:rPr>
@@ -7594,19 +7552,7 @@
                 <w:szCs w:val="22"/>
                 <w:lang w:eastAsia="ko-KR"/>
               </w:rPr>
-              <w:t>ing</w:t>
-            </w:r>
-            <w:r>
-              <w:rPr>
-                <w:szCs w:val="22"/>
-              </w:rPr>
-              <w:t xml:space="preserve"> our dataset, and</w:t>
-            </w:r>
-            <w:r>
-              <w:rPr>
-                <w:szCs w:val="22"/>
-              </w:rPr>
-              <w:t xml:space="preserve"> </w:t>
+              <w:t xml:space="preserve"> data.</w:t>
             </w:r>
             <w:r>
               <w:rPr>
@@ -7614,38 +7560,16 @@
                 <w:szCs w:val="22"/>
                 <w:lang w:eastAsia="ko-KR"/>
               </w:rPr>
-              <w:t xml:space="preserve">by acquiring </w:t>
-            </w:r>
-            <w:r>
-              <w:rPr>
-                <w:szCs w:val="22"/>
-              </w:rPr>
-              <w:t>ground truth</w:t>
-            </w:r>
-            <w:r>
-              <w:rPr>
-                <w:rFonts w:hint="eastAsia"/>
+              <w:t xml:space="preserve"> </w:t>
+            </w:r>
+          </w:p>
+          <w:p>
+            <w:pPr>
+              <w:rPr>
+                <w:rFonts w:eastAsia="Malgun Gothic"/>
                 <w:szCs w:val="22"/>
                 <w:lang w:eastAsia="ko-KR"/>
               </w:rPr>
-              <w:t xml:space="preserve"> data.</w:t>
-            </w:r>
-            <w:r>
-              <w:rPr>
-                <w:rFonts w:hint="eastAsia"/>
-                <w:szCs w:val="22"/>
-                <w:lang w:eastAsia="ko-KR"/>
-              </w:rPr>
-              <w:t xml:space="preserve"> </w:t>
-            </w:r>
-          </w:p>
-          <w:p>
-            <w:pPr>
-              <w:rPr>
-                <w:rFonts w:eastAsia="Malgun Gothic" w:hint="eastAsia"/>
-                <w:szCs w:val="22"/>
-                <w:lang w:eastAsia="ko-KR"/>
-              </w:rPr>
             </w:pPr>
           </w:p>
           <w:p>
@@ -8006,7 +7930,7 @@
           <w:p>
             <w:pPr>
               <w:rPr>
-                <w:rFonts w:eastAsia="Malgun Gothic" w:hint="eastAsia"/>
+                <w:rFonts w:eastAsia="Malgun Gothic"/>
                 <w:lang w:eastAsia="ko-KR"/>
               </w:rPr>
             </w:pPr>
@@ -8017,7 +7941,7 @@
     <w:p/>
     <w:p>
       <w:pPr>
-        <w:pStyle w:val="Heading2"/>
+        <w:pStyle w:val="2"/>
         <w:rPr>
           <w:lang w:val="fr-FR"/>
         </w:rPr>
@@ -8050,25 +7974,7 @@
           <w:highlight w:val="cyan"/>
           <w:lang w:val="fr-FR" w:eastAsia="ko-KR"/>
         </w:rPr>
-        <w:t>V</w:t>
-      </w:r>
-      <w:proofErr w:type="gramStart"/>
-      <w:r>
-        <w:rPr>
-          <w:rFonts w:hint="eastAsia"/>
-          <w:highlight w:val="cyan"/>
-          <w:lang w:val="fr-FR" w:eastAsia="ko-KR"/>
-        </w:rPr>
-        <w:t>,G</w:t>
-      </w:r>
-      <w:proofErr w:type="gramEnd"/>
-      <w:r>
-        <w:rPr>
-          <w:rFonts w:hint="eastAsia"/>
-          <w:highlight w:val="cyan"/>
-          <w:lang w:val="fr-FR" w:eastAsia="ko-KR"/>
-        </w:rPr>
-        <w:t>)</w:t>
+        <w:t>V,G)</w:t>
       </w:r>
       <w:bookmarkEnd w:id="12"/>
     </w:p>
@@ -8104,7 +8010,7 @@
           <w:insideH w:val="single" w:sz="4" w:space="0" w:color="auto"/>
           <w:insideV w:val="single" w:sz="4" w:space="0" w:color="auto"/>
         </w:tblBorders>
-        <w:tblLook w:val="0000" w:firstRow="0" w:lastRow="0" w:firstColumn="0" w:lastColumn="0" w:noHBand="0" w:noVBand="0"/>
+        <w:tblLook w:val="0000"/>
       </w:tblPr>
       <w:tblGrid>
         <w:gridCol w:w="9639"/>
@@ -8117,7 +8023,7 @@
           <w:p>
             <w:pPr>
               <w:rPr>
-                <w:rFonts w:eastAsia="Malgun Gothic" w:hint="eastAsia"/>
+                <w:rFonts w:eastAsia="Malgun Gothic"/>
                 <w:lang w:eastAsia="ko-KR"/>
               </w:rPr>
             </w:pPr>
@@ -8222,10 +8128,10 @@
               </w:rPr>
               <w:t xml:space="preserve">by </w:t>
             </w:r>
-            <w:hyperlink r:id="rId11" w:history="1">
+            <w:hyperlink r:id="rId10" w:history="1">
               <w:r>
                 <w:rPr>
-                  <w:rStyle w:val="Hyperlink"/>
+                  <w:rStyle w:val="a5"/>
                 </w:rPr>
                 <w:t>Sumner et al.</w:t>
               </w:r>
@@ -8253,10 +8159,10 @@
             <w:r>
               <w:t xml:space="preserve"> animations originated from </w:t>
             </w:r>
-            <w:hyperlink r:id="rId12" w:history="1">
+            <w:hyperlink r:id="rId11" w:history="1">
               <w:r>
                 <w:rPr>
-                  <w:rStyle w:val="Hyperlink"/>
+                  <w:rStyle w:val="a5"/>
                 </w:rPr>
                 <w:t>KAIST</w:t>
               </w:r>
@@ -8294,10 +8200,10 @@
             <w:r>
               <w:t xml:space="preserve">anthropoid models from </w:t>
             </w:r>
-            <w:hyperlink r:id="rId13" w:history="1">
+            <w:hyperlink r:id="rId12" w:history="1">
               <w:r>
                 <w:rPr>
-                  <w:rStyle w:val="Hyperlink"/>
+                  <w:rStyle w:val="a5"/>
                 </w:rPr>
                 <w:t>Tosca shape repository</w:t>
               </w:r>
@@ -8525,7 +8431,7 @@
           <w:p>
             <w:pPr>
               <w:rPr>
-                <w:rFonts w:eastAsia="Malgun Gothic" w:hint="eastAsia"/>
+                <w:rFonts w:eastAsia="Malgun Gothic"/>
                 <w:b/>
                 <w:lang w:eastAsia="ko-KR"/>
               </w:rPr>
@@ -8767,21 +8673,7 @@
                 <w:rFonts w:eastAsia="Malgun Gothic" w:hint="eastAsia"/>
                 <w:lang w:eastAsia="ko-KR"/>
               </w:rPr>
-              <w:t xml:space="preserve">. This will allow us to avoid having to work on ground-truth segmentations, while being able to validate the work </w:t>
-            </w:r>
-            <w:r>
-              <w:rPr>
-                <w:rFonts w:eastAsia="Malgun Gothic" w:hint="eastAsia"/>
-                <w:lang w:eastAsia="ko-KR"/>
-              </w:rPr>
-              <w:t>effectively</w:t>
-            </w:r>
-            <w:r>
-              <w:rPr>
-                <w:rFonts w:eastAsia="Malgun Gothic" w:hint="eastAsia"/>
-                <w:lang w:eastAsia="ko-KR"/>
-              </w:rPr>
-              <w:t>.</w:t>
+              <w:t>. This will allow us to avoid having to work on ground-truth segmentations, while being able to validate the work effectively.</w:t>
             </w:r>
           </w:p>
           <w:p/>
@@ -8791,7 +8683,7 @@
     <w:p/>
     <w:p>
       <w:pPr>
-        <w:pStyle w:val="Heading2"/>
+        <w:pStyle w:val="2"/>
         <w:rPr>
           <w:lang w:val="fr-FR"/>
         </w:rPr>
@@ -8822,25 +8714,7 @@
           <w:highlight w:val="cyan"/>
           <w:lang w:val="fr-FR" w:eastAsia="ko-KR"/>
         </w:rPr>
-        <w:t>(V</w:t>
-      </w:r>
-      <w:proofErr w:type="gramStart"/>
-      <w:r>
-        <w:rPr>
-          <w:rFonts w:hint="eastAsia"/>
-          <w:highlight w:val="cyan"/>
-          <w:lang w:val="fr-FR" w:eastAsia="ko-KR"/>
-        </w:rPr>
-        <w:t>,G</w:t>
-      </w:r>
-      <w:proofErr w:type="gramEnd"/>
-      <w:r>
-        <w:rPr>
-          <w:rFonts w:hint="eastAsia"/>
-          <w:highlight w:val="cyan"/>
-          <w:lang w:val="fr-FR" w:eastAsia="ko-KR"/>
-        </w:rPr>
-        <w:t>)</w:t>
+        <w:t>(V,G)</w:t>
       </w:r>
       <w:bookmarkEnd w:id="13"/>
     </w:p>
@@ -8906,7 +8780,7 @@
           <w:insideH w:val="single" w:sz="4" w:space="0" w:color="auto"/>
           <w:insideV w:val="single" w:sz="4" w:space="0" w:color="auto"/>
         </w:tblBorders>
-        <w:tblLook w:val="0000" w:firstRow="0" w:lastRow="0" w:firstColumn="0" w:lastColumn="0" w:noHBand="0" w:noVBand="0"/>
+        <w:tblLook w:val="0000"/>
       </w:tblPr>
       <w:tblGrid>
         <w:gridCol w:w="9639"/>
@@ -8960,7 +8834,7 @@
           <w:p>
             <w:pPr>
               <w:rPr>
-                <w:rFonts w:eastAsia="Malgun Gothic" w:hint="eastAsia"/>
+                <w:rFonts w:eastAsia="Malgun Gothic"/>
                 <w:lang w:eastAsia="ko-KR"/>
               </w:rPr>
             </w:pPr>
@@ -9037,7 +8911,16 @@
                 <w:szCs w:val="22"/>
                 <w:lang w:val="en-US"/>
               </w:rPr>
-              <w:t>handle the deviation of isometric deformation</w:t>
+              <w:t>handle the deviation of isometric deformation order to handle the deviation of isometric deformation</w:t>
+            </w:r>
+            <w:r>
+              <w:rPr>
+                <w:rFonts w:eastAsia="Arial Unicode MS" w:cs="Arial Unicode MS" w:hint="eastAsia"/>
+                <w:color w:val="232323"/>
+                <w:szCs w:val="22"/>
+                <w:lang w:val="en-US" w:eastAsia="ko-KR"/>
+              </w:rPr>
+              <w:t xml:space="preserve"> by</w:t>
             </w:r>
             <w:r>
               <w:rPr>
@@ -9055,7 +8938,7 @@
                 <w:szCs w:val="22"/>
                 <w:lang w:val="en-US"/>
               </w:rPr>
-              <w:t>order to handle the deviation of isometric deformation</w:t>
+              <w:t>adopt</w:t>
             </w:r>
             <w:r>
               <w:rPr>
@@ -9064,7 +8947,7 @@
                 <w:szCs w:val="22"/>
                 <w:lang w:val="en-US" w:eastAsia="ko-KR"/>
               </w:rPr>
-              <w:t xml:space="preserve"> by</w:t>
+              <w:t>ing</w:t>
             </w:r>
             <w:r>
               <w:rPr>
@@ -9073,7 +8956,7 @@
                 <w:szCs w:val="22"/>
                 <w:lang w:val="en-US"/>
               </w:rPr>
-              <w:t xml:space="preserve"> </w:t>
+              <w:t xml:space="preserve"> histograms of geodesic distance </w:t>
             </w:r>
             <w:r>
               <w:rPr>
@@ -9082,16 +8965,7 @@
                 <w:szCs w:val="22"/>
                 <w:lang w:val="en-US"/>
               </w:rPr>
-              <w:t>adopt</w:t>
-            </w:r>
-            <w:r>
-              <w:rPr>
-                <w:rFonts w:eastAsia="Arial Unicode MS" w:cs="Arial Unicode MS" w:hint="eastAsia"/>
-                <w:color w:val="232323"/>
-                <w:szCs w:val="22"/>
-                <w:lang w:val="en-US" w:eastAsia="ko-KR"/>
-              </w:rPr>
-              <w:t>ing</w:t>
+              <w:t>and inverse distance weighting</w:t>
             </w:r>
             <w:r>
               <w:rPr>
@@ -9100,7 +8974,25 @@
                 <w:szCs w:val="22"/>
                 <w:lang w:val="en-US"/>
               </w:rPr>
-              <w:t xml:space="preserve"> histograms of geodesic distance </w:t>
+              <w:t xml:space="preserve"> to interpolate intrinsic distances on the source and the target</w:t>
+            </w:r>
+            <w:r>
+              <w:rPr>
+                <w:rFonts w:eastAsia="Arial Unicode MS" w:cs="Arial Unicode MS" w:hint="eastAsia"/>
+                <w:color w:val="232323"/>
+                <w:szCs w:val="22"/>
+                <w:lang w:val="en-US" w:eastAsia="ko-KR"/>
+              </w:rPr>
+              <w:t xml:space="preserve">. </w:t>
+            </w:r>
+            <w:r>
+              <w:rPr>
+                <w:rFonts w:eastAsia="Arial Unicode MS" w:cs="Arial Unicode MS" w:hint="eastAsia"/>
+                <w:color w:val="232323"/>
+                <w:szCs w:val="22"/>
+                <w:lang w:val="en-US" w:eastAsia="ko-KR"/>
+              </w:rPr>
+              <w:t>While</w:t>
             </w:r>
             <w:r>
               <w:rPr>
@@ -9109,7 +9001,7 @@
                 <w:szCs w:val="22"/>
                 <w:lang w:val="en-US"/>
               </w:rPr>
-              <w:t>and inverse distance weighting</w:t>
+              <w:t xml:space="preserve"> we have developed t</w:t>
             </w:r>
             <w:r>
               <w:rPr>
@@ -9118,25 +9010,7 @@
                 <w:szCs w:val="22"/>
                 <w:lang w:val="en-US"/>
               </w:rPr>
-              <w:t xml:space="preserve"> to interpolate intrinsic distances on the source and the target</w:t>
-            </w:r>
-            <w:r>
-              <w:rPr>
-                <w:rFonts w:eastAsia="Arial Unicode MS" w:cs="Arial Unicode MS" w:hint="eastAsia"/>
-                <w:color w:val="232323"/>
-                <w:szCs w:val="22"/>
-                <w:lang w:val="en-US" w:eastAsia="ko-KR"/>
-              </w:rPr>
-              <w:t xml:space="preserve">. </w:t>
-            </w:r>
-            <w:r>
-              <w:rPr>
-                <w:rFonts w:eastAsia="Arial Unicode MS" w:cs="Arial Unicode MS" w:hint="eastAsia"/>
-                <w:color w:val="232323"/>
-                <w:szCs w:val="22"/>
-                <w:lang w:val="en-US" w:eastAsia="ko-KR"/>
-              </w:rPr>
-              <w:t>While</w:t>
+              <w:t xml:space="preserve">he method </w:t>
             </w:r>
             <w:r>
               <w:rPr>
@@ -9145,7 +9019,7 @@
                 <w:szCs w:val="22"/>
                 <w:lang w:val="en-US"/>
               </w:rPr>
-              <w:t xml:space="preserve"> we have developed t</w:t>
+              <w:t xml:space="preserve">for the </w:t>
             </w:r>
             <w:r>
               <w:rPr>
@@ -9154,7 +9028,7 @@
                 <w:szCs w:val="22"/>
                 <w:lang w:val="en-US"/>
               </w:rPr>
-              <w:t xml:space="preserve">he method </w:t>
+              <w:t>sparse correspondence problem</w:t>
             </w:r>
             <w:r>
               <w:rPr>
@@ -9163,7 +9037,7 @@
                 <w:szCs w:val="22"/>
                 <w:lang w:val="en-US"/>
               </w:rPr>
-              <w:t xml:space="preserve">for the </w:t>
+              <w:t>,</w:t>
             </w:r>
             <w:r>
               <w:rPr>
@@ -9172,7 +9046,7 @@
                 <w:szCs w:val="22"/>
                 <w:lang w:val="en-US"/>
               </w:rPr>
-              <w:t>sparse correspondence problem</w:t>
+              <w:t xml:space="preserve"> it </w:t>
             </w:r>
             <w:r>
               <w:rPr>
@@ -9181,7 +9055,7 @@
                 <w:szCs w:val="22"/>
                 <w:lang w:val="en-US"/>
               </w:rPr>
-              <w:t>,</w:t>
+              <w:t xml:space="preserve">is applicable </w:t>
             </w:r>
             <w:r>
               <w:rPr>
@@ -9190,7 +9064,7 @@
                 <w:szCs w:val="22"/>
                 <w:lang w:val="en-US"/>
               </w:rPr>
-              <w:t xml:space="preserve"> it </w:t>
+              <w:t xml:space="preserve">to </w:t>
             </w:r>
             <w:r>
               <w:rPr>
@@ -9199,7 +9073,7 @@
                 <w:szCs w:val="22"/>
                 <w:lang w:val="en-US"/>
               </w:rPr>
-              <w:t xml:space="preserve">is applicable </w:t>
+              <w:t xml:space="preserve">the </w:t>
             </w:r>
             <w:r>
               <w:rPr>
@@ -9208,7 +9082,7 @@
                 <w:szCs w:val="22"/>
                 <w:lang w:val="en-US"/>
               </w:rPr>
-              <w:t xml:space="preserve">to </w:t>
+              <w:t>dense cases as well</w:t>
             </w:r>
             <w:r>
               <w:rPr>
@@ -9217,7 +9091,7 @@
                 <w:szCs w:val="22"/>
                 <w:lang w:val="en-US"/>
               </w:rPr>
-              <w:t xml:space="preserve">the </w:t>
+              <w:t>.</w:t>
             </w:r>
             <w:r>
               <w:rPr>
@@ -9226,24 +9100,6 @@
                 <w:szCs w:val="22"/>
                 <w:lang w:val="en-US"/>
               </w:rPr>
-              <w:t>dense cases as well</w:t>
-            </w:r>
-            <w:r>
-              <w:rPr>
-                <w:rFonts w:eastAsia="Arial Unicode MS" w:cs="Arial Unicode MS"/>
-                <w:color w:val="232323"/>
-                <w:szCs w:val="22"/>
-                <w:lang w:val="en-US"/>
-              </w:rPr>
-              <w:t>.</w:t>
-            </w:r>
-            <w:r>
-              <w:rPr>
-                <w:rFonts w:eastAsia="Arial Unicode MS" w:cs="Arial Unicode MS"/>
-                <w:color w:val="232323"/>
-                <w:szCs w:val="22"/>
-                <w:lang w:val="en-US"/>
-              </w:rPr>
               <w:t xml:space="preserve"> </w:t>
             </w:r>
             <w:r>
@@ -9284,10 +9140,10 @@
             <w:r>
               <w:t xml:space="preserve"> at </w:t>
             </w:r>
-            <w:hyperlink r:id="rId14" w:history="1">
+            <w:hyperlink r:id="rId13" w:history="1">
               <w:r>
                 <w:rPr>
-                  <w:rStyle w:val="Hyperlink"/>
+                  <w:rStyle w:val="a5"/>
                 </w:rPr>
                 <w:t>Collage Authoring Environment</w:t>
               </w:r>
@@ -9445,7 +9301,7 @@
     <w:p/>
     <w:p>
       <w:pPr>
-        <w:pStyle w:val="Heading2"/>
+        <w:pStyle w:val="2"/>
         <w:rPr>
           <w:lang w:val="fr-FR"/>
         </w:rPr>
@@ -9461,7 +9317,7 @@
     </w:p>
     <w:p>
       <w:pPr>
-        <w:pStyle w:val="Subtitle"/>
+        <w:pStyle w:val="a4"/>
         <w:rPr>
           <w:lang w:val="fr-FR"/>
         </w:rPr>
@@ -9511,7 +9367,7 @@
           <w:insideH w:val="single" w:sz="4" w:space="0" w:color="auto"/>
           <w:insideV w:val="single" w:sz="4" w:space="0" w:color="auto"/>
         </w:tblBorders>
-        <w:tblLook w:val="0000" w:firstRow="0" w:lastRow="0" w:firstColumn="0" w:lastColumn="0" w:noHBand="0" w:noVBand="0"/>
+        <w:tblLook w:val="0000"/>
       </w:tblPr>
       <w:tblGrid>
         <w:gridCol w:w="3960"/>
@@ -9680,7 +9536,7 @@
     <w:p/>
     <w:p>
       <w:pPr>
-        <w:pStyle w:val="Heading2"/>
+        <w:pStyle w:val="2"/>
         <w:rPr>
           <w:lang w:val="fr-FR"/>
         </w:rPr>
@@ -9731,7 +9587,7 @@
           <w:insideV w:val="single" w:sz="4" w:space="0" w:color="auto"/>
         </w:tblBorders>
         <w:tblLayout w:type="fixed"/>
-        <w:tblLook w:val="01E0" w:firstRow="1" w:lastRow="1" w:firstColumn="1" w:lastColumn="1" w:noHBand="0" w:noVBand="0"/>
+        <w:tblLook w:val="01E0"/>
       </w:tblPr>
       <w:tblGrid>
         <w:gridCol w:w="1548"/>
@@ -10158,7 +10014,7 @@
     <w:p/>
     <w:p>
       <w:pPr>
-        <w:pStyle w:val="Heading2"/>
+        <w:pStyle w:val="2"/>
       </w:pPr>
       <w:bookmarkStart w:id="17" w:name="_Toc358726668"/>
       <w:proofErr w:type="spellStart"/>
@@ -10193,7 +10049,7 @@
     </w:p>
     <w:p>
       <w:pPr>
-        <w:pStyle w:val="Subtitle"/>
+        <w:pStyle w:val="a4"/>
         <w:rPr>
           <w:lang w:eastAsia="ko-KR"/>
         </w:rPr>
@@ -10256,7 +10112,7 @@
           <w:insideH w:val="single" w:sz="4" w:space="0" w:color="auto"/>
           <w:insideV w:val="single" w:sz="4" w:space="0" w:color="auto"/>
         </w:tblBorders>
-        <w:tblLook w:val="0000" w:firstRow="0" w:lastRow="0" w:firstColumn="0" w:lastColumn="0" w:noHBand="0" w:noVBand="0"/>
+        <w:tblLook w:val="0000"/>
       </w:tblPr>
       <w:tblGrid>
         <w:gridCol w:w="9639"/>
@@ -10984,10 +10840,10 @@
               </w:rPr>
               <w:t>We have opened a project website (</w:t>
             </w:r>
-            <w:hyperlink r:id="rId15" w:history="1">
+            <w:hyperlink r:id="rId14" w:history="1">
               <w:r>
                 <w:rPr>
-                  <w:rStyle w:val="Hyperlink"/>
+                  <w:rStyle w:val="a5"/>
                   <w:lang w:val="en-US" w:eastAsia="ko-KR"/>
                 </w:rPr>
                 <w:t>http://shared.u-strasbg.fr</w:t>
@@ -11722,7 +11578,7 @@
     </w:p>
     <w:p>
       <w:pPr>
-        <w:pStyle w:val="Subtitle"/>
+        <w:pStyle w:val="a4"/>
         <w:rPr>
           <w:lang w:val="fr-FR" w:eastAsia="ko-KR"/>
         </w:rPr>
@@ -11790,7 +11646,7 @@
           <w:insideH w:val="single" w:sz="4" w:space="0" w:color="auto"/>
           <w:insideV w:val="single" w:sz="4" w:space="0" w:color="auto"/>
         </w:tblBorders>
-        <w:tblLook w:val="0000" w:firstRow="0" w:lastRow="0" w:firstColumn="0" w:lastColumn="0" w:noHBand="0" w:noVBand="0"/>
+        <w:tblLook w:val="0000"/>
       </w:tblPr>
       <w:tblGrid>
         <w:gridCol w:w="9639"/>
@@ -11832,7 +11688,7 @@
     </w:p>
     <w:p>
       <w:pPr>
-        <w:pStyle w:val="Subtitle"/>
+        <w:pStyle w:val="a4"/>
         <w:rPr>
           <w:lang w:val="fr-FR" w:eastAsia="ko-KR"/>
         </w:rPr>
@@ -11885,7 +11741,7 @@
           <w:insideH w:val="single" w:sz="4" w:space="0" w:color="auto"/>
           <w:insideV w:val="single" w:sz="4" w:space="0" w:color="auto"/>
         </w:tblBorders>
-        <w:tblLook w:val="0000" w:firstRow="0" w:lastRow="0" w:firstColumn="0" w:lastColumn="0" w:noHBand="0" w:noVBand="0"/>
+        <w:tblLook w:val="0000"/>
       </w:tblPr>
       <w:tblGrid>
         <w:gridCol w:w="9639"/>
@@ -12152,7 +12008,7 @@
     </w:p>
     <w:p>
       <w:pPr>
-        <w:pStyle w:val="Heading1"/>
+        <w:pStyle w:val="1"/>
         <w:rPr>
           <w:lang w:val="fr-FR"/>
         </w:rPr>
@@ -12254,7 +12110,7 @@
     </w:p>
     <w:p>
       <w:pPr>
-        <w:pStyle w:val="Heading2"/>
+        <w:pStyle w:val="2"/>
         <w:rPr>
           <w:lang w:val="fr-FR"/>
         </w:rPr>
@@ -12280,25 +12136,7 @@
           <w:highlight w:val="cyan"/>
           <w:lang w:val="fr-FR" w:eastAsia="ko-KR"/>
         </w:rPr>
-        <w:t>(V</w:t>
-      </w:r>
-      <w:proofErr w:type="gramStart"/>
-      <w:r>
-        <w:rPr>
-          <w:rFonts w:hint="eastAsia"/>
-          <w:highlight w:val="cyan"/>
-          <w:lang w:val="fr-FR" w:eastAsia="ko-KR"/>
-        </w:rPr>
-        <w:t>,G</w:t>
-      </w:r>
-      <w:proofErr w:type="gramEnd"/>
-      <w:r>
-        <w:rPr>
-          <w:rFonts w:hint="eastAsia"/>
-          <w:highlight w:val="cyan"/>
-          <w:lang w:val="fr-FR" w:eastAsia="ko-KR"/>
-        </w:rPr>
-        <w:t>)</w:t>
+        <w:t>(V,G)</w:t>
       </w:r>
       <w:bookmarkEnd w:id="20"/>
     </w:p>
@@ -12334,15 +12172,28 @@
         </w:rPr>
         <w:t xml:space="preserve"> les articles résultant des projets qu’elle finance dans l’archive ouverte pluridisciplinaire HAL : </w:t>
       </w:r>
-      <w:hyperlink r:id="rId16" w:history="1">
-        <w:r>
-          <w:rPr>
-            <w:rStyle w:val="Hyperlink"/>
-            <w:lang w:val="fr-FR"/>
-          </w:rPr>
-          <w:t>http://hal.archives-ouvertes.fr/</w:t>
-        </w:r>
-      </w:hyperlink>
+      <w:r>
+        <w:fldChar w:fldCharType="begin"/>
+      </w:r>
+      <w:r>
+        <w:rPr>
+          <w:lang w:val="fr-FR"/>
+        </w:rPr>
+        <w:instrText>HYPERLINK "http://hal.archives-ouvertes.fr/"</w:instrText>
+      </w:r>
+      <w:r>
+        <w:fldChar w:fldCharType="separate"/>
+      </w:r>
+      <w:r>
+        <w:rPr>
+          <w:rStyle w:val="a5"/>
+          <w:lang w:val="fr-FR"/>
+        </w:rPr>
+        <w:t>http://hal.archives-ouvertes.fr/</w:t>
+      </w:r>
+      <w:r>
+        <w:fldChar w:fldCharType="end"/>
+      </w:r>
       <w:r>
         <w:rPr>
           <w:lang w:val="fr-FR"/>
@@ -12395,7 +12246,7 @@
           <w:insideH w:val="single" w:sz="4" w:space="0" w:color="auto"/>
           <w:insideV w:val="single" w:sz="4" w:space="0" w:color="auto"/>
         </w:tblBorders>
-        <w:tblLook w:val="01E0" w:firstRow="1" w:lastRow="1" w:firstColumn="1" w:lastColumn="1" w:noHBand="0" w:noVBand="0"/>
+        <w:tblLook w:val="01E0"/>
       </w:tblPr>
       <w:tblGrid>
         <w:gridCol w:w="1411"/>
@@ -13567,7 +13418,7 @@
           <w:insideH w:val="single" w:sz="4" w:space="0" w:color="auto"/>
           <w:insideV w:val="single" w:sz="4" w:space="0" w:color="auto"/>
         </w:tblBorders>
-        <w:tblLook w:val="01E0" w:firstRow="1" w:lastRow="1" w:firstColumn="1" w:lastColumn="1" w:noHBand="0" w:noVBand="0"/>
+        <w:tblLook w:val="01E0"/>
       </w:tblPr>
       <w:tblGrid>
         <w:gridCol w:w="1411"/>
@@ -13611,21 +13462,8 @@
                 <w:szCs w:val="16"/>
                 <w:lang w:val="fr-FR"/>
               </w:rPr>
-              <w:t xml:space="preserve">Liste des publications </w:t>
-            </w:r>
-            <w:proofErr w:type="spellStart"/>
-            <w:r>
-              <w:rPr>
-                <w:rFonts w:ascii="Verdana" w:hAnsi="Verdana"/>
-                <w:b/>
-                <w:color w:val="003366"/>
-                <w:sz w:val="16"/>
-                <w:szCs w:val="16"/>
-                <w:lang w:val="fr-FR"/>
-              </w:rPr>
-              <w:t>monopartenaires</w:t>
-            </w:r>
-            <w:proofErr w:type="spellEnd"/>
+              <w:t>Liste des publications monopartenaires</w:t>
+            </w:r>
             <w:r>
               <w:rPr>
                 <w:rFonts w:ascii="Verdana" w:hAnsi="Verdana"/>
@@ -15249,7 +15087,7 @@
     <w:p/>
     <w:p>
       <w:pPr>
-        <w:pStyle w:val="Heading2"/>
+        <w:pStyle w:val="2"/>
         <w:rPr>
           <w:lang w:val="fr-FR"/>
         </w:rPr>
@@ -15293,25 +15131,7 @@
           <w:highlight w:val="cyan"/>
           <w:lang w:val="fr-FR" w:eastAsia="ko-KR"/>
         </w:rPr>
-        <w:t>(H</w:t>
-      </w:r>
-      <w:proofErr w:type="gramStart"/>
-      <w:r>
-        <w:rPr>
-          <w:rFonts w:hint="eastAsia"/>
-          <w:highlight w:val="cyan"/>
-          <w:lang w:val="fr-FR" w:eastAsia="ko-KR"/>
-        </w:rPr>
-        <w:t>,V,G</w:t>
-      </w:r>
-      <w:proofErr w:type="gramEnd"/>
-      <w:r>
-        <w:rPr>
-          <w:rFonts w:hint="eastAsia"/>
-          <w:highlight w:val="cyan"/>
-          <w:lang w:val="fr-FR" w:eastAsia="ko-KR"/>
-        </w:rPr>
-        <w:t>)</w:t>
+        <w:t>(H,V,G)</w:t>
       </w:r>
       <w:bookmarkEnd w:id="25"/>
     </w:p>
@@ -15665,7 +15485,7 @@
           <w:insideH w:val="single" w:sz="4" w:space="0" w:color="auto"/>
           <w:insideV w:val="single" w:sz="4" w:space="0" w:color="auto"/>
         </w:tblBorders>
-        <w:tblLook w:val="01E0" w:firstRow="1" w:lastRow="1" w:firstColumn="1" w:lastColumn="1" w:noHBand="0" w:noVBand="0"/>
+        <w:tblLook w:val="01E0"/>
       </w:tblPr>
       <w:tblGrid>
         <w:gridCol w:w="2808"/>
@@ -15782,7 +15602,7 @@
           </w:tcPr>
           <w:p>
             <w:pPr>
-              <w:pStyle w:val="ListParagraph"/>
+              <w:pStyle w:val="ad"/>
               <w:numPr>
                 <w:ilvl w:val="0"/>
                 <w:numId w:val="43"/>
@@ -15805,7 +15625,7 @@
           </w:p>
           <w:p>
             <w:pPr>
-              <w:pStyle w:val="ListParagraph"/>
+              <w:pStyle w:val="ad"/>
               <w:numPr>
                 <w:ilvl w:val="0"/>
                 <w:numId w:val="43"/>
@@ -15858,7 +15678,7 @@
           </w:tcPr>
           <w:p>
             <w:pPr>
-              <w:pStyle w:val="ListParagraph"/>
+              <w:pStyle w:val="ad"/>
               <w:numPr>
                 <w:ilvl w:val="0"/>
                 <w:numId w:val="44"/>
@@ -15883,7 +15703,7 @@
           </w:p>
           <w:p>
             <w:pPr>
-              <w:pStyle w:val="ListParagraph"/>
+              <w:pStyle w:val="ad"/>
               <w:numPr>
                 <w:ilvl w:val="0"/>
                 <w:numId w:val="44"/>
@@ -15982,7 +15802,7 @@
           </w:tcPr>
           <w:p>
             <w:pPr>
-              <w:pStyle w:val="ListParagraph"/>
+              <w:pStyle w:val="ad"/>
               <w:numPr>
                 <w:ilvl w:val="0"/>
                 <w:numId w:val="45"/>
@@ -16005,7 +15825,7 @@
           </w:p>
           <w:p>
             <w:pPr>
-              <w:pStyle w:val="ListParagraph"/>
+              <w:pStyle w:val="ad"/>
               <w:numPr>
                 <w:ilvl w:val="0"/>
                 <w:numId w:val="45"/>
@@ -16058,7 +15878,7 @@
           </w:tcPr>
           <w:p>
             <w:pPr>
-              <w:pStyle w:val="ListParagraph"/>
+              <w:pStyle w:val="ad"/>
               <w:numPr>
                 <w:ilvl w:val="0"/>
                 <w:numId w:val="46"/>
@@ -16083,7 +15903,7 @@
           </w:p>
           <w:p>
             <w:pPr>
-              <w:pStyle w:val="ListParagraph"/>
+              <w:pStyle w:val="ad"/>
               <w:numPr>
                 <w:ilvl w:val="0"/>
                 <w:numId w:val="46"/>
@@ -16179,7 +15999,7 @@
           </w:tcPr>
           <w:p>
             <w:pPr>
-              <w:pStyle w:val="ListParagraph"/>
+              <w:pStyle w:val="ad"/>
               <w:numPr>
                 <w:ilvl w:val="0"/>
                 <w:numId w:val="47"/>
@@ -16202,7 +16022,7 @@
           </w:p>
           <w:p>
             <w:pPr>
-              <w:pStyle w:val="ListParagraph"/>
+              <w:pStyle w:val="ad"/>
               <w:numPr>
                 <w:ilvl w:val="0"/>
                 <w:numId w:val="47"/>
@@ -16321,7 +16141,7 @@
           </w:tcPr>
           <w:p>
             <w:pPr>
-              <w:pStyle w:val="ListParagraph"/>
+              <w:pStyle w:val="ad"/>
               <w:numPr>
                 <w:ilvl w:val="0"/>
                 <w:numId w:val="48"/>
@@ -16344,7 +16164,7 @@
           </w:p>
           <w:p>
             <w:pPr>
-              <w:pStyle w:val="ListParagraph"/>
+              <w:pStyle w:val="ad"/>
               <w:numPr>
                 <w:ilvl w:val="0"/>
                 <w:numId w:val="48"/>
@@ -16429,7 +16249,7 @@
           </w:tcPr>
           <w:p>
             <w:pPr>
-              <w:pStyle w:val="ListParagraph"/>
+              <w:pStyle w:val="ad"/>
               <w:numPr>
                 <w:ilvl w:val="0"/>
                 <w:numId w:val="49"/>
@@ -16452,7 +16272,7 @@
           </w:p>
           <w:p>
             <w:pPr>
-              <w:pStyle w:val="ListParagraph"/>
+              <w:pStyle w:val="ad"/>
               <w:numPr>
                 <w:ilvl w:val="0"/>
                 <w:numId w:val="49"/>
@@ -16539,7 +16359,7 @@
           </w:tcPr>
           <w:p>
             <w:pPr>
-              <w:pStyle w:val="ListParagraph"/>
+              <w:pStyle w:val="ad"/>
               <w:numPr>
                 <w:ilvl w:val="0"/>
                 <w:numId w:val="50"/>
@@ -16549,62 +16369,85 @@
                 <w:rFonts w:ascii="Verdana" w:hAnsi="Verdana"/>
                 <w:sz w:val="16"/>
                 <w:szCs w:val="16"/>
-                <w:lang w:val="en-US"/>
-              </w:rPr>
-            </w:pPr>
-            <w:r>
-              <w:rPr>
-                <w:rFonts w:ascii="Verdana" w:hAnsi="Verdana"/>
-                <w:sz w:val="16"/>
-                <w:szCs w:val="16"/>
-                <w:lang w:val="en-US"/>
-              </w:rPr>
-              <w:t xml:space="preserve">Frederic </w:t>
-            </w:r>
-            <w:proofErr w:type="spellStart"/>
-            <w:r>
-              <w:rPr>
-                <w:rFonts w:ascii="Verdana" w:hAnsi="Verdana"/>
-                <w:sz w:val="16"/>
-                <w:szCs w:val="16"/>
-                <w:lang w:val="en-US"/>
-              </w:rPr>
-              <w:t>Cordier</w:t>
-            </w:r>
-            <w:proofErr w:type="spellEnd"/>
-            <w:r>
-              <w:rPr>
-                <w:rFonts w:ascii="Verdana" w:hAnsi="Verdana"/>
-                <w:sz w:val="16"/>
-                <w:szCs w:val="16"/>
-                <w:lang w:val="en-US"/>
-              </w:rPr>
-              <w:t xml:space="preserve">, “Compression of 3D mesh sequences by temporal segmentation”, presentation at CASA’13, Istanbul, Turkey, </w:t>
-            </w:r>
-            <w:proofErr w:type="gramStart"/>
-            <w:r>
-              <w:rPr>
-                <w:rFonts w:ascii="Verdana" w:hAnsi="Verdana"/>
-                <w:sz w:val="16"/>
-                <w:szCs w:val="16"/>
-                <w:lang w:val="en-US"/>
-              </w:rPr>
-              <w:t>May  2013</w:t>
-            </w:r>
-            <w:proofErr w:type="gramEnd"/>
-            <w:r>
-              <w:rPr>
-                <w:rFonts w:ascii="Verdana" w:hAnsi="Verdana"/>
-                <w:sz w:val="16"/>
-                <w:szCs w:val="16"/>
-                <w:lang w:val="en-US"/>
-              </w:rPr>
-              <w:t>.</w:t>
-            </w:r>
-          </w:p>
-          <w:p>
-            <w:pPr>
-              <w:pStyle w:val="ListParagraph"/>
+                <w:lang w:val="fr-FR"/>
+              </w:rPr>
+            </w:pPr>
+            <w:r>
+              <w:rPr>
+                <w:rFonts w:ascii="Verdana" w:hAnsi="Verdana"/>
+                <w:sz w:val="16"/>
+                <w:szCs w:val="16"/>
+                <w:lang w:val="fr-FR"/>
+              </w:rPr>
+              <w:t>Guoliang LUO, “</w:t>
+            </w:r>
+            <w:r>
+              <w:rPr>
+                <w:rFonts w:ascii="Verdana" w:hAnsi="Verdana"/>
+                <w:sz w:val="16"/>
+                <w:szCs w:val="16"/>
+                <w:lang w:val="fr-FR"/>
+              </w:rPr>
+              <w:t>Spatio-temporal</w:t>
+            </w:r>
+            <w:r>
+              <w:rPr>
+                <w:rFonts w:ascii="Verdana" w:hAnsi="Verdana"/>
+                <w:sz w:val="16"/>
+                <w:szCs w:val="16"/>
+                <w:lang w:val="fr-FR"/>
+              </w:rPr>
+              <w:t xml:space="preserve"> segmentation </w:t>
+            </w:r>
+            <w:r>
+              <w:rPr>
+                <w:rFonts w:ascii="Verdana" w:hAnsi="Verdana"/>
+                <w:sz w:val="16"/>
+                <w:szCs w:val="16"/>
+                <w:lang w:val="fr-FR"/>
+              </w:rPr>
+              <w:t>of mesh sequence</w:t>
+            </w:r>
+            <w:r>
+              <w:rPr>
+                <w:rFonts w:ascii="Verdana" w:hAnsi="Verdana"/>
+                <w:sz w:val="16"/>
+                <w:szCs w:val="16"/>
+                <w:lang w:val="fr-FR"/>
+              </w:rPr>
+              <w:t>”</w:t>
+            </w:r>
+            <w:r>
+              <w:rPr>
+                <w:rFonts w:ascii="Verdana" w:hAnsi="Verdana"/>
+                <w:sz w:val="16"/>
+                <w:szCs w:val="16"/>
+                <w:lang w:val="fr-FR"/>
+              </w:rPr>
+              <w:t xml:space="preserve">, presentation at </w:t>
+            </w:r>
+            <w:r>
+              <w:rPr>
+                <w:rFonts w:ascii="Verdana" w:hAnsi="Verdana"/>
+                <w:sz w:val="16"/>
+                <w:szCs w:val="16"/>
+                <w:lang w:val="fr-FR"/>
+              </w:rPr>
+              <w:t>comité de suivi</w:t>
+            </w:r>
+            <w:r>
+              <w:rPr>
+                <w:rFonts w:ascii="Verdana" w:hAnsi="Verdana"/>
+                <w:sz w:val="16"/>
+                <w:szCs w:val="16"/>
+                <w:lang w:val="fr-FR"/>
+              </w:rPr>
+              <w:t>, IGG, Icube, June 2013.</w:t>
+            </w:r>
+          </w:p>
+          <w:p>
+            <w:pPr>
+              <w:pStyle w:val="ad"/>
               <w:numPr>
                 <w:ilvl w:val="0"/>
                 <w:numId w:val="50"/>
@@ -16614,185 +16457,85 @@
                 <w:rFonts w:ascii="Verdana" w:hAnsi="Verdana"/>
                 <w:sz w:val="16"/>
                 <w:szCs w:val="16"/>
-                <w:lang w:val="en-US"/>
-              </w:rPr>
-            </w:pPr>
-            <w:proofErr w:type="spellStart"/>
-            <w:r>
-              <w:rPr>
-                <w:rFonts w:ascii="Verdana" w:hAnsi="Verdana" w:hint="eastAsia"/>
-                <w:sz w:val="16"/>
-                <w:szCs w:val="16"/>
-                <w:lang w:val="en-US" w:eastAsia="ko-KR"/>
-              </w:rPr>
-              <w:t>Hyewon</w:t>
-            </w:r>
-            <w:proofErr w:type="spellEnd"/>
-            <w:r>
-              <w:rPr>
-                <w:rFonts w:ascii="Verdana" w:hAnsi="Verdana" w:hint="eastAsia"/>
-                <w:sz w:val="16"/>
-                <w:szCs w:val="16"/>
-                <w:lang w:val="en-US" w:eastAsia="ko-KR"/>
-              </w:rPr>
-              <w:t xml:space="preserve"> SEO, "</w:t>
-            </w:r>
-            <w:r>
-              <w:rPr>
-                <w:rFonts w:ascii="Verdana" w:hAnsi="Verdana"/>
-                <w:sz w:val="16"/>
-                <w:szCs w:val="16"/>
-                <w:lang w:val="en-US"/>
-              </w:rPr>
-              <w:t>Shape analysis and registration of people using dynamic data</w:t>
-            </w:r>
-            <w:r>
-              <w:rPr>
-                <w:rFonts w:ascii="Verdana" w:hAnsi="Verdana" w:hint="eastAsia"/>
-                <w:sz w:val="16"/>
-                <w:szCs w:val="16"/>
-                <w:lang w:val="en-US" w:eastAsia="ko-KR"/>
-              </w:rPr>
-              <w:t>"</w:t>
-            </w:r>
-            <w:proofErr w:type="gramStart"/>
-            <w:r>
-              <w:rPr>
-                <w:rFonts w:ascii="Verdana" w:hAnsi="Verdana" w:hint="eastAsia"/>
-                <w:sz w:val="16"/>
-                <w:szCs w:val="16"/>
-                <w:lang w:val="en-US" w:eastAsia="ko-KR"/>
-              </w:rPr>
-              <w:t>, visiting</w:t>
-            </w:r>
-            <w:proofErr w:type="gramEnd"/>
-            <w:r>
-              <w:rPr>
-                <w:rFonts w:ascii="Verdana" w:hAnsi="Verdana" w:hint="eastAsia"/>
-                <w:sz w:val="16"/>
-                <w:szCs w:val="16"/>
-                <w:lang w:val="en-US" w:eastAsia="ko-KR"/>
-              </w:rPr>
-              <w:t xml:space="preserve"> lab seminar, </w:t>
-            </w:r>
-            <w:proofErr w:type="spellStart"/>
-            <w:r>
-              <w:rPr>
-                <w:rFonts w:ascii="Verdana" w:hAnsi="Verdana" w:hint="eastAsia"/>
-                <w:sz w:val="16"/>
-                <w:szCs w:val="16"/>
-                <w:lang w:val="en-US" w:eastAsia="ko-KR"/>
-              </w:rPr>
-              <w:t>MIRALab</w:t>
-            </w:r>
-            <w:proofErr w:type="spellEnd"/>
-            <w:r>
-              <w:rPr>
-                <w:rFonts w:ascii="Verdana" w:hAnsi="Verdana" w:hint="eastAsia"/>
-                <w:sz w:val="16"/>
-                <w:szCs w:val="16"/>
-                <w:lang w:val="en-US" w:eastAsia="ko-KR"/>
-              </w:rPr>
-              <w:t xml:space="preserve">, </w:t>
-            </w:r>
-            <w:proofErr w:type="spellStart"/>
-            <w:r>
-              <w:rPr>
-                <w:rFonts w:ascii="Verdana" w:hAnsi="Verdana" w:hint="eastAsia"/>
-                <w:sz w:val="16"/>
-                <w:szCs w:val="16"/>
-                <w:lang w:val="en-US" w:eastAsia="ko-KR"/>
-              </w:rPr>
-              <w:t>Universit</w:t>
-            </w:r>
-            <w:r>
-              <w:rPr>
-                <w:rFonts w:ascii="Verdana" w:hAnsi="Verdana"/>
-                <w:sz w:val="16"/>
-                <w:szCs w:val="16"/>
-                <w:lang w:val="en-US" w:eastAsia="ko-KR"/>
-              </w:rPr>
-              <w:t>é</w:t>
-            </w:r>
-            <w:proofErr w:type="spellEnd"/>
-            <w:r>
-              <w:rPr>
-                <w:rFonts w:ascii="Verdana" w:hAnsi="Verdana" w:hint="eastAsia"/>
-                <w:sz w:val="16"/>
-                <w:szCs w:val="16"/>
-                <w:lang w:val="en-US" w:eastAsia="ko-KR"/>
-              </w:rPr>
-              <w:t xml:space="preserve"> de Gen</w:t>
-            </w:r>
-            <w:r>
-              <w:rPr>
-                <w:rFonts w:ascii="Verdana" w:hAnsi="Verdana"/>
-                <w:sz w:val="16"/>
-                <w:szCs w:val="16"/>
-                <w:lang w:val="en-US" w:eastAsia="ko-KR"/>
-              </w:rPr>
-              <w:t>è</w:t>
-            </w:r>
-            <w:r>
-              <w:rPr>
-                <w:rFonts w:ascii="Verdana" w:hAnsi="Verdana" w:hint="eastAsia"/>
-                <w:sz w:val="16"/>
-                <w:szCs w:val="16"/>
-                <w:lang w:val="en-US" w:eastAsia="ko-KR"/>
-              </w:rPr>
-              <w:t>ve</w:t>
-            </w:r>
-            <w:r>
-              <w:rPr>
-                <w:rFonts w:ascii="Verdana" w:hAnsi="Verdana"/>
-                <w:sz w:val="16"/>
-                <w:szCs w:val="16"/>
-                <w:lang w:val="en-US" w:eastAsia="ko-KR"/>
-              </w:rPr>
-              <w:t>, Suisse</w:t>
-            </w:r>
-            <w:r>
-              <w:rPr>
-                <w:rFonts w:ascii="Verdana" w:hAnsi="Verdana"/>
-                <w:sz w:val="16"/>
-                <w:szCs w:val="16"/>
-                <w:lang w:val="en-US" w:eastAsia="ko-KR"/>
-              </w:rPr>
-              <w:t xml:space="preserve">, </w:t>
-            </w:r>
-            <w:proofErr w:type="spellStart"/>
-            <w:r>
-              <w:rPr>
-                <w:rFonts w:ascii="Verdana" w:hAnsi="Verdana"/>
-                <w:sz w:val="16"/>
-                <w:szCs w:val="16"/>
-                <w:lang w:val="en-US" w:eastAsia="ko-KR"/>
-              </w:rPr>
-              <w:t>janvier</w:t>
-            </w:r>
-            <w:proofErr w:type="spellEnd"/>
-            <w:r>
-              <w:rPr>
-                <w:rFonts w:ascii="Verdana" w:hAnsi="Verdana"/>
-                <w:sz w:val="16"/>
-                <w:szCs w:val="16"/>
-                <w:lang w:val="en-US" w:eastAsia="ko-KR"/>
-              </w:rPr>
-              <w:t xml:space="preserve"> 2013</w:t>
-            </w:r>
-            <w:r>
-              <w:rPr>
-                <w:rFonts w:ascii="Verdana" w:hAnsi="Verdana"/>
-                <w:sz w:val="16"/>
-                <w:szCs w:val="16"/>
-                <w:lang w:val="en-US" w:eastAsia="ko-KR"/>
-              </w:rPr>
-              <w:t>.</w:t>
-            </w:r>
-          </w:p>
-          <w:p>
-            <w:pPr>
-              <w:pStyle w:val="ListParagraph"/>
+                <w:lang w:val="fr-FR"/>
+              </w:rPr>
+            </w:pPr>
+            <w:r>
+              <w:rPr>
+                <w:rFonts w:ascii="Verdana" w:hAnsi="Verdana"/>
+                <w:sz w:val="16"/>
+                <w:szCs w:val="16"/>
+                <w:lang w:val="fr-FR"/>
+              </w:rPr>
+              <w:t xml:space="preserve">Vasyl </w:t>
+            </w:r>
+            <w:r>
+              <w:rPr>
+                <w:rFonts w:ascii="Verdana" w:hAnsi="Verdana"/>
+                <w:sz w:val="16"/>
+                <w:szCs w:val="16"/>
+                <w:lang w:val="fr-FR"/>
+              </w:rPr>
+              <w:t>MYKHALCHUK</w:t>
+            </w:r>
+            <w:r>
+              <w:rPr>
+                <w:rFonts w:ascii="Verdana" w:hAnsi="Verdana"/>
+                <w:sz w:val="16"/>
+                <w:szCs w:val="16"/>
+                <w:lang w:val="fr-FR"/>
+              </w:rPr>
+              <w:t>, “</w:t>
+            </w:r>
+            <w:r>
+              <w:rPr>
+                <w:rFonts w:ascii="Verdana" w:hAnsi="Verdana"/>
+                <w:sz w:val="16"/>
+                <w:szCs w:val="16"/>
+                <w:lang w:val="fr-FR"/>
+              </w:rPr>
+              <w:t>Surface registration : static and dynamic cases</w:t>
+            </w:r>
+            <w:r>
+              <w:rPr>
+                <w:rFonts w:ascii="Verdana" w:hAnsi="Verdana"/>
+                <w:sz w:val="16"/>
+                <w:szCs w:val="16"/>
+                <w:lang w:val="fr-FR"/>
+              </w:rPr>
+              <w:t xml:space="preserve"> ”</w:t>
+            </w:r>
+            <w:r>
+              <w:rPr>
+                <w:rFonts w:ascii="Verdana" w:hAnsi="Verdana"/>
+                <w:sz w:val="16"/>
+                <w:szCs w:val="16"/>
+                <w:lang w:val="fr-FR"/>
+              </w:rPr>
+              <w:t xml:space="preserve">, presentation at </w:t>
+            </w:r>
+            <w:r>
+              <w:rPr>
+                <w:rFonts w:ascii="Verdana" w:hAnsi="Verdana"/>
+                <w:sz w:val="16"/>
+                <w:szCs w:val="16"/>
+                <w:lang w:val="fr-FR"/>
+              </w:rPr>
+              <w:t>comité de suivi</w:t>
+            </w:r>
+            <w:r>
+              <w:rPr>
+                <w:rFonts w:ascii="Verdana" w:hAnsi="Verdana"/>
+                <w:sz w:val="16"/>
+                <w:szCs w:val="16"/>
+                <w:lang w:val="fr-FR"/>
+              </w:rPr>
+              <w:t>, IGG, Icube, June 2013.</w:t>
+            </w:r>
+          </w:p>
+          <w:p>
+            <w:pPr>
+              <w:pStyle w:val="ad"/>
               <w:numPr>
                 <w:ilvl w:val="0"/>
                 <w:numId w:val="50"/>
@@ -16805,44 +16548,44 @@
                 <w:lang w:val="en-US"/>
               </w:rPr>
             </w:pPr>
+            <w:r>
+              <w:rPr>
+                <w:rFonts w:ascii="Verdana" w:hAnsi="Verdana"/>
+                <w:sz w:val="16"/>
+                <w:szCs w:val="16"/>
+                <w:lang w:val="en-US"/>
+              </w:rPr>
+              <w:t xml:space="preserve">Frederic </w:t>
+            </w:r>
             <w:proofErr w:type="spellStart"/>
             <w:r>
               <w:rPr>
-                <w:rFonts w:ascii="Verdana" w:hAnsi="Verdana" w:hint="eastAsia"/>
-                <w:sz w:val="16"/>
-                <w:szCs w:val="16"/>
-                <w:lang w:val="en-US" w:eastAsia="ko-KR"/>
-              </w:rPr>
-              <w:t>Hyewon</w:t>
+                <w:rFonts w:ascii="Verdana" w:hAnsi="Verdana"/>
+                <w:sz w:val="16"/>
+                <w:szCs w:val="16"/>
+                <w:lang w:val="en-US"/>
+              </w:rPr>
+              <w:t>Cordier</w:t>
             </w:r>
             <w:proofErr w:type="spellEnd"/>
             <w:r>
               <w:rPr>
-                <w:rFonts w:ascii="Verdana" w:hAnsi="Verdana" w:hint="eastAsia"/>
-                <w:sz w:val="16"/>
-                <w:szCs w:val="16"/>
-                <w:lang w:val="en-US" w:eastAsia="ko-KR"/>
-              </w:rPr>
-              <w:t xml:space="preserve"> SEO, </w:t>
+                <w:rFonts w:ascii="Verdana" w:hAnsi="Verdana"/>
+                <w:sz w:val="16"/>
+                <w:szCs w:val="16"/>
+                <w:lang w:val="en-US"/>
+              </w:rPr>
+              <w:t xml:space="preserve">, “Compression of 3D mesh sequences by temporal segmentation”, presentation at CASA’13, Istanbul, Turkey, </w:t>
             </w:r>
             <w:proofErr w:type="gramStart"/>
             <w:r>
               <w:rPr>
-                <w:rFonts w:ascii="Verdana" w:hAnsi="Verdana" w:hint="eastAsia"/>
-                <w:sz w:val="16"/>
-                <w:szCs w:val="16"/>
-                <w:lang w:val="en-US" w:eastAsia="ko-KR"/>
-              </w:rPr>
-              <w:t>"</w:t>
-            </w:r>
-            <w:r>
-              <w:rPr>
                 <w:rFonts w:ascii="Verdana" w:hAnsi="Verdana"/>
                 <w:sz w:val="16"/>
                 <w:szCs w:val="16"/>
                 <w:lang w:val="en-US"/>
               </w:rPr>
-              <w:t xml:space="preserve"> Shape</w:t>
+              <w:t>May  2013</w:t>
             </w:r>
             <w:proofErr w:type="gramEnd"/>
             <w:r>
@@ -16852,70 +16595,12 @@
                 <w:szCs w:val="16"/>
                 <w:lang w:val="en-US"/>
               </w:rPr>
-              <w:t xml:space="preserve"> analysis and registration of people using dynamic data</w:t>
-            </w:r>
-            <w:r>
-              <w:rPr>
-                <w:rFonts w:ascii="Verdana" w:hAnsi="Verdana" w:hint="eastAsia"/>
-                <w:sz w:val="16"/>
-                <w:szCs w:val="16"/>
-                <w:lang w:val="en-US" w:eastAsia="ko-KR"/>
-              </w:rPr>
-              <w:t xml:space="preserve">", </w:t>
-            </w:r>
-            <w:r>
-              <w:rPr>
-                <w:rFonts w:ascii="Verdana" w:hAnsi="Verdana" w:hint="eastAsia"/>
-                <w:sz w:val="16"/>
-                <w:szCs w:val="16"/>
-                <w:lang w:val="en-US" w:eastAsia="ko-KR"/>
-              </w:rPr>
-              <w:t xml:space="preserve">presentation at team meeting, IGG, </w:t>
-            </w:r>
-            <w:proofErr w:type="spellStart"/>
-            <w:r>
-              <w:rPr>
-                <w:rFonts w:ascii="Verdana" w:hAnsi="Verdana" w:hint="eastAsia"/>
-                <w:sz w:val="16"/>
-                <w:szCs w:val="16"/>
-                <w:lang w:val="en-US" w:eastAsia="ko-KR"/>
-              </w:rPr>
-              <w:t>ICube</w:t>
-            </w:r>
-            <w:proofErr w:type="spellEnd"/>
-            <w:r>
-              <w:rPr>
-                <w:rFonts w:ascii="Verdana" w:hAnsi="Verdana" w:hint="eastAsia"/>
-                <w:sz w:val="16"/>
-                <w:szCs w:val="16"/>
-                <w:lang w:val="en-US" w:eastAsia="ko-KR"/>
-              </w:rPr>
-              <w:t xml:space="preserve">, </w:t>
-            </w:r>
-            <w:proofErr w:type="spellStart"/>
-            <w:r>
-              <w:rPr>
-                <w:rFonts w:ascii="Verdana" w:hAnsi="Verdana" w:hint="eastAsia"/>
-                <w:sz w:val="16"/>
-                <w:szCs w:val="16"/>
-                <w:lang w:val="en-US" w:eastAsia="ko-KR"/>
-              </w:rPr>
-              <w:t>june</w:t>
-            </w:r>
-            <w:proofErr w:type="spellEnd"/>
-            <w:r>
-              <w:rPr>
-                <w:rFonts w:ascii="Verdana" w:hAnsi="Verdana" w:hint="eastAsia"/>
-                <w:sz w:val="16"/>
-                <w:szCs w:val="16"/>
-                <w:lang w:val="en-US" w:eastAsia="ko-KR"/>
-              </w:rPr>
-              <w:t xml:space="preserve"> 2013.</w:t>
-            </w:r>
-          </w:p>
-          <w:p>
-            <w:pPr>
-              <w:pStyle w:val="ListParagraph"/>
+              <w:t>.</w:t>
+            </w:r>
+          </w:p>
+          <w:p>
+            <w:pPr>
+              <w:pStyle w:val="ad"/>
               <w:numPr>
                 <w:ilvl w:val="0"/>
                 <w:numId w:val="50"/>
@@ -16931,6 +16616,317 @@
             <w:proofErr w:type="spellStart"/>
             <w:r>
               <w:rPr>
+                <w:rFonts w:ascii="Verdana" w:hAnsi="Verdana" w:hint="eastAsia"/>
+                <w:sz w:val="16"/>
+                <w:szCs w:val="16"/>
+                <w:lang w:val="en-US" w:eastAsia="ko-KR"/>
+              </w:rPr>
+              <w:t>Hyewon</w:t>
+            </w:r>
+            <w:proofErr w:type="spellEnd"/>
+            <w:r>
+              <w:rPr>
+                <w:rFonts w:ascii="Verdana" w:hAnsi="Verdana" w:hint="eastAsia"/>
+                <w:sz w:val="16"/>
+                <w:szCs w:val="16"/>
+                <w:lang w:val="en-US" w:eastAsia="ko-KR"/>
+              </w:rPr>
+              <w:t xml:space="preserve"> SEO, "</w:t>
+            </w:r>
+            <w:r>
+              <w:rPr>
+                <w:rFonts w:ascii="Verdana" w:hAnsi="Verdana"/>
+                <w:sz w:val="16"/>
+                <w:szCs w:val="16"/>
+                <w:lang w:val="en-US"/>
+              </w:rPr>
+              <w:t>Shape analysis and registration of people using dynamic data</w:t>
+            </w:r>
+            <w:r>
+              <w:rPr>
+                <w:rFonts w:ascii="Verdana" w:hAnsi="Verdana" w:hint="eastAsia"/>
+                <w:sz w:val="16"/>
+                <w:szCs w:val="16"/>
+                <w:lang w:val="en-US" w:eastAsia="ko-KR"/>
+              </w:rPr>
+              <w:t>"</w:t>
+            </w:r>
+            <w:proofErr w:type="gramStart"/>
+            <w:r>
+              <w:rPr>
+                <w:rFonts w:ascii="Verdana" w:hAnsi="Verdana" w:hint="eastAsia"/>
+                <w:sz w:val="16"/>
+                <w:szCs w:val="16"/>
+                <w:lang w:val="en-US" w:eastAsia="ko-KR"/>
+              </w:rPr>
+              <w:t>, visiting</w:t>
+            </w:r>
+            <w:proofErr w:type="gramEnd"/>
+            <w:r>
+              <w:rPr>
+                <w:rFonts w:ascii="Verdana" w:hAnsi="Verdana" w:hint="eastAsia"/>
+                <w:sz w:val="16"/>
+                <w:szCs w:val="16"/>
+                <w:lang w:val="en-US" w:eastAsia="ko-KR"/>
+              </w:rPr>
+              <w:t xml:space="preserve"> lab seminar, </w:t>
+            </w:r>
+            <w:proofErr w:type="spellStart"/>
+            <w:r>
+              <w:rPr>
+                <w:rFonts w:ascii="Verdana" w:hAnsi="Verdana" w:hint="eastAsia"/>
+                <w:sz w:val="16"/>
+                <w:szCs w:val="16"/>
+                <w:lang w:val="en-US" w:eastAsia="ko-KR"/>
+              </w:rPr>
+              <w:t>MIRALab</w:t>
+            </w:r>
+            <w:proofErr w:type="spellEnd"/>
+            <w:r>
+              <w:rPr>
+                <w:rFonts w:ascii="Verdana" w:hAnsi="Verdana" w:hint="eastAsia"/>
+                <w:sz w:val="16"/>
+                <w:szCs w:val="16"/>
+                <w:lang w:val="en-US" w:eastAsia="ko-KR"/>
+              </w:rPr>
+              <w:t xml:space="preserve">, </w:t>
+            </w:r>
+            <w:proofErr w:type="spellStart"/>
+            <w:r>
+              <w:rPr>
+                <w:rFonts w:ascii="Verdana" w:hAnsi="Verdana" w:hint="eastAsia"/>
+                <w:sz w:val="16"/>
+                <w:szCs w:val="16"/>
+                <w:lang w:val="en-US" w:eastAsia="ko-KR"/>
+              </w:rPr>
+              <w:t>Universit</w:t>
+            </w:r>
+            <w:r>
+              <w:rPr>
+                <w:rFonts w:ascii="Verdana" w:hAnsi="Verdana"/>
+                <w:sz w:val="16"/>
+                <w:szCs w:val="16"/>
+                <w:lang w:val="en-US" w:eastAsia="ko-KR"/>
+              </w:rPr>
+              <w:t>é</w:t>
+            </w:r>
+            <w:proofErr w:type="spellEnd"/>
+            <w:r>
+              <w:rPr>
+                <w:rFonts w:ascii="Verdana" w:hAnsi="Verdana" w:hint="eastAsia"/>
+                <w:sz w:val="16"/>
+                <w:szCs w:val="16"/>
+                <w:lang w:val="en-US" w:eastAsia="ko-KR"/>
+              </w:rPr>
+              <w:t xml:space="preserve"> de Gen</w:t>
+            </w:r>
+            <w:r>
+              <w:rPr>
+                <w:rFonts w:ascii="Verdana" w:hAnsi="Verdana"/>
+                <w:sz w:val="16"/>
+                <w:szCs w:val="16"/>
+                <w:lang w:val="en-US" w:eastAsia="ko-KR"/>
+              </w:rPr>
+              <w:t>è</w:t>
+            </w:r>
+            <w:r>
+              <w:rPr>
+                <w:rFonts w:ascii="Verdana" w:hAnsi="Verdana" w:hint="eastAsia"/>
+                <w:sz w:val="16"/>
+                <w:szCs w:val="16"/>
+                <w:lang w:val="en-US" w:eastAsia="ko-KR"/>
+              </w:rPr>
+              <w:t>ve</w:t>
+            </w:r>
+            <w:r>
+              <w:rPr>
+                <w:rFonts w:ascii="Verdana" w:hAnsi="Verdana"/>
+                <w:sz w:val="16"/>
+                <w:szCs w:val="16"/>
+                <w:lang w:val="en-US" w:eastAsia="ko-KR"/>
+              </w:rPr>
+              <w:t>, Suisse</w:t>
+            </w:r>
+            <w:r>
+              <w:rPr>
+                <w:rFonts w:ascii="Verdana" w:hAnsi="Verdana"/>
+                <w:sz w:val="16"/>
+                <w:szCs w:val="16"/>
+                <w:lang w:val="en-US" w:eastAsia="ko-KR"/>
+              </w:rPr>
+              <w:t xml:space="preserve">, </w:t>
+            </w:r>
+            <w:proofErr w:type="spellStart"/>
+            <w:r>
+              <w:rPr>
+                <w:rFonts w:ascii="Verdana" w:hAnsi="Verdana"/>
+                <w:sz w:val="16"/>
+                <w:szCs w:val="16"/>
+                <w:lang w:val="en-US" w:eastAsia="ko-KR"/>
+              </w:rPr>
+              <w:t>janvier</w:t>
+            </w:r>
+            <w:proofErr w:type="spellEnd"/>
+            <w:r>
+              <w:rPr>
+                <w:rFonts w:ascii="Verdana" w:hAnsi="Verdana"/>
+                <w:sz w:val="16"/>
+                <w:szCs w:val="16"/>
+                <w:lang w:val="en-US" w:eastAsia="ko-KR"/>
+              </w:rPr>
+              <w:t xml:space="preserve"> 2013</w:t>
+            </w:r>
+            <w:r>
+              <w:rPr>
+                <w:rFonts w:ascii="Verdana" w:hAnsi="Verdana"/>
+                <w:sz w:val="16"/>
+                <w:szCs w:val="16"/>
+                <w:lang w:val="en-US" w:eastAsia="ko-KR"/>
+              </w:rPr>
+              <w:t>.</w:t>
+            </w:r>
+          </w:p>
+          <w:p>
+            <w:pPr>
+              <w:pStyle w:val="ad"/>
+              <w:numPr>
+                <w:ilvl w:val="0"/>
+                <w:numId w:val="50"/>
+              </w:numPr>
+              <w:jc w:val="left"/>
+              <w:rPr>
+                <w:rFonts w:ascii="Verdana" w:hAnsi="Verdana"/>
+                <w:sz w:val="16"/>
+                <w:szCs w:val="16"/>
+                <w:lang w:val="en-US"/>
+              </w:rPr>
+            </w:pPr>
+            <w:proofErr w:type="spellStart"/>
+            <w:r>
+              <w:rPr>
+                <w:rFonts w:ascii="Verdana" w:hAnsi="Verdana" w:hint="eastAsia"/>
+                <w:sz w:val="16"/>
+                <w:szCs w:val="16"/>
+                <w:lang w:val="en-US" w:eastAsia="ko-KR"/>
+              </w:rPr>
+              <w:t>Hyewon</w:t>
+            </w:r>
+            <w:proofErr w:type="spellEnd"/>
+            <w:r>
+              <w:rPr>
+                <w:rFonts w:ascii="Verdana" w:hAnsi="Verdana" w:hint="eastAsia"/>
+                <w:sz w:val="16"/>
+                <w:szCs w:val="16"/>
+                <w:lang w:val="en-US" w:eastAsia="ko-KR"/>
+              </w:rPr>
+              <w:t xml:space="preserve"> SEO, </w:t>
+            </w:r>
+            <w:proofErr w:type="gramStart"/>
+            <w:r>
+              <w:rPr>
+                <w:rFonts w:ascii="Verdana" w:hAnsi="Verdana" w:hint="eastAsia"/>
+                <w:sz w:val="16"/>
+                <w:szCs w:val="16"/>
+                <w:lang w:val="en-US" w:eastAsia="ko-KR"/>
+              </w:rPr>
+              <w:t>"</w:t>
+            </w:r>
+            <w:r>
+              <w:rPr>
+                <w:rFonts w:ascii="Verdana" w:hAnsi="Verdana"/>
+                <w:sz w:val="16"/>
+                <w:szCs w:val="16"/>
+                <w:lang w:val="en-US"/>
+              </w:rPr>
+              <w:t xml:space="preserve"> Shape</w:t>
+            </w:r>
+            <w:proofErr w:type="gramEnd"/>
+            <w:r>
+              <w:rPr>
+                <w:rFonts w:ascii="Verdana" w:hAnsi="Verdana"/>
+                <w:sz w:val="16"/>
+                <w:szCs w:val="16"/>
+                <w:lang w:val="en-US"/>
+              </w:rPr>
+              <w:t xml:space="preserve"> analysis and registration of people using dynamic data</w:t>
+            </w:r>
+            <w:r>
+              <w:rPr>
+                <w:rFonts w:ascii="Verdana" w:hAnsi="Verdana" w:hint="eastAsia"/>
+                <w:sz w:val="16"/>
+                <w:szCs w:val="16"/>
+                <w:lang w:val="en-US" w:eastAsia="ko-KR"/>
+              </w:rPr>
+              <w:t xml:space="preserve">", </w:t>
+            </w:r>
+            <w:r>
+              <w:rPr>
+                <w:rFonts w:ascii="Verdana" w:hAnsi="Verdana" w:hint="eastAsia"/>
+                <w:sz w:val="16"/>
+                <w:szCs w:val="16"/>
+                <w:lang w:val="en-US" w:eastAsia="ko-KR"/>
+              </w:rPr>
+              <w:t xml:space="preserve">presentation at team meeting, IGG, </w:t>
+            </w:r>
+            <w:proofErr w:type="spellStart"/>
+            <w:r>
+              <w:rPr>
+                <w:rFonts w:ascii="Verdana" w:hAnsi="Verdana" w:hint="eastAsia"/>
+                <w:sz w:val="16"/>
+                <w:szCs w:val="16"/>
+                <w:lang w:val="en-US" w:eastAsia="ko-KR"/>
+              </w:rPr>
+              <w:t>ICube</w:t>
+            </w:r>
+            <w:proofErr w:type="spellEnd"/>
+            <w:r>
+              <w:rPr>
+                <w:rFonts w:ascii="Verdana" w:hAnsi="Verdana" w:hint="eastAsia"/>
+                <w:sz w:val="16"/>
+                <w:szCs w:val="16"/>
+                <w:lang w:val="en-US" w:eastAsia="ko-KR"/>
+              </w:rPr>
+              <w:t xml:space="preserve">, </w:t>
+            </w:r>
+            <w:proofErr w:type="spellStart"/>
+            <w:r>
+              <w:rPr>
+                <w:rFonts w:ascii="Verdana" w:hAnsi="Verdana" w:hint="eastAsia"/>
+                <w:sz w:val="16"/>
+                <w:szCs w:val="16"/>
+                <w:lang w:val="en-US" w:eastAsia="ko-KR"/>
+              </w:rPr>
+              <w:t>june</w:t>
+            </w:r>
+            <w:proofErr w:type="spellEnd"/>
+            <w:r>
+              <w:rPr>
+                <w:rFonts w:ascii="Verdana" w:hAnsi="Verdana" w:hint="eastAsia"/>
+                <w:sz w:val="16"/>
+                <w:szCs w:val="16"/>
+                <w:lang w:val="en-US" w:eastAsia="ko-KR"/>
+              </w:rPr>
+              <w:t xml:space="preserve"> 2013.</w:t>
+            </w:r>
+          </w:p>
+          <w:p>
+            <w:pPr>
+              <w:pStyle w:val="ad"/>
+              <w:numPr>
+                <w:ilvl w:val="0"/>
+                <w:numId w:val="50"/>
+              </w:numPr>
+              <w:jc w:val="left"/>
+              <w:rPr>
+                <w:rFonts w:ascii="Verdana" w:hAnsi="Verdana"/>
+                <w:sz w:val="16"/>
+                <w:szCs w:val="16"/>
+                <w:lang w:val="en-US"/>
+              </w:rPr>
+            </w:pPr>
+            <w:proofErr w:type="spellStart"/>
+            <w:r>
+              <w:rPr>
                 <w:rFonts w:ascii="Verdana" w:hAnsi="Verdana"/>
                 <w:sz w:val="16"/>
                 <w:szCs w:val="16"/>
@@ -17018,7 +17014,7 @@
           </w:p>
           <w:p>
             <w:pPr>
-              <w:pStyle w:val="ListParagraph"/>
+              <w:pStyle w:val="ad"/>
               <w:numPr>
                 <w:ilvl w:val="0"/>
                 <w:numId w:val="50"/>
@@ -17215,7 +17211,7 @@
           </w:tcPr>
           <w:p>
             <w:pPr>
-              <w:pStyle w:val="ListParagraph"/>
+              <w:pStyle w:val="ad"/>
               <w:numPr>
                 <w:ilvl w:val="0"/>
                 <w:numId w:val="51"/>
@@ -17238,7 +17234,7 @@
           </w:p>
           <w:p>
             <w:pPr>
-              <w:pStyle w:val="ListParagraph"/>
+              <w:pStyle w:val="ad"/>
               <w:numPr>
                 <w:ilvl w:val="0"/>
                 <w:numId w:val="51"/>
@@ -17257,7 +17253,7 @@
     <w:p/>
     <w:p>
       <w:pPr>
-        <w:pStyle w:val="Heading2"/>
+        <w:pStyle w:val="2"/>
         <w:rPr>
           <w:lang w:val="fr-FR"/>
         </w:rPr>
@@ -17423,7 +17419,7 @@
     </w:p>
     <w:p>
       <w:pPr>
-        <w:pStyle w:val="Subtitle"/>
+        <w:pStyle w:val="a4"/>
         <w:rPr>
           <w:lang w:val="fr-FR"/>
         </w:rPr>
@@ -17521,7 +17517,7 @@
           <w:insideH w:val="single" w:sz="4" w:space="0" w:color="auto"/>
           <w:insideV w:val="single" w:sz="4" w:space="0" w:color="auto"/>
         </w:tblBorders>
-        <w:tblLook w:val="0000" w:firstRow="0" w:lastRow="0" w:firstColumn="0" w:lastColumn="0" w:noHBand="0" w:noVBand="0"/>
+        <w:tblLook w:val="0000"/>
       </w:tblPr>
       <w:tblGrid>
         <w:gridCol w:w="9639"/>
@@ -17543,7 +17539,7 @@
     <w:p/>
     <w:p>
       <w:pPr>
-        <w:pStyle w:val="Subtitle"/>
+        <w:pStyle w:val="a4"/>
         <w:rPr>
           <w:lang w:val="fr-FR"/>
         </w:rPr>
@@ -17653,7 +17649,7 @@
           <w:insideH w:val="single" w:sz="4" w:space="0" w:color="auto"/>
           <w:insideV w:val="single" w:sz="4" w:space="0" w:color="auto"/>
         </w:tblBorders>
-        <w:tblLook w:val="01E0" w:firstRow="1" w:lastRow="1" w:firstColumn="1" w:lastColumn="1" w:noHBand="0" w:noVBand="0"/>
+        <w:tblLook w:val="01E0"/>
       </w:tblPr>
       <w:tblGrid>
         <w:gridCol w:w="2943"/>
@@ -17830,7 +17826,7 @@
           <w:insideH w:val="single" w:sz="4" w:space="0" w:color="auto"/>
           <w:insideV w:val="single" w:sz="4" w:space="0" w:color="auto"/>
         </w:tblBorders>
-        <w:tblLook w:val="01E0" w:firstRow="1" w:lastRow="1" w:firstColumn="1" w:lastColumn="1" w:noHBand="0" w:noVBand="0"/>
+        <w:tblLook w:val="01E0"/>
       </w:tblPr>
       <w:tblGrid>
         <w:gridCol w:w="2943"/>
@@ -18818,7 +18814,7 @@
     </w:p>
     <w:p>
       <w:pPr>
-        <w:pStyle w:val="Heading2"/>
+        <w:pStyle w:val="2"/>
         <w:rPr>
           <w:lang w:val="fr-FR"/>
         </w:rPr>
@@ -18968,7 +18964,7 @@
           <w:left w:w="28" w:type="dxa"/>
           <w:right w:w="28" w:type="dxa"/>
         </w:tblCellMar>
-        <w:tblLook w:val="01E0" w:firstRow="1" w:lastRow="1" w:firstColumn="1" w:lastColumn="1" w:noHBand="0" w:noVBand="0"/>
+        <w:tblLook w:val="01E0"/>
       </w:tblPr>
       <w:tblGrid>
         <w:gridCol w:w="803"/>
@@ -19389,7 +19385,27 @@
                 <w:sz w:val="16"/>
                 <w:szCs w:val="16"/>
               </w:rPr>
-              <w:t xml:space="preserve"> prof. </w:t>
+              <w:t xml:space="preserve"> </w:t>
+            </w:r>
+            <w:proofErr w:type="spellStart"/>
+            <w:r>
+              <w:rPr>
+                <w:rFonts w:ascii="Verdana" w:hAnsi="Verdana" w:cs="Arial"/>
+                <w:color w:val="003366"/>
+                <w:sz w:val="16"/>
+                <w:szCs w:val="16"/>
+              </w:rPr>
+              <w:t>prof</w:t>
+            </w:r>
+            <w:proofErr w:type="spellEnd"/>
+            <w:r>
+              <w:rPr>
+                <w:rFonts w:ascii="Verdana" w:hAnsi="Verdana" w:cs="Arial"/>
+                <w:color w:val="003366"/>
+                <w:sz w:val="16"/>
+                <w:szCs w:val="16"/>
+              </w:rPr>
+              <w:t xml:space="preserve">. </w:t>
             </w:r>
             <w:proofErr w:type="spellStart"/>
             <w:r>
@@ -19476,6 +19492,7 @@
                 <w:szCs w:val="16"/>
               </w:rPr>
             </w:pPr>
+            <w:proofErr w:type="spellStart"/>
             <w:r>
               <w:rPr>
                 <w:rFonts w:ascii="Verdana" w:hAnsi="Verdana" w:cs="Arial"/>
@@ -19483,7 +19500,17 @@
                 <w:sz w:val="16"/>
                 <w:szCs w:val="16"/>
               </w:rPr>
-              <w:t xml:space="preserve">Poste </w:t>
+              <w:t>Poste</w:t>
+            </w:r>
+            <w:proofErr w:type="spellEnd"/>
+            <w:r>
+              <w:rPr>
+                <w:rFonts w:ascii="Verdana" w:hAnsi="Verdana" w:cs="Arial"/>
+                <w:color w:val="003366"/>
+                <w:sz w:val="16"/>
+                <w:szCs w:val="16"/>
+              </w:rPr>
+              <w:t xml:space="preserve"> </w:t>
             </w:r>
             <w:proofErr w:type="spellStart"/>
             <w:r>
@@ -20180,7 +20207,7 @@
     <w:p/>
     <w:p>
       <w:pPr>
-        <w:pStyle w:val="Subtitle"/>
+        <w:pStyle w:val="a4"/>
       </w:pPr>
       <w:r>
         <w:t xml:space="preserve">Aide pour le </w:t>
@@ -20404,14 +20431,12 @@
         </w:rPr>
         <w:t xml:space="preserve">Les informations personnelles recueillies feront l’objet d’un traitement de données informatisées pour les seuls besoins de l’étude </w:t>
       </w:r>
-      <w:proofErr w:type="spellStart"/>
       <w:r>
         <w:rPr>
           <w:lang w:val="fr-FR"/>
         </w:rPr>
         <w:t>anonymisée</w:t>
       </w:r>
-      <w:proofErr w:type="spellEnd"/>
       <w:r>
         <w:rPr>
           <w:lang w:val="fr-FR"/>
@@ -20428,7 +20453,7 @@
     </w:p>
     <w:p>
       <w:pPr>
-        <w:pStyle w:val="Heading2"/>
+        <w:pStyle w:val="2"/>
       </w:pPr>
       <w:bookmarkStart w:id="91" w:name="_Toc358726674"/>
       <w:proofErr w:type="spellStart"/>
@@ -20531,7 +20556,7 @@
           <w:insideH w:val="single" w:sz="4" w:space="0" w:color="auto"/>
           <w:insideV w:val="single" w:sz="4" w:space="0" w:color="auto"/>
         </w:tblBorders>
-        <w:tblLook w:val="01E0" w:firstRow="1" w:lastRow="1" w:firstColumn="1" w:lastColumn="1" w:noHBand="0" w:noVBand="0"/>
+        <w:tblLook w:val="01E0"/>
       </w:tblPr>
       <w:tblGrid>
         <w:gridCol w:w="3329"/>
@@ -21069,7 +21094,7 @@
     </w:p>
     <w:p>
       <w:pPr>
-        <w:pStyle w:val="Heading1"/>
+        <w:pStyle w:val="1"/>
       </w:pPr>
       <w:bookmarkStart w:id="92" w:name="_Toc358726675"/>
       <w:proofErr w:type="gramStart"/>
@@ -21104,9 +21129,9 @@
     </w:p>
     <w:p/>
     <w:sectPr>
-      <w:footerReference w:type="default" r:id="rId17"/>
-      <w:headerReference w:type="first" r:id="rId18"/>
-      <w:footerReference w:type="first" r:id="rId19"/>
+      <w:footerReference w:type="default" r:id="rId15"/>
+      <w:headerReference w:type="first" r:id="rId16"/>
+      <w:footerReference w:type="first" r:id="rId17"/>
       <w:pgSz w:w="11906" w:h="16838" w:code="9"/>
       <w:pgMar w:top="851" w:right="1134" w:bottom="851" w:left="1134" w:header="709" w:footer="709" w:gutter="0"/>
       <w:cols w:space="708"/>
@@ -21118,7 +21143,7 @@
 </file>
 
 <file path=word/endnotes.xml><?xml version="1.0" encoding="utf-8"?>
-<w:endnotes xmlns:wpc="http://schemas.microsoft.com/office/word/2010/wordprocessingCanvas" xmlns:mc="http://schemas.openxmlformats.org/markup-compatibility/2006" xmlns:o="urn:schemas-microsoft-com:office:office" xmlns:r="http://schemas.openxmlformats.org/officeDocument/2006/relationships" xmlns:m="http://schemas.openxmlformats.org/officeDocument/2006/math" xmlns:v="urn:schemas-microsoft-com:vml" xmlns:wp14="http://schemas.microsoft.com/office/word/2010/wordprocessingDrawing" xmlns:wp="http://schemas.openxmlformats.org/drawingml/2006/wordprocessingDrawing" xmlns:w10="urn:schemas-microsoft-com:office:word" xmlns:w="http://schemas.openxmlformats.org/wordprocessingml/2006/main" xmlns:w14="http://schemas.microsoft.com/office/word/2010/wordml" xmlns:wpg="http://schemas.microsoft.com/office/word/2010/wordprocessingGroup" xmlns:wpi="http://schemas.microsoft.com/office/word/2010/wordprocessingInk" xmlns:wne="http://schemas.microsoft.com/office/word/2006/wordml" xmlns:wps="http://schemas.microsoft.com/office/word/2010/wordprocessingShape" mc:Ignorable="w14 wp14">
+<w:endnotes xmlns:ve="http://schemas.openxmlformats.org/markup-compatibility/2006" xmlns:o="urn:schemas-microsoft-com:office:office" xmlns:r="http://schemas.openxmlformats.org/officeDocument/2006/relationships" xmlns:m="http://schemas.openxmlformats.org/officeDocument/2006/math" xmlns:v="urn:schemas-microsoft-com:vml" xmlns:wp="http://schemas.openxmlformats.org/drawingml/2006/wordprocessingDrawing" xmlns:w10="urn:schemas-microsoft-com:office:word" xmlns:w="http://schemas.openxmlformats.org/wordprocessingml/2006/main" xmlns:wne="http://schemas.microsoft.com/office/word/2006/wordml">
   <w:endnote w:type="separator" w:id="-1">
     <w:p>
       <w:r>
@@ -21137,10 +21162,10 @@
 </file>
 
 <file path=word/footer1.xml><?xml version="1.0" encoding="utf-8"?>
-<w:ftr xmlns:wpc="http://schemas.microsoft.com/office/word/2010/wordprocessingCanvas" xmlns:mc="http://schemas.openxmlformats.org/markup-compatibility/2006" xmlns:o="urn:schemas-microsoft-com:office:office" xmlns:r="http://schemas.openxmlformats.org/officeDocument/2006/relationships" xmlns:m="http://schemas.openxmlformats.org/officeDocument/2006/math" xmlns:v="urn:schemas-microsoft-com:vml" xmlns:wp14="http://schemas.microsoft.com/office/word/2010/wordprocessingDrawing" xmlns:wp="http://schemas.openxmlformats.org/drawingml/2006/wordprocessingDrawing" xmlns:w10="urn:schemas-microsoft-com:office:word" xmlns:w="http://schemas.openxmlformats.org/wordprocessingml/2006/main" xmlns:w14="http://schemas.microsoft.com/office/word/2010/wordml" xmlns:wpg="http://schemas.microsoft.com/office/word/2010/wordprocessingGroup" xmlns:wpi="http://schemas.microsoft.com/office/word/2010/wordprocessingInk" xmlns:wne="http://schemas.microsoft.com/office/word/2006/wordml" xmlns:wps="http://schemas.microsoft.com/office/word/2010/wordprocessingShape" mc:Ignorable="w14 wp14">
+<w:ftr xmlns:ve="http://schemas.openxmlformats.org/markup-compatibility/2006" xmlns:o="urn:schemas-microsoft-com:office:office" xmlns:r="http://schemas.openxmlformats.org/officeDocument/2006/relationships" xmlns:m="http://schemas.openxmlformats.org/officeDocument/2006/math" xmlns:v="urn:schemas-microsoft-com:vml" xmlns:wp="http://schemas.openxmlformats.org/drawingml/2006/wordprocessingDrawing" xmlns:w10="urn:schemas-microsoft-com:office:word" xmlns:w="http://schemas.openxmlformats.org/wordprocessingml/2006/main" xmlns:wne="http://schemas.microsoft.com/office/word/2006/wordml">
   <w:p>
     <w:pPr>
-      <w:pStyle w:val="Footer"/>
+      <w:pStyle w:val="a7"/>
       <w:jc w:val="left"/>
       <w:rPr>
         <w:rFonts w:ascii="Verdana" w:hAnsi="Verdana"/>
@@ -21149,7 +21174,7 @@
     <w:proofErr w:type="spellStart"/>
     <w:r>
       <w:rPr>
-        <w:rStyle w:val="PageNumber"/>
+        <w:rStyle w:val="a8"/>
         <w:rFonts w:ascii="Verdana" w:hAnsi="Verdana"/>
         <w:i/>
         <w:color w:val="808080"/>
@@ -21161,7 +21186,7 @@
     <w:proofErr w:type="spellEnd"/>
     <w:r>
       <w:rPr>
-        <w:rStyle w:val="PageNumber"/>
+        <w:rStyle w:val="a8"/>
         <w:rFonts w:ascii="Verdana" w:hAnsi="Verdana"/>
         <w:i/>
         <w:color w:val="808080"/>
@@ -21172,7 +21197,7 @@
     </w:r>
     <w:r>
       <w:rPr>
-        <w:rStyle w:val="PageNumber"/>
+        <w:rStyle w:val="a8"/>
         <w:rFonts w:ascii="Verdana" w:hAnsi="Verdana"/>
         <w:i/>
         <w:color w:val="808080"/>
@@ -21185,7 +21210,7 @@
     <w:proofErr w:type="gramStart"/>
     <w:r>
       <w:rPr>
-        <w:rStyle w:val="PageNumber"/>
+        <w:rStyle w:val="a8"/>
         <w:rFonts w:ascii="Verdana" w:hAnsi="Verdana"/>
         <w:i/>
         <w:color w:val="808080"/>
@@ -21197,7 +21222,7 @@
     <w:proofErr w:type="spellEnd"/>
     <w:r>
       <w:rPr>
-        <w:rStyle w:val="PageNumber"/>
+        <w:rStyle w:val="a8"/>
         <w:rFonts w:ascii="Verdana" w:hAnsi="Verdana"/>
         <w:i/>
         <w:color w:val="808080"/>
@@ -21209,7 +21234,7 @@
     <w:proofErr w:type="gramEnd"/>
     <w:r>
       <w:rPr>
-        <w:rStyle w:val="PageNumber"/>
+        <w:rStyle w:val="a8"/>
         <w:rFonts w:ascii="Verdana" w:hAnsi="Verdana"/>
         <w:i/>
         <w:color w:val="808080"/>
@@ -21220,7 +21245,7 @@
     </w:r>
     <w:r>
       <w:rPr>
-        <w:rStyle w:val="PageNumber"/>
+        <w:rStyle w:val="a8"/>
         <w:rFonts w:ascii="Verdana" w:hAnsi="Verdana"/>
         <w:i/>
         <w:color w:val="808080"/>
@@ -21231,7 +21256,7 @@
     </w:r>
     <w:r>
       <w:rPr>
-        <w:rStyle w:val="PageNumber"/>
+        <w:rStyle w:val="a8"/>
         <w:rFonts w:ascii="Verdana" w:hAnsi="Verdana"/>
         <w:i/>
         <w:color w:val="808080"/>
@@ -21242,7 +21267,7 @@
     </w:r>
     <w:r>
       <w:rPr>
-        <w:rStyle w:val="PageNumber"/>
+        <w:rStyle w:val="a8"/>
         <w:rFonts w:ascii="Verdana" w:hAnsi="Verdana"/>
         <w:i/>
         <w:color w:val="808080"/>
@@ -21253,7 +21278,7 @@
     </w:r>
     <w:r>
       <w:rPr>
-        <w:rStyle w:val="PageNumber"/>
+        <w:rStyle w:val="a8"/>
         <w:rFonts w:ascii="Verdana" w:hAnsi="Verdana"/>
         <w:i/>
         <w:color w:val="808080"/>
@@ -21264,7 +21289,7 @@
     </w:r>
     <w:r>
       <w:rPr>
-        <w:rStyle w:val="PageNumber"/>
+        <w:rStyle w:val="a8"/>
         <w:rFonts w:ascii="Verdana" w:hAnsi="Verdana"/>
         <w:i/>
         <w:color w:val="808080"/>
@@ -21287,7 +21312,7 @@
     </w:r>
     <w:r>
       <w:rPr>
-        <w:rStyle w:val="PageNumber"/>
+        <w:rStyle w:val="a8"/>
         <w:rFonts w:ascii="Verdana" w:hAnsi="Verdana"/>
         <w:sz w:val="18"/>
         <w:szCs w:val="18"/>
@@ -21296,7 +21321,7 @@
     </w:r>
     <w:r>
       <w:rPr>
-        <w:rStyle w:val="PageNumber"/>
+        <w:rStyle w:val="a8"/>
         <w:rFonts w:ascii="Verdana" w:hAnsi="Verdana"/>
         <w:sz w:val="18"/>
         <w:szCs w:val="18"/>
@@ -21305,7 +21330,7 @@
     </w:r>
     <w:r>
       <w:rPr>
-        <w:rStyle w:val="PageNumber"/>
+        <w:rStyle w:val="a8"/>
         <w:rFonts w:ascii="Verdana" w:hAnsi="Verdana"/>
         <w:sz w:val="18"/>
         <w:szCs w:val="18"/>
@@ -21314,17 +21339,17 @@
     </w:r>
     <w:r>
       <w:rPr>
-        <w:rStyle w:val="PageNumber"/>
+        <w:rStyle w:val="a8"/>
         <w:rFonts w:ascii="Verdana" w:hAnsi="Verdana"/>
         <w:noProof/>
         <w:sz w:val="18"/>
         <w:szCs w:val="18"/>
       </w:rPr>
-      <w:t>6</w:t>
+      <w:t>9</w:t>
     </w:r>
     <w:r>
       <w:rPr>
-        <w:rStyle w:val="PageNumber"/>
+        <w:rStyle w:val="a8"/>
         <w:rFonts w:ascii="Verdana" w:hAnsi="Verdana"/>
         <w:sz w:val="18"/>
         <w:szCs w:val="18"/>
@@ -21341,7 +21366,7 @@
     </w:r>
     <w:r>
       <w:rPr>
-        <w:rStyle w:val="PageNumber"/>
+        <w:rStyle w:val="a8"/>
         <w:rFonts w:ascii="Verdana" w:hAnsi="Verdana"/>
         <w:sz w:val="18"/>
         <w:szCs w:val="18"/>
@@ -21350,7 +21375,7 @@
     </w:r>
     <w:r>
       <w:rPr>
-        <w:rStyle w:val="PageNumber"/>
+        <w:rStyle w:val="a8"/>
         <w:rFonts w:ascii="Verdana" w:hAnsi="Verdana"/>
         <w:sz w:val="18"/>
         <w:szCs w:val="18"/>
@@ -21359,7 +21384,7 @@
     </w:r>
     <w:r>
       <w:rPr>
-        <w:rStyle w:val="PageNumber"/>
+        <w:rStyle w:val="a8"/>
         <w:rFonts w:ascii="Verdana" w:hAnsi="Verdana"/>
         <w:sz w:val="18"/>
         <w:szCs w:val="18"/>
@@ -21368,7 +21393,7 @@
     </w:r>
     <w:r>
       <w:rPr>
-        <w:rStyle w:val="PageNumber"/>
+        <w:rStyle w:val="a8"/>
         <w:rFonts w:ascii="Verdana" w:hAnsi="Verdana"/>
         <w:noProof/>
         <w:sz w:val="18"/>
@@ -21378,7 +21403,7 @@
     </w:r>
     <w:r>
       <w:rPr>
-        <w:rStyle w:val="PageNumber"/>
+        <w:rStyle w:val="a8"/>
         <w:rFonts w:ascii="Verdana" w:hAnsi="Verdana"/>
         <w:sz w:val="18"/>
         <w:szCs w:val="18"/>
@@ -21390,13 +21415,13 @@
 </file>
 
 <file path=word/footer2.xml><?xml version="1.0" encoding="utf-8"?>
-<w:ftr xmlns:wpc="http://schemas.microsoft.com/office/word/2010/wordprocessingCanvas" xmlns:mc="http://schemas.openxmlformats.org/markup-compatibility/2006" xmlns:o="urn:schemas-microsoft-com:office:office" xmlns:r="http://schemas.openxmlformats.org/officeDocument/2006/relationships" xmlns:m="http://schemas.openxmlformats.org/officeDocument/2006/math" xmlns:v="urn:schemas-microsoft-com:vml" xmlns:wp14="http://schemas.microsoft.com/office/word/2010/wordprocessingDrawing" xmlns:wp="http://schemas.openxmlformats.org/drawingml/2006/wordprocessingDrawing" xmlns:w10="urn:schemas-microsoft-com:office:word" xmlns:w="http://schemas.openxmlformats.org/wordprocessingml/2006/main" xmlns:w14="http://schemas.microsoft.com/office/word/2010/wordml" xmlns:wpg="http://schemas.microsoft.com/office/word/2010/wordprocessingGroup" xmlns:wpi="http://schemas.microsoft.com/office/word/2010/wordprocessingInk" xmlns:wne="http://schemas.microsoft.com/office/word/2006/wordml" xmlns:wps="http://schemas.microsoft.com/office/word/2010/wordprocessingShape" mc:Ignorable="w14 wp14">
+<w:ftr xmlns:ve="http://schemas.openxmlformats.org/markup-compatibility/2006" xmlns:o="urn:schemas-microsoft-com:office:office" xmlns:r="http://schemas.openxmlformats.org/officeDocument/2006/relationships" xmlns:m="http://schemas.openxmlformats.org/officeDocument/2006/math" xmlns:v="urn:schemas-microsoft-com:vml" xmlns:wp="http://schemas.openxmlformats.org/drawingml/2006/wordprocessingDrawing" xmlns:w10="urn:schemas-microsoft-com:office:word" xmlns:w="http://schemas.openxmlformats.org/wordprocessingml/2006/main" xmlns:wne="http://schemas.microsoft.com/office/word/2006/wordml">
   <w:p>
     <w:pPr>
-      <w:pStyle w:val="Footer"/>
+      <w:pStyle w:val="a7"/>
       <w:jc w:val="right"/>
       <w:rPr>
-        <w:rStyle w:val="PageNumber"/>
+        <w:rStyle w:val="a8"/>
         <w:rFonts w:ascii="Verdana" w:hAnsi="Verdana"/>
         <w:i/>
         <w:color w:val="808080"/>
@@ -21409,10 +21434,10 @@
     <w:r>
       <w:rPr>
         <w:noProof/>
-        <w:lang w:val="en-US" w:eastAsia="ko-KR"/>
+        <w:lang w:val="fr-FR" w:eastAsia="zh-CN"/>
       </w:rPr>
       <w:drawing>
-        <wp:anchor distT="0" distB="0" distL="114300" distR="114300" simplePos="0" relativeHeight="251659264" behindDoc="0" locked="0" layoutInCell="1" allowOverlap="1" wp14:anchorId="6DE1C1E6" wp14:editId="08D88DA4">
+        <wp:anchor distT="0" distB="0" distL="114300" distR="114300" simplePos="0" relativeHeight="251659264" behindDoc="0" locked="0" layoutInCell="1" allowOverlap="1">
           <wp:simplePos x="0" y="0"/>
           <wp:positionH relativeFrom="column">
             <wp:posOffset>5975985</wp:posOffset>
@@ -21440,7 +21465,7 @@
                   <a:blip r:embed="rId1" cstate="print">
                     <a:extLst>
                       <a:ext uri="{28A0092B-C50C-407E-A947-70E740481C1C}">
-                        <a14:useLocalDpi xmlns:a14="http://schemas.microsoft.com/office/drawing/2010/main" val="0"/>
+                        <a14:useLocalDpi xmlns:a14="http://schemas.microsoft.com/office/drawing/2010/main" xmlns:wps="http://schemas.microsoft.com/office/word/2010/wordprocessingShape" xmlns:wpi="http://schemas.microsoft.com/office/word/2010/wordprocessingInk" xmlns:wpg="http://schemas.microsoft.com/office/word/2010/wordprocessingGroup" xmlns:w14="http://schemas.microsoft.com/office/word/2010/wordml" xmlns:w="http://schemas.openxmlformats.org/wordprocessingml/2006/main" xmlns:w10="urn:schemas-microsoft-com:office:word" xmlns:wp14="http://schemas.microsoft.com/office/word/2010/wordprocessingDrawing" xmlns:v="urn:schemas-microsoft-com:vml" xmlns:o="urn:schemas-microsoft-com:office:office" xmlns:mc="http://schemas.openxmlformats.org/markup-compatibility/2006" xmlns:wpc="http://schemas.microsoft.com/office/word/2010/wordprocessingCanvas" xmlns="" val="0"/>
                       </a:ext>
                     </a:extLst>
                   </a:blip>
@@ -21473,7 +21498,7 @@
   </w:p>
   <w:p>
     <w:pPr>
-      <w:pStyle w:val="Footer"/>
+      <w:pStyle w:val="a7"/>
       <w:jc w:val="left"/>
       <w:rPr>
         <w:rFonts w:ascii="Verdana" w:hAnsi="Verdana"/>
@@ -21486,7 +21511,7 @@
     </w:pPr>
     <w:r>
       <w:rPr>
-        <w:rStyle w:val="PageNumber"/>
+        <w:rStyle w:val="a8"/>
         <w:rFonts w:ascii="Verdana" w:hAnsi="Verdana"/>
         <w:i/>
         <w:color w:val="808080"/>
@@ -21498,7 +21523,7 @@
     </w:r>
     <w:r>
       <w:rPr>
-        <w:rStyle w:val="PageNumber"/>
+        <w:rStyle w:val="a8"/>
         <w:rFonts w:ascii="Verdana" w:hAnsi="Verdana"/>
         <w:i/>
         <w:color w:val="808080"/>
@@ -21510,7 +21535,7 @@
     </w:r>
     <w:r>
       <w:rPr>
-        <w:rStyle w:val="PageNumber"/>
+        <w:rStyle w:val="a8"/>
         <w:rFonts w:ascii="Verdana" w:hAnsi="Verdana"/>
         <w:i/>
         <w:color w:val="808080"/>
@@ -21525,7 +21550,7 @@
 </file>
 
 <file path=word/footnotes.xml><?xml version="1.0" encoding="utf-8"?>
-<w:footnotes xmlns:wpc="http://schemas.microsoft.com/office/word/2010/wordprocessingCanvas" xmlns:mc="http://schemas.openxmlformats.org/markup-compatibility/2006" xmlns:o="urn:schemas-microsoft-com:office:office" xmlns:r="http://schemas.openxmlformats.org/officeDocument/2006/relationships" xmlns:m="http://schemas.openxmlformats.org/officeDocument/2006/math" xmlns:v="urn:schemas-microsoft-com:vml" xmlns:wp14="http://schemas.microsoft.com/office/word/2010/wordprocessingDrawing" xmlns:wp="http://schemas.openxmlformats.org/drawingml/2006/wordprocessingDrawing" xmlns:w10="urn:schemas-microsoft-com:office:word" xmlns:w="http://schemas.openxmlformats.org/wordprocessingml/2006/main" xmlns:w14="http://schemas.microsoft.com/office/word/2010/wordml" xmlns:wpg="http://schemas.microsoft.com/office/word/2010/wordprocessingGroup" xmlns:wpi="http://schemas.microsoft.com/office/word/2010/wordprocessingInk" xmlns:wne="http://schemas.microsoft.com/office/word/2006/wordml" xmlns:wps="http://schemas.microsoft.com/office/word/2010/wordprocessingShape" mc:Ignorable="w14 wp14">
+<w:footnotes xmlns:ve="http://schemas.openxmlformats.org/markup-compatibility/2006" xmlns:o="urn:schemas-microsoft-com:office:office" xmlns:r="http://schemas.openxmlformats.org/officeDocument/2006/relationships" xmlns:m="http://schemas.openxmlformats.org/officeDocument/2006/math" xmlns:v="urn:schemas-microsoft-com:vml" xmlns:wp="http://schemas.openxmlformats.org/drawingml/2006/wordprocessingDrawing" xmlns:w10="urn:schemas-microsoft-com:office:word" xmlns:w="http://schemas.openxmlformats.org/wordprocessingml/2006/main" xmlns:wne="http://schemas.microsoft.com/office/word/2006/wordml">
   <w:footnote w:type="separator" w:id="-1">
     <w:p>
       <w:r>
@@ -21544,7 +21569,7 @@
 </file>
 
 <file path=word/header1.xml><?xml version="1.0" encoding="utf-8"?>
-<w:hdr xmlns:wpc="http://schemas.microsoft.com/office/word/2010/wordprocessingCanvas" xmlns:mc="http://schemas.openxmlformats.org/markup-compatibility/2006" xmlns:o="urn:schemas-microsoft-com:office:office" xmlns:r="http://schemas.openxmlformats.org/officeDocument/2006/relationships" xmlns:m="http://schemas.openxmlformats.org/officeDocument/2006/math" xmlns:v="urn:schemas-microsoft-com:vml" xmlns:wp14="http://schemas.microsoft.com/office/word/2010/wordprocessingDrawing" xmlns:wp="http://schemas.openxmlformats.org/drawingml/2006/wordprocessingDrawing" xmlns:w10="urn:schemas-microsoft-com:office:word" xmlns:w="http://schemas.openxmlformats.org/wordprocessingml/2006/main" xmlns:w14="http://schemas.microsoft.com/office/word/2010/wordml" xmlns:wpg="http://schemas.microsoft.com/office/word/2010/wordprocessingGroup" xmlns:wpi="http://schemas.microsoft.com/office/word/2010/wordprocessingInk" xmlns:wne="http://schemas.microsoft.com/office/word/2006/wordml" xmlns:wps="http://schemas.microsoft.com/office/word/2010/wordprocessingShape" mc:Ignorable="w14 wp14">
+<w:hdr xmlns:ve="http://schemas.openxmlformats.org/markup-compatibility/2006" xmlns:o="urn:schemas-microsoft-com:office:office" xmlns:r="http://schemas.openxmlformats.org/officeDocument/2006/relationships" xmlns:m="http://schemas.openxmlformats.org/officeDocument/2006/math" xmlns:v="urn:schemas-microsoft-com:vml" xmlns:wp="http://schemas.openxmlformats.org/drawingml/2006/wordprocessingDrawing" xmlns:w10="urn:schemas-microsoft-com:office:word" xmlns:w="http://schemas.openxmlformats.org/wordprocessingml/2006/main" xmlns:wne="http://schemas.microsoft.com/office/word/2006/wordml">
   <w:tbl>
     <w:tblPr>
       <w:tblW w:w="0" w:type="auto"/>
@@ -21556,7 +21581,7 @@
         <w:insideH w:val="single" w:sz="4" w:space="0" w:color="auto"/>
         <w:insideV w:val="single" w:sz="4" w:space="0" w:color="auto"/>
       </w:tblBorders>
-      <w:tblLook w:val="01E0" w:firstRow="1" w:lastRow="1" w:firstColumn="1" w:lastColumn="1" w:noHBand="0" w:noVBand="0"/>
+      <w:tblLook w:val="01E0"/>
     </w:tblPr>
     <w:tblGrid>
       <w:gridCol w:w="2808"/>
@@ -21574,15 +21599,15 @@
         </w:tcPr>
         <w:p>
           <w:pPr>
-            <w:pStyle w:val="Header"/>
+            <w:pStyle w:val="a6"/>
           </w:pPr>
           <w:r>
             <w:rPr>
               <w:noProof/>
-              <w:lang w:val="en-US" w:eastAsia="ko-KR"/>
+              <w:lang w:val="fr-FR" w:eastAsia="zh-CN"/>
             </w:rPr>
             <w:drawing>
-              <wp:inline distT="0" distB="0" distL="0" distR="0" wp14:anchorId="7301BB15" wp14:editId="24731462">
+              <wp:inline distT="0" distB="0" distL="0" distR="0">
                 <wp:extent cx="1605280" cy="701675"/>
                 <wp:effectExtent l="0" t="0" r="0" b="3175"/>
                 <wp:docPr id="1" name="Image 1" descr="ANR07-240"/>
@@ -21602,7 +21627,7 @@
                         <a:blip r:embed="rId1">
                           <a:extLst>
                             <a:ext uri="{28A0092B-C50C-407E-A947-70E740481C1C}">
-                              <a14:useLocalDpi xmlns:a14="http://schemas.microsoft.com/office/drawing/2010/main" val="0"/>
+                              <a14:useLocalDpi xmlns:a14="http://schemas.microsoft.com/office/drawing/2010/main" xmlns:wps="http://schemas.microsoft.com/office/word/2010/wordprocessingShape" xmlns:wpi="http://schemas.microsoft.com/office/word/2010/wordprocessingInk" xmlns:wpg="http://schemas.microsoft.com/office/word/2010/wordprocessingGroup" xmlns:w14="http://schemas.microsoft.com/office/word/2010/wordml" xmlns:w="http://schemas.openxmlformats.org/wordprocessingml/2006/main" xmlns:w10="urn:schemas-microsoft-com:office:word" xmlns:wp14="http://schemas.microsoft.com/office/word/2010/wordprocessingDrawing" xmlns:v="urn:schemas-microsoft-com:vml" xmlns:o="urn:schemas-microsoft-com:office:office" xmlns:mc="http://schemas.openxmlformats.org/markup-compatibility/2006" xmlns:wpc="http://schemas.microsoft.com/office/word/2010/wordprocessingCanvas" xmlns="" val="0"/>
                             </a:ext>
                           </a:extLst>
                         </a:blip>
@@ -21641,7 +21666,7 @@
         </w:tcPr>
         <w:p>
           <w:pPr>
-            <w:pStyle w:val="Header"/>
+            <w:pStyle w:val="a6"/>
             <w:jc w:val="center"/>
             <w:rPr>
               <w:rFonts w:ascii="Verdana" w:hAnsi="Verdana"/>
@@ -21697,7 +21722,7 @@
         </w:tcPr>
         <w:p>
           <w:pPr>
-            <w:pStyle w:val="Header"/>
+            <w:pStyle w:val="a6"/>
           </w:pPr>
         </w:p>
       </w:tc>
@@ -21709,7 +21734,7 @@
         </w:tcPr>
         <w:p>
           <w:pPr>
-            <w:pStyle w:val="Header"/>
+            <w:pStyle w:val="a6"/>
             <w:jc w:val="center"/>
             <w:rPr>
               <w:rFonts w:ascii="Verdana" w:hAnsi="Verdana" w:cs="Arial"/>
@@ -21734,7 +21759,7 @@
         </w:tcPr>
         <w:p>
           <w:pPr>
-            <w:pStyle w:val="Header"/>
+            <w:pStyle w:val="a6"/>
           </w:pPr>
         </w:p>
       </w:tc>
@@ -21746,7 +21771,7 @@
         </w:tcPr>
         <w:p>
           <w:pPr>
-            <w:pStyle w:val="Header"/>
+            <w:pStyle w:val="a6"/>
             <w:jc w:val="center"/>
             <w:rPr>
               <w:rFonts w:ascii="Verdana" w:hAnsi="Verdana" w:cs="Arial"/>
@@ -21762,14 +21787,14 @@
   </w:tbl>
   <w:p>
     <w:pPr>
-      <w:pStyle w:val="Header"/>
+      <w:pStyle w:val="a6"/>
     </w:pPr>
   </w:p>
 </w:hdr>
 </file>
 
 <file path=word/numbering.xml><?xml version="1.0" encoding="utf-8"?>
-<w:numbering xmlns:wpc="http://schemas.microsoft.com/office/word/2010/wordprocessingCanvas" xmlns:mc="http://schemas.openxmlformats.org/markup-compatibility/2006" xmlns:o="urn:schemas-microsoft-com:office:office" xmlns:r="http://schemas.openxmlformats.org/officeDocument/2006/relationships" xmlns:m="http://schemas.openxmlformats.org/officeDocument/2006/math" xmlns:v="urn:schemas-microsoft-com:vml" xmlns:wp14="http://schemas.microsoft.com/office/word/2010/wordprocessingDrawing" xmlns:wp="http://schemas.openxmlformats.org/drawingml/2006/wordprocessingDrawing" xmlns:w10="urn:schemas-microsoft-com:office:word" xmlns:w="http://schemas.openxmlformats.org/wordprocessingml/2006/main" xmlns:w14="http://schemas.microsoft.com/office/word/2010/wordml" xmlns:wpg="http://schemas.microsoft.com/office/word/2010/wordprocessingGroup" xmlns:wpi="http://schemas.microsoft.com/office/word/2010/wordprocessingInk" xmlns:wne="http://schemas.microsoft.com/office/word/2006/wordml" xmlns:wps="http://schemas.microsoft.com/office/word/2010/wordprocessingShape" mc:Ignorable="w14 wp14">
+<w:numbering xmlns:ve="http://schemas.openxmlformats.org/markup-compatibility/2006" xmlns:o="urn:schemas-microsoft-com:office:office" xmlns:r="http://schemas.openxmlformats.org/officeDocument/2006/relationships" xmlns:m="http://schemas.openxmlformats.org/officeDocument/2006/math" xmlns:v="urn:schemas-microsoft-com:vml" xmlns:wp="http://schemas.openxmlformats.org/drawingml/2006/wordprocessingDrawing" xmlns:w10="urn:schemas-microsoft-com:office:word" xmlns:w="http://schemas.openxmlformats.org/wordprocessingml/2006/main" xmlns:wne="http://schemas.microsoft.com/office/word/2006/wordml">
   <w:abstractNum w:abstractNumId="0">
     <w:nsid w:val="FFFFFF7C"/>
     <w:multiLevelType w:val="singleLevel"/>
@@ -22893,7 +22918,7 @@
     <w:lvl w:ilvl="0">
       <w:start w:val="1"/>
       <w:numFmt w:val="upperLetter"/>
-      <w:pStyle w:val="Heading1"/>
+      <w:pStyle w:val="1"/>
       <w:lvlText w:val="%1"/>
       <w:lvlJc w:val="left"/>
       <w:pPr>
@@ -22909,7 +22934,7 @@
     <w:lvl w:ilvl="1">
       <w:start w:val="1"/>
       <w:numFmt w:val="decimal"/>
-      <w:pStyle w:val="Heading2"/>
+      <w:pStyle w:val="2"/>
       <w:lvlText w:val="%1.%2"/>
       <w:lvlJc w:val="left"/>
       <w:pPr>
@@ -22925,7 +22950,7 @@
     <w:lvl w:ilvl="2">
       <w:start w:val="1"/>
       <w:numFmt w:val="decimal"/>
-      <w:pStyle w:val="Heading3"/>
+      <w:pStyle w:val="3"/>
       <w:lvlText w:val="%1.%2.%3"/>
       <w:lvlJc w:val="left"/>
       <w:pPr>
@@ -22941,7 +22966,7 @@
     <w:lvl w:ilvl="3">
       <w:start w:val="1"/>
       <w:numFmt w:val="decimal"/>
-      <w:pStyle w:val="Heading4"/>
+      <w:pStyle w:val="4"/>
       <w:lvlText w:val="%1.%2.%3.%4"/>
       <w:lvlJc w:val="left"/>
       <w:pPr>
@@ -22957,7 +22982,7 @@
     <w:lvl w:ilvl="4">
       <w:start w:val="1"/>
       <w:numFmt w:val="decimal"/>
-      <w:pStyle w:val="Heading5"/>
+      <w:pStyle w:val="5"/>
       <w:lvlText w:val="%1.%2.%3.%4.%5"/>
       <w:lvlJc w:val="left"/>
       <w:pPr>
@@ -22973,7 +22998,7 @@
     <w:lvl w:ilvl="5">
       <w:start w:val="1"/>
       <w:numFmt w:val="decimal"/>
-      <w:pStyle w:val="Heading6"/>
+      <w:pStyle w:val="6"/>
       <w:lvlText w:val="%1.%2.%3.%4.%5.%6"/>
       <w:lvlJc w:val="left"/>
       <w:pPr>
@@ -22989,7 +23014,7 @@
     <w:lvl w:ilvl="6">
       <w:start w:val="1"/>
       <w:numFmt w:val="decimal"/>
-      <w:pStyle w:val="Heading7"/>
+      <w:pStyle w:val="7"/>
       <w:lvlText w:val="%1.%2.%3.%4.%5.%6.%7"/>
       <w:lvlJc w:val="left"/>
       <w:pPr>
@@ -23005,7 +23030,7 @@
     <w:lvl w:ilvl="7">
       <w:start w:val="1"/>
       <w:numFmt w:val="decimal"/>
-      <w:pStyle w:val="Heading8"/>
+      <w:pStyle w:val="8"/>
       <w:lvlText w:val="%1.%2.%3.%4.%5.%6.%7.%8"/>
       <w:lvlJc w:val="left"/>
       <w:pPr>
@@ -23021,7 +23046,7 @@
     <w:lvl w:ilvl="8">
       <w:start w:val="1"/>
       <w:numFmt w:val="decimal"/>
-      <w:pStyle w:val="Heading9"/>
+      <w:pStyle w:val="9"/>
       <w:lvlText w:val="%1.%2.%3.%4.%5.%6.%7.%8.%9"/>
       <w:lvlJc w:val="left"/>
       <w:pPr>
@@ -26927,7 +26952,7 @@
 </file>
 
 <file path=word/styles.xml><?xml version="1.0" encoding="utf-8"?>
-<w:styles xmlns:mc="http://schemas.openxmlformats.org/markup-compatibility/2006" xmlns:r="http://schemas.openxmlformats.org/officeDocument/2006/relationships" xmlns:w="http://schemas.openxmlformats.org/wordprocessingml/2006/main" xmlns:w14="http://schemas.microsoft.com/office/word/2010/wordml" mc:Ignorable="w14">
+<w:styles xmlns:r="http://schemas.openxmlformats.org/officeDocument/2006/relationships" xmlns:w="http://schemas.openxmlformats.org/wordprocessingml/2006/main">
   <w:docDefaults>
     <w:rPrDefault>
       <w:rPr>
@@ -27069,7 +27094,7 @@
     <w:lsdException w:name="Bibliography" w:semiHidden="1" w:uiPriority="37" w:unhideWhenUsed="1"/>
     <w:lsdException w:name="TOC Heading" w:semiHidden="1" w:uiPriority="39" w:unhideWhenUsed="1" w:qFormat="1"/>
   </w:latentStyles>
-  <w:style w:type="paragraph" w:default="1" w:styleId="Normal">
+  <w:style w:type="paragraph" w:default="1" w:styleId="a">
     <w:name w:val="Normal"/>
     <w:qFormat/>
     <w:rsid w:val="00FF59FE"/>
@@ -27083,10 +27108,10 @@
       <w:lang w:val="en-GB"/>
     </w:rPr>
   </w:style>
-  <w:style w:type="paragraph" w:styleId="Heading1">
+  <w:style w:type="paragraph" w:styleId="1">
     <w:name w:val="heading 1"/>
-    <w:basedOn w:val="Normal"/>
-    <w:next w:val="Normal"/>
+    <w:basedOn w:val="a"/>
+    <w:next w:val="a"/>
     <w:qFormat/>
     <w:rsid w:val="00813C0A"/>
     <w:pPr>
@@ -27109,11 +27134,11 @@
       <w:szCs w:val="28"/>
     </w:rPr>
   </w:style>
-  <w:style w:type="paragraph" w:styleId="Heading2">
+  <w:style w:type="paragraph" w:styleId="2">
     <w:name w:val="heading 2"/>
-    <w:basedOn w:val="Normal"/>
-    <w:next w:val="Normal"/>
-    <w:link w:val="Heading2Char"/>
+    <w:basedOn w:val="a"/>
+    <w:next w:val="a"/>
+    <w:link w:val="2Char"/>
     <w:qFormat/>
     <w:rsid w:val="00813C0A"/>
     <w:pPr>
@@ -27135,11 +27160,11 @@
       <w:szCs w:val="22"/>
     </w:rPr>
   </w:style>
-  <w:style w:type="paragraph" w:styleId="Heading3">
+  <w:style w:type="paragraph" w:styleId="3">
     <w:name w:val="heading 3"/>
-    <w:basedOn w:val="Normal"/>
-    <w:next w:val="Normal"/>
-    <w:link w:val="Heading3Char"/>
+    <w:basedOn w:val="a"/>
+    <w:next w:val="a"/>
+    <w:link w:val="3Char"/>
     <w:autoRedefine/>
     <w:qFormat/>
     <w:rsid w:val="00813C0A"/>
@@ -27160,10 +27185,10 @@
       <w:szCs w:val="22"/>
     </w:rPr>
   </w:style>
-  <w:style w:type="paragraph" w:styleId="Heading4">
+  <w:style w:type="paragraph" w:styleId="4">
     <w:name w:val="heading 4"/>
-    <w:basedOn w:val="Normal"/>
-    <w:next w:val="Normal"/>
+    <w:basedOn w:val="a"/>
+    <w:next w:val="a"/>
     <w:autoRedefine/>
     <w:qFormat/>
     <w:rsid w:val="00813C0A"/>
@@ -27185,10 +27210,10 @@
       <w:szCs w:val="22"/>
     </w:rPr>
   </w:style>
-  <w:style w:type="paragraph" w:styleId="Heading5">
+  <w:style w:type="paragraph" w:styleId="5">
     <w:name w:val="heading 5"/>
-    <w:basedOn w:val="Normal"/>
-    <w:next w:val="Normal"/>
+    <w:basedOn w:val="a"/>
+    <w:next w:val="a"/>
     <w:qFormat/>
     <w:rsid w:val="00813C0A"/>
     <w:pPr>
@@ -27208,10 +27233,10 @@
       <w:szCs w:val="26"/>
     </w:rPr>
   </w:style>
-  <w:style w:type="paragraph" w:styleId="Heading6">
+  <w:style w:type="paragraph" w:styleId="6">
     <w:name w:val="heading 6"/>
-    <w:basedOn w:val="Normal"/>
-    <w:next w:val="Normal"/>
+    <w:basedOn w:val="a"/>
+    <w:next w:val="a"/>
     <w:qFormat/>
     <w:rsid w:val="00813C0A"/>
     <w:pPr>
@@ -27229,10 +27254,10 @@
       <w:szCs w:val="22"/>
     </w:rPr>
   </w:style>
-  <w:style w:type="paragraph" w:styleId="Heading7">
+  <w:style w:type="paragraph" w:styleId="7">
     <w:name w:val="heading 7"/>
-    <w:basedOn w:val="Normal"/>
-    <w:next w:val="Normal"/>
+    <w:basedOn w:val="a"/>
+    <w:next w:val="a"/>
     <w:qFormat/>
     <w:rsid w:val="00813C0A"/>
     <w:pPr>
@@ -27248,10 +27273,10 @@
       <w:sz w:val="24"/>
     </w:rPr>
   </w:style>
-  <w:style w:type="paragraph" w:styleId="Heading8">
+  <w:style w:type="paragraph" w:styleId="8">
     <w:name w:val="heading 8"/>
-    <w:basedOn w:val="Normal"/>
-    <w:next w:val="Normal"/>
+    <w:basedOn w:val="a"/>
+    <w:next w:val="a"/>
     <w:qFormat/>
     <w:rsid w:val="00813C0A"/>
     <w:pPr>
@@ -27269,10 +27294,10 @@
       <w:sz w:val="24"/>
     </w:rPr>
   </w:style>
-  <w:style w:type="paragraph" w:styleId="Heading9">
+  <w:style w:type="paragraph" w:styleId="9">
     <w:name w:val="heading 9"/>
-    <w:basedOn w:val="Normal"/>
-    <w:next w:val="Normal"/>
+    <w:basedOn w:val="a"/>
+    <w:next w:val="a"/>
     <w:qFormat/>
     <w:rsid w:val="00813C0A"/>
     <w:pPr>
@@ -27288,17 +27313,18 @@
       <w:szCs w:val="22"/>
     </w:rPr>
   </w:style>
-  <w:style w:type="character" w:default="1" w:styleId="DefaultParagraphFont">
+  <w:style w:type="character" w:default="1" w:styleId="a0">
     <w:name w:val="Default Paragraph Font"/>
     <w:uiPriority w:val="1"/>
     <w:semiHidden/>
     <w:unhideWhenUsed/>
   </w:style>
-  <w:style w:type="table" w:default="1" w:styleId="TableNormal">
+  <w:style w:type="table" w:default="1" w:styleId="a1">
     <w:name w:val="Normal Table"/>
     <w:uiPriority w:val="99"/>
     <w:semiHidden/>
     <w:unhideWhenUsed/>
+    <w:qFormat/>
     <w:tblPr>
       <w:tblInd w:w="0" w:type="dxa"/>
       <w:tblCellMar>
@@ -27309,7 +27335,7 @@
       </w:tblCellMar>
     </w:tblPr>
   </w:style>
-  <w:style w:type="numbering" w:default="1" w:styleId="NoList">
+  <w:style w:type="numbering" w:default="1" w:styleId="a2">
     <w:name w:val="No List"/>
     <w:uiPriority w:val="99"/>
     <w:semiHidden/>
@@ -27317,8 +27343,8 @@
   </w:style>
   <w:style w:type="paragraph" w:customStyle="1" w:styleId="Instructions">
     <w:name w:val="Instructions"/>
-    <w:basedOn w:val="Normal"/>
-    <w:next w:val="Normal"/>
+    <w:basedOn w:val="a"/>
+    <w:next w:val="a"/>
     <w:rsid w:val="00933740"/>
     <w:rPr>
       <w:i/>
@@ -27328,10 +27354,10 @@
       <w:szCs w:val="18"/>
     </w:rPr>
   </w:style>
-  <w:style w:type="paragraph" w:styleId="TOC1">
+  <w:style w:type="paragraph" w:styleId="10">
     <w:name w:val="toc 1"/>
-    <w:basedOn w:val="Normal"/>
-    <w:next w:val="Normal"/>
+    <w:basedOn w:val="a"/>
+    <w:next w:val="a"/>
     <w:autoRedefine/>
     <w:uiPriority w:val="39"/>
     <w:rsid w:val="0096517E"/>
@@ -27352,10 +27378,10 @@
       <w:szCs w:val="28"/>
     </w:rPr>
   </w:style>
-  <w:style w:type="paragraph" w:styleId="TOC2">
+  <w:style w:type="paragraph" w:styleId="20">
     <w:name w:val="toc 2"/>
-    <w:basedOn w:val="Normal"/>
-    <w:next w:val="Normal"/>
+    <w:basedOn w:val="a"/>
+    <w:next w:val="a"/>
     <w:autoRedefine/>
     <w:uiPriority w:val="39"/>
     <w:rsid w:val="004F223F"/>
@@ -27375,10 +27401,10 @@
       <w:szCs w:val="22"/>
     </w:rPr>
   </w:style>
-  <w:style w:type="paragraph" w:styleId="TOC3">
+  <w:style w:type="paragraph" w:styleId="30">
     <w:name w:val="toc 3"/>
-    <w:basedOn w:val="Normal"/>
-    <w:next w:val="Normal"/>
+    <w:basedOn w:val="a"/>
+    <w:next w:val="a"/>
     <w:autoRedefine/>
     <w:uiPriority w:val="39"/>
     <w:rsid w:val="004F223F"/>
@@ -27397,10 +27423,10 @@
       <w:sz w:val="20"/>
     </w:rPr>
   </w:style>
-  <w:style w:type="paragraph" w:styleId="TOC4">
+  <w:style w:type="paragraph" w:styleId="40">
     <w:name w:val="toc 4"/>
-    <w:basedOn w:val="Normal"/>
-    <w:next w:val="Normal"/>
+    <w:basedOn w:val="a"/>
+    <w:next w:val="a"/>
     <w:autoRedefine/>
     <w:semiHidden/>
     <w:rsid w:val="004F223F"/>
@@ -27408,9 +27434,9 @@
       <w:ind w:left="660"/>
     </w:pPr>
   </w:style>
-  <w:style w:type="table" w:styleId="TableGrid">
+  <w:style w:type="table" w:styleId="a3">
     <w:name w:val="Table Grid"/>
-    <w:basedOn w:val="TableNormal"/>
+    <w:basedOn w:val="a1"/>
     <w:rsid w:val="00C621F0"/>
     <w:pPr>
       <w:jc w:val="both"/>
@@ -27436,11 +27462,11 @@
       </w:tblCellMar>
     </w:tblPr>
   </w:style>
-  <w:style w:type="paragraph" w:styleId="Subtitle">
+  <w:style w:type="paragraph" w:styleId="a4">
     <w:name w:val="Subtitle"/>
-    <w:basedOn w:val="Normal"/>
-    <w:next w:val="Normal"/>
-    <w:link w:val="SubtitleChar"/>
+    <w:basedOn w:val="a"/>
+    <w:next w:val="a"/>
+    <w:link w:val="Char"/>
     <w:qFormat/>
     <w:rsid w:val="00AF2015"/>
     <w:pPr>
@@ -27455,7 +27481,7 @@
       <w:sz w:val="20"/>
     </w:rPr>
   </w:style>
-  <w:style w:type="character" w:styleId="Hyperlink">
+  <w:style w:type="character" w:styleId="a5">
     <w:name w:val="Hyperlink"/>
     <w:uiPriority w:val="99"/>
     <w:rsid w:val="00CB47C3"/>
@@ -27464,9 +27490,9 @@
       <w:u w:val="single"/>
     </w:rPr>
   </w:style>
-  <w:style w:type="character" w:customStyle="1" w:styleId="SubtitleChar">
-    <w:name w:val="Subtitle Char"/>
-    <w:link w:val="Subtitle"/>
+  <w:style w:type="character" w:customStyle="1" w:styleId="Char">
+    <w:name w:val="副标题 Char"/>
+    <w:link w:val="a4"/>
     <w:rsid w:val="00AF2015"/>
     <w:rPr>
       <w:rFonts w:ascii="Verdana" w:hAnsi="Verdana" w:cs="Arial"/>
@@ -27476,9 +27502,9 @@
       <w:szCs w:val="24"/>
     </w:rPr>
   </w:style>
-  <w:style w:type="character" w:customStyle="1" w:styleId="Heading2Char">
-    <w:name w:val="Heading 2 Char"/>
-    <w:link w:val="Heading2"/>
+  <w:style w:type="character" w:customStyle="1" w:styleId="2Char">
+    <w:name w:val="标题 2 Char"/>
+    <w:link w:val="2"/>
     <w:rsid w:val="00961788"/>
     <w:rPr>
       <w:rFonts w:ascii="Verdana" w:hAnsi="Verdana" w:cs="Arial"/>
@@ -27490,9 +27516,9 @@
       <w:szCs w:val="22"/>
     </w:rPr>
   </w:style>
-  <w:style w:type="paragraph" w:styleId="Header">
+  <w:style w:type="paragraph" w:styleId="a6">
     <w:name w:val="header"/>
-    <w:basedOn w:val="Normal"/>
+    <w:basedOn w:val="a"/>
     <w:rsid w:val="00560B39"/>
     <w:pPr>
       <w:tabs>
@@ -27501,9 +27527,9 @@
       </w:tabs>
     </w:pPr>
   </w:style>
-  <w:style w:type="paragraph" w:styleId="Footer">
+  <w:style w:type="paragraph" w:styleId="a7">
     <w:name w:val="footer"/>
-    <w:basedOn w:val="Normal"/>
+    <w:basedOn w:val="a"/>
     <w:rsid w:val="00560B39"/>
     <w:pPr>
       <w:tabs>
@@ -27512,14 +27538,14 @@
       </w:tabs>
     </w:pPr>
   </w:style>
-  <w:style w:type="character" w:styleId="PageNumber">
+  <w:style w:type="character" w:styleId="a8">
     <w:name w:val="page number"/>
-    <w:basedOn w:val="DefaultParagraphFont"/>
+    <w:basedOn w:val="a0"/>
     <w:rsid w:val="00195664"/>
   </w:style>
   <w:style w:type="paragraph" w:customStyle="1" w:styleId="TitrePagedegarde">
     <w:name w:val="Titre (Page de garde)"/>
-    <w:basedOn w:val="Normal"/>
+    <w:basedOn w:val="a"/>
     <w:rsid w:val="00B40F61"/>
     <w:pPr>
       <w:keepNext/>
@@ -27547,7 +27573,7 @@
       <w:lang w:eastAsia="en-US"/>
     </w:rPr>
   </w:style>
-  <w:style w:type="character" w:styleId="FootnoteReference">
+  <w:style w:type="character" w:styleId="a9">
     <w:name w:val="footnote reference"/>
     <w:semiHidden/>
     <w:rsid w:val="00195664"/>
@@ -27556,9 +27582,9 @@
       <w:lang w:bidi="ar-SA"/>
     </w:rPr>
   </w:style>
-  <w:style w:type="paragraph" w:styleId="FootnoteText">
+  <w:style w:type="paragraph" w:styleId="aa">
     <w:name w:val="footnote text"/>
-    <w:basedOn w:val="Normal"/>
+    <w:basedOn w:val="a"/>
     <w:semiHidden/>
     <w:rsid w:val="00195664"/>
     <w:pPr>
@@ -27575,9 +27601,9 @@
       <w:lang w:eastAsia="en-US"/>
     </w:rPr>
   </w:style>
-  <w:style w:type="paragraph" w:styleId="BalloonText">
+  <w:style w:type="paragraph" w:styleId="ab">
     <w:name w:val="Balloon Text"/>
-    <w:basedOn w:val="Normal"/>
+    <w:basedOn w:val="a"/>
     <w:semiHidden/>
     <w:rsid w:val="0096517E"/>
     <w:rPr>
@@ -27586,7 +27612,7 @@
       <w:szCs w:val="16"/>
     </w:rPr>
   </w:style>
-  <w:style w:type="character" w:styleId="CommentReference">
+  <w:style w:type="character" w:styleId="ac">
     <w:name w:val="annotation reference"/>
     <w:semiHidden/>
     <w:rsid w:val="00813C0A"/>
@@ -27595,9 +27621,9 @@
       <w:szCs w:val="16"/>
     </w:rPr>
   </w:style>
-  <w:style w:type="character" w:customStyle="1" w:styleId="Heading3Char">
-    <w:name w:val="Heading 3 Char"/>
-    <w:link w:val="Heading3"/>
+  <w:style w:type="character" w:customStyle="1" w:styleId="3Char">
+    <w:name w:val="标题 3 Char"/>
+    <w:link w:val="3"/>
     <w:rsid w:val="00961788"/>
     <w:rPr>
       <w:rFonts w:ascii="Verdana" w:hAnsi="Verdana" w:cs="Arial"/>
@@ -27607,9 +27633,9 @@
       <w:szCs w:val="22"/>
     </w:rPr>
   </w:style>
-  <w:style w:type="paragraph" w:styleId="ListParagraph">
+  <w:style w:type="paragraph" w:styleId="ad">
     <w:name w:val="List Paragraph"/>
-    <w:basedOn w:val="Normal"/>
+    <w:basedOn w:val="a"/>
     <w:uiPriority w:val="34"/>
     <w:qFormat/>
     <w:rsid w:val="001E2DA2"/>
@@ -27632,9 +27658,9 @@
       <w:szCs w:val="24"/>
     </w:rPr>
   </w:style>
-  <w:style w:type="character" w:styleId="FollowedHyperlink">
+  <w:style w:type="character" w:styleId="ae">
     <w:name w:val="FollowedHyperlink"/>
-    <w:basedOn w:val="DefaultParagraphFont"/>
+    <w:basedOn w:val="a0"/>
     <w:rsid w:val="003F0341"/>
     <w:rPr>
       <w:color w:val="800080" w:themeColor="followedHyperlink"/>
@@ -28640,7 +28666,7 @@
 </file>
 
 <file path=customXml/itemProps1.xml><?xml version="1.0" encoding="utf-8"?>
-<ds:datastoreItem xmlns:ds="http://schemas.openxmlformats.org/officeDocument/2006/customXml" ds:itemID="{973EF14E-B8B9-4F9E-88D9-8E5BE699E1F4}">
+<ds:datastoreItem xmlns:ds="http://schemas.openxmlformats.org/officeDocument/2006/customXml" ds:itemID="{713885B5-EF8C-4952-91F6-ED7394A9C141}">
   <ds:schemaRefs>
     <ds:schemaRef ds:uri="http://schemas.openxmlformats.org/officeDocument/2006/bibliography"/>
   </ds:schemaRefs>

</xml_diff>

<commit_message>
a blank line is removed
</commit_message>
<xml_diff>
--- a/Formulaire Compte-rendu intermédiaire-v0.5.docx
+++ b/Formulaire Compte-rendu intermédiaire-v0.5.docx
@@ -26,23 +26,13 @@
           <w:lang w:val="en-US"/>
         </w:rPr>
       </w:pPr>
-      <w:proofErr w:type="spellStart"/>
       <w:r>
         <w:rPr>
           <w:sz w:val="32"/>
           <w:szCs w:val="32"/>
           <w:lang w:val="en-US"/>
         </w:rPr>
-        <w:t>Projet</w:t>
-      </w:r>
-      <w:proofErr w:type="spellEnd"/>
-      <w:r>
-        <w:rPr>
-          <w:sz w:val="32"/>
-          <w:szCs w:val="32"/>
-          <w:lang w:val="en-US"/>
-        </w:rPr>
-        <w:t xml:space="preserve"> ANR-</w:t>
+        <w:t>Projet ANR-</w:t>
       </w:r>
       <w:r>
         <w:rPr>
@@ -149,7 +139,6 @@
         </w:rPr>
         <w:t xml:space="preserve">Programme </w:t>
       </w:r>
-      <w:proofErr w:type="spellStart"/>
       <w:r>
         <w:rPr>
           <w:rFonts w:hint="eastAsia"/>
@@ -158,29 +147,7 @@
           <w:szCs w:val="32"/>
           <w:lang w:eastAsia="ko-KR"/>
         </w:rPr>
-        <w:t>Chaire</w:t>
-      </w:r>
-      <w:proofErr w:type="spellEnd"/>
-      <w:r>
-        <w:rPr>
-          <w:rFonts w:hint="eastAsia"/>
-          <w:b w:val="0"/>
-          <w:sz w:val="32"/>
-          <w:szCs w:val="32"/>
-          <w:lang w:eastAsia="ko-KR"/>
-        </w:rPr>
-        <w:t xml:space="preserve"> </w:t>
-      </w:r>
-      <w:proofErr w:type="spellStart"/>
-      <w:r>
-        <w:rPr>
-          <w:rFonts w:hint="eastAsia"/>
-          <w:b w:val="0"/>
-          <w:sz w:val="32"/>
-          <w:szCs w:val="32"/>
-          <w:lang w:eastAsia="ko-KR"/>
-        </w:rPr>
-        <w:t>d</w:t>
+        <w:t>Chaire d</w:t>
       </w:r>
       <w:r>
         <w:rPr>
@@ -201,7 +168,6 @@
         </w:rPr>
         <w:t>Excellence</w:t>
       </w:r>
-      <w:proofErr w:type="spellEnd"/>
       <w:r>
         <w:rPr>
           <w:b w:val="0"/>
@@ -1644,7 +1610,6 @@
                 <w:szCs w:val="20"/>
               </w:rPr>
             </w:pPr>
-            <w:proofErr w:type="spellStart"/>
             <w:r>
               <w:rPr>
                 <w:rFonts w:ascii="Verdana" w:hAnsi="Verdana"/>
@@ -1652,29 +1617,8 @@
                 <w:sz w:val="20"/>
                 <w:szCs w:val="20"/>
               </w:rPr>
-              <w:t>Acronyme</w:t>
-            </w:r>
-            <w:proofErr w:type="spellEnd"/>
-            <w:r>
-              <w:rPr>
-                <w:rFonts w:ascii="Verdana" w:hAnsi="Verdana"/>
-                <w:color w:val="003366"/>
-                <w:sz w:val="20"/>
-                <w:szCs w:val="20"/>
-              </w:rPr>
-              <w:t xml:space="preserve"> du </w:t>
-            </w:r>
-            <w:proofErr w:type="spellStart"/>
-            <w:r>
-              <w:rPr>
-                <w:rFonts w:ascii="Verdana" w:hAnsi="Verdana"/>
-                <w:color w:val="003366"/>
-                <w:sz w:val="20"/>
-                <w:szCs w:val="20"/>
-              </w:rPr>
-              <w:t>projet</w:t>
-            </w:r>
-            <w:proofErr w:type="spellEnd"/>
+              <w:t>Acronyme du projet</w:t>
+            </w:r>
           </w:p>
         </w:tc>
         <w:tc>
@@ -1725,19 +1669,8 @@
                 <w:sz w:val="20"/>
                 <w:szCs w:val="20"/>
               </w:rPr>
-              <w:t xml:space="preserve">Titre du </w:t>
-            </w:r>
-            <w:proofErr w:type="spellStart"/>
-            <w:r>
-              <w:rPr>
-                <w:rFonts w:ascii="Verdana" w:hAnsi="Verdana"/>
-                <w:color w:val="003366"/>
-                <w:sz w:val="20"/>
-                <w:szCs w:val="20"/>
-              </w:rPr>
-              <w:t>projet</w:t>
-            </w:r>
-            <w:proofErr w:type="spellEnd"/>
+              <w:t>Titre du projet</w:t>
+            </w:r>
           </w:p>
         </w:tc>
         <w:tc>
@@ -2121,7 +2054,6 @@
                 <w:szCs w:val="20"/>
               </w:rPr>
             </w:pPr>
-            <w:proofErr w:type="spellStart"/>
             <w:r>
               <w:rPr>
                 <w:rFonts w:ascii="Verdana" w:hAnsi="Verdana" w:cs="Arial"/>
@@ -2129,37 +2061,7 @@
                 <w:sz w:val="20"/>
                 <w:szCs w:val="20"/>
               </w:rPr>
-              <w:t>Rédacteur</w:t>
-            </w:r>
-            <w:proofErr w:type="spellEnd"/>
-            <w:r>
-              <w:rPr>
-                <w:rFonts w:ascii="Verdana" w:hAnsi="Verdana" w:cs="Arial"/>
-                <w:color w:val="003366"/>
-                <w:sz w:val="20"/>
-                <w:szCs w:val="20"/>
-              </w:rPr>
-              <w:t xml:space="preserve"> de </w:t>
-            </w:r>
-            <w:proofErr w:type="spellStart"/>
-            <w:r>
-              <w:rPr>
-                <w:rFonts w:ascii="Verdana" w:hAnsi="Verdana" w:cs="Arial"/>
-                <w:color w:val="003366"/>
-                <w:sz w:val="20"/>
-                <w:szCs w:val="20"/>
-              </w:rPr>
-              <w:t>ce</w:t>
-            </w:r>
-            <w:proofErr w:type="spellEnd"/>
-            <w:r>
-              <w:rPr>
-                <w:rFonts w:ascii="Verdana" w:hAnsi="Verdana" w:cs="Arial"/>
-                <w:color w:val="003366"/>
-                <w:sz w:val="20"/>
-                <w:szCs w:val="20"/>
-              </w:rPr>
-              <w:t xml:space="preserve"> rapport      </w:t>
+              <w:t xml:space="preserve">Rédacteur de ce rapport      </w:t>
             </w:r>
           </w:p>
         </w:tc>
@@ -2179,7 +2081,6 @@
                 <w:szCs w:val="20"/>
               </w:rPr>
             </w:pPr>
-            <w:proofErr w:type="spellStart"/>
             <w:r>
               <w:rPr>
                 <w:rFonts w:ascii="Verdana" w:hAnsi="Verdana" w:cs="Arial"/>
@@ -2187,37 +2088,7 @@
                 <w:sz w:val="20"/>
                 <w:szCs w:val="20"/>
               </w:rPr>
-              <w:t>Civilité</w:t>
-            </w:r>
-            <w:proofErr w:type="spellEnd"/>
-            <w:r>
-              <w:rPr>
-                <w:rFonts w:ascii="Verdana" w:hAnsi="Verdana" w:cs="Arial"/>
-                <w:color w:val="003366"/>
-                <w:sz w:val="20"/>
-                <w:szCs w:val="20"/>
-              </w:rPr>
-              <w:t xml:space="preserve">, </w:t>
-            </w:r>
-            <w:proofErr w:type="spellStart"/>
-            <w:r>
-              <w:rPr>
-                <w:rFonts w:ascii="Verdana" w:hAnsi="Verdana" w:cs="Arial"/>
-                <w:color w:val="003366"/>
-                <w:sz w:val="20"/>
-                <w:szCs w:val="20"/>
-              </w:rPr>
-              <w:t>prénom</w:t>
-            </w:r>
-            <w:proofErr w:type="spellEnd"/>
-            <w:r>
-              <w:rPr>
-                <w:rFonts w:ascii="Verdana" w:hAnsi="Verdana" w:cs="Arial"/>
-                <w:color w:val="003366"/>
-                <w:sz w:val="20"/>
-                <w:szCs w:val="20"/>
-              </w:rPr>
-              <w:t>, nom</w:t>
+              <w:t>Civilité, prénom, nom</w:t>
             </w:r>
           </w:p>
         </w:tc>
@@ -2242,9 +2113,8 @@
                 <w:szCs w:val="20"/>
                 <w:lang w:val="en-US" w:eastAsia="ko-KR"/>
               </w:rPr>
-              <w:t xml:space="preserve">Mme. </w:t>
-            </w:r>
-            <w:proofErr w:type="spellStart"/>
+              <w:t>Mme. Hyewon SEO</w:t>
+            </w:r>
             <w:r>
               <w:rPr>
                 <w:rFonts w:ascii="Verdana" w:hAnsi="Verdana" w:cs="Arial" w:hint="eastAsia"/>
@@ -2252,9 +2122,8 @@
                 <w:szCs w:val="20"/>
                 <w:lang w:val="en-US" w:eastAsia="ko-KR"/>
               </w:rPr>
-              <w:t>Hyewon</w:t>
-            </w:r>
-            <w:proofErr w:type="spellEnd"/>
+              <w:t xml:space="preserve">, </w:t>
+            </w:r>
             <w:r>
               <w:rPr>
                 <w:rFonts w:ascii="Verdana" w:hAnsi="Verdana" w:cs="Arial" w:hint="eastAsia"/>
@@ -2262,7 +2131,7 @@
                 <w:szCs w:val="20"/>
                 <w:lang w:val="en-US" w:eastAsia="ko-KR"/>
               </w:rPr>
-              <w:t xml:space="preserve"> SEO</w:t>
+              <w:t xml:space="preserve">Mr. </w:t>
             </w:r>
             <w:r>
               <w:rPr>
@@ -2271,7 +2140,7 @@
                 <w:szCs w:val="20"/>
                 <w:lang w:val="en-US" w:eastAsia="ko-KR"/>
               </w:rPr>
-              <w:t xml:space="preserve">, </w:t>
+              <w:t xml:space="preserve">Frederic CORDIER, </w:t>
             </w:r>
             <w:r>
               <w:rPr>
@@ -2280,7 +2149,7 @@
                 <w:szCs w:val="20"/>
                 <w:lang w:val="en-US" w:eastAsia="ko-KR"/>
               </w:rPr>
-              <w:t xml:space="preserve">Mr. </w:t>
+              <w:t>Mr. Vasyl MYKHALCHUK</w:t>
             </w:r>
             <w:r>
               <w:rPr>
@@ -2289,7 +2158,7 @@
                 <w:szCs w:val="20"/>
                 <w:lang w:val="en-US" w:eastAsia="ko-KR"/>
               </w:rPr>
-              <w:t xml:space="preserve">Frederic CORDIER, </w:t>
+              <w:t xml:space="preserve">, </w:t>
             </w:r>
             <w:r>
               <w:rPr>
@@ -2298,65 +2167,7 @@
                 <w:szCs w:val="20"/>
                 <w:lang w:val="en-US" w:eastAsia="ko-KR"/>
               </w:rPr>
-              <w:t xml:space="preserve">Mr. </w:t>
-            </w:r>
-            <w:proofErr w:type="spellStart"/>
-            <w:r>
-              <w:rPr>
-                <w:rFonts w:ascii="Verdana" w:hAnsi="Verdana" w:cs="Arial" w:hint="eastAsia"/>
-                <w:sz w:val="20"/>
-                <w:szCs w:val="20"/>
-                <w:lang w:val="en-US" w:eastAsia="ko-KR"/>
-              </w:rPr>
-              <w:t>Vasyl</w:t>
-            </w:r>
-            <w:proofErr w:type="spellEnd"/>
-            <w:r>
-              <w:rPr>
-                <w:rFonts w:ascii="Verdana" w:hAnsi="Verdana" w:cs="Arial" w:hint="eastAsia"/>
-                <w:sz w:val="20"/>
-                <w:szCs w:val="20"/>
-                <w:lang w:val="en-US" w:eastAsia="ko-KR"/>
-              </w:rPr>
-              <w:t xml:space="preserve"> MYKHALCHUK</w:t>
-            </w:r>
-            <w:r>
-              <w:rPr>
-                <w:rFonts w:ascii="Verdana" w:hAnsi="Verdana" w:cs="Arial" w:hint="eastAsia"/>
-                <w:sz w:val="20"/>
-                <w:szCs w:val="20"/>
-                <w:lang w:val="en-US" w:eastAsia="ko-KR"/>
-              </w:rPr>
-              <w:t xml:space="preserve">, </w:t>
-            </w:r>
-            <w:r>
-              <w:rPr>
-                <w:rFonts w:ascii="Verdana" w:hAnsi="Verdana" w:cs="Arial" w:hint="eastAsia"/>
-                <w:sz w:val="20"/>
-                <w:szCs w:val="20"/>
-                <w:lang w:val="en-US" w:eastAsia="ko-KR"/>
-              </w:rPr>
-              <w:t xml:space="preserve">Mr. </w:t>
-            </w:r>
-            <w:proofErr w:type="spellStart"/>
-            <w:r>
-              <w:rPr>
-                <w:rFonts w:ascii="Verdana" w:hAnsi="Verdana" w:cs="Arial" w:hint="eastAsia"/>
-                <w:sz w:val="20"/>
-                <w:szCs w:val="20"/>
-                <w:lang w:val="en-US" w:eastAsia="ko-KR"/>
-              </w:rPr>
-              <w:t>Guoliang</w:t>
-            </w:r>
-            <w:proofErr w:type="spellEnd"/>
-            <w:r>
-              <w:rPr>
-                <w:rFonts w:ascii="Verdana" w:hAnsi="Verdana" w:cs="Arial" w:hint="eastAsia"/>
-                <w:sz w:val="20"/>
-                <w:szCs w:val="20"/>
-                <w:lang w:val="en-US" w:eastAsia="ko-KR"/>
-              </w:rPr>
-              <w:t xml:space="preserve"> LUO</w:t>
+              <w:t>Mr. Guoliang LUO</w:t>
             </w:r>
             <w:r>
               <w:rPr>
@@ -2439,7 +2250,6 @@
                 <w:szCs w:val="20"/>
               </w:rPr>
             </w:pPr>
-            <w:proofErr w:type="spellStart"/>
             <w:r>
               <w:rPr>
                 <w:rFonts w:ascii="Verdana" w:hAnsi="Verdana" w:cs="Arial"/>
@@ -2449,7 +2259,6 @@
               </w:rPr>
               <w:t>Téléphone</w:t>
             </w:r>
-            <w:proofErr w:type="spellEnd"/>
           </w:p>
         </w:tc>
         <w:tc>
@@ -2520,7 +2329,6 @@
                 <w:szCs w:val="20"/>
               </w:rPr>
             </w:pPr>
-            <w:proofErr w:type="spellStart"/>
             <w:r>
               <w:rPr>
                 <w:rFonts w:ascii="Verdana" w:hAnsi="Verdana" w:cs="Arial"/>
@@ -2530,7 +2338,6 @@
               </w:rPr>
               <w:t>Courriel</w:t>
             </w:r>
-            <w:proofErr w:type="spellEnd"/>
           </w:p>
         </w:tc>
         <w:tc>
@@ -2584,19 +2391,8 @@
                 <w:sz w:val="20"/>
                 <w:szCs w:val="20"/>
               </w:rPr>
-              <w:t xml:space="preserve">Date de </w:t>
-            </w:r>
-            <w:proofErr w:type="spellStart"/>
-            <w:r>
-              <w:rPr>
-                <w:rFonts w:ascii="Verdana" w:hAnsi="Verdana" w:cs="Arial"/>
-                <w:color w:val="003366"/>
-                <w:sz w:val="20"/>
-                <w:szCs w:val="20"/>
-              </w:rPr>
-              <w:t>rédaction</w:t>
-            </w:r>
-            <w:proofErr w:type="spellEnd"/>
+              <w:t>Date de rédaction</w:t>
+            </w:r>
           </w:p>
         </w:tc>
         <w:tc>
@@ -2879,7 +2675,6 @@
                 <w:szCs w:val="16"/>
               </w:rPr>
             </w:pPr>
-            <w:proofErr w:type="spellStart"/>
             <w:r>
               <w:rPr>
                 <w:rFonts w:ascii="Verdana" w:hAnsi="Verdana"/>
@@ -2890,7 +2685,6 @@
               </w:rPr>
               <w:t>Intitulé</w:t>
             </w:r>
-            <w:proofErr w:type="spellEnd"/>
           </w:p>
         </w:tc>
         <w:tc>
@@ -2951,7 +2745,6 @@
               </w:rPr>
               <w:t xml:space="preserve">Date de </w:t>
             </w:r>
-            <w:proofErr w:type="spellStart"/>
             <w:r>
               <w:rPr>
                 <w:rFonts w:ascii="Verdana" w:hAnsi="Verdana"/>
@@ -2962,7 +2755,6 @@
               </w:rPr>
               <w:t>fourniture</w:t>
             </w:r>
-            <w:proofErr w:type="spellEnd"/>
           </w:p>
         </w:tc>
         <w:tc>
@@ -2983,7 +2775,6 @@
                 <w:szCs w:val="16"/>
               </w:rPr>
             </w:pPr>
-            <w:proofErr w:type="spellStart"/>
             <w:r>
               <w:rPr>
                 <w:rFonts w:ascii="Verdana" w:hAnsi="Verdana"/>
@@ -2992,18 +2783,7 @@
                 <w:sz w:val="16"/>
                 <w:szCs w:val="16"/>
               </w:rPr>
-              <w:t>Partenaires</w:t>
-            </w:r>
-            <w:proofErr w:type="spellEnd"/>
-            <w:r>
-              <w:rPr>
-                <w:rFonts w:ascii="Verdana" w:hAnsi="Verdana"/>
-                <w:b/>
-                <w:color w:val="003366"/>
-                <w:sz w:val="16"/>
-                <w:szCs w:val="16"/>
-              </w:rPr>
-              <w:t xml:space="preserve"> </w:t>
+              <w:t xml:space="preserve">Partenaires </w:t>
             </w:r>
             <w:r>
               <w:rPr>
@@ -3015,7 +2795,6 @@
               </w:rPr>
               <w:t>(</w:t>
             </w:r>
-            <w:proofErr w:type="spellStart"/>
             <w:r>
               <w:rPr>
                 <w:rFonts w:ascii="Verdana" w:hAnsi="Verdana"/>
@@ -3025,33 +2804,8 @@
                 <w:szCs w:val="16"/>
                 <w:u w:val="single"/>
               </w:rPr>
-              <w:t>souligner</w:t>
-            </w:r>
-            <w:proofErr w:type="spellEnd"/>
-            <w:r>
-              <w:rPr>
-                <w:rFonts w:ascii="Verdana" w:hAnsi="Verdana"/>
-                <w:bCs/>
-                <w:color w:val="003366"/>
-                <w:sz w:val="16"/>
-                <w:szCs w:val="16"/>
-                <w:u w:val="single"/>
-              </w:rPr>
-              <w:t xml:space="preserve"> le </w:t>
-            </w:r>
-            <w:proofErr w:type="spellStart"/>
-            <w:r>
-              <w:rPr>
-                <w:rFonts w:ascii="Verdana" w:hAnsi="Verdana"/>
-                <w:bCs/>
-                <w:color w:val="003366"/>
-                <w:sz w:val="16"/>
-                <w:szCs w:val="16"/>
-                <w:u w:val="single"/>
-              </w:rPr>
-              <w:t>responsable</w:t>
-            </w:r>
-            <w:proofErr w:type="spellEnd"/>
+              <w:t>souligner le responsable</w:t>
+            </w:r>
             <w:r>
               <w:rPr>
                 <w:rFonts w:ascii="Verdana" w:hAnsi="Verdana"/>
@@ -3142,7 +2896,6 @@
                 <w:szCs w:val="16"/>
               </w:rPr>
             </w:pPr>
-            <w:proofErr w:type="spellStart"/>
             <w:r>
               <w:rPr>
                 <w:rFonts w:ascii="Verdana" w:hAnsi="Verdana"/>
@@ -3152,7 +2905,6 @@
               </w:rPr>
               <w:t>Prévue</w:t>
             </w:r>
-            <w:proofErr w:type="spellEnd"/>
             <w:r>
               <w:rPr>
                 <w:rFonts w:ascii="Verdana" w:hAnsi="Verdana"/>
@@ -3160,19 +2912,8 @@
                 <w:sz w:val="16"/>
                 <w:szCs w:val="16"/>
               </w:rPr>
-              <w:t xml:space="preserve"> </w:t>
-            </w:r>
-            <w:proofErr w:type="spellStart"/>
-            <w:r>
-              <w:rPr>
-                <w:rFonts w:ascii="Verdana" w:hAnsi="Verdana"/>
-                <w:color w:val="003366"/>
-                <w:sz w:val="16"/>
-                <w:szCs w:val="16"/>
-              </w:rPr>
-              <w:t>initialement</w:t>
-            </w:r>
-            <w:proofErr w:type="spellEnd"/>
+              <w:t xml:space="preserve"> initialement</w:t>
+            </w:r>
           </w:p>
         </w:tc>
         <w:tc>
@@ -3191,7 +2932,6 @@
                 <w:szCs w:val="16"/>
               </w:rPr>
             </w:pPr>
-            <w:proofErr w:type="spellStart"/>
             <w:r>
               <w:rPr>
                 <w:rFonts w:ascii="Verdana" w:hAnsi="Verdana"/>
@@ -3201,7 +2941,6 @@
               </w:rPr>
               <w:t>Replanifiée</w:t>
             </w:r>
-            <w:proofErr w:type="spellEnd"/>
           </w:p>
         </w:tc>
         <w:tc>
@@ -3220,7 +2959,6 @@
                 <w:szCs w:val="16"/>
               </w:rPr>
             </w:pPr>
-            <w:proofErr w:type="spellStart"/>
             <w:r>
               <w:rPr>
                 <w:rFonts w:ascii="Verdana" w:hAnsi="Verdana"/>
@@ -3230,7 +2968,6 @@
               </w:rPr>
               <w:t>Livrée</w:t>
             </w:r>
-            <w:proofErr w:type="spellEnd"/>
           </w:p>
         </w:tc>
         <w:tc>
@@ -3325,7 +3062,6 @@
                 <w:lang w:val="en-US" w:eastAsia="ko-KR"/>
               </w:rPr>
             </w:pPr>
-            <w:proofErr w:type="spellStart"/>
             <w:r>
               <w:rPr>
                 <w:rFonts w:ascii="Verdana" w:hAnsi="Verdana"/>
@@ -3344,7 +3080,6 @@
               </w:rPr>
               <w:t>ogiciel</w:t>
             </w:r>
-            <w:proofErr w:type="spellEnd"/>
           </w:p>
         </w:tc>
         <w:tc>
@@ -3522,7 +3257,6 @@
                 <w:lang w:eastAsia="ko-KR"/>
               </w:rPr>
             </w:pPr>
-            <w:proofErr w:type="spellStart"/>
             <w:r>
               <w:rPr>
                 <w:rFonts w:ascii="Verdana" w:hAnsi="Verdana" w:hint="eastAsia"/>
@@ -3532,7 +3266,6 @@
               </w:rPr>
               <w:t>Unistra</w:t>
             </w:r>
-            <w:proofErr w:type="spellEnd"/>
           </w:p>
         </w:tc>
       </w:tr>
@@ -3628,7 +3361,6 @@
               </w:rPr>
               <w:t xml:space="preserve"> </w:t>
             </w:r>
-            <w:proofErr w:type="spellStart"/>
             <w:r>
               <w:rPr>
                 <w:rFonts w:ascii="Verdana" w:hAnsi="Verdana"/>
@@ -3647,7 +3379,6 @@
               </w:rPr>
               <w:t>s</w:t>
             </w:r>
-            <w:proofErr w:type="spellEnd"/>
           </w:p>
         </w:tc>
         <w:tc>
@@ -3664,7 +3395,6 @@
                 <w:lang w:eastAsia="ko-KR"/>
               </w:rPr>
             </w:pPr>
-            <w:proofErr w:type="spellStart"/>
             <w:r>
               <w:rPr>
                 <w:rFonts w:ascii="Verdana" w:hAnsi="Verdana"/>
@@ -3681,17 +3411,7 @@
                 <w:szCs w:val="16"/>
                 <w:lang w:eastAsia="ko-KR"/>
               </w:rPr>
-              <w:t>uin</w:t>
-            </w:r>
-            <w:proofErr w:type="spellEnd"/>
-            <w:r>
-              <w:rPr>
-                <w:rFonts w:ascii="Verdana" w:hAnsi="Verdana" w:hint="eastAsia"/>
-                <w:sz w:val="16"/>
-                <w:szCs w:val="16"/>
-                <w:lang w:eastAsia="ko-KR"/>
-              </w:rPr>
-              <w:t xml:space="preserve"> 2013</w:t>
+              <w:t>uin 2013</w:t>
             </w:r>
           </w:p>
           <w:p>
@@ -3781,7 +3501,6 @@
                 <w:lang w:eastAsia="ko-KR"/>
               </w:rPr>
             </w:pPr>
-            <w:proofErr w:type="spellStart"/>
             <w:r>
               <w:rPr>
                 <w:rFonts w:ascii="Verdana" w:hAnsi="Verdana"/>
@@ -3798,17 +3517,7 @@
                 <w:szCs w:val="16"/>
                 <w:lang w:eastAsia="ko-KR"/>
               </w:rPr>
-              <w:t>uin</w:t>
-            </w:r>
-            <w:proofErr w:type="spellEnd"/>
-            <w:r>
-              <w:rPr>
-                <w:rFonts w:ascii="Verdana" w:hAnsi="Verdana" w:hint="eastAsia"/>
-                <w:sz w:val="16"/>
-                <w:szCs w:val="16"/>
-                <w:lang w:eastAsia="ko-KR"/>
-              </w:rPr>
-              <w:t xml:space="preserve"> 2013</w:t>
+              <w:t>uin 2013</w:t>
             </w:r>
           </w:p>
           <w:p>
@@ -3860,7 +3569,6 @@
                 <w:szCs w:val="16"/>
               </w:rPr>
             </w:pPr>
-            <w:proofErr w:type="spellStart"/>
             <w:r>
               <w:rPr>
                 <w:rFonts w:ascii="Verdana" w:hAnsi="Verdana" w:hint="eastAsia"/>
@@ -3870,7 +3578,6 @@
               </w:rPr>
               <w:t>Unistra</w:t>
             </w:r>
-            <w:proofErr w:type="spellEnd"/>
           </w:p>
         </w:tc>
       </w:tr>
@@ -3937,7 +3644,6 @@
                 <w:lang w:eastAsia="ko-KR"/>
               </w:rPr>
             </w:pPr>
-            <w:proofErr w:type="spellStart"/>
             <w:r>
               <w:rPr>
                 <w:rFonts w:ascii="Verdana" w:hAnsi="Verdana" w:hint="eastAsia"/>
@@ -3965,7 +3671,6 @@
               </w:rPr>
               <w:t>s</w:t>
             </w:r>
-            <w:proofErr w:type="spellEnd"/>
           </w:p>
         </w:tc>
         <w:tc>
@@ -3982,7 +3687,6 @@
                 <w:lang w:eastAsia="ko-KR"/>
               </w:rPr>
             </w:pPr>
-            <w:proofErr w:type="spellStart"/>
             <w:r>
               <w:rPr>
                 <w:rFonts w:ascii="Verdana" w:hAnsi="Verdana"/>
@@ -3999,17 +3703,7 @@
                 <w:szCs w:val="16"/>
                 <w:lang w:eastAsia="ko-KR"/>
               </w:rPr>
-              <w:t>uin</w:t>
-            </w:r>
-            <w:proofErr w:type="spellEnd"/>
-            <w:r>
-              <w:rPr>
-                <w:rFonts w:ascii="Verdana" w:hAnsi="Verdana" w:hint="eastAsia"/>
-                <w:sz w:val="16"/>
-                <w:szCs w:val="16"/>
-                <w:lang w:eastAsia="ko-KR"/>
-              </w:rPr>
-              <w:t xml:space="preserve"> 2013</w:t>
+              <w:t>uin 2013</w:t>
             </w:r>
           </w:p>
           <w:p>
@@ -4089,7 +3783,6 @@
                 <w:lang w:eastAsia="ko-KR"/>
               </w:rPr>
             </w:pPr>
-            <w:proofErr w:type="spellStart"/>
             <w:r>
               <w:rPr>
                 <w:rFonts w:ascii="Verdana" w:hAnsi="Verdana"/>
@@ -4106,17 +3799,7 @@
                 <w:szCs w:val="16"/>
                 <w:lang w:eastAsia="ko-KR"/>
               </w:rPr>
-              <w:t>uin</w:t>
-            </w:r>
-            <w:proofErr w:type="spellEnd"/>
-            <w:r>
-              <w:rPr>
-                <w:rFonts w:ascii="Verdana" w:hAnsi="Verdana" w:hint="eastAsia"/>
-                <w:sz w:val="16"/>
-                <w:szCs w:val="16"/>
-                <w:lang w:eastAsia="ko-KR"/>
-              </w:rPr>
-              <w:t xml:space="preserve"> 2013</w:t>
+              <w:t>uin 2013</w:t>
             </w:r>
           </w:p>
           <w:p>
@@ -4168,7 +3851,6 @@
                 <w:szCs w:val="16"/>
               </w:rPr>
             </w:pPr>
-            <w:proofErr w:type="spellStart"/>
             <w:r>
               <w:rPr>
                 <w:rFonts w:ascii="Verdana" w:hAnsi="Verdana" w:hint="eastAsia"/>
@@ -4178,7 +3860,6 @@
               </w:rPr>
               <w:t>Unistra</w:t>
             </w:r>
-            <w:proofErr w:type="spellEnd"/>
           </w:p>
         </w:tc>
       </w:tr>
@@ -4265,7 +3946,6 @@
                 <w:lang w:val="en-US" w:eastAsia="ko-KR"/>
               </w:rPr>
             </w:pPr>
-            <w:proofErr w:type="spellStart"/>
             <w:r>
               <w:rPr>
                 <w:rFonts w:ascii="Verdana" w:hAnsi="Verdana" w:hint="eastAsia"/>
@@ -4284,7 +3964,6 @@
               </w:rPr>
               <w:t>alon</w:t>
             </w:r>
-            <w:proofErr w:type="spellEnd"/>
           </w:p>
         </w:tc>
         <w:tc>
@@ -4301,7 +3980,6 @@
                 <w:lang w:eastAsia="ko-KR"/>
               </w:rPr>
             </w:pPr>
-            <w:proofErr w:type="spellStart"/>
             <w:r>
               <w:rPr>
                 <w:rFonts w:ascii="Verdana" w:hAnsi="Verdana"/>
@@ -4318,17 +3996,7 @@
                 <w:szCs w:val="16"/>
                 <w:lang w:eastAsia="ko-KR"/>
               </w:rPr>
-              <w:t>uin</w:t>
-            </w:r>
-            <w:proofErr w:type="spellEnd"/>
-            <w:r>
-              <w:rPr>
-                <w:rFonts w:ascii="Verdana" w:hAnsi="Verdana" w:hint="eastAsia"/>
-                <w:sz w:val="16"/>
-                <w:szCs w:val="16"/>
-                <w:lang w:eastAsia="ko-KR"/>
-              </w:rPr>
-              <w:t xml:space="preserve"> 2013</w:t>
+              <w:t>uin 2013</w:t>
             </w:r>
           </w:p>
           <w:p>
@@ -4488,7 +4156,6 @@
                 <w:lang w:val="en-US"/>
               </w:rPr>
             </w:pPr>
-            <w:proofErr w:type="spellStart"/>
             <w:r>
               <w:rPr>
                 <w:rFonts w:ascii="Verdana" w:hAnsi="Verdana" w:hint="eastAsia"/>
@@ -4498,7 +4165,6 @@
               </w:rPr>
               <w:t>Unistra</w:t>
             </w:r>
-            <w:proofErr w:type="spellEnd"/>
           </w:p>
         </w:tc>
       </w:tr>
@@ -4595,7 +4261,6 @@
                 <w:lang w:val="en-US" w:eastAsia="ko-KR"/>
               </w:rPr>
             </w:pPr>
-            <w:proofErr w:type="spellStart"/>
             <w:r>
               <w:rPr>
                 <w:rFonts w:ascii="Verdana" w:hAnsi="Verdana" w:hint="eastAsia"/>
@@ -4603,17 +4268,7 @@
                 <w:szCs w:val="16"/>
                 <w:lang w:val="en-US" w:eastAsia="ko-KR"/>
               </w:rPr>
-              <w:t>Logiciel</w:t>
-            </w:r>
-            <w:proofErr w:type="spellEnd"/>
-            <w:r>
-              <w:rPr>
-                <w:rFonts w:ascii="Verdana" w:hAnsi="Verdana" w:hint="eastAsia"/>
-                <w:sz w:val="16"/>
-                <w:szCs w:val="16"/>
-                <w:lang w:val="en-US" w:eastAsia="ko-KR"/>
-              </w:rPr>
-              <w:t>+</w:t>
+              <w:t>Logiciel+</w:t>
             </w:r>
             <w:r>
               <w:rPr>
@@ -4789,7 +4444,6 @@
                 <w:lang w:val="en-US" w:eastAsia="ko-KR"/>
               </w:rPr>
             </w:pPr>
-            <w:proofErr w:type="spellStart"/>
             <w:r>
               <w:rPr>
                 <w:rFonts w:ascii="Verdana" w:hAnsi="Verdana" w:hint="eastAsia"/>
@@ -4799,7 +4453,6 @@
               </w:rPr>
               <w:t>Unistra</w:t>
             </w:r>
-            <w:proofErr w:type="spellEnd"/>
           </w:p>
         </w:tc>
       </w:tr>
@@ -4820,14 +4473,9 @@
       </w:pPr>
       <w:bookmarkStart w:id="9" w:name="_Toc358726661"/>
       <w:r>
-        <w:t xml:space="preserve">Rapport </w:t>
-      </w:r>
-      <w:proofErr w:type="spellStart"/>
-      <w:r>
-        <w:t>d’avancement</w:t>
+        <w:t>Rapport d’avancement</w:t>
       </w:r>
       <w:bookmarkEnd w:id="9"/>
-      <w:proofErr w:type="spellEnd"/>
       <w:r>
         <w:t xml:space="preserve"> </w:t>
       </w:r>
@@ -5170,23 +4818,7 @@
                 <w:rFonts w:hint="eastAsia"/>
                 <w:lang w:val="en-US" w:eastAsia="ko-KR"/>
               </w:rPr>
-              <w:t xml:space="preserve">we aim at finding </w:t>
-            </w:r>
-            <w:proofErr w:type="spellStart"/>
-            <w:r>
-              <w:rPr>
-                <w:rFonts w:hint="eastAsia"/>
-                <w:lang w:val="en-US" w:eastAsia="ko-KR"/>
-              </w:rPr>
-              <w:t>spatio</w:t>
-            </w:r>
-            <w:proofErr w:type="spellEnd"/>
-            <w:r>
-              <w:rPr>
-                <w:rFonts w:hint="eastAsia"/>
-                <w:lang w:val="en-US" w:eastAsia="ko-KR"/>
-              </w:rPr>
-              <w:t xml:space="preserve">-temporal </w:t>
+              <w:t xml:space="preserve">we aim at finding spatio-temporal </w:t>
             </w:r>
             <w:r>
               <w:rPr>
@@ -6135,15 +5767,7 @@
               <w:t xml:space="preserve">and a </w:t>
             </w:r>
             <w:r>
-              <w:t>“</w:t>
-            </w:r>
-            <w:proofErr w:type="spellStart"/>
-            <w:r>
-              <w:t>spatio</w:t>
-            </w:r>
-            <w:proofErr w:type="spellEnd"/>
-            <w:r>
-              <w:t>-temporal”</w:t>
+              <w:t>“spatio-temporal”</w:t>
             </w:r>
             <w:r>
               <w:rPr>
@@ -6416,16 +6040,8 @@
               <w:rPr>
                 <w:b/>
               </w:rPr>
-              <w:t xml:space="preserve">deforming </w:t>
-            </w:r>
-            <w:proofErr w:type="gramStart"/>
-            <w:r>
-              <w:rPr>
-                <w:b/>
-              </w:rPr>
-              <w:t>mesh</w:t>
-            </w:r>
-            <w:proofErr w:type="gramEnd"/>
+              <w:t>deforming mesh</w:t>
+            </w:r>
             <w:r>
               <w:rPr>
                 <w:b/>
@@ -6525,7 +6141,6 @@
                 <w:lang w:eastAsia="ko-KR"/>
               </w:rPr>
             </w:pPr>
-            <w:proofErr w:type="gramStart"/>
             <w:r>
               <w:rPr>
                 <w:b/>
@@ -6538,7 +6153,6 @@
               </w:rPr>
               <w:t>deforming mesh</w:t>
             </w:r>
-            <w:proofErr w:type="gramEnd"/>
             <w:r>
               <w:rPr>
                 <w:b/>
@@ -6688,148 +6302,116 @@
               </w:rPr>
               <w:t xml:space="preserve">ompute an initial </w:t>
             </w:r>
-            <w:proofErr w:type="spellStart"/>
             <w:r>
               <w:rPr>
                 <w:szCs w:val="22"/>
               </w:rPr>
-              <w:t>spatio</w:t>
-            </w:r>
-            <w:proofErr w:type="spellEnd"/>
+              <w:t>spatio-temporal</w:t>
+            </w:r>
             <w:r>
               <w:rPr>
                 <w:szCs w:val="22"/>
               </w:rPr>
-              <w:t>-temporal</w:t>
-            </w:r>
-            <w:r>
-              <w:rPr>
+              <w:t xml:space="preserve"> segmentation by clustering the triangles that undergo similar deformation and are either temporally or spatially connected. (2)</w:t>
+            </w:r>
+            <w:r>
+              <w:rPr>
+                <w:rFonts w:hint="eastAsia"/>
                 <w:szCs w:val="22"/>
-              </w:rPr>
-              <w:t xml:space="preserve"> segmentation by clustering the triangles that undergo similar deformation and are either temporally or spatially connected. (2)</w:t>
-            </w:r>
-            <w:r>
-              <w:rPr>
-                <w:rFonts w:hint="eastAsia"/>
+                <w:lang w:eastAsia="ko-KR"/>
+              </w:rPr>
+              <w:t xml:space="preserve"> We then</w:t>
+            </w:r>
+            <w:r>
+              <w:rPr>
                 <w:szCs w:val="22"/>
-                <w:lang w:eastAsia="ko-KR"/>
-              </w:rPr>
-              <w:t xml:space="preserve"> We then</w:t>
-            </w:r>
-            <w:r>
-              <w:rPr>
+              </w:rPr>
+              <w:t xml:space="preserve"> </w:t>
+            </w:r>
+            <w:r>
+              <w:rPr>
+                <w:rFonts w:hint="eastAsia"/>
                 <w:szCs w:val="22"/>
+                <w:lang w:eastAsia="ko-KR"/>
+              </w:rPr>
+              <w:t>c</w:t>
+            </w:r>
+            <w:r>
+              <w:rPr>
+                <w:szCs w:val="22"/>
+              </w:rPr>
+              <w:t xml:space="preserve">ompute an initial spatial segmentation by cutting the mesh along the boundaries of each </w:t>
+            </w:r>
+            <w:r>
+              <w:rPr>
+                <w:szCs w:val="22"/>
+              </w:rPr>
+              <w:t>spatio-temporal</w:t>
+            </w:r>
+            <w:r>
+              <w:rPr>
+                <w:szCs w:val="22"/>
+              </w:rPr>
+              <w:t xml:space="preserve"> segment. (3) </w:t>
+            </w:r>
+            <w:r>
+              <w:rPr>
+                <w:szCs w:val="22"/>
+              </w:rPr>
+              <w:t xml:space="preserve">We introduce a </w:t>
+            </w:r>
+            <w:r>
+              <w:rPr>
+                <w:szCs w:val="22"/>
+              </w:rPr>
+              <w:lastRenderedPageBreak/>
+              <w:t>spatio-temporal cluster graph that efficiently represents the segmentation results.</w:t>
+            </w:r>
+            <w:r>
+              <w:rPr>
+                <w:szCs w:val="22"/>
               </w:rPr>
               <w:t xml:space="preserve"> </w:t>
             </w:r>
             <w:r>
               <w:rPr>
-                <w:rFonts w:hint="eastAsia"/>
                 <w:szCs w:val="22"/>
-                <w:lang w:eastAsia="ko-KR"/>
-              </w:rPr>
-              <w:t>c</w:t>
-            </w:r>
-            <w:r>
-              <w:rPr>
+              </w:rPr>
+              <w:t xml:space="preserve">(4) </w:t>
+            </w:r>
+            <w:r>
+              <w:rPr>
+                <w:rFonts w:hint="eastAsia"/>
                 <w:szCs w:val="22"/>
-              </w:rPr>
-              <w:t xml:space="preserve">ompute an initial spatial segmentation by cutting the mesh along the boundaries of each </w:t>
-            </w:r>
-            <w:proofErr w:type="spellStart"/>
+                <w:lang w:eastAsia="ko-KR"/>
+              </w:rPr>
+              <w:t>Finally, we define a similarity</w:t>
+            </w:r>
             <w:r>
               <w:rPr>
                 <w:szCs w:val="22"/>
               </w:rPr>
-              <w:t>spatio</w:t>
-            </w:r>
-            <w:proofErr w:type="spellEnd"/>
-            <w:r>
-              <w:rPr>
+              <w:t xml:space="preserve"> </w:t>
+            </w:r>
+            <w:r>
+              <w:rPr>
+                <w:rFonts w:hint="eastAsia"/>
                 <w:szCs w:val="22"/>
-              </w:rPr>
-              <w:t>-temporal</w:t>
+                <w:lang w:eastAsia="ko-KR"/>
+              </w:rPr>
+              <w:t xml:space="preserve">measure </w:t>
             </w:r>
             <w:r>
               <w:rPr>
                 <w:szCs w:val="22"/>
               </w:rPr>
-              <w:t xml:space="preserve"> segment. (3) </w:t>
+              <w:t xml:space="preserve">between two </w:t>
             </w:r>
             <w:r>
               <w:rPr>
                 <w:szCs w:val="22"/>
               </w:rPr>
-              <w:t xml:space="preserve">We introduce a </w:t>
-            </w:r>
-            <w:proofErr w:type="spellStart"/>
-            <w:r>
-              <w:rPr>
-                <w:szCs w:val="22"/>
-              </w:rPr>
-              <w:lastRenderedPageBreak/>
-              <w:t>spatio</w:t>
-            </w:r>
-            <w:proofErr w:type="spellEnd"/>
-            <w:r>
-              <w:rPr>
-                <w:szCs w:val="22"/>
-              </w:rPr>
-              <w:t>-temporal cluster graph that efficiently represents the segmentation results.</w:t>
-            </w:r>
-            <w:r>
-              <w:rPr>
-                <w:szCs w:val="22"/>
-              </w:rPr>
-              <w:t xml:space="preserve"> </w:t>
-            </w:r>
-            <w:r>
-              <w:rPr>
-                <w:szCs w:val="22"/>
-              </w:rPr>
-              <w:t xml:space="preserve">(4) </w:t>
-            </w:r>
-            <w:r>
-              <w:rPr>
-                <w:rFonts w:hint="eastAsia"/>
-                <w:szCs w:val="22"/>
-                <w:lang w:eastAsia="ko-KR"/>
-              </w:rPr>
-              <w:t>Finally, we define a similarity</w:t>
-            </w:r>
-            <w:r>
-              <w:rPr>
-                <w:szCs w:val="22"/>
-              </w:rPr>
-              <w:t xml:space="preserve"> </w:t>
-            </w:r>
-            <w:r>
-              <w:rPr>
-                <w:rFonts w:hint="eastAsia"/>
-                <w:szCs w:val="22"/>
-                <w:lang w:eastAsia="ko-KR"/>
-              </w:rPr>
-              <w:t xml:space="preserve">measure </w:t>
-            </w:r>
-            <w:r>
-              <w:rPr>
-                <w:szCs w:val="22"/>
-              </w:rPr>
-              <w:t xml:space="preserve">between two </w:t>
-            </w:r>
-            <w:proofErr w:type="spellStart"/>
-            <w:r>
-              <w:rPr>
-                <w:szCs w:val="22"/>
-              </w:rPr>
-              <w:t>spatio</w:t>
-            </w:r>
-            <w:proofErr w:type="spellEnd"/>
-            <w:r>
-              <w:rPr>
-                <w:szCs w:val="22"/>
-              </w:rPr>
-              <w:t xml:space="preserve">-temporal </w:t>
+              <w:t xml:space="preserve">spatio-temporal </w:t>
             </w:r>
             <w:r>
               <w:rPr>
@@ -7058,214 +6640,130 @@
                 <w:sz w:val="18"/>
                 <w:szCs w:val="22"/>
               </w:rPr>
-              <w:t xml:space="preserve">[1] </w:t>
-            </w:r>
-            <w:proofErr w:type="spellStart"/>
-            <w:r>
-              <w:rPr>
+              <w:t>[1] Mykhalchuk</w:t>
+            </w:r>
+            <w:r>
+              <w:rPr>
+                <w:rFonts w:hint="eastAsia"/>
                 <w:sz w:val="18"/>
                 <w:szCs w:val="22"/>
               </w:rPr>
-              <w:t>Mykhalchuk</w:t>
-            </w:r>
-            <w:proofErr w:type="spellEnd"/>
-            <w:r>
-              <w:rPr>
-                <w:rFonts w:hint="eastAsia"/>
+              <w:t xml:space="preserve"> V.</w:t>
+            </w:r>
+            <w:r>
+              <w:rPr>
                 <w:sz w:val="18"/>
                 <w:szCs w:val="22"/>
               </w:rPr>
-              <w:t xml:space="preserve"> V.</w:t>
-            </w:r>
-            <w:r>
-              <w:rPr>
+              <w:t>, Cordier</w:t>
+            </w:r>
+            <w:r>
+              <w:rPr>
+                <w:rFonts w:hint="eastAsia"/>
                 <w:sz w:val="18"/>
                 <w:szCs w:val="22"/>
               </w:rPr>
-              <w:t xml:space="preserve">, </w:t>
-            </w:r>
-            <w:proofErr w:type="spellStart"/>
+              <w:t xml:space="preserve"> F.</w:t>
+            </w:r>
             <w:r>
               <w:rPr>
                 <w:sz w:val="18"/>
                 <w:szCs w:val="22"/>
               </w:rPr>
-              <w:t>Cordier</w:t>
-            </w:r>
-            <w:proofErr w:type="spellEnd"/>
+              <w:t>, Seo</w:t>
+            </w:r>
             <w:r>
               <w:rPr>
                 <w:rFonts w:hint="eastAsia"/>
                 <w:sz w:val="18"/>
                 <w:szCs w:val="22"/>
               </w:rPr>
-              <w:t xml:space="preserve"> F.</w:t>
+              <w:t xml:space="preserve"> H.</w:t>
             </w:r>
             <w:r>
               <w:rPr>
                 <w:sz w:val="18"/>
                 <w:szCs w:val="22"/>
               </w:rPr>
-              <w:t xml:space="preserve">, </w:t>
-            </w:r>
-            <w:proofErr w:type="spellStart"/>
+              <w:t>: Landmark Transfer with Minimal Graph</w:t>
+            </w:r>
             <w:r>
               <w:rPr>
                 <w:sz w:val="18"/>
                 <w:szCs w:val="22"/>
               </w:rPr>
-              <w:t>Seo</w:t>
-            </w:r>
-            <w:proofErr w:type="spellEnd"/>
-            <w:r>
-              <w:rPr>
-                <w:rFonts w:hint="eastAsia"/>
+              <w:t>.</w:t>
+            </w:r>
+            <w:r>
+              <w:rPr>
                 <w:sz w:val="18"/>
                 <w:szCs w:val="22"/>
               </w:rPr>
-              <w:t xml:space="preserve"> H.</w:t>
+              <w:t xml:space="preserve"> Computers &amp; Graphics (Elsevier), Vol. 37, Issue 5</w:t>
             </w:r>
             <w:r>
               <w:rPr>
                 <w:sz w:val="18"/>
                 <w:szCs w:val="22"/>
               </w:rPr>
-              <w:t>: Landmark Transfer with Minimal Graph</w:t>
+              <w:t xml:space="preserve">, </w:t>
             </w:r>
             <w:r>
               <w:rPr>
                 <w:sz w:val="18"/>
                 <w:szCs w:val="22"/>
               </w:rPr>
-              <w:t>.</w:t>
+              <w:t>pp.</w:t>
             </w:r>
             <w:r>
               <w:rPr>
                 <w:sz w:val="18"/>
                 <w:szCs w:val="22"/>
               </w:rPr>
-              <w:t xml:space="preserve"> Computers &amp; Graphics (Elsevier), Vol. 37, Issue 5</w:t>
-            </w:r>
-            <w:r>
+              <w:t xml:space="preserve"> 539–552, 2013.</w:t>
+            </w:r>
+          </w:p>
+          <w:p>
+            <w:pPr>
               <w:rPr>
                 <w:sz w:val="18"/>
                 <w:szCs w:val="22"/>
               </w:rPr>
-              <w:t xml:space="preserve">, </w:t>
-            </w:r>
+            </w:pPr>
             <w:r>
               <w:rPr>
                 <w:sz w:val="18"/>
                 <w:szCs w:val="22"/>
               </w:rPr>
-              <w:t>pp.</w:t>
+              <w:t xml:space="preserve">[2] </w:t>
             </w:r>
             <w:r>
               <w:rPr>
                 <w:sz w:val="18"/>
                 <w:szCs w:val="22"/>
               </w:rPr>
-              <w:t xml:space="preserve"> 539–552, 2013.</w:t>
-            </w:r>
-          </w:p>
-          <w:p>
-            <w:pPr>
+              <w:t>Luo G., Seo H., Cordier F.:</w:t>
+            </w:r>
+            <w:r>
               <w:rPr>
                 <w:sz w:val="18"/>
                 <w:szCs w:val="22"/>
               </w:rPr>
-            </w:pPr>
+              <w:t xml:space="preserve"> Temporal segmentation of deforming mesh. Pacific Graphics Short Papers</w:t>
+            </w:r>
             <w:r>
               <w:rPr>
                 <w:sz w:val="18"/>
                 <w:szCs w:val="22"/>
               </w:rPr>
-              <w:t xml:space="preserve">[2] </w:t>
-            </w:r>
-            <w:proofErr w:type="spellStart"/>
+              <w:t>,</w:t>
+            </w:r>
             <w:r>
               <w:rPr>
                 <w:sz w:val="18"/>
                 <w:szCs w:val="22"/>
               </w:rPr>
-              <w:t>Luo</w:t>
-            </w:r>
-            <w:proofErr w:type="spellEnd"/>
-            <w:r>
-              <w:rPr>
-                <w:sz w:val="18"/>
-                <w:szCs w:val="22"/>
-              </w:rPr>
-              <w:t xml:space="preserve"> G., </w:t>
-            </w:r>
-            <w:proofErr w:type="spellStart"/>
-            <w:r>
-              <w:rPr>
-                <w:sz w:val="18"/>
-                <w:szCs w:val="22"/>
-              </w:rPr>
-              <w:t>Seo</w:t>
-            </w:r>
-            <w:proofErr w:type="spellEnd"/>
-            <w:r>
-              <w:rPr>
-                <w:sz w:val="18"/>
-                <w:szCs w:val="22"/>
-              </w:rPr>
-              <w:t xml:space="preserve"> H., </w:t>
-            </w:r>
-            <w:proofErr w:type="spellStart"/>
-            <w:r>
-              <w:rPr>
-                <w:sz w:val="18"/>
-                <w:szCs w:val="22"/>
-              </w:rPr>
-              <w:t>Cordier</w:t>
-            </w:r>
-            <w:proofErr w:type="spellEnd"/>
-            <w:r>
-              <w:rPr>
-                <w:sz w:val="18"/>
-                <w:szCs w:val="22"/>
-              </w:rPr>
-              <w:t xml:space="preserve"> F.:</w:t>
-            </w:r>
-            <w:r>
-              <w:rPr>
-                <w:sz w:val="18"/>
-                <w:szCs w:val="22"/>
-              </w:rPr>
-              <w:t xml:space="preserve"> Temporal segmentation of deforming mesh. Pacific Graphics Short Papers</w:t>
-            </w:r>
-            <w:r>
-              <w:rPr>
-                <w:sz w:val="18"/>
-                <w:szCs w:val="22"/>
-              </w:rPr>
-              <w:t>,</w:t>
-            </w:r>
-            <w:r>
-              <w:rPr>
-                <w:sz w:val="18"/>
-                <w:szCs w:val="22"/>
-              </w:rPr>
-              <w:t xml:space="preserve"> The </w:t>
-            </w:r>
-            <w:proofErr w:type="spellStart"/>
-            <w:r>
-              <w:rPr>
-                <w:sz w:val="18"/>
-                <w:szCs w:val="22"/>
-              </w:rPr>
-              <w:t>Eurographics</w:t>
-            </w:r>
-            <w:proofErr w:type="spellEnd"/>
-            <w:r>
-              <w:rPr>
-                <w:sz w:val="18"/>
-                <w:szCs w:val="22"/>
-              </w:rPr>
-              <w:t xml:space="preserve"> Association, 2013. (</w:t>
+              <w:t xml:space="preserve"> The Eurographics Association, 2013. (</w:t>
             </w:r>
             <w:r>
               <w:rPr>
@@ -7297,47 +6795,13 @@
               </w:rPr>
               <w:t xml:space="preserve">[3] </w:t>
             </w:r>
-            <w:proofErr w:type="spellStart"/>
             <w:r>
               <w:rPr>
                 <w:sz w:val="18"/>
                 <w:szCs w:val="22"/>
               </w:rPr>
-              <w:t>Luo</w:t>
-            </w:r>
-            <w:proofErr w:type="spellEnd"/>
-            <w:r>
-              <w:rPr>
-                <w:sz w:val="18"/>
-                <w:szCs w:val="22"/>
-              </w:rPr>
-              <w:t xml:space="preserve"> G., </w:t>
-            </w:r>
-            <w:proofErr w:type="spellStart"/>
-            <w:r>
-              <w:rPr>
-                <w:sz w:val="18"/>
-                <w:szCs w:val="22"/>
-              </w:rPr>
-              <w:t>Cordier</w:t>
-            </w:r>
-            <w:proofErr w:type="spellEnd"/>
-            <w:r>
-              <w:rPr>
-                <w:sz w:val="18"/>
-                <w:szCs w:val="22"/>
-              </w:rPr>
-              <w:t xml:space="preserve"> F., </w:t>
-            </w:r>
-            <w:proofErr w:type="spellStart"/>
-            <w:r>
-              <w:rPr>
-                <w:sz w:val="18"/>
-                <w:szCs w:val="22"/>
-              </w:rPr>
-              <w:t>Seo</w:t>
-            </w:r>
-            <w:proofErr w:type="spellEnd"/>
+              <w:t>Luo G., Cordier F., Seo</w:t>
+            </w:r>
             <w:r>
               <w:rPr>
                 <w:sz w:val="18"/>
@@ -7458,33 +6922,11 @@
         </w:rPr>
       </w:pPr>
       <w:bookmarkStart w:id="12" w:name="_Toc358726664"/>
-      <w:proofErr w:type="spellStart"/>
       <w:r>
         <w:rPr>
           <w:lang w:val="en-US"/>
         </w:rPr>
-        <w:t>Difficultés</w:t>
-      </w:r>
-      <w:proofErr w:type="spellEnd"/>
-      <w:r>
-        <w:rPr>
-          <w:lang w:val="en-US"/>
-        </w:rPr>
-        <w:t xml:space="preserve"> </w:t>
-      </w:r>
-      <w:proofErr w:type="spellStart"/>
-      <w:r>
-        <w:rPr>
-          <w:lang w:val="en-US"/>
-        </w:rPr>
-        <w:t>rencontrées</w:t>
-      </w:r>
-      <w:proofErr w:type="spellEnd"/>
-      <w:r>
-        <w:rPr>
-          <w:lang w:val="en-US"/>
-        </w:rPr>
-        <w:t xml:space="preserve"> et solutions</w:t>
+        <w:t>Difficultés rencontrées et solutions</w:t>
       </w:r>
       <w:r>
         <w:rPr>
@@ -7801,23 +7243,7 @@
                 <w:rFonts w:hint="eastAsia"/>
                 <w:lang w:eastAsia="ko-KR"/>
               </w:rPr>
-              <w:t xml:space="preserve">We also found that the </w:t>
-            </w:r>
-            <w:proofErr w:type="spellStart"/>
-            <w:r>
-              <w:rPr>
-                <w:rFonts w:hint="eastAsia"/>
-                <w:lang w:eastAsia="ko-KR"/>
-              </w:rPr>
-              <w:t>mocap</w:t>
-            </w:r>
-            <w:proofErr w:type="spellEnd"/>
-            <w:r>
-              <w:rPr>
-                <w:rFonts w:hint="eastAsia"/>
-                <w:lang w:eastAsia="ko-KR"/>
-              </w:rPr>
-              <w:t xml:space="preserve"> data we have obtained during last year are not quite usable as such, as their spatial resolution is </w:t>
+              <w:t xml:space="preserve">We also found that the mocap data we have obtained during last year are not quite usable as such, as their spatial resolution is </w:t>
             </w:r>
             <w:r>
               <w:t>rather low</w:t>
@@ -7900,16 +7326,11 @@
               </w:rPr>
               <w:t xml:space="preserve">captured animation of </w:t>
             </w:r>
-            <w:proofErr w:type="spellStart"/>
             <w:r>
               <w:t>m</w:t>
             </w:r>
             <w:r>
-              <w:t>ocap</w:t>
-            </w:r>
-            <w:proofErr w:type="spellEnd"/>
-            <w:r>
-              <w:t xml:space="preserve"> </w:t>
+              <w:t xml:space="preserve">ocap </w:t>
             </w:r>
             <w:r>
               <w:rPr>
@@ -8592,27 +8013,17 @@
                 <w:lang w:eastAsia="ko-KR"/>
               </w:rPr>
             </w:pPr>
-            <w:proofErr w:type="spellStart"/>
             <w:r>
               <w:rPr>
                 <w:rFonts w:hint="eastAsia"/>
                 <w:b/>
                 <w:lang w:eastAsia="ko-KR"/>
               </w:rPr>
-              <w:t>Spatio</w:t>
-            </w:r>
-            <w:proofErr w:type="spellEnd"/>
-            <w:r>
-              <w:rPr>
-                <w:rFonts w:hint="eastAsia"/>
+              <w:t>Spatio-t</w:t>
+            </w:r>
+            <w:r>
+              <w:rPr>
                 <w:b/>
-                <w:lang w:eastAsia="ko-KR"/>
-              </w:rPr>
-              <w:t>-t</w:t>
-            </w:r>
-            <w:r>
-              <w:rPr>
-                <w:b/>
               </w:rPr>
               <w:t xml:space="preserve">emporal segmentation of deforming mesh. </w:t>
             </w:r>
@@ -8643,21 +8054,12 @@
               </w:rPr>
               <w:t xml:space="preserve">the </w:t>
             </w:r>
-            <w:proofErr w:type="spellStart"/>
-            <w:r>
-              <w:rPr>
-                <w:rFonts w:hint="eastAsia"/>
-                <w:lang w:eastAsia="ko-KR"/>
-              </w:rPr>
-              <w:t>spatio</w:t>
-            </w:r>
-            <w:proofErr w:type="spellEnd"/>
-            <w:r>
-              <w:rPr>
-                <w:rFonts w:hint="eastAsia"/>
-                <w:lang w:eastAsia="ko-KR"/>
-              </w:rPr>
-              <w:t>-temporal</w:t>
+            <w:r>
+              <w:rPr>
+                <w:rFonts w:hint="eastAsia"/>
+                <w:lang w:eastAsia="ko-KR"/>
+              </w:rPr>
+              <w:t>spatio-temporal</w:t>
             </w:r>
             <w:r>
               <w:t xml:space="preserve"> segmentation of deforming mesh</w:t>
@@ -8891,7 +8293,6 @@
                 <w:szCs w:val="16"/>
               </w:rPr>
             </w:pPr>
-            <w:proofErr w:type="spellStart"/>
             <w:r>
               <w:rPr>
                 <w:rFonts w:ascii="Verdana" w:hAnsi="Verdana"/>
@@ -8900,31 +8301,8 @@
                 <w:sz w:val="16"/>
                 <w:szCs w:val="16"/>
               </w:rPr>
-              <w:t>Partenaires</w:t>
-            </w:r>
-            <w:proofErr w:type="spellEnd"/>
-            <w:r>
-              <w:rPr>
-                <w:rFonts w:ascii="Verdana" w:hAnsi="Verdana"/>
-                <w:b/>
-                <w:color w:val="003366"/>
-                <w:sz w:val="16"/>
-                <w:szCs w:val="16"/>
-              </w:rPr>
-              <w:t xml:space="preserve"> </w:t>
-            </w:r>
-            <w:proofErr w:type="spellStart"/>
-            <w:r>
-              <w:rPr>
-                <w:rFonts w:ascii="Verdana" w:hAnsi="Verdana"/>
-                <w:b/>
-                <w:color w:val="003366"/>
-                <w:sz w:val="16"/>
-                <w:szCs w:val="16"/>
-              </w:rPr>
-              <w:t>présents</w:t>
-            </w:r>
-            <w:proofErr w:type="spellEnd"/>
+              <w:t>Partenaires présents</w:t>
+            </w:r>
           </w:p>
         </w:tc>
         <w:tc>
@@ -8943,7 +8321,6 @@
                 <w:szCs w:val="16"/>
               </w:rPr>
             </w:pPr>
-            <w:proofErr w:type="spellStart"/>
             <w:r>
               <w:rPr>
                 <w:rFonts w:ascii="Verdana" w:hAnsi="Verdana"/>
@@ -8952,31 +8329,8 @@
                 <w:sz w:val="16"/>
                 <w:szCs w:val="16"/>
               </w:rPr>
-              <w:t>Thème</w:t>
-            </w:r>
-            <w:proofErr w:type="spellEnd"/>
-            <w:r>
-              <w:rPr>
-                <w:rFonts w:ascii="Verdana" w:hAnsi="Verdana"/>
-                <w:b/>
-                <w:color w:val="003366"/>
-                <w:sz w:val="16"/>
-                <w:szCs w:val="16"/>
-              </w:rPr>
-              <w:t xml:space="preserve"> de la </w:t>
-            </w:r>
-            <w:proofErr w:type="spellStart"/>
-            <w:r>
-              <w:rPr>
-                <w:rFonts w:ascii="Verdana" w:hAnsi="Verdana"/>
-                <w:b/>
-                <w:color w:val="003366"/>
-                <w:sz w:val="16"/>
-                <w:szCs w:val="16"/>
-              </w:rPr>
-              <w:t>réunion</w:t>
-            </w:r>
-            <w:proofErr w:type="spellEnd"/>
+              <w:t>Thème de la réunion</w:t>
+            </w:r>
           </w:p>
         </w:tc>
       </w:tr>
@@ -9237,19 +8591,9 @@
         <w:pStyle w:val="2"/>
       </w:pPr>
       <w:bookmarkStart w:id="17" w:name="_Toc358726668"/>
-      <w:proofErr w:type="spellStart"/>
       <w:r>
-        <w:t>Commentaires</w:t>
+        <w:t>Commentaires libres</w:t>
       </w:r>
-      <w:proofErr w:type="spellEnd"/>
-      <w:r>
-        <w:t xml:space="preserve"> </w:t>
-      </w:r>
-      <w:proofErr w:type="spellStart"/>
-      <w:r>
-        <w:t>libres</w:t>
-      </w:r>
-      <w:proofErr w:type="spellEnd"/>
       <w:r>
         <w:rPr>
           <w:rFonts w:hint="eastAsia"/>
@@ -9266,22 +8610,15 @@
           <w:lang w:eastAsia="ko-KR"/>
         </w:rPr>
       </w:pPr>
-      <w:proofErr w:type="spellStart"/>
       <w:r>
         <w:t>Commentaire</w:t>
       </w:r>
       <w:r>
         <w:t>s</w:t>
       </w:r>
-      <w:proofErr w:type="spellEnd"/>
       <w:r>
-        <w:t xml:space="preserve"> du </w:t>
+        <w:t xml:space="preserve"> du coordinateur</w:t>
       </w:r>
-      <w:proofErr w:type="spellStart"/>
-      <w:r>
-        <w:t>coordinateur</w:t>
-      </w:r>
-      <w:proofErr w:type="spellEnd"/>
       <w:r>
         <w:rPr>
           <w:rFonts w:hint="eastAsia"/>
@@ -9448,23 +8785,7 @@
                 <w:rFonts w:hint="eastAsia"/>
                 <w:lang w:val="en-US" w:eastAsia="ko-KR"/>
               </w:rPr>
-              <w:t xml:space="preserve">gmentation on mesh sequence, has been a challenging one for us for two reasons: (1) We are the first people working on this subject although there </w:t>
-            </w:r>
-            <w:proofErr w:type="gramStart"/>
-            <w:r>
-              <w:rPr>
-                <w:rFonts w:hint="eastAsia"/>
-                <w:lang w:val="en-US" w:eastAsia="ko-KR"/>
-              </w:rPr>
-              <w:t>exist</w:t>
-            </w:r>
-            <w:proofErr w:type="gramEnd"/>
-            <w:r>
-              <w:rPr>
-                <w:rFonts w:hint="eastAsia"/>
-                <w:lang w:val="en-US" w:eastAsia="ko-KR"/>
-              </w:rPr>
-              <w:t xml:space="preserve"> a large body of comparable/profitable works in video processing, and (2) the subject is relatively new to the team. Thanks to our immense efforts, however, we start to have some promising results. We plan to further develop our current method and make rigorous experiments in the coming year. In particular, we will focus on the graph-based encoding, and similarity measure of, mesh sequences, which we will demonstrate by measuring motion-similarities on a large number of dynamic dataset. However, such dataset does not exist today, and acquiring it seems a big challenge. The data we are currently using come from various </w:t>
+              <w:t xml:space="preserve">gmentation on mesh sequence, has been a challenging one for us for two reasons: (1) We are the first people working on this subject although there exist a large body of comparable/profitable works in video processing, and (2) the subject is relatively new to the team. Thanks to our immense efforts, however, we start to have some promising results. We plan to further develop our current method and make rigorous experiments in the coming year. In particular, we will focus on the graph-based encoding, and similarity measure of, mesh sequences, which we will demonstrate by measuring motion-similarities on a large number of dynamic dataset. However, such dataset does not exist today, and acquiring it seems a big challenge. The data we are currently using come from various </w:t>
             </w:r>
             <w:r>
               <w:rPr>
@@ -9748,87 +9069,7 @@
                 <w:rFonts w:hint="eastAsia"/>
                 <w:lang w:val="en-US" w:eastAsia="ko-KR"/>
               </w:rPr>
-              <w:t>Lastly but not least, the principal members of the project team (</w:t>
-            </w:r>
-            <w:proofErr w:type="spellStart"/>
-            <w:r>
-              <w:rPr>
-                <w:rFonts w:hint="eastAsia"/>
-                <w:lang w:val="en-US" w:eastAsia="ko-KR"/>
-              </w:rPr>
-              <w:t>Hyewon</w:t>
-            </w:r>
-            <w:proofErr w:type="spellEnd"/>
-            <w:r>
-              <w:rPr>
-                <w:rFonts w:hint="eastAsia"/>
-                <w:lang w:val="en-US" w:eastAsia="ko-KR"/>
-              </w:rPr>
-              <w:t xml:space="preserve"> SEO, project responsible, </w:t>
-            </w:r>
-            <w:proofErr w:type="spellStart"/>
-            <w:r>
-              <w:rPr>
-                <w:rFonts w:hint="eastAsia"/>
-                <w:lang w:val="en-US" w:eastAsia="ko-KR"/>
-              </w:rPr>
-              <w:t>Vasyl</w:t>
-            </w:r>
-            <w:proofErr w:type="spellEnd"/>
-            <w:r>
-              <w:rPr>
-                <w:rFonts w:hint="eastAsia"/>
-                <w:lang w:val="en-US" w:eastAsia="ko-KR"/>
-              </w:rPr>
-              <w:t xml:space="preserve"> MYKHALCHUK, PhD candidate and </w:t>
-            </w:r>
-            <w:proofErr w:type="spellStart"/>
-            <w:r>
-              <w:rPr>
-                <w:rFonts w:hint="eastAsia"/>
-                <w:lang w:val="en-US" w:eastAsia="ko-KR"/>
-              </w:rPr>
-              <w:t>Guoliang</w:t>
-            </w:r>
-            <w:proofErr w:type="spellEnd"/>
-            <w:r>
-              <w:rPr>
-                <w:rFonts w:hint="eastAsia"/>
-                <w:lang w:val="en-US" w:eastAsia="ko-KR"/>
-              </w:rPr>
-              <w:t xml:space="preserve"> LUO, PhD candidate) plan to commit a 1-month mission at the </w:t>
-            </w:r>
-            <w:proofErr w:type="spellStart"/>
-            <w:r>
-              <w:rPr>
-                <w:rFonts w:hint="eastAsia"/>
-                <w:lang w:val="en-US" w:eastAsia="ko-KR"/>
-              </w:rPr>
-              <w:t>MIRALab</w:t>
-            </w:r>
-            <w:proofErr w:type="spellEnd"/>
-            <w:r>
-              <w:rPr>
-                <w:rFonts w:hint="eastAsia"/>
-                <w:lang w:val="en-US" w:eastAsia="ko-KR"/>
-              </w:rPr>
-              <w:t xml:space="preserve">, University of Geneva (invited by Prof. Nadia </w:t>
-            </w:r>
-            <w:proofErr w:type="spellStart"/>
-            <w:r>
-              <w:rPr>
-                <w:rFonts w:hint="eastAsia"/>
-                <w:lang w:val="en-US" w:eastAsia="ko-KR"/>
-              </w:rPr>
-              <w:t>Magnenat-Thalmann</w:t>
-            </w:r>
-            <w:proofErr w:type="spellEnd"/>
-            <w:r>
-              <w:rPr>
-                <w:rFonts w:hint="eastAsia"/>
-                <w:lang w:val="en-US" w:eastAsia="ko-KR"/>
-              </w:rPr>
-              <w:t>). It is our wish to make this mission fruitful for everyone involved. In particular, it will open a unique opportunity to extend/</w:t>
+              <w:t>Lastly but not least, the principal members of the project team (Hyewon SEO, project responsible, Vasyl MYKHALCHUK, PhD candidate and Guoliang LUO, PhD candidate) plan to commit a 1-month mission at the MIRALab, University of Geneva (invited by Prof. Nadia Magnenat-Thalmann). It is our wish to make this mission fruitful for everyone involved. In particular, it will open a unique opportunity to extend/</w:t>
             </w:r>
             <w:r>
               <w:rPr>
@@ -9841,32 +9082,14 @@
                 <w:rFonts w:hint="eastAsia"/>
                 <w:lang w:val="en-US" w:eastAsia="ko-KR"/>
               </w:rPr>
-              <w:t xml:space="preserve"> our work to medical data, as we will collaborate with </w:t>
-            </w:r>
-            <w:proofErr w:type="spellStart"/>
-            <w:r>
-              <w:rPr>
-                <w:rFonts w:hint="eastAsia"/>
-                <w:lang w:val="en-US" w:eastAsia="ko-KR"/>
-              </w:rPr>
-              <w:t>MIRALab</w:t>
-            </w:r>
-            <w:proofErr w:type="spellEnd"/>
-            <w:r>
-              <w:rPr>
-                <w:rFonts w:hint="eastAsia"/>
-                <w:lang w:val="en-US" w:eastAsia="ko-KR"/>
-              </w:rPr>
-              <w:t xml:space="preserve"> members who work on a medical project (</w:t>
-            </w:r>
-            <w:proofErr w:type="spellStart"/>
+              <w:t xml:space="preserve"> our work to medical data, as we will collaborate with MIRALab members who work on a medical project (</w:t>
+            </w:r>
             <w:r>
               <w:rPr>
                 <w:lang w:val="en-US" w:eastAsia="ko-KR"/>
               </w:rPr>
               <w:t>MultiscaleHuman</w:t>
             </w:r>
-            <w:proofErr w:type="spellEnd"/>
             <w:r>
               <w:rPr>
                 <w:rFonts w:hint="eastAsia"/>
@@ -9960,21 +9183,12 @@
               </w:rPr>
               <w:t xml:space="preserve">W., </w:t>
             </w:r>
-            <w:proofErr w:type="spellStart"/>
             <w:r>
               <w:rPr>
                 <w:sz w:val="18"/>
                 <w:lang w:val="en-US" w:eastAsia="ko-KR"/>
               </w:rPr>
-              <w:t>Popovic</w:t>
-            </w:r>
-            <w:proofErr w:type="spellEnd"/>
-            <w:r>
-              <w:rPr>
-                <w:sz w:val="18"/>
-                <w:lang w:val="en-US" w:eastAsia="ko-KR"/>
-              </w:rPr>
-              <w:t xml:space="preserve"> </w:t>
+              <w:t xml:space="preserve">Popovic </w:t>
             </w:r>
             <w:r>
               <w:rPr>
@@ -10256,7 +9470,6 @@
           <w:lang w:val="en-US" w:eastAsia="ko-KR"/>
         </w:rPr>
       </w:pPr>
-      <w:proofErr w:type="spellStart"/>
       <w:r>
         <w:rPr>
           <w:lang w:val="en-US"/>
@@ -10269,35 +9482,12 @@
         </w:rPr>
         <w:t>s</w:t>
       </w:r>
-      <w:proofErr w:type="spellEnd"/>
       <w:r>
         <w:rPr>
           <w:lang w:val="en-US"/>
         </w:rPr>
-        <w:t xml:space="preserve"> des </w:t>
+        <w:t xml:space="preserve"> des autres partenaires</w:t>
       </w:r>
-      <w:proofErr w:type="spellStart"/>
-      <w:r>
-        <w:rPr>
-          <w:lang w:val="en-US"/>
-        </w:rPr>
-        <w:t>autres</w:t>
-      </w:r>
-      <w:proofErr w:type="spellEnd"/>
-      <w:r>
-        <w:rPr>
-          <w:lang w:val="en-US"/>
-        </w:rPr>
-        <w:t xml:space="preserve"> </w:t>
-      </w:r>
-      <w:proofErr w:type="spellStart"/>
-      <w:r>
-        <w:rPr>
-          <w:lang w:val="en-US"/>
-        </w:rPr>
-        <w:t>partenaires</w:t>
-      </w:r>
-      <w:proofErr w:type="spellEnd"/>
     </w:p>
     <w:tbl>
       <w:tblPr>
@@ -10342,41 +9532,19 @@
       <w:pPr>
         <w:pStyle w:val="a4"/>
         <w:rPr>
-          <w:lang w:val="en-US" w:eastAsia="ko-KR"/>
+          <w:lang w:val="fr-FR" w:eastAsia="ko-KR"/>
         </w:rPr>
       </w:pPr>
       <w:r>
         <w:rPr>
-          <w:lang w:val="en-US"/>
+          <w:lang w:val="fr-FR"/>
         </w:rPr>
-        <w:t xml:space="preserve">Question(s) </w:t>
+        <w:t>Question(s) posée(s) à l’ANR</w:t>
       </w:r>
-      <w:proofErr w:type="spellStart"/>
-      <w:r>
-        <w:rPr>
-          <w:lang w:val="en-US"/>
-        </w:rPr>
-        <w:t>posée</w:t>
-      </w:r>
-      <w:proofErr w:type="spellEnd"/>
-      <w:r>
-        <w:rPr>
-          <w:lang w:val="en-US"/>
-        </w:rPr>
-        <w:t xml:space="preserve">(s) à </w:t>
-      </w:r>
-      <w:proofErr w:type="spellStart"/>
-      <w:r>
-        <w:rPr>
-          <w:lang w:val="en-US"/>
-        </w:rPr>
-        <w:t>l’ANR</w:t>
-      </w:r>
-      <w:proofErr w:type="spellEnd"/>
       <w:r>
         <w:rPr>
           <w:rFonts w:hint="eastAsia"/>
-          <w:lang w:val="en-US" w:eastAsia="ko-KR"/>
+          <w:lang w:val="fr-FR" w:eastAsia="ko-KR"/>
         </w:rPr>
         <w:t xml:space="preserve"> </w:t>
       </w:r>
@@ -10448,23 +9616,7 @@
                 <w:rFonts w:hint="eastAsia"/>
                 <w:lang w:val="en-US" w:eastAsia="ko-KR"/>
               </w:rPr>
-              <w:t xml:space="preserve"> PhD candidates with </w:t>
-            </w:r>
-            <w:proofErr w:type="gramStart"/>
-            <w:r>
-              <w:rPr>
-                <w:rFonts w:hint="eastAsia"/>
-                <w:lang w:val="en-US" w:eastAsia="ko-KR"/>
-              </w:rPr>
-              <w:t>the commence</w:t>
-            </w:r>
-            <w:proofErr w:type="gramEnd"/>
-            <w:r>
-              <w:rPr>
-                <w:rFonts w:hint="eastAsia"/>
-                <w:lang w:val="en-US" w:eastAsia="ko-KR"/>
-              </w:rPr>
-              <w:t xml:space="preserve"> of the project, </w:t>
+              <w:t xml:space="preserve"> PhD candidates with the commence of the project, </w:t>
             </w:r>
             <w:r>
               <w:rPr>
@@ -10920,7 +10072,6 @@
                 <w:szCs w:val="16"/>
               </w:rPr>
             </w:pPr>
-            <w:proofErr w:type="spellStart"/>
             <w:r>
               <w:rPr>
                 <w:rFonts w:ascii="Verdana" w:hAnsi="Verdana"/>
@@ -10929,75 +10080,8 @@
                 <w:sz w:val="16"/>
                 <w:szCs w:val="16"/>
               </w:rPr>
-              <w:t>Ouvrages</w:t>
-            </w:r>
-            <w:proofErr w:type="spellEnd"/>
-            <w:r>
-              <w:rPr>
-                <w:rFonts w:ascii="Verdana" w:hAnsi="Verdana"/>
-                <w:b/>
-                <w:color w:val="003366"/>
-                <w:sz w:val="16"/>
-                <w:szCs w:val="16"/>
-              </w:rPr>
-              <w:t xml:space="preserve"> </w:t>
-            </w:r>
-            <w:proofErr w:type="spellStart"/>
-            <w:r>
-              <w:rPr>
-                <w:rFonts w:ascii="Verdana" w:hAnsi="Verdana"/>
-                <w:b/>
-                <w:color w:val="003366"/>
-                <w:sz w:val="16"/>
-                <w:szCs w:val="16"/>
-              </w:rPr>
-              <w:t>ou</w:t>
-            </w:r>
-            <w:proofErr w:type="spellEnd"/>
-            <w:r>
-              <w:rPr>
-                <w:rFonts w:ascii="Verdana" w:hAnsi="Verdana"/>
-                <w:b/>
-                <w:color w:val="003366"/>
-                <w:sz w:val="16"/>
-                <w:szCs w:val="16"/>
-              </w:rPr>
-              <w:t xml:space="preserve"> </w:t>
-            </w:r>
-            <w:proofErr w:type="spellStart"/>
-            <w:r>
-              <w:rPr>
-                <w:rFonts w:ascii="Verdana" w:hAnsi="Verdana"/>
-                <w:b/>
-                <w:color w:val="003366"/>
-                <w:sz w:val="16"/>
-                <w:szCs w:val="16"/>
-              </w:rPr>
-              <w:t>chapitres</w:t>
-            </w:r>
-            <w:proofErr w:type="spellEnd"/>
-            <w:r>
-              <w:rPr>
-                <w:rFonts w:ascii="Verdana" w:hAnsi="Verdana"/>
-                <w:b/>
-                <w:color w:val="003366"/>
-                <w:sz w:val="16"/>
-                <w:szCs w:val="16"/>
-              </w:rPr>
-              <w:t xml:space="preserve"> </w:t>
-            </w:r>
-            <w:proofErr w:type="spellStart"/>
-            <w:r>
-              <w:rPr>
-                <w:rFonts w:ascii="Verdana" w:hAnsi="Verdana"/>
-                <w:b/>
-                <w:color w:val="003366"/>
-                <w:sz w:val="16"/>
-                <w:szCs w:val="16"/>
-              </w:rPr>
-              <w:t>d’ouvrage</w:t>
-            </w:r>
-            <w:proofErr w:type="spellEnd"/>
+              <w:t>Ouvrages ou chapitres d’ouvrage</w:t>
+            </w:r>
           </w:p>
         </w:tc>
         <w:tc>
@@ -11087,29 +10171,7 @@
                 <w:sz w:val="16"/>
                 <w:szCs w:val="16"/>
               </w:rPr>
-              <w:t>Communications (</w:t>
-            </w:r>
-            <w:proofErr w:type="spellStart"/>
-            <w:r>
-              <w:rPr>
-                <w:rFonts w:ascii="Verdana" w:hAnsi="Verdana"/>
-                <w:b/>
-                <w:color w:val="003366"/>
-                <w:sz w:val="16"/>
-                <w:szCs w:val="16"/>
-              </w:rPr>
-              <w:t>conférence</w:t>
-            </w:r>
-            <w:proofErr w:type="spellEnd"/>
-            <w:r>
-              <w:rPr>
-                <w:rFonts w:ascii="Verdana" w:hAnsi="Verdana"/>
-                <w:b/>
-                <w:color w:val="003366"/>
-                <w:sz w:val="16"/>
-                <w:szCs w:val="16"/>
-              </w:rPr>
-              <w:t>)</w:t>
+              <w:t>Communications (conférence)</w:t>
             </w:r>
           </w:p>
         </w:tc>
@@ -11298,7 +10360,6 @@
                 <w:szCs w:val="16"/>
               </w:rPr>
             </w:pPr>
-            <w:proofErr w:type="spellStart"/>
             <w:r>
               <w:rPr>
                 <w:rFonts w:ascii="Verdana" w:hAnsi="Verdana"/>
@@ -11307,75 +10368,8 @@
                 <w:sz w:val="16"/>
                 <w:szCs w:val="16"/>
               </w:rPr>
-              <w:t>Ouvrages</w:t>
-            </w:r>
-            <w:proofErr w:type="spellEnd"/>
-            <w:r>
-              <w:rPr>
-                <w:rFonts w:ascii="Verdana" w:hAnsi="Verdana"/>
-                <w:b/>
-                <w:color w:val="003366"/>
-                <w:sz w:val="16"/>
-                <w:szCs w:val="16"/>
-              </w:rPr>
-              <w:t xml:space="preserve"> </w:t>
-            </w:r>
-            <w:proofErr w:type="spellStart"/>
-            <w:r>
-              <w:rPr>
-                <w:rFonts w:ascii="Verdana" w:hAnsi="Verdana"/>
-                <w:b/>
-                <w:color w:val="003366"/>
-                <w:sz w:val="16"/>
-                <w:szCs w:val="16"/>
-              </w:rPr>
-              <w:t>ou</w:t>
-            </w:r>
-            <w:proofErr w:type="spellEnd"/>
-            <w:r>
-              <w:rPr>
-                <w:rFonts w:ascii="Verdana" w:hAnsi="Verdana"/>
-                <w:b/>
-                <w:color w:val="003366"/>
-                <w:sz w:val="16"/>
-                <w:szCs w:val="16"/>
-              </w:rPr>
-              <w:t xml:space="preserve"> </w:t>
-            </w:r>
-            <w:proofErr w:type="spellStart"/>
-            <w:r>
-              <w:rPr>
-                <w:rFonts w:ascii="Verdana" w:hAnsi="Verdana"/>
-                <w:b/>
-                <w:color w:val="003366"/>
-                <w:sz w:val="16"/>
-                <w:szCs w:val="16"/>
-              </w:rPr>
-              <w:t>chapitres</w:t>
-            </w:r>
-            <w:proofErr w:type="spellEnd"/>
-            <w:r>
-              <w:rPr>
-                <w:rFonts w:ascii="Verdana" w:hAnsi="Verdana"/>
-                <w:b/>
-                <w:color w:val="003366"/>
-                <w:sz w:val="16"/>
-                <w:szCs w:val="16"/>
-              </w:rPr>
-              <w:t xml:space="preserve"> </w:t>
-            </w:r>
-            <w:proofErr w:type="spellStart"/>
-            <w:r>
-              <w:rPr>
-                <w:rFonts w:ascii="Verdana" w:hAnsi="Verdana"/>
-                <w:b/>
-                <w:color w:val="003366"/>
-                <w:sz w:val="16"/>
-                <w:szCs w:val="16"/>
-              </w:rPr>
-              <w:t>d’ouvrage</w:t>
-            </w:r>
-            <w:proofErr w:type="spellEnd"/>
+              <w:t>Ouvrages ou chapitres d’ouvrage</w:t>
+            </w:r>
           </w:p>
         </w:tc>
         <w:tc>
@@ -11465,29 +10459,7 @@
                 <w:sz w:val="16"/>
                 <w:szCs w:val="16"/>
               </w:rPr>
-              <w:t>Communications (</w:t>
-            </w:r>
-            <w:proofErr w:type="spellStart"/>
-            <w:r>
-              <w:rPr>
-                <w:rFonts w:ascii="Verdana" w:hAnsi="Verdana"/>
-                <w:b/>
-                <w:color w:val="003366"/>
-                <w:sz w:val="16"/>
-                <w:szCs w:val="16"/>
-              </w:rPr>
-              <w:t>conférence</w:t>
-            </w:r>
-            <w:proofErr w:type="spellEnd"/>
-            <w:r>
-              <w:rPr>
-                <w:rFonts w:ascii="Verdana" w:hAnsi="Verdana"/>
-                <w:b/>
-                <w:color w:val="003366"/>
-                <w:sz w:val="16"/>
-                <w:szCs w:val="16"/>
-              </w:rPr>
-              <w:t>)</w:t>
+              <w:t>Communications (conférence)</w:t>
             </w:r>
           </w:p>
         </w:tc>
@@ -11704,7 +10676,6 @@
                 <w:szCs w:val="16"/>
               </w:rPr>
             </w:pPr>
-            <w:proofErr w:type="spellStart"/>
             <w:r>
               <w:rPr>
                 <w:rFonts w:ascii="Verdana" w:hAnsi="Verdana"/>
@@ -11715,7 +10686,6 @@
               </w:rPr>
               <w:t>Conférences</w:t>
             </w:r>
-            <w:proofErr w:type="spellEnd"/>
             <w:r>
               <w:rPr>
                 <w:rFonts w:ascii="Verdana" w:hAnsi="Verdana"/>
@@ -11817,7 +10787,6 @@
                 <w:szCs w:val="16"/>
               </w:rPr>
             </w:pPr>
-            <w:proofErr w:type="spellStart"/>
             <w:r>
               <w:rPr>
                 <w:rFonts w:ascii="Verdana" w:hAnsi="Verdana"/>
@@ -11828,7 +10797,6 @@
               </w:rPr>
               <w:t>Autres</w:t>
             </w:r>
-            <w:proofErr w:type="spellEnd"/>
           </w:p>
           <w:p>
             <w:pPr>
@@ -12037,7 +11005,6 @@
                 <w:lang w:val="en-US"/>
               </w:rPr>
             </w:pPr>
-            <w:proofErr w:type="spellStart"/>
             <w:r>
               <w:rPr>
                 <w:rFonts w:ascii="Verdana" w:hAnsi="Verdana"/>
@@ -12045,57 +11012,7 @@
                 <w:szCs w:val="16"/>
                 <w:lang w:val="en-US"/>
               </w:rPr>
-              <w:t>Mykhalchuk</w:t>
-            </w:r>
-            <w:proofErr w:type="spellEnd"/>
-            <w:r>
-              <w:rPr>
-                <w:rFonts w:ascii="Verdana" w:hAnsi="Verdana"/>
-                <w:sz w:val="16"/>
-                <w:szCs w:val="16"/>
-                <w:lang w:val="en-US"/>
-              </w:rPr>
-              <w:t xml:space="preserve"> V., </w:t>
-            </w:r>
-            <w:proofErr w:type="spellStart"/>
-            <w:r>
-              <w:rPr>
-                <w:rFonts w:ascii="Verdana" w:hAnsi="Verdana"/>
-                <w:sz w:val="16"/>
-                <w:szCs w:val="16"/>
-                <w:lang w:val="en-US"/>
-              </w:rPr>
-              <w:t>Cordier</w:t>
-            </w:r>
-            <w:proofErr w:type="spellEnd"/>
-            <w:r>
-              <w:rPr>
-                <w:rFonts w:ascii="Verdana" w:hAnsi="Verdana"/>
-                <w:sz w:val="16"/>
-                <w:szCs w:val="16"/>
-                <w:lang w:val="en-US"/>
-              </w:rPr>
-              <w:t xml:space="preserve"> F., </w:t>
-            </w:r>
-            <w:proofErr w:type="spellStart"/>
-            <w:r>
-              <w:rPr>
-                <w:rFonts w:ascii="Verdana" w:hAnsi="Verdana"/>
-                <w:sz w:val="16"/>
-                <w:szCs w:val="16"/>
-                <w:lang w:val="en-US"/>
-              </w:rPr>
-              <w:t>Seo</w:t>
-            </w:r>
-            <w:proofErr w:type="spellEnd"/>
-            <w:r>
-              <w:rPr>
-                <w:rFonts w:ascii="Verdana" w:hAnsi="Verdana"/>
-                <w:sz w:val="16"/>
-                <w:szCs w:val="16"/>
-                <w:lang w:val="en-US"/>
-              </w:rPr>
-              <w:t xml:space="preserve"> H.</w:t>
+              <w:t>Mykhalchuk V., Cordier F., Seo H.</w:t>
             </w:r>
             <w:r>
               <w:rPr>
@@ -12228,7 +11145,6 @@
                 <w:lang w:val="en-US"/>
               </w:rPr>
             </w:pPr>
-            <w:proofErr w:type="spellStart"/>
             <w:r>
               <w:rPr>
                 <w:rFonts w:ascii="Verdana" w:hAnsi="Verdana"/>
@@ -12236,37 +11152,7 @@
                 <w:szCs w:val="16"/>
                 <w:lang w:val="en-US"/>
               </w:rPr>
-              <w:t>Seo</w:t>
-            </w:r>
-            <w:proofErr w:type="spellEnd"/>
-            <w:r>
-              <w:rPr>
-                <w:rFonts w:ascii="Verdana" w:hAnsi="Verdana"/>
-                <w:sz w:val="16"/>
-                <w:szCs w:val="16"/>
-                <w:lang w:val="en-US"/>
-              </w:rPr>
-              <w:t xml:space="preserve"> H., Kim S., </w:t>
-            </w:r>
-            <w:proofErr w:type="spellStart"/>
-            <w:r>
-              <w:rPr>
-                <w:rFonts w:ascii="Verdana" w:hAnsi="Verdana"/>
-                <w:sz w:val="16"/>
-                <w:szCs w:val="16"/>
-                <w:lang w:val="en-US"/>
-              </w:rPr>
-              <w:t>Cordier</w:t>
-            </w:r>
-            <w:proofErr w:type="spellEnd"/>
-            <w:r>
-              <w:rPr>
-                <w:rFonts w:ascii="Verdana" w:hAnsi="Verdana"/>
-                <w:sz w:val="16"/>
-                <w:szCs w:val="16"/>
-                <w:lang w:val="en-US"/>
-              </w:rPr>
-              <w:t xml:space="preserve"> F., Choi J. and Hong K.</w:t>
+              <w:t>Seo H., Kim S., Cordier F., Choi J. and Hong K.</w:t>
             </w:r>
             <w:r>
               <w:rPr>
@@ -12364,7 +11250,6 @@
                 <w:lang w:val="en-US"/>
               </w:rPr>
             </w:pPr>
-            <w:proofErr w:type="spellStart"/>
             <w:r>
               <w:rPr>
                 <w:rFonts w:ascii="Verdana" w:hAnsi="Verdana"/>
@@ -12374,7 +11259,6 @@
               </w:rPr>
               <w:t>Luo</w:t>
             </w:r>
-            <w:proofErr w:type="spellEnd"/>
             <w:r>
               <w:rPr>
                 <w:rFonts w:ascii="Verdana" w:hAnsi="Verdana"/>
@@ -12391,9 +11275,8 @@
                 <w:szCs w:val="16"/>
                 <w:lang w:val="en-US"/>
               </w:rPr>
-              <w:t xml:space="preserve">G., </w:t>
-            </w:r>
-            <w:proofErr w:type="spellStart"/>
+              <w:t>G., Cordier</w:t>
+            </w:r>
             <w:r>
               <w:rPr>
                 <w:rFonts w:ascii="Verdana" w:hAnsi="Verdana"/>
@@ -12401,9 +11284,8 @@
                 <w:szCs w:val="16"/>
                 <w:lang w:val="en-US"/>
               </w:rPr>
-              <w:t>Cordier</w:t>
-            </w:r>
-            <w:proofErr w:type="spellEnd"/>
+              <w:t xml:space="preserve"> F., </w:t>
+            </w:r>
             <w:r>
               <w:rPr>
                 <w:rFonts w:ascii="Verdana" w:hAnsi="Verdana"/>
@@ -12411,10 +11293,8 @@
                 <w:szCs w:val="16"/>
                 <w:lang w:val="en-US"/>
               </w:rPr>
-              <w:t xml:space="preserve"> F., </w:t>
-            </w:r>
-            <w:proofErr w:type="spellStart"/>
-            <w:proofErr w:type="gramStart"/>
+              <w:t>Seo, H.</w:t>
+            </w:r>
             <w:r>
               <w:rPr>
                 <w:rFonts w:ascii="Verdana" w:hAnsi="Verdana"/>
@@ -12422,10 +11302,8 @@
                 <w:szCs w:val="16"/>
                 <w:lang w:val="en-US"/>
               </w:rPr>
-              <w:t>Seo</w:t>
-            </w:r>
-            <w:proofErr w:type="spellEnd"/>
-            <w:proofErr w:type="gramEnd"/>
+              <w:t>:</w:t>
+            </w:r>
             <w:r>
               <w:rPr>
                 <w:rFonts w:ascii="Verdana" w:hAnsi="Verdana"/>
@@ -12433,7 +11311,7 @@
                 <w:szCs w:val="16"/>
                 <w:lang w:val="en-US"/>
               </w:rPr>
-              <w:t>, H.</w:t>
+              <w:t xml:space="preserve"> Compression of 3D mesh sequences by temporal segmentation. Comp</w:t>
             </w:r>
             <w:r>
               <w:rPr>
@@ -12442,7 +11320,7 @@
                 <w:szCs w:val="16"/>
                 <w:lang w:val="en-US"/>
               </w:rPr>
-              <w:t>:</w:t>
+              <w:t xml:space="preserve">uter </w:t>
             </w:r>
             <w:r>
               <w:rPr>
@@ -12451,7 +11329,7 @@
                 <w:szCs w:val="16"/>
                 <w:lang w:val="en-US"/>
               </w:rPr>
-              <w:t xml:space="preserve"> Compression of 3D mesh sequences by temporal segmentation. Comp</w:t>
+              <w:t>Anim</w:t>
             </w:r>
             <w:r>
               <w:rPr>
@@ -12460,7 +11338,7 @@
                 <w:szCs w:val="16"/>
                 <w:lang w:val="en-US"/>
               </w:rPr>
-              <w:t xml:space="preserve">uter </w:t>
+              <w:t>ation and</w:t>
             </w:r>
             <w:r>
               <w:rPr>
@@ -12469,7 +11347,7 @@
                 <w:szCs w:val="16"/>
                 <w:lang w:val="en-US"/>
               </w:rPr>
-              <w:t>Anim</w:t>
+              <w:t xml:space="preserve"> Virtual Worlds,</w:t>
             </w:r>
             <w:r>
               <w:rPr>
@@ -12478,7 +11356,7 @@
                 <w:szCs w:val="16"/>
                 <w:lang w:val="en-US"/>
               </w:rPr>
-              <w:t>ation and</w:t>
+              <w:t xml:space="preserve"> (CASA’13),</w:t>
             </w:r>
             <w:r>
               <w:rPr>
@@ -12487,7 +11365,7 @@
                 <w:szCs w:val="16"/>
                 <w:lang w:val="en-US"/>
               </w:rPr>
-              <w:t xml:space="preserve"> Virtual Worlds,</w:t>
+              <w:t xml:space="preserve"> </w:t>
             </w:r>
             <w:r>
               <w:rPr>
@@ -12496,7 +11374,7 @@
                 <w:szCs w:val="16"/>
                 <w:lang w:val="en-US"/>
               </w:rPr>
-              <w:t xml:space="preserve"> (CASA’13),</w:t>
+              <w:t xml:space="preserve">Vol. </w:t>
             </w:r>
             <w:r>
               <w:rPr>
@@ -12505,6 +11383,33 @@
                 <w:szCs w:val="16"/>
                 <w:lang w:val="en-US"/>
               </w:rPr>
+              <w:t>24</w:t>
+            </w:r>
+            <w:r>
+              <w:rPr>
+                <w:rFonts w:ascii="Verdana" w:hAnsi="Verdana"/>
+                <w:sz w:val="16"/>
+                <w:szCs w:val="16"/>
+                <w:lang w:val="en-US"/>
+              </w:rPr>
+              <w:t xml:space="preserve">, </w:t>
+            </w:r>
+            <w:r>
+              <w:rPr>
+                <w:rFonts w:ascii="Verdana" w:hAnsi="Verdana"/>
+                <w:sz w:val="16"/>
+                <w:szCs w:val="16"/>
+                <w:lang w:val="en-US"/>
+              </w:rPr>
+              <w:t>pp.</w:t>
+            </w:r>
+            <w:r>
+              <w:rPr>
+                <w:rFonts w:ascii="Verdana" w:hAnsi="Verdana"/>
+                <w:sz w:val="16"/>
+                <w:szCs w:val="16"/>
+                <w:lang w:val="en-US"/>
+              </w:rPr>
               <w:t xml:space="preserve"> </w:t>
             </w:r>
             <w:r>
@@ -12514,7 +11419,7 @@
                 <w:szCs w:val="16"/>
                 <w:lang w:val="en-US"/>
               </w:rPr>
-              <w:t xml:space="preserve">Vol. </w:t>
+              <w:t>365–375</w:t>
             </w:r>
             <w:r>
               <w:rPr>
@@ -12523,65 +11428,8 @@
                 <w:szCs w:val="16"/>
                 <w:lang w:val="en-US"/>
               </w:rPr>
-              <w:t>24</w:t>
-            </w:r>
-            <w:r>
-              <w:rPr>
-                <w:rFonts w:ascii="Verdana" w:hAnsi="Verdana"/>
-                <w:sz w:val="16"/>
-                <w:szCs w:val="16"/>
-                <w:lang w:val="en-US"/>
-              </w:rPr>
-              <w:t xml:space="preserve">, </w:t>
-            </w:r>
-            <w:r>
-              <w:rPr>
-                <w:rFonts w:ascii="Verdana" w:hAnsi="Verdana"/>
-                <w:sz w:val="16"/>
-                <w:szCs w:val="16"/>
-                <w:lang w:val="en-US"/>
-              </w:rPr>
-              <w:t>pp.</w:t>
-            </w:r>
-            <w:r>
-              <w:rPr>
-                <w:rFonts w:ascii="Verdana" w:hAnsi="Verdana"/>
-                <w:sz w:val="16"/>
-                <w:szCs w:val="16"/>
-                <w:lang w:val="en-US"/>
-              </w:rPr>
-              <w:t xml:space="preserve"> </w:t>
-            </w:r>
-            <w:r>
-              <w:rPr>
-                <w:rFonts w:ascii="Verdana" w:hAnsi="Verdana"/>
-                <w:sz w:val="16"/>
-                <w:szCs w:val="16"/>
-                <w:lang w:val="en-US"/>
-              </w:rPr>
-              <w:t>365–375</w:t>
-            </w:r>
-            <w:r>
-              <w:rPr>
-                <w:rFonts w:ascii="Verdana" w:hAnsi="Verdana"/>
-                <w:sz w:val="16"/>
-                <w:szCs w:val="16"/>
-                <w:lang w:val="en-US"/>
-              </w:rPr>
               <w:t>, 2013.</w:t>
             </w:r>
-          </w:p>
-          <w:p>
-            <w:pPr>
-              <w:ind w:left="405"/>
-              <w:jc w:val="left"/>
-              <w:rPr>
-                <w:rFonts w:ascii="Verdana" w:hAnsi="Verdana"/>
-                <w:sz w:val="16"/>
-                <w:szCs w:val="16"/>
-                <w:lang w:val="en-US"/>
-              </w:rPr>
-            </w:pPr>
           </w:p>
         </w:tc>
       </w:tr>
@@ -12622,7 +11470,6 @@
                 <w:szCs w:val="16"/>
               </w:rPr>
             </w:pPr>
-            <w:proofErr w:type="spellStart"/>
             <w:r>
               <w:rPr>
                 <w:rFonts w:ascii="Verdana" w:hAnsi="Verdana"/>
@@ -12631,75 +11478,8 @@
                 <w:sz w:val="16"/>
                 <w:szCs w:val="16"/>
               </w:rPr>
-              <w:t>Ouvrages</w:t>
-            </w:r>
-            <w:proofErr w:type="spellEnd"/>
-            <w:r>
-              <w:rPr>
-                <w:rFonts w:ascii="Verdana" w:hAnsi="Verdana"/>
-                <w:b/>
-                <w:color w:val="003366"/>
-                <w:sz w:val="16"/>
-                <w:szCs w:val="16"/>
-              </w:rPr>
-              <w:t xml:space="preserve"> </w:t>
-            </w:r>
-            <w:proofErr w:type="spellStart"/>
-            <w:r>
-              <w:rPr>
-                <w:rFonts w:ascii="Verdana" w:hAnsi="Verdana"/>
-                <w:b/>
-                <w:color w:val="003366"/>
-                <w:sz w:val="16"/>
-                <w:szCs w:val="16"/>
-              </w:rPr>
-              <w:t>ou</w:t>
-            </w:r>
-            <w:proofErr w:type="spellEnd"/>
-            <w:r>
-              <w:rPr>
-                <w:rFonts w:ascii="Verdana" w:hAnsi="Verdana"/>
-                <w:b/>
-                <w:color w:val="003366"/>
-                <w:sz w:val="16"/>
-                <w:szCs w:val="16"/>
-              </w:rPr>
-              <w:t xml:space="preserve"> </w:t>
-            </w:r>
-            <w:proofErr w:type="spellStart"/>
-            <w:r>
-              <w:rPr>
-                <w:rFonts w:ascii="Verdana" w:hAnsi="Verdana"/>
-                <w:b/>
-                <w:color w:val="003366"/>
-                <w:sz w:val="16"/>
-                <w:szCs w:val="16"/>
-              </w:rPr>
-              <w:t>chapitres</w:t>
-            </w:r>
-            <w:proofErr w:type="spellEnd"/>
-            <w:r>
-              <w:rPr>
-                <w:rFonts w:ascii="Verdana" w:hAnsi="Verdana"/>
-                <w:b/>
-                <w:color w:val="003366"/>
-                <w:sz w:val="16"/>
-                <w:szCs w:val="16"/>
-              </w:rPr>
-              <w:t xml:space="preserve"> </w:t>
-            </w:r>
-            <w:proofErr w:type="spellStart"/>
-            <w:r>
-              <w:rPr>
-                <w:rFonts w:ascii="Verdana" w:hAnsi="Verdana"/>
-                <w:b/>
-                <w:color w:val="003366"/>
-                <w:sz w:val="16"/>
-                <w:szCs w:val="16"/>
-              </w:rPr>
-              <w:t>d’ouvrage</w:t>
-            </w:r>
-            <w:proofErr w:type="spellEnd"/>
+              <w:t>Ouvrages ou chapitres d’ouvrage</w:t>
+            </w:r>
           </w:p>
         </w:tc>
         <w:tc>
@@ -12789,29 +11569,7 @@
                 <w:sz w:val="16"/>
                 <w:szCs w:val="16"/>
               </w:rPr>
-              <w:t>Communications (</w:t>
-            </w:r>
-            <w:proofErr w:type="spellStart"/>
-            <w:r>
-              <w:rPr>
-                <w:rFonts w:ascii="Verdana" w:hAnsi="Verdana"/>
-                <w:b/>
-                <w:color w:val="003366"/>
-                <w:sz w:val="16"/>
-                <w:szCs w:val="16"/>
-              </w:rPr>
-              <w:t>conférence</w:t>
-            </w:r>
-            <w:proofErr w:type="spellEnd"/>
-            <w:r>
-              <w:rPr>
-                <w:rFonts w:ascii="Verdana" w:hAnsi="Verdana"/>
-                <w:b/>
-                <w:color w:val="003366"/>
-                <w:sz w:val="16"/>
-                <w:szCs w:val="16"/>
-              </w:rPr>
-              <w:t>)</w:t>
+              <w:t>Communications (conférence)</w:t>
             </w:r>
           </w:p>
         </w:tc>
@@ -12834,7 +11592,6 @@
                 <w:lang w:val="en-US"/>
               </w:rPr>
             </w:pPr>
-            <w:proofErr w:type="spellStart"/>
             <w:r>
               <w:rPr>
                 <w:rFonts w:ascii="Verdana" w:hAnsi="Verdana"/>
@@ -12842,9 +11599,8 @@
                 <w:szCs w:val="16"/>
                 <w:lang w:val="en-US"/>
               </w:rPr>
-              <w:t>Luo</w:t>
-            </w:r>
-            <w:proofErr w:type="spellEnd"/>
+              <w:t>Luo G., Seo H., Cordier F.</w:t>
+            </w:r>
             <w:r>
               <w:rPr>
                 <w:rFonts w:ascii="Verdana" w:hAnsi="Verdana"/>
@@ -12852,9 +11608,8 @@
                 <w:szCs w:val="16"/>
                 <w:lang w:val="en-US"/>
               </w:rPr>
-              <w:t xml:space="preserve"> G., </w:t>
-            </w:r>
-            <w:proofErr w:type="spellStart"/>
+              <w:t>:</w:t>
+            </w:r>
             <w:r>
               <w:rPr>
                 <w:rFonts w:ascii="Verdana" w:hAnsi="Verdana"/>
@@ -12862,9 +11617,8 @@
                 <w:szCs w:val="16"/>
                 <w:lang w:val="en-US"/>
               </w:rPr>
-              <w:t>Seo</w:t>
-            </w:r>
-            <w:proofErr w:type="spellEnd"/>
+              <w:t xml:space="preserve"> Temporal segmentation of deforming mesh. Pacific Graphics Short Papers</w:t>
+            </w:r>
             <w:r>
               <w:rPr>
                 <w:rFonts w:ascii="Verdana" w:hAnsi="Verdana"/>
@@ -12872,9 +11626,8 @@
                 <w:szCs w:val="16"/>
                 <w:lang w:val="en-US"/>
               </w:rPr>
-              <w:t xml:space="preserve"> H., </w:t>
-            </w:r>
-            <w:proofErr w:type="spellStart"/>
+              <w:t>,</w:t>
+            </w:r>
             <w:r>
               <w:rPr>
                 <w:rFonts w:ascii="Verdana" w:hAnsi="Verdana"/>
@@ -12882,93 +11635,7 @@
                 <w:szCs w:val="16"/>
                 <w:lang w:val="en-US"/>
               </w:rPr>
-              <w:t>Cordier</w:t>
-            </w:r>
-            <w:proofErr w:type="spellEnd"/>
-            <w:r>
-              <w:rPr>
-                <w:rFonts w:ascii="Verdana" w:hAnsi="Verdana"/>
-                <w:sz w:val="16"/>
-                <w:szCs w:val="16"/>
-                <w:lang w:val="en-US"/>
-              </w:rPr>
-              <w:t xml:space="preserve"> F.</w:t>
-            </w:r>
-            <w:r>
-              <w:rPr>
-                <w:rFonts w:ascii="Verdana" w:hAnsi="Verdana"/>
-                <w:sz w:val="16"/>
-                <w:szCs w:val="16"/>
-                <w:lang w:val="en-US"/>
-              </w:rPr>
-              <w:t>:</w:t>
-            </w:r>
-            <w:r>
-              <w:rPr>
-                <w:rFonts w:ascii="Verdana" w:hAnsi="Verdana"/>
-                <w:sz w:val="16"/>
-                <w:szCs w:val="16"/>
-                <w:lang w:val="en-US"/>
-              </w:rPr>
-              <w:t xml:space="preserve"> Temporal segmentation of deforming mesh. Pacific Graphics Short Papers</w:t>
-            </w:r>
-            <w:r>
-              <w:rPr>
-                <w:rFonts w:ascii="Verdana" w:hAnsi="Verdana"/>
-                <w:sz w:val="16"/>
-                <w:szCs w:val="16"/>
-                <w:lang w:val="en-US"/>
-              </w:rPr>
-              <w:t>,</w:t>
-            </w:r>
-            <w:r>
-              <w:rPr>
-                <w:rFonts w:ascii="Verdana" w:hAnsi="Verdana"/>
-                <w:sz w:val="16"/>
-                <w:szCs w:val="16"/>
-                <w:lang w:val="en-US"/>
-              </w:rPr>
-              <w:t xml:space="preserve"> </w:t>
-            </w:r>
-            <w:proofErr w:type="gramStart"/>
-            <w:r>
-              <w:rPr>
-                <w:rFonts w:ascii="Verdana" w:hAnsi="Verdana"/>
-                <w:sz w:val="16"/>
-                <w:szCs w:val="16"/>
-                <w:lang w:val="en-US"/>
-              </w:rPr>
-              <w:t>The</w:t>
-            </w:r>
-            <w:proofErr w:type="gramEnd"/>
-            <w:r>
-              <w:rPr>
-                <w:rFonts w:ascii="Verdana" w:hAnsi="Verdana"/>
-                <w:sz w:val="16"/>
-                <w:szCs w:val="16"/>
-                <w:lang w:val="en-US"/>
-              </w:rPr>
-              <w:t xml:space="preserve"> </w:t>
-            </w:r>
-            <w:proofErr w:type="spellStart"/>
-            <w:r>
-              <w:rPr>
-                <w:rFonts w:ascii="Verdana" w:hAnsi="Verdana"/>
-                <w:sz w:val="16"/>
-                <w:szCs w:val="16"/>
-                <w:lang w:val="en-US"/>
-              </w:rPr>
-              <w:t>Eurographics</w:t>
-            </w:r>
-            <w:proofErr w:type="spellEnd"/>
-            <w:r>
-              <w:rPr>
-                <w:rFonts w:ascii="Verdana" w:hAnsi="Verdana"/>
-                <w:sz w:val="16"/>
-                <w:szCs w:val="16"/>
-                <w:lang w:val="en-US"/>
-              </w:rPr>
-              <w:t xml:space="preserve"> Association, 2013</w:t>
+              <w:t xml:space="preserve"> The Eurographics Association, 2013</w:t>
             </w:r>
             <w:r>
               <w:rPr>
@@ -13021,7 +11688,6 @@
                 <w:lang w:val="en-US"/>
               </w:rPr>
             </w:pPr>
-            <w:proofErr w:type="spellStart"/>
             <w:r>
               <w:rPr>
                 <w:rFonts w:ascii="Verdana" w:hAnsi="Verdana"/>
@@ -13031,7 +11697,6 @@
               </w:rPr>
               <w:t>Luo</w:t>
             </w:r>
-            <w:proofErr w:type="spellEnd"/>
             <w:r>
               <w:rPr>
                 <w:rFonts w:ascii="Verdana" w:hAnsi="Verdana"/>
@@ -13048,9 +11713,8 @@
                 <w:szCs w:val="16"/>
                 <w:lang w:val="en-US"/>
               </w:rPr>
-              <w:t xml:space="preserve">G., </w:t>
-            </w:r>
-            <w:proofErr w:type="spellStart"/>
+              <w:t>G., Cordier</w:t>
+            </w:r>
             <w:r>
               <w:rPr>
                 <w:rFonts w:ascii="Verdana" w:hAnsi="Verdana"/>
@@ -13058,9 +11722,8 @@
                 <w:szCs w:val="16"/>
                 <w:lang w:val="en-US"/>
               </w:rPr>
-              <w:t>Cordier</w:t>
-            </w:r>
-            <w:proofErr w:type="spellEnd"/>
+              <w:t xml:space="preserve"> F., </w:t>
+            </w:r>
             <w:r>
               <w:rPr>
                 <w:rFonts w:ascii="Verdana" w:hAnsi="Verdana"/>
@@ -13068,29 +11731,7 @@
                 <w:szCs w:val="16"/>
                 <w:lang w:val="en-US"/>
               </w:rPr>
-              <w:t xml:space="preserve"> F., </w:t>
-            </w:r>
-            <w:proofErr w:type="spellStart"/>
-            <w:proofErr w:type="gramStart"/>
-            <w:r>
-              <w:rPr>
-                <w:rFonts w:ascii="Verdana" w:hAnsi="Verdana"/>
-                <w:sz w:val="16"/>
-                <w:szCs w:val="16"/>
-                <w:lang w:val="en-US"/>
-              </w:rPr>
-              <w:t>Seo</w:t>
-            </w:r>
-            <w:proofErr w:type="spellEnd"/>
-            <w:proofErr w:type="gramEnd"/>
-            <w:r>
-              <w:rPr>
-                <w:rFonts w:ascii="Verdana" w:hAnsi="Verdana"/>
-                <w:sz w:val="16"/>
-                <w:szCs w:val="16"/>
-                <w:lang w:val="en-US"/>
-              </w:rPr>
-              <w:t>, H.</w:t>
+              <w:t>Seo, H.</w:t>
             </w:r>
             <w:r>
               <w:rPr>
@@ -13260,7 +11901,6 @@
                 <w:lang w:val="en-US"/>
               </w:rPr>
             </w:pPr>
-            <w:proofErr w:type="spellStart"/>
             <w:r>
               <w:rPr>
                 <w:rFonts w:ascii="Verdana" w:hAnsi="Verdana"/>
@@ -13268,57 +11908,7 @@
                 <w:szCs w:val="16"/>
                 <w:lang w:val="en-US"/>
               </w:rPr>
-              <w:t>Seo</w:t>
-            </w:r>
-            <w:proofErr w:type="spellEnd"/>
-            <w:r>
-              <w:rPr>
-                <w:rFonts w:ascii="Verdana" w:hAnsi="Verdana"/>
-                <w:sz w:val="16"/>
-                <w:szCs w:val="16"/>
-                <w:lang w:val="en-US"/>
-              </w:rPr>
-              <w:t xml:space="preserve"> H., Kim S., </w:t>
-            </w:r>
-            <w:proofErr w:type="spellStart"/>
-            <w:r>
-              <w:rPr>
-                <w:rFonts w:ascii="Verdana" w:hAnsi="Verdana"/>
-                <w:sz w:val="16"/>
-                <w:szCs w:val="16"/>
-                <w:lang w:val="en-US"/>
-              </w:rPr>
-              <w:t>Cordier</w:t>
-            </w:r>
-            <w:proofErr w:type="spellEnd"/>
-            <w:r>
-              <w:rPr>
-                <w:rFonts w:ascii="Verdana" w:hAnsi="Verdana"/>
-                <w:sz w:val="16"/>
-                <w:szCs w:val="16"/>
-                <w:lang w:val="en-US"/>
-              </w:rPr>
-              <w:t xml:space="preserve"> F., </w:t>
-            </w:r>
-            <w:proofErr w:type="spellStart"/>
-            <w:r>
-              <w:rPr>
-                <w:rFonts w:ascii="Verdana" w:hAnsi="Verdana"/>
-                <w:sz w:val="16"/>
-                <w:szCs w:val="16"/>
-                <w:lang w:val="en-US"/>
-              </w:rPr>
-              <w:t>Choi</w:t>
-            </w:r>
-            <w:proofErr w:type="spellEnd"/>
-            <w:r>
-              <w:rPr>
-                <w:rFonts w:ascii="Verdana" w:hAnsi="Verdana"/>
-                <w:sz w:val="16"/>
-                <w:szCs w:val="16"/>
-                <w:lang w:val="en-US"/>
-              </w:rPr>
-              <w:t xml:space="preserve"> J. and Hong K.</w:t>
+              <w:t>Seo H., Kim S., Cordier F., Choi J. and Hong K.</w:t>
             </w:r>
             <w:r>
               <w:rPr>
@@ -13510,7 +12100,6 @@
                 <w:szCs w:val="16"/>
               </w:rPr>
             </w:pPr>
-            <w:proofErr w:type="spellStart"/>
             <w:r>
               <w:rPr>
                 <w:rFonts w:ascii="Verdana" w:hAnsi="Verdana"/>
@@ -13519,75 +12108,8 @@
                 <w:sz w:val="16"/>
                 <w:szCs w:val="16"/>
               </w:rPr>
-              <w:t>Ouvrages</w:t>
-            </w:r>
-            <w:proofErr w:type="spellEnd"/>
-            <w:r>
-              <w:rPr>
-                <w:rFonts w:ascii="Verdana" w:hAnsi="Verdana"/>
-                <w:b/>
-                <w:color w:val="003366"/>
-                <w:sz w:val="16"/>
-                <w:szCs w:val="16"/>
-              </w:rPr>
-              <w:t xml:space="preserve"> </w:t>
-            </w:r>
-            <w:proofErr w:type="spellStart"/>
-            <w:r>
-              <w:rPr>
-                <w:rFonts w:ascii="Verdana" w:hAnsi="Verdana"/>
-                <w:b/>
-                <w:color w:val="003366"/>
-                <w:sz w:val="16"/>
-                <w:szCs w:val="16"/>
-              </w:rPr>
-              <w:t>ou</w:t>
-            </w:r>
-            <w:proofErr w:type="spellEnd"/>
-            <w:r>
-              <w:rPr>
-                <w:rFonts w:ascii="Verdana" w:hAnsi="Verdana"/>
-                <w:b/>
-                <w:color w:val="003366"/>
-                <w:sz w:val="16"/>
-                <w:szCs w:val="16"/>
-              </w:rPr>
-              <w:t xml:space="preserve"> </w:t>
-            </w:r>
-            <w:proofErr w:type="spellStart"/>
-            <w:r>
-              <w:rPr>
-                <w:rFonts w:ascii="Verdana" w:hAnsi="Verdana"/>
-                <w:b/>
-                <w:color w:val="003366"/>
-                <w:sz w:val="16"/>
-                <w:szCs w:val="16"/>
-              </w:rPr>
-              <w:t>chapitres</w:t>
-            </w:r>
-            <w:proofErr w:type="spellEnd"/>
-            <w:r>
-              <w:rPr>
-                <w:rFonts w:ascii="Verdana" w:hAnsi="Verdana"/>
-                <w:b/>
-                <w:color w:val="003366"/>
-                <w:sz w:val="16"/>
-                <w:szCs w:val="16"/>
-              </w:rPr>
-              <w:t xml:space="preserve"> </w:t>
-            </w:r>
-            <w:proofErr w:type="spellStart"/>
-            <w:r>
-              <w:rPr>
-                <w:rFonts w:ascii="Verdana" w:hAnsi="Verdana"/>
-                <w:b/>
-                <w:color w:val="003366"/>
-                <w:sz w:val="16"/>
-                <w:szCs w:val="16"/>
-              </w:rPr>
-              <w:t>d’ouvrage</w:t>
-            </w:r>
-            <w:proofErr w:type="spellEnd"/>
+              <w:t>Ouvrages ou chapitres d’ouvrage</w:t>
+            </w:r>
           </w:p>
         </w:tc>
         <w:tc>
@@ -13677,29 +12199,7 @@
                 <w:sz w:val="16"/>
                 <w:szCs w:val="16"/>
               </w:rPr>
-              <w:t>Communications (</w:t>
-            </w:r>
-            <w:proofErr w:type="spellStart"/>
-            <w:r>
-              <w:rPr>
-                <w:rFonts w:ascii="Verdana" w:hAnsi="Verdana"/>
-                <w:b/>
-                <w:color w:val="003366"/>
-                <w:sz w:val="16"/>
-                <w:szCs w:val="16"/>
-              </w:rPr>
-              <w:t>conférence</w:t>
-            </w:r>
-            <w:proofErr w:type="spellEnd"/>
-            <w:r>
-              <w:rPr>
-                <w:rFonts w:ascii="Verdana" w:hAnsi="Verdana"/>
-                <w:b/>
-                <w:color w:val="003366"/>
-                <w:sz w:val="16"/>
-                <w:szCs w:val="16"/>
-              </w:rPr>
-              <w:t>)</w:t>
+              <w:t>Communications (conférence)</w:t>
             </w:r>
           </w:p>
         </w:tc>
@@ -13916,7 +12416,6 @@
                 <w:szCs w:val="16"/>
               </w:rPr>
             </w:pPr>
-            <w:proofErr w:type="spellStart"/>
             <w:r>
               <w:rPr>
                 <w:rFonts w:ascii="Verdana" w:hAnsi="Verdana"/>
@@ -13927,7 +12426,6 @@
               </w:rPr>
               <w:t>Conférences</w:t>
             </w:r>
-            <w:proofErr w:type="spellEnd"/>
             <w:r>
               <w:rPr>
                 <w:rFonts w:ascii="Verdana" w:hAnsi="Verdana"/>
@@ -14029,7 +12527,6 @@
                 <w:szCs w:val="16"/>
               </w:rPr>
             </w:pPr>
-            <w:proofErr w:type="spellStart"/>
             <w:r>
               <w:rPr>
                 <w:rFonts w:ascii="Verdana" w:hAnsi="Verdana"/>
@@ -14040,7 +12537,6 @@
               </w:rPr>
               <w:t>Autres</w:t>
             </w:r>
-            <w:proofErr w:type="spellEnd"/>
           </w:p>
           <w:p>
             <w:pPr>
@@ -14219,42 +12715,8 @@
                 <w:sz w:val="16"/>
                 <w:szCs w:val="16"/>
               </w:rPr>
-              <w:t xml:space="preserve">Brevets </w:t>
-            </w:r>
-            <w:proofErr w:type="spellStart"/>
-            <w:r>
-              <w:rPr>
-                <w:rFonts w:ascii="Verdana" w:hAnsi="Verdana"/>
-                <w:b/>
-                <w:color w:val="003366"/>
-                <w:sz w:val="16"/>
-                <w:szCs w:val="16"/>
-              </w:rPr>
-              <w:t>internationaux</w:t>
-            </w:r>
-            <w:proofErr w:type="spellEnd"/>
-            <w:r>
-              <w:rPr>
-                <w:rFonts w:ascii="Verdana" w:hAnsi="Verdana"/>
-                <w:b/>
-                <w:color w:val="003366"/>
-                <w:sz w:val="16"/>
-                <w:szCs w:val="16"/>
-              </w:rPr>
-              <w:t xml:space="preserve"> </w:t>
-            </w:r>
-            <w:proofErr w:type="spellStart"/>
-            <w:r>
-              <w:rPr>
-                <w:rFonts w:ascii="Verdana" w:hAnsi="Verdana"/>
-                <w:b/>
-                <w:color w:val="003366"/>
-                <w:sz w:val="16"/>
-                <w:szCs w:val="16"/>
-              </w:rPr>
-              <w:t>obtenus</w:t>
-            </w:r>
-            <w:proofErr w:type="spellEnd"/>
+              <w:t>Brevets internationaux obtenus</w:t>
+            </w:r>
           </w:p>
         </w:tc>
         <w:tc>
@@ -14406,42 +12868,8 @@
                 <w:sz w:val="16"/>
                 <w:szCs w:val="16"/>
               </w:rPr>
-              <w:t xml:space="preserve">Brevets </w:t>
-            </w:r>
-            <w:proofErr w:type="spellStart"/>
-            <w:r>
-              <w:rPr>
-                <w:rFonts w:ascii="Verdana" w:hAnsi="Verdana"/>
-                <w:b/>
-                <w:color w:val="003366"/>
-                <w:sz w:val="16"/>
-                <w:szCs w:val="16"/>
-              </w:rPr>
-              <w:t>nationaux</w:t>
-            </w:r>
-            <w:proofErr w:type="spellEnd"/>
-            <w:r>
-              <w:rPr>
-                <w:rFonts w:ascii="Verdana" w:hAnsi="Verdana"/>
-                <w:b/>
-                <w:color w:val="003366"/>
-                <w:sz w:val="16"/>
-                <w:szCs w:val="16"/>
-              </w:rPr>
-              <w:t xml:space="preserve"> </w:t>
-            </w:r>
-            <w:proofErr w:type="spellStart"/>
-            <w:r>
-              <w:rPr>
-                <w:rFonts w:ascii="Verdana" w:hAnsi="Verdana"/>
-                <w:b/>
-                <w:color w:val="003366"/>
-                <w:sz w:val="16"/>
-                <w:szCs w:val="16"/>
-              </w:rPr>
-              <w:t>obtenus</w:t>
-            </w:r>
-            <w:proofErr w:type="spellEnd"/>
+              <w:t>Brevets nationaux obtenus</w:t>
+            </w:r>
           </w:p>
           <w:p>
             <w:pPr>
@@ -14605,51 +13033,7 @@
                 <w:sz w:val="16"/>
                 <w:szCs w:val="16"/>
               </w:rPr>
-              <w:t xml:space="preserve">Licences </w:t>
-            </w:r>
-            <w:proofErr w:type="spellStart"/>
-            <w:r>
-              <w:rPr>
-                <w:rFonts w:ascii="Verdana" w:hAnsi="Verdana"/>
-                <w:b/>
-                <w:color w:val="003366"/>
-                <w:sz w:val="16"/>
-                <w:szCs w:val="16"/>
-              </w:rPr>
-              <w:t>d’exploitation</w:t>
-            </w:r>
-            <w:proofErr w:type="spellEnd"/>
-            <w:r>
-              <w:rPr>
-                <w:rFonts w:ascii="Verdana" w:hAnsi="Verdana"/>
-                <w:b/>
-                <w:color w:val="003366"/>
-                <w:sz w:val="16"/>
-                <w:szCs w:val="16"/>
-              </w:rPr>
-              <w:t xml:space="preserve"> (</w:t>
-            </w:r>
-            <w:proofErr w:type="spellStart"/>
-            <w:r>
-              <w:rPr>
-                <w:rFonts w:ascii="Verdana" w:hAnsi="Verdana"/>
-                <w:b/>
-                <w:color w:val="003366"/>
-                <w:sz w:val="16"/>
-                <w:szCs w:val="16"/>
-              </w:rPr>
-              <w:t>obtention</w:t>
-            </w:r>
-            <w:proofErr w:type="spellEnd"/>
-            <w:r>
-              <w:rPr>
-                <w:rFonts w:ascii="Verdana" w:hAnsi="Verdana"/>
-                <w:b/>
-                <w:color w:val="003366"/>
-                <w:sz w:val="16"/>
-                <w:szCs w:val="16"/>
-              </w:rPr>
-              <w:t xml:space="preserve"> / cession)</w:t>
+              <w:t>Licences d’exploitation (obtention / cession)</w:t>
             </w:r>
           </w:p>
         </w:tc>
@@ -14715,7 +13099,6 @@
                 <w:szCs w:val="16"/>
               </w:rPr>
             </w:pPr>
-            <w:proofErr w:type="spellStart"/>
             <w:r>
               <w:rPr>
                 <w:rFonts w:ascii="Verdana" w:hAnsi="Verdana"/>
@@ -14724,75 +13107,8 @@
                 <w:sz w:val="16"/>
                 <w:szCs w:val="16"/>
               </w:rPr>
-              <w:t>Créations</w:t>
-            </w:r>
-            <w:proofErr w:type="spellEnd"/>
-            <w:r>
-              <w:rPr>
-                <w:rFonts w:ascii="Verdana" w:hAnsi="Verdana"/>
-                <w:b/>
-                <w:color w:val="003366"/>
-                <w:sz w:val="16"/>
-                <w:szCs w:val="16"/>
-              </w:rPr>
-              <w:t xml:space="preserve"> </w:t>
-            </w:r>
-            <w:proofErr w:type="spellStart"/>
-            <w:r>
-              <w:rPr>
-                <w:rFonts w:ascii="Verdana" w:hAnsi="Verdana"/>
-                <w:b/>
-                <w:color w:val="003366"/>
-                <w:sz w:val="16"/>
-                <w:szCs w:val="16"/>
-              </w:rPr>
-              <w:t>d’entreprises</w:t>
-            </w:r>
-            <w:proofErr w:type="spellEnd"/>
-            <w:r>
-              <w:rPr>
-                <w:rFonts w:ascii="Verdana" w:hAnsi="Verdana"/>
-                <w:b/>
-                <w:color w:val="003366"/>
-                <w:sz w:val="16"/>
-                <w:szCs w:val="16"/>
-              </w:rPr>
-              <w:t xml:space="preserve"> </w:t>
-            </w:r>
-            <w:proofErr w:type="spellStart"/>
-            <w:r>
-              <w:rPr>
-                <w:rFonts w:ascii="Verdana" w:hAnsi="Verdana"/>
-                <w:b/>
-                <w:color w:val="003366"/>
-                <w:sz w:val="16"/>
-                <w:szCs w:val="16"/>
-              </w:rPr>
-              <w:t>ou</w:t>
-            </w:r>
-            <w:proofErr w:type="spellEnd"/>
-            <w:r>
-              <w:rPr>
-                <w:rFonts w:ascii="Verdana" w:hAnsi="Verdana"/>
-                <w:b/>
-                <w:color w:val="003366"/>
-                <w:sz w:val="16"/>
-                <w:szCs w:val="16"/>
-              </w:rPr>
-              <w:t xml:space="preserve"> </w:t>
-            </w:r>
-            <w:proofErr w:type="spellStart"/>
-            <w:r>
-              <w:rPr>
-                <w:rFonts w:ascii="Verdana" w:hAnsi="Verdana"/>
-                <w:b/>
-                <w:color w:val="003366"/>
-                <w:sz w:val="16"/>
-                <w:szCs w:val="16"/>
-              </w:rPr>
-              <w:t>essaimage</w:t>
-            </w:r>
-            <w:proofErr w:type="spellEnd"/>
+              <w:t>Créations d’entreprises ou essaimage</w:t>
+            </w:r>
           </w:p>
         </w:tc>
         <w:tc>
@@ -14865,43 +13181,8 @@
                 <w:sz w:val="16"/>
                 <w:szCs w:val="16"/>
               </w:rPr>
-              <w:t xml:space="preserve">Nouveaux </w:t>
-            </w:r>
-            <w:proofErr w:type="spellStart"/>
-            <w:r>
-              <w:rPr>
-                <w:rFonts w:ascii="Verdana" w:hAnsi="Verdana"/>
-                <w:b/>
-                <w:color w:val="003366"/>
-                <w:sz w:val="16"/>
-                <w:szCs w:val="16"/>
-              </w:rPr>
-              <w:t>projets</w:t>
-            </w:r>
-            <w:proofErr w:type="spellEnd"/>
-            <w:r>
-              <w:rPr>
-                <w:rFonts w:ascii="Verdana" w:hAnsi="Verdana"/>
-                <w:b/>
-                <w:color w:val="003366"/>
-                <w:sz w:val="16"/>
-                <w:szCs w:val="16"/>
-              </w:rPr>
-              <w:t xml:space="preserve"> </w:t>
-            </w:r>
-            <w:proofErr w:type="spellStart"/>
-            <w:r>
-              <w:rPr>
-                <w:rFonts w:ascii="Verdana" w:hAnsi="Verdana"/>
-                <w:b/>
-                <w:color w:val="003366"/>
-                <w:sz w:val="16"/>
-                <w:szCs w:val="16"/>
-              </w:rPr>
-              <w:lastRenderedPageBreak/>
-              <w:t>collaboratifs</w:t>
-            </w:r>
-            <w:proofErr w:type="spellEnd"/>
+              <w:t>Nouveaux projets collaboratifs</w:t>
+            </w:r>
           </w:p>
         </w:tc>
         <w:tc>
@@ -14929,7 +13210,6 @@
                 <w:sz w:val="16"/>
                 <w:szCs w:val="16"/>
               </w:rPr>
-              <w:lastRenderedPageBreak/>
               <w:t xml:space="preserve"> </w:t>
             </w:r>
           </w:p>
@@ -14967,7 +13247,6 @@
                 <w:szCs w:val="16"/>
               </w:rPr>
             </w:pPr>
-            <w:proofErr w:type="spellStart"/>
             <w:r>
               <w:rPr>
                 <w:rFonts w:ascii="Verdana" w:hAnsi="Verdana"/>
@@ -14977,31 +13256,8 @@
                 <w:szCs w:val="16"/>
               </w:rPr>
               <w:lastRenderedPageBreak/>
-              <w:t>Colloques</w:t>
-            </w:r>
-            <w:proofErr w:type="spellEnd"/>
-            <w:r>
-              <w:rPr>
-                <w:rFonts w:ascii="Verdana" w:hAnsi="Verdana"/>
-                <w:b/>
-                <w:color w:val="003366"/>
-                <w:sz w:val="16"/>
-                <w:szCs w:val="16"/>
-              </w:rPr>
-              <w:t xml:space="preserve"> </w:t>
-            </w:r>
-            <w:proofErr w:type="spellStart"/>
-            <w:r>
-              <w:rPr>
-                <w:rFonts w:ascii="Verdana" w:hAnsi="Verdana"/>
-                <w:b/>
-                <w:color w:val="003366"/>
-                <w:sz w:val="16"/>
-                <w:szCs w:val="16"/>
-              </w:rPr>
-              <w:t>scientifiques</w:t>
-            </w:r>
-            <w:proofErr w:type="spellEnd"/>
+              <w:t>Colloques scientifiques</w:t>
+            </w:r>
           </w:p>
           <w:p>
             <w:pPr>
@@ -15036,7 +13292,6 @@
                 <w:lang w:val="en-US"/>
               </w:rPr>
             </w:pPr>
-            <w:proofErr w:type="spellStart"/>
             <w:r>
               <w:rPr>
                 <w:rFonts w:ascii="Verdana" w:hAnsi="Verdana" w:hint="eastAsia"/>
@@ -15044,9 +13299,17 @@
                 <w:szCs w:val="16"/>
                 <w:lang w:val="en-US" w:eastAsia="ko-KR"/>
               </w:rPr>
-              <w:t>Hyewon</w:t>
-            </w:r>
-            <w:proofErr w:type="spellEnd"/>
+              <w:t>Hyewon SEO, "</w:t>
+            </w:r>
+            <w:r>
+              <w:rPr>
+                <w:rFonts w:ascii="Verdana" w:hAnsi="Verdana"/>
+                <w:sz w:val="16"/>
+                <w:szCs w:val="16"/>
+                <w:lang w:val="en-US" w:eastAsia="ko-KR"/>
+              </w:rPr>
+              <w:t>Landmark transfer with minimal graph</w:t>
+            </w:r>
             <w:r>
               <w:rPr>
                 <w:rFonts w:ascii="Verdana" w:hAnsi="Verdana" w:hint="eastAsia"/>
@@ -15054,16 +13317,7 @@
                 <w:szCs w:val="16"/>
                 <w:lang w:val="en-US" w:eastAsia="ko-KR"/>
               </w:rPr>
-              <w:t xml:space="preserve"> SEO, "</w:t>
-            </w:r>
-            <w:r>
-              <w:rPr>
-                <w:rFonts w:ascii="Verdana" w:hAnsi="Verdana"/>
-                <w:sz w:val="16"/>
-                <w:szCs w:val="16"/>
-                <w:lang w:val="en-US" w:eastAsia="ko-KR"/>
-              </w:rPr>
-              <w:t>Landmark transfer with minimal graph</w:t>
+              <w:t>", visiting lab seminar</w:t>
             </w:r>
             <w:r>
               <w:rPr>
@@ -15072,38 +13326,8 @@
                 <w:szCs w:val="16"/>
                 <w:lang w:val="en-US" w:eastAsia="ko-KR"/>
               </w:rPr>
-              <w:t>"</w:t>
-            </w:r>
-            <w:proofErr w:type="gramStart"/>
-            <w:r>
-              <w:rPr>
-                <w:rFonts w:ascii="Verdana" w:hAnsi="Verdana" w:hint="eastAsia"/>
-                <w:sz w:val="16"/>
-                <w:szCs w:val="16"/>
-                <w:lang w:val="en-US" w:eastAsia="ko-KR"/>
-              </w:rPr>
-              <w:t>, visiting</w:t>
-            </w:r>
-            <w:proofErr w:type="gramEnd"/>
-            <w:r>
-              <w:rPr>
-                <w:rFonts w:ascii="Verdana" w:hAnsi="Verdana" w:hint="eastAsia"/>
-                <w:sz w:val="16"/>
-                <w:szCs w:val="16"/>
-                <w:lang w:val="en-US" w:eastAsia="ko-KR"/>
-              </w:rPr>
-              <w:t xml:space="preserve"> lab seminar</w:t>
-            </w:r>
-            <w:r>
-              <w:rPr>
-                <w:rFonts w:ascii="Verdana" w:hAnsi="Verdana" w:hint="eastAsia"/>
-                <w:sz w:val="16"/>
-                <w:szCs w:val="16"/>
-                <w:lang w:val="en-US" w:eastAsia="ko-KR"/>
-              </w:rPr>
               <w:t xml:space="preserve">, </w:t>
             </w:r>
-            <w:proofErr w:type="spellStart"/>
             <w:r>
               <w:rPr>
                 <w:rFonts w:ascii="Verdana" w:hAnsi="Verdana"/>
@@ -15113,7 +13337,6 @@
               </w:rPr>
               <w:t>GeoMod</w:t>
             </w:r>
-            <w:proofErr w:type="spellEnd"/>
             <w:r>
               <w:rPr>
                 <w:rFonts w:ascii="Verdana" w:eastAsia="Malgun Gothic" w:hAnsi="Verdana" w:hint="eastAsia"/>
@@ -15220,7 +13443,6 @@
                 <w:lang w:val="en-US"/>
               </w:rPr>
             </w:pPr>
-            <w:proofErr w:type="spellStart"/>
             <w:r>
               <w:rPr>
                 <w:rFonts w:ascii="Verdana" w:hAnsi="Verdana" w:hint="eastAsia"/>
@@ -15228,9 +13450,17 @@
                 <w:szCs w:val="16"/>
                 <w:lang w:val="en-US" w:eastAsia="ko-KR"/>
               </w:rPr>
-              <w:t>Hyewon</w:t>
-            </w:r>
-            <w:proofErr w:type="spellEnd"/>
+              <w:t>Hyewon SEO, "</w:t>
+            </w:r>
+            <w:r>
+              <w:rPr>
+                <w:rFonts w:ascii="Verdana" w:hAnsi="Verdana"/>
+                <w:sz w:val="16"/>
+                <w:szCs w:val="16"/>
+                <w:lang w:val="en-US"/>
+              </w:rPr>
+              <w:t>Shape analysis and registration of people using dynamic data</w:t>
+            </w:r>
             <w:r>
               <w:rPr>
                 <w:rFonts w:ascii="Verdana" w:hAnsi="Verdana" w:hint="eastAsia"/>
@@ -15238,16 +13468,7 @@
                 <w:szCs w:val="16"/>
                 <w:lang w:val="en-US" w:eastAsia="ko-KR"/>
               </w:rPr>
-              <w:t xml:space="preserve"> SEO, "</w:t>
-            </w:r>
-            <w:r>
-              <w:rPr>
-                <w:rFonts w:ascii="Verdana" w:hAnsi="Verdana"/>
-                <w:sz w:val="16"/>
-                <w:szCs w:val="16"/>
-                <w:lang w:val="en-US"/>
-              </w:rPr>
-              <w:t>Shape analysis and registration of people using dynamic data</w:t>
+              <w:t xml:space="preserve">", </w:t>
             </w:r>
             <w:r>
               <w:rPr>
@@ -15256,36 +13477,7 @@
                 <w:szCs w:val="16"/>
                 <w:lang w:val="en-US" w:eastAsia="ko-KR"/>
               </w:rPr>
-              <w:t xml:space="preserve">", </w:t>
-            </w:r>
-            <w:r>
-              <w:rPr>
-                <w:rFonts w:ascii="Verdana" w:hAnsi="Verdana" w:hint="eastAsia"/>
-                <w:sz w:val="16"/>
-                <w:szCs w:val="16"/>
-                <w:lang w:val="en-US" w:eastAsia="ko-KR"/>
-              </w:rPr>
-              <w:t xml:space="preserve">presentation at team meeting, IGG, </w:t>
-            </w:r>
-            <w:proofErr w:type="spellStart"/>
-            <w:r>
-              <w:rPr>
-                <w:rFonts w:ascii="Verdana" w:hAnsi="Verdana" w:hint="eastAsia"/>
-                <w:sz w:val="16"/>
-                <w:szCs w:val="16"/>
-                <w:lang w:val="en-US" w:eastAsia="ko-KR"/>
-              </w:rPr>
-              <w:t>ICube</w:t>
-            </w:r>
-            <w:proofErr w:type="spellEnd"/>
-            <w:r>
-              <w:rPr>
-                <w:rFonts w:ascii="Verdana" w:hAnsi="Verdana" w:hint="eastAsia"/>
-                <w:sz w:val="16"/>
-                <w:szCs w:val="16"/>
-                <w:lang w:val="en-US" w:eastAsia="ko-KR"/>
-              </w:rPr>
-              <w:t xml:space="preserve">, </w:t>
+              <w:t xml:space="preserve">presentation at team meeting, IGG, ICube, </w:t>
             </w:r>
             <w:r>
               <w:rPr>
@@ -15522,27 +13714,7 @@
                 <w:szCs w:val="16"/>
                 <w:lang w:val="en-US"/>
               </w:rPr>
-              <w:t xml:space="preserve">Frederic </w:t>
-            </w:r>
-            <w:proofErr w:type="spellStart"/>
-            <w:r>
-              <w:rPr>
-                <w:rFonts w:ascii="Verdana" w:hAnsi="Verdana"/>
-                <w:sz w:val="16"/>
-                <w:szCs w:val="16"/>
-                <w:lang w:val="en-US"/>
-              </w:rPr>
-              <w:t>Cordier</w:t>
-            </w:r>
-            <w:proofErr w:type="spellEnd"/>
-            <w:r>
-              <w:rPr>
-                <w:rFonts w:ascii="Verdana" w:hAnsi="Verdana"/>
-                <w:sz w:val="16"/>
-                <w:szCs w:val="16"/>
-                <w:lang w:val="en-US"/>
-              </w:rPr>
-              <w:t xml:space="preserve">, </w:t>
+              <w:t xml:space="preserve">Frederic Cordier, </w:t>
             </w:r>
             <w:r>
               <w:rPr>
@@ -15614,7 +13786,6 @@
                 <w:lang w:val="en-US"/>
               </w:rPr>
             </w:pPr>
-            <w:proofErr w:type="spellStart"/>
             <w:r>
               <w:rPr>
                 <w:rFonts w:ascii="Verdana" w:hAnsi="Verdana" w:hint="eastAsia"/>
@@ -15622,9 +13793,17 @@
                 <w:szCs w:val="16"/>
                 <w:lang w:val="en-US" w:eastAsia="ko-KR"/>
               </w:rPr>
-              <w:t>Hyewon</w:t>
-            </w:r>
-            <w:proofErr w:type="spellEnd"/>
+              <w:t>Hyewon SEO, "</w:t>
+            </w:r>
+            <w:r>
+              <w:rPr>
+                <w:rFonts w:ascii="Verdana" w:hAnsi="Verdana"/>
+                <w:sz w:val="16"/>
+                <w:szCs w:val="16"/>
+                <w:lang w:val="en-US"/>
+              </w:rPr>
+              <w:t>Shape analysis and registration of people using dynamic data</w:t>
+            </w:r>
             <w:r>
               <w:rPr>
                 <w:rFonts w:ascii="Verdana" w:hAnsi="Verdana" w:hint="eastAsia"/>
@@ -15632,16 +13811,7 @@
                 <w:szCs w:val="16"/>
                 <w:lang w:val="en-US" w:eastAsia="ko-KR"/>
               </w:rPr>
-              <w:t xml:space="preserve"> SEO, "</w:t>
-            </w:r>
-            <w:r>
-              <w:rPr>
-                <w:rFonts w:ascii="Verdana" w:hAnsi="Verdana"/>
-                <w:sz w:val="16"/>
-                <w:szCs w:val="16"/>
-                <w:lang w:val="en-US"/>
-              </w:rPr>
-              <w:t>Shape analysis and registration of people using dynamic data</w:t>
+              <w:t>"</w:t>
             </w:r>
             <w:r>
               <w:rPr>
@@ -15650,57 +13820,7 @@
                 <w:szCs w:val="16"/>
                 <w:lang w:val="en-US" w:eastAsia="ko-KR"/>
               </w:rPr>
-              <w:t>"</w:t>
-            </w:r>
-            <w:proofErr w:type="gramStart"/>
-            <w:r>
-              <w:rPr>
-                <w:rFonts w:ascii="Verdana" w:hAnsi="Verdana" w:hint="eastAsia"/>
-                <w:sz w:val="16"/>
-                <w:szCs w:val="16"/>
-                <w:lang w:val="en-US" w:eastAsia="ko-KR"/>
-              </w:rPr>
-              <w:t>, visiting</w:t>
-            </w:r>
-            <w:proofErr w:type="gramEnd"/>
-            <w:r>
-              <w:rPr>
-                <w:rFonts w:ascii="Verdana" w:hAnsi="Verdana" w:hint="eastAsia"/>
-                <w:sz w:val="16"/>
-                <w:szCs w:val="16"/>
-                <w:lang w:val="en-US" w:eastAsia="ko-KR"/>
-              </w:rPr>
-              <w:t xml:space="preserve"> lab seminar, </w:t>
-            </w:r>
-            <w:proofErr w:type="spellStart"/>
-            <w:r>
-              <w:rPr>
-                <w:rFonts w:ascii="Verdana" w:hAnsi="Verdana" w:hint="eastAsia"/>
-                <w:sz w:val="16"/>
-                <w:szCs w:val="16"/>
-                <w:lang w:val="en-US" w:eastAsia="ko-KR"/>
-              </w:rPr>
-              <w:t>MIRALab</w:t>
-            </w:r>
-            <w:proofErr w:type="spellEnd"/>
-            <w:r>
-              <w:rPr>
-                <w:rFonts w:ascii="Verdana" w:hAnsi="Verdana" w:hint="eastAsia"/>
-                <w:sz w:val="16"/>
-                <w:szCs w:val="16"/>
-                <w:lang w:val="en-US" w:eastAsia="ko-KR"/>
-              </w:rPr>
-              <w:t xml:space="preserve">, </w:t>
-            </w:r>
-            <w:proofErr w:type="spellStart"/>
-            <w:r>
-              <w:rPr>
-                <w:rFonts w:ascii="Verdana" w:hAnsi="Verdana" w:hint="eastAsia"/>
-                <w:sz w:val="16"/>
-                <w:szCs w:val="16"/>
-                <w:lang w:val="en-US" w:eastAsia="ko-KR"/>
-              </w:rPr>
-              <w:t>Universit</w:t>
+              <w:t>, visiting lab seminar, MIRALab, Universit</w:t>
             </w:r>
             <w:r>
               <w:rPr>
@@ -15711,7 +13831,6 @@
               </w:rPr>
               <w:t>é</w:t>
             </w:r>
-            <w:proofErr w:type="spellEnd"/>
             <w:r>
               <w:rPr>
                 <w:rFonts w:ascii="Verdana" w:hAnsi="Verdana" w:hint="eastAsia"/>
@@ -15800,25 +13919,14 @@
                 <w:lang w:val="en-US"/>
               </w:rPr>
             </w:pPr>
-            <w:proofErr w:type="spellStart"/>
-            <w:r>
-              <w:rPr>
-                <w:rFonts w:ascii="Verdana" w:hAnsi="Verdana"/>
-                <w:sz w:val="16"/>
-                <w:szCs w:val="16"/>
-                <w:lang w:val="en-US" w:eastAsia="ko-KR"/>
-              </w:rPr>
-              <w:t>Guoliang</w:t>
-            </w:r>
-            <w:proofErr w:type="spellEnd"/>
-            <w:r>
-              <w:rPr>
-                <w:rFonts w:ascii="Verdana" w:hAnsi="Verdana"/>
-                <w:sz w:val="16"/>
-                <w:szCs w:val="16"/>
-                <w:lang w:val="en-US" w:eastAsia="ko-KR"/>
-              </w:rPr>
-              <w:t xml:space="preserve"> LUO, </w:t>
+            <w:r>
+              <w:rPr>
+                <w:rFonts w:ascii="Verdana" w:hAnsi="Verdana"/>
+                <w:sz w:val="16"/>
+                <w:szCs w:val="16"/>
+                <w:lang w:val="en-US" w:eastAsia="ko-KR"/>
+              </w:rPr>
+              <w:t xml:space="preserve">Guoliang LUO, </w:t>
             </w:r>
             <w:r>
               <w:rPr>
@@ -15854,27 +13962,7 @@
                 <w:szCs w:val="16"/>
                 <w:lang w:val="en-US" w:eastAsia="ko-KR"/>
               </w:rPr>
-              <w:t xml:space="preserve">, presentation at internal seminar, IGG, </w:t>
-            </w:r>
-            <w:proofErr w:type="spellStart"/>
-            <w:r>
-              <w:rPr>
-                <w:rFonts w:ascii="Verdana" w:hAnsi="Verdana"/>
-                <w:sz w:val="16"/>
-                <w:szCs w:val="16"/>
-                <w:lang w:val="en-US" w:eastAsia="ko-KR"/>
-              </w:rPr>
-              <w:t>ICube</w:t>
-            </w:r>
-            <w:proofErr w:type="spellEnd"/>
-            <w:r>
-              <w:rPr>
-                <w:rFonts w:ascii="Verdana" w:hAnsi="Verdana"/>
-                <w:sz w:val="16"/>
-                <w:szCs w:val="16"/>
-                <w:lang w:val="en-US" w:eastAsia="ko-KR"/>
-              </w:rPr>
-              <w:t>, December 2012.</w:t>
+              <w:t>, presentation at internal seminar, IGG, ICube, December 2012.</w:t>
             </w:r>
           </w:p>
           <w:p>
@@ -15892,37 +13980,42 @@
                 <w:lang w:val="en-US"/>
               </w:rPr>
             </w:pPr>
-            <w:proofErr w:type="spellStart"/>
-            <w:r>
-              <w:rPr>
-                <w:rFonts w:ascii="Verdana" w:hAnsi="Verdana"/>
-                <w:sz w:val="16"/>
-                <w:szCs w:val="16"/>
-                <w:lang w:val="en-US" w:eastAsia="ko-KR"/>
-              </w:rPr>
-              <w:t>Vasyl</w:t>
-            </w:r>
-            <w:proofErr w:type="spellEnd"/>
-            <w:r>
-              <w:rPr>
-                <w:rFonts w:ascii="Verdana" w:hAnsi="Verdana"/>
-                <w:sz w:val="16"/>
-                <w:szCs w:val="16"/>
-                <w:lang w:val="en-US" w:eastAsia="ko-KR"/>
-              </w:rPr>
-              <w:t xml:space="preserve"> </w:t>
-            </w:r>
-            <w:proofErr w:type="spellStart"/>
-            <w:r>
-              <w:rPr>
-                <w:rFonts w:ascii="Verdana" w:hAnsi="Verdana"/>
-                <w:sz w:val="16"/>
-                <w:szCs w:val="16"/>
-                <w:lang w:val="en-US" w:eastAsia="ko-KR"/>
-              </w:rPr>
-              <w:t>Mykhalchuk</w:t>
-            </w:r>
-            <w:proofErr w:type="spellEnd"/>
+            <w:r>
+              <w:rPr>
+                <w:rFonts w:ascii="Verdana" w:hAnsi="Verdana"/>
+                <w:sz w:val="16"/>
+                <w:szCs w:val="16"/>
+                <w:lang w:val="en-US" w:eastAsia="ko-KR"/>
+              </w:rPr>
+              <w:t xml:space="preserve">Vasyl Mykhalchuk, </w:t>
+            </w:r>
+            <w:r>
+              <w:rPr>
+                <w:rFonts w:ascii="Verdana" w:hAnsi="Verdana" w:hint="eastAsia"/>
+                <w:sz w:val="16"/>
+                <w:szCs w:val="16"/>
+                <w:lang w:val="en-US" w:eastAsia="ko-KR"/>
+              </w:rPr>
+              <w:t>"</w:t>
+            </w:r>
+            <w:r>
+              <w:rPr>
+                <w:rFonts w:ascii="Verdana" w:hAnsi="Verdana"/>
+                <w:sz w:val="16"/>
+                <w:szCs w:val="16"/>
+                <w:lang w:val="en-US" w:eastAsia="ko-KR"/>
+              </w:rPr>
+              <w:t>Landmark transfer with minimal graph</w:t>
+            </w:r>
+            <w:r>
+              <w:rPr>
+                <w:rFonts w:ascii="Verdana" w:hAnsi="Verdana" w:hint="eastAsia"/>
+                <w:sz w:val="16"/>
+                <w:szCs w:val="16"/>
+                <w:lang w:val="en-US" w:eastAsia="ko-KR"/>
+              </w:rPr>
+              <w:t>"</w:t>
+            </w:r>
             <w:r>
               <w:rPr>
                 <w:rFonts w:ascii="Verdana" w:hAnsi="Verdana"/>
@@ -15934,68 +14027,12 @@
             </w:r>
             <w:r>
               <w:rPr>
-                <w:rFonts w:ascii="Verdana" w:hAnsi="Verdana" w:hint="eastAsia"/>
-                <w:sz w:val="16"/>
-                <w:szCs w:val="16"/>
-                <w:lang w:val="en-US" w:eastAsia="ko-KR"/>
-              </w:rPr>
-              <w:t>"</w:t>
-            </w:r>
-            <w:r>
-              <w:rPr>
-                <w:rFonts w:ascii="Verdana" w:hAnsi="Verdana"/>
-                <w:sz w:val="16"/>
-                <w:szCs w:val="16"/>
-                <w:lang w:val="en-US" w:eastAsia="ko-KR"/>
-              </w:rPr>
-              <w:t>Landmark transfer with minimal graph</w:t>
-            </w:r>
-            <w:r>
-              <w:rPr>
-                <w:rFonts w:ascii="Verdana" w:hAnsi="Verdana" w:hint="eastAsia"/>
-                <w:sz w:val="16"/>
-                <w:szCs w:val="16"/>
-                <w:lang w:val="en-US" w:eastAsia="ko-KR"/>
-              </w:rPr>
-              <w:t>"</w:t>
-            </w:r>
-            <w:r>
-              <w:rPr>
-                <w:rFonts w:ascii="Verdana" w:hAnsi="Verdana"/>
-                <w:sz w:val="16"/>
-                <w:szCs w:val="16"/>
-                <w:lang w:val="en-US" w:eastAsia="ko-KR"/>
-              </w:rPr>
-              <w:t xml:space="preserve">, </w:t>
-            </w:r>
-            <w:r>
-              <w:rPr>
-                <w:rFonts w:ascii="Verdana" w:hAnsi="Verdana"/>
-                <w:sz w:val="16"/>
-                <w:szCs w:val="16"/>
-                <w:lang w:val="en-US" w:eastAsia="ko-KR"/>
-              </w:rPr>
-              <w:t xml:space="preserve">presentation at internal seminar, IGG, </w:t>
-            </w:r>
-            <w:proofErr w:type="spellStart"/>
-            <w:r>
-              <w:rPr>
-                <w:rFonts w:ascii="Verdana" w:hAnsi="Verdana"/>
-                <w:sz w:val="16"/>
-                <w:szCs w:val="16"/>
-                <w:lang w:val="en-US" w:eastAsia="ko-KR"/>
-              </w:rPr>
-              <w:t>ICube</w:t>
-            </w:r>
-            <w:proofErr w:type="spellEnd"/>
-            <w:r>
-              <w:rPr>
-                <w:rFonts w:ascii="Verdana" w:hAnsi="Verdana"/>
-                <w:sz w:val="16"/>
-                <w:szCs w:val="16"/>
-                <w:lang w:val="en-US" w:eastAsia="ko-KR"/>
-              </w:rPr>
-              <w:t xml:space="preserve">, </w:t>
+                <w:rFonts w:ascii="Verdana" w:hAnsi="Verdana"/>
+                <w:sz w:val="16"/>
+                <w:szCs w:val="16"/>
+                <w:lang w:val="en-US" w:eastAsia="ko-KR"/>
+              </w:rPr>
+              <w:t xml:space="preserve">presentation at internal seminar, IGG, ICube, </w:t>
             </w:r>
             <w:r>
               <w:rPr>
@@ -16035,7 +14072,6 @@
                 <w:szCs w:val="16"/>
               </w:rPr>
             </w:pPr>
-            <w:proofErr w:type="spellStart"/>
             <w:r>
               <w:rPr>
                 <w:rFonts w:ascii="Verdana" w:hAnsi="Verdana"/>
@@ -16044,40 +14080,7 @@
                 <w:sz w:val="16"/>
                 <w:szCs w:val="16"/>
               </w:rPr>
-              <w:t>Autres</w:t>
-            </w:r>
-            <w:proofErr w:type="spellEnd"/>
-            <w:r>
-              <w:rPr>
-                <w:rFonts w:ascii="Verdana" w:hAnsi="Verdana"/>
-                <w:b/>
-                <w:color w:val="003366"/>
-                <w:sz w:val="16"/>
-                <w:szCs w:val="16"/>
-              </w:rPr>
-              <w:t xml:space="preserve"> (</w:t>
-            </w:r>
-            <w:proofErr w:type="spellStart"/>
-            <w:r>
-              <w:rPr>
-                <w:rFonts w:ascii="Verdana" w:hAnsi="Verdana"/>
-                <w:b/>
-                <w:color w:val="003366"/>
-                <w:sz w:val="16"/>
-                <w:szCs w:val="16"/>
-              </w:rPr>
-              <w:t>préciser</w:t>
-            </w:r>
-            <w:proofErr w:type="spellEnd"/>
-            <w:r>
-              <w:rPr>
-                <w:rFonts w:ascii="Verdana" w:hAnsi="Verdana"/>
-                <w:b/>
-                <w:color w:val="003366"/>
-                <w:sz w:val="16"/>
-                <w:szCs w:val="16"/>
-              </w:rPr>
-              <w:t>)</w:t>
+              <w:t>Autres (préciser)</w:t>
             </w:r>
           </w:p>
           <w:p>
@@ -16368,13 +14371,8 @@
         <w:pStyle w:val="2"/>
       </w:pPr>
       <w:bookmarkStart w:id="91" w:name="_Toc358726674"/>
-      <w:proofErr w:type="spellStart"/>
       <w:r>
-        <w:t>État</w:t>
-      </w:r>
-      <w:proofErr w:type="spellEnd"/>
-      <w:r>
-        <w:t xml:space="preserve"> financier</w:t>
+        <w:t>État financier</w:t>
       </w:r>
       <w:r>
         <w:t xml:space="preserve"> </w:t>
@@ -16424,20 +14422,8 @@
                 <w:sz w:val="18"/>
                 <w:szCs w:val="18"/>
               </w:rPr>
-              <w:t xml:space="preserve">Nom du </w:t>
-            </w:r>
-            <w:proofErr w:type="spellStart"/>
-            <w:r>
-              <w:rPr>
-                <w:rFonts w:ascii="Verdana" w:hAnsi="Verdana"/>
-                <w:b/>
-                <w:color w:val="003366"/>
-                <w:sz w:val="18"/>
-                <w:szCs w:val="18"/>
-              </w:rPr>
-              <w:t>partenaire</w:t>
-            </w:r>
-            <w:proofErr w:type="spellEnd"/>
+              <w:t>Nom du partenaire</w:t>
+            </w:r>
           </w:p>
         </w:tc>
         <w:tc>
@@ -16456,7 +14442,6 @@
                 <w:szCs w:val="18"/>
               </w:rPr>
             </w:pPr>
-            <w:proofErr w:type="spellStart"/>
             <w:r>
               <w:rPr>
                 <w:rFonts w:ascii="Verdana" w:hAnsi="Verdana"/>
@@ -16467,7 +14452,6 @@
               </w:rPr>
               <w:t>Crédits</w:t>
             </w:r>
-            <w:proofErr w:type="spellEnd"/>
           </w:p>
           <w:p>
             <w:pPr>
@@ -16508,29 +14492,7 @@
                 <w:sz w:val="18"/>
                 <w:szCs w:val="18"/>
               </w:rPr>
-              <w:t>(</w:t>
-            </w:r>
-            <w:proofErr w:type="gramStart"/>
-            <w:r>
-              <w:rPr>
-                <w:rFonts w:ascii="Verdana" w:hAnsi="Verdana"/>
-                <w:b/>
-                <w:color w:val="003366"/>
-                <w:sz w:val="18"/>
-                <w:szCs w:val="18"/>
-              </w:rPr>
-              <w:t>en</w:t>
-            </w:r>
-            <w:proofErr w:type="gramEnd"/>
-            <w:r>
-              <w:rPr>
-                <w:rFonts w:ascii="Verdana" w:hAnsi="Verdana"/>
-                <w:b/>
-                <w:color w:val="003366"/>
-                <w:sz w:val="18"/>
-                <w:szCs w:val="18"/>
-              </w:rPr>
-              <w:t xml:space="preserve"> %)</w:t>
+              <w:t>(en %)</w:t>
             </w:r>
           </w:p>
         </w:tc>
@@ -16550,7 +14512,6 @@
                 <w:szCs w:val="18"/>
               </w:rPr>
             </w:pPr>
-            <w:proofErr w:type="spellStart"/>
             <w:r>
               <w:rPr>
                 <w:rFonts w:ascii="Verdana" w:hAnsi="Verdana"/>
@@ -16559,31 +14520,8 @@
                 <w:sz w:val="18"/>
                 <w:szCs w:val="18"/>
               </w:rPr>
-              <w:t>Commentaire</w:t>
-            </w:r>
-            <w:proofErr w:type="spellEnd"/>
-            <w:r>
-              <w:rPr>
-                <w:rFonts w:ascii="Verdana" w:hAnsi="Verdana"/>
-                <w:b/>
-                <w:color w:val="003366"/>
-                <w:sz w:val="18"/>
-                <w:szCs w:val="18"/>
-              </w:rPr>
-              <w:t xml:space="preserve"> </w:t>
-            </w:r>
-            <w:proofErr w:type="spellStart"/>
-            <w:r>
-              <w:rPr>
-                <w:rFonts w:ascii="Verdana" w:hAnsi="Verdana"/>
-                <w:b/>
-                <w:color w:val="003366"/>
-                <w:sz w:val="18"/>
-                <w:szCs w:val="18"/>
-              </w:rPr>
-              <w:t>éventuel</w:t>
-            </w:r>
-            <w:proofErr w:type="spellEnd"/>
+              <w:t>Commentaire éventuel</w:t>
+            </w:r>
           </w:p>
         </w:tc>
       </w:tr>
@@ -16602,7 +14540,6 @@
                 <w:lang w:val="en-US"/>
               </w:rPr>
             </w:pPr>
-            <w:proofErr w:type="spellStart"/>
             <w:r>
               <w:rPr>
                 <w:rFonts w:ascii="Verdana" w:hAnsi="Verdana"/>
@@ -16610,17 +14547,7 @@
                 <w:szCs w:val="16"/>
                 <w:lang w:val="en-US"/>
               </w:rPr>
-              <w:t>Université</w:t>
-            </w:r>
-            <w:proofErr w:type="spellEnd"/>
-            <w:r>
-              <w:rPr>
-                <w:rFonts w:ascii="Verdana" w:hAnsi="Verdana"/>
-                <w:sz w:val="16"/>
-                <w:szCs w:val="16"/>
-                <w:lang w:val="en-US"/>
-              </w:rPr>
-              <w:t xml:space="preserve"> de Strasbourg</w:t>
+              <w:t>Université de Strasbourg</w:t>
             </w:r>
             <w:r>
               <w:rPr>
@@ -16754,7 +14681,6 @@
                 <w:lang w:val="en-US"/>
               </w:rPr>
             </w:pPr>
-            <w:proofErr w:type="spellStart"/>
             <w:r>
               <w:rPr>
                 <w:rFonts w:ascii="Verdana" w:hAnsi="Verdana"/>
@@ -16762,17 +14688,7 @@
                 <w:szCs w:val="16"/>
                 <w:lang w:val="en-US"/>
               </w:rPr>
-              <w:t>Université</w:t>
-            </w:r>
-            <w:proofErr w:type="spellEnd"/>
-            <w:r>
-              <w:rPr>
-                <w:rFonts w:ascii="Verdana" w:hAnsi="Verdana"/>
-                <w:sz w:val="16"/>
-                <w:szCs w:val="16"/>
-                <w:lang w:val="en-US"/>
-              </w:rPr>
-              <w:t xml:space="preserve"> de Strasbourg</w:t>
+              <w:t>Université de Strasbourg</w:t>
             </w:r>
           </w:p>
         </w:tc>
@@ -16950,7 +14866,6 @@
         <w:rFonts w:ascii="Verdana" w:hAnsi="Verdana"/>
       </w:rPr>
     </w:pPr>
-    <w:proofErr w:type="spellStart"/>
     <w:r>
       <w:rPr>
         <w:rStyle w:val="a8"/>
@@ -16962,7 +14877,6 @@
       </w:rPr>
       <w:t>Référence</w:t>
     </w:r>
-    <w:proofErr w:type="spellEnd"/>
     <w:r>
       <w:rPr>
         <w:rStyle w:val="a8"/>
@@ -16983,10 +14897,8 @@
         <w:sz w:val="14"/>
         <w:szCs w:val="14"/>
       </w:rPr>
-      <w:t xml:space="preserve"> </w:t>
+      <w:t xml:space="preserve"> formulaire : </w:t>
     </w:r>
-    <w:proofErr w:type="spellStart"/>
-    <w:proofErr w:type="gramStart"/>
     <w:r>
       <w:rPr>
         <w:rStyle w:val="a8"/>
@@ -16996,9 +14908,8 @@
         <w:sz w:val="14"/>
         <w:szCs w:val="14"/>
       </w:rPr>
-      <w:t>formulaire</w:t>
+      <w:t>ANR-FORM-090</w:t>
     </w:r>
-    <w:proofErr w:type="spellEnd"/>
     <w:r>
       <w:rPr>
         <w:rStyle w:val="a8"/>
@@ -17008,9 +14919,8 @@
         <w:sz w:val="14"/>
         <w:szCs w:val="14"/>
       </w:rPr>
-      <w:t> :</w:t>
+      <w:t>601</w:t>
     </w:r>
-    <w:proofErr w:type="gramEnd"/>
     <w:r>
       <w:rPr>
         <w:rStyle w:val="a8"/>
@@ -17020,7 +14930,7 @@
         <w:sz w:val="14"/>
         <w:szCs w:val="14"/>
       </w:rPr>
-      <w:t xml:space="preserve"> </w:t>
+      <w:t>-0</w:t>
     </w:r>
     <w:r>
       <w:rPr>
@@ -17031,7 +14941,7 @@
         <w:sz w:val="14"/>
         <w:szCs w:val="14"/>
       </w:rPr>
-      <w:t>ANR-FORM-090</w:t>
+      <w:t>2</w:t>
     </w:r>
     <w:r>
       <w:rPr>
@@ -17042,39 +14952,6 @@
         <w:sz w:val="14"/>
         <w:szCs w:val="14"/>
       </w:rPr>
-      <w:t>601</w:t>
-    </w:r>
-    <w:r>
-      <w:rPr>
-        <w:rStyle w:val="a8"/>
-        <w:rFonts w:ascii="Verdana" w:hAnsi="Verdana"/>
-        <w:i/>
-        <w:color w:val="808080"/>
-        <w:sz w:val="14"/>
-        <w:szCs w:val="14"/>
-      </w:rPr>
-      <w:t>-0</w:t>
-    </w:r>
-    <w:r>
-      <w:rPr>
-        <w:rStyle w:val="a8"/>
-        <w:rFonts w:ascii="Verdana" w:hAnsi="Verdana"/>
-        <w:i/>
-        <w:color w:val="808080"/>
-        <w:sz w:val="14"/>
-        <w:szCs w:val="14"/>
-      </w:rPr>
-      <w:t>2</w:t>
-    </w:r>
-    <w:r>
-      <w:rPr>
-        <w:rStyle w:val="a8"/>
-        <w:rFonts w:ascii="Verdana" w:hAnsi="Verdana"/>
-        <w:i/>
-        <w:color w:val="808080"/>
-        <w:sz w:val="14"/>
-        <w:szCs w:val="14"/>
-      </w:rPr>
       <w:t>-02</w:t>
     </w:r>
     <w:r>
@@ -17124,7 +15001,7 @@
         <w:sz w:val="18"/>
         <w:szCs w:val="18"/>
       </w:rPr>
-      <w:t>7</w:t>
+      <w:t>8</w:t>
     </w:r>
     <w:r>
       <w:rPr>
@@ -17244,7 +15121,7 @@
                   <a:blip r:embed="rId1" cstate="print">
                     <a:extLst>
                       <a:ext uri="{28A0092B-C50C-407E-A947-70E740481C1C}">
-                        <a14:useLocalDpi xmlns:a14="http://schemas.microsoft.com/office/drawing/2010/main" xmlns:wps="http://schemas.microsoft.com/office/word/2010/wordprocessingShape" xmlns:wpi="http://schemas.microsoft.com/office/word/2010/wordprocessingInk" xmlns:wpg="http://schemas.microsoft.com/office/word/2010/wordprocessingGroup" xmlns:w14="http://schemas.microsoft.com/office/word/2010/wordml" xmlns:w="http://schemas.openxmlformats.org/wordprocessingml/2006/main" xmlns:w10="urn:schemas-microsoft-com:office:word" xmlns:wp14="http://schemas.microsoft.com/office/word/2010/wordprocessingDrawing" xmlns:v="urn:schemas-microsoft-com:vml" xmlns:o="urn:schemas-microsoft-com:office:office" xmlns:mc="http://schemas.openxmlformats.org/markup-compatibility/2006" xmlns:wpc="http://schemas.microsoft.com/office/word/2010/wordprocessingCanvas" xmlns="" val="0"/>
+                        <a14:useLocalDpi xmlns="" xmlns:wpc="http://schemas.microsoft.com/office/word/2010/wordprocessingCanvas" xmlns:mc="http://schemas.openxmlformats.org/markup-compatibility/2006" xmlns:o="urn:schemas-microsoft-com:office:office" xmlns:v="urn:schemas-microsoft-com:vml" xmlns:wp14="http://schemas.microsoft.com/office/word/2010/wordprocessingDrawing" xmlns:w10="urn:schemas-microsoft-com:office:word" xmlns:w="http://schemas.openxmlformats.org/wordprocessingml/2006/main" xmlns:w14="http://schemas.microsoft.com/office/word/2010/wordml" xmlns:wpg="http://schemas.microsoft.com/office/word/2010/wordprocessingGroup" xmlns:wpi="http://schemas.microsoft.com/office/word/2010/wordprocessingInk" xmlns:wps="http://schemas.microsoft.com/office/word/2010/wordprocessingShape" xmlns:a14="http://schemas.microsoft.com/office/drawing/2010/main" val="0"/>
                       </a:ext>
                     </a:extLst>
                   </a:blip>
@@ -17406,7 +15283,7 @@
                         <a:blip r:embed="rId1">
                           <a:extLst>
                             <a:ext uri="{28A0092B-C50C-407E-A947-70E740481C1C}">
-                              <a14:useLocalDpi xmlns:a14="http://schemas.microsoft.com/office/drawing/2010/main" xmlns:wps="http://schemas.microsoft.com/office/word/2010/wordprocessingShape" xmlns:wpi="http://schemas.microsoft.com/office/word/2010/wordprocessingInk" xmlns:wpg="http://schemas.microsoft.com/office/word/2010/wordprocessingGroup" xmlns:w14="http://schemas.microsoft.com/office/word/2010/wordml" xmlns:w="http://schemas.openxmlformats.org/wordprocessingml/2006/main" xmlns:w10="urn:schemas-microsoft-com:office:word" xmlns:wp14="http://schemas.microsoft.com/office/word/2010/wordprocessingDrawing" xmlns:v="urn:schemas-microsoft-com:vml" xmlns:o="urn:schemas-microsoft-com:office:office" xmlns:mc="http://schemas.openxmlformats.org/markup-compatibility/2006" xmlns:wpc="http://schemas.microsoft.com/office/word/2010/wordprocessingCanvas" xmlns="" val="0"/>
+                              <a14:useLocalDpi xmlns="" xmlns:wpc="http://schemas.microsoft.com/office/word/2010/wordprocessingCanvas" xmlns:mc="http://schemas.openxmlformats.org/markup-compatibility/2006" xmlns:o="urn:schemas-microsoft-com:office:office" xmlns:v="urn:schemas-microsoft-com:vml" xmlns:wp14="http://schemas.microsoft.com/office/word/2010/wordprocessingDrawing" xmlns:w10="urn:schemas-microsoft-com:office:word" xmlns:w="http://schemas.openxmlformats.org/wordprocessingml/2006/main" xmlns:w14="http://schemas.microsoft.com/office/word/2010/wordml" xmlns:wpg="http://schemas.microsoft.com/office/word/2010/wordprocessingGroup" xmlns:wpi="http://schemas.microsoft.com/office/word/2010/wordprocessingInk" xmlns:wps="http://schemas.microsoft.com/office/word/2010/wordprocessingShape" xmlns:a14="http://schemas.microsoft.com/office/drawing/2010/main" val="0"/>
                             </a:ext>
                           </a:extLst>
                         </a:blip>
@@ -17452,7 +15329,6 @@
               <w:color w:val="000080"/>
             </w:rPr>
           </w:pPr>
-          <w:proofErr w:type="spellStart"/>
           <w:r>
             <w:rPr>
               <w:rFonts w:ascii="Verdana" w:hAnsi="Verdana" w:cs="Arial"/>
@@ -17461,31 +15337,8 @@
               <w:sz w:val="40"/>
               <w:szCs w:val="40"/>
             </w:rPr>
-            <w:t>Compte-rendu</w:t>
+            <w:t>Compte-rendu intermédiaire</w:t>
           </w:r>
-          <w:proofErr w:type="spellEnd"/>
-          <w:r>
-            <w:rPr>
-              <w:rFonts w:ascii="Verdana" w:hAnsi="Verdana" w:cs="Arial"/>
-              <w:b/>
-              <w:color w:val="003366"/>
-              <w:sz w:val="40"/>
-              <w:szCs w:val="40"/>
-            </w:rPr>
-            <w:t xml:space="preserve"> </w:t>
-          </w:r>
-          <w:proofErr w:type="spellStart"/>
-          <w:r>
-            <w:rPr>
-              <w:rFonts w:ascii="Verdana" w:hAnsi="Verdana" w:cs="Arial"/>
-              <w:b/>
-              <w:color w:val="003366"/>
-              <w:sz w:val="40"/>
-              <w:szCs w:val="40"/>
-            </w:rPr>
-            <w:t>intermédiaire</w:t>
-          </w:r>
-          <w:proofErr w:type="spellEnd"/>
         </w:p>
       </w:tc>
     </w:tr>
@@ -24445,7 +22298,7 @@
 </file>
 
 <file path=customXml/itemProps1.xml><?xml version="1.0" encoding="utf-8"?>
-<ds:datastoreItem xmlns:ds="http://schemas.openxmlformats.org/officeDocument/2006/customXml" ds:itemID="{DB67C513-DF8E-4AE1-8C01-2C17E7306957}">
+<ds:datastoreItem xmlns:ds="http://schemas.openxmlformats.org/officeDocument/2006/customXml" ds:itemID="{AFF31135-2485-44DA-85EB-39CBD4E27B9D}">
   <ds:schemaRefs>
     <ds:schemaRef ds:uri="http://schemas.openxmlformats.org/officeDocument/2006/bibliography"/>
   </ds:schemaRefs>

</xml_diff>